<commit_message>
Updated test plan and highlighted problem areas
</commit_message>
<xml_diff>
--- a/Master Test Plan.docx
+++ b/Master Test Plan.docx
@@ -11123,13 +11123,10 @@
         <w:t>The code will be broken into units and individually tested</w:t>
       </w:r>
       <w:r>
-        <w:t xml:space="preserve"> using J</w:t>
-      </w:r>
-      <w:r>
-        <w:t>u</w:t>
-      </w:r>
-      <w:r>
-        <w:t>nit</w:t>
+        <w:t xml:space="preserve"> using </w:t>
+      </w:r>
+      <w:r>
+        <w:t>NUnit</w:t>
       </w:r>
       <w:r>
         <w:t>, to see that they do their required job.</w:t>
@@ -14375,7 +14372,7 @@
               <w:rPr>
                 <w:lang w:val="en-US"/>
               </w:rPr>
-              <w:t>JUnit</w:t>
+              <w:t>NUnit</w:t>
             </w:r>
             <w:r>
               <w:rPr>
@@ -14676,7 +14673,7 @@
               <w:rPr>
                 <w:lang w:val="en-US"/>
               </w:rPr>
-              <w:t>JUnit</w:t>
+              <w:t>NUnit</w:t>
             </w:r>
             <w:r>
               <w:rPr>
@@ -15384,7 +15381,7 @@
               <w:rPr>
                 <w:lang w:val="en-US"/>
               </w:rPr>
-              <w:t>JUnit</w:t>
+              <w:t>NUnit</w:t>
             </w:r>
           </w:p>
           <w:p>
@@ -15479,7 +15476,31 @@
               <w:rPr>
                 <w:lang w:val="en-US"/>
               </w:rPr>
-              <w:t>These will be using JUnit, Mockito testing tools as well as JUnit assert.</w:t>
+              <w:t xml:space="preserve">These will be using </w:t>
+            </w:r>
+            <w:r>
+              <w:rPr>
+                <w:lang w:val="en-US"/>
+              </w:rPr>
+              <w:t>NUnit</w:t>
+            </w:r>
+            <w:r>
+              <w:rPr>
+                <w:lang w:val="en-US"/>
+              </w:rPr>
+              <w:t xml:space="preserve">, Mockito testing tools as well as </w:t>
+            </w:r>
+            <w:r>
+              <w:rPr>
+                <w:lang w:val="en-US"/>
+              </w:rPr>
+              <w:t>NUnit</w:t>
+            </w:r>
+            <w:r>
+              <w:rPr>
+                <w:lang w:val="en-US"/>
+              </w:rPr>
+              <w:t xml:space="preserve"> assert.</w:t>
             </w:r>
           </w:p>
           <w:p>
@@ -15575,7 +15596,7 @@
               <w:rPr>
                 <w:lang w:val="en-US"/>
               </w:rPr>
-              <w:t>JUnit</w:t>
+              <w:t>NUnit</w:t>
             </w:r>
           </w:p>
           <w:p>
@@ -15753,7 +15774,31 @@
               <w:rPr>
                 <w:lang w:val="en-US"/>
               </w:rPr>
-              <w:t>The application will be installed on the for mentioned mobile devices or emulators if no mobile device is usable.</w:t>
+              <w:t xml:space="preserve">The application will be installed on the </w:t>
+            </w:r>
+            <w:r>
+              <w:rPr>
+                <w:lang w:val="en-US"/>
+              </w:rPr>
+              <w:t>be</w:t>
+            </w:r>
+            <w:r>
+              <w:rPr>
+                <w:lang w:val="en-US"/>
+              </w:rPr>
+              <w:t>for</w:t>
+            </w:r>
+            <w:r>
+              <w:rPr>
+                <w:lang w:val="en-US"/>
+              </w:rPr>
+              <w:t>e</w:t>
+            </w:r>
+            <w:r>
+              <w:rPr>
+                <w:lang w:val="en-US"/>
+              </w:rPr>
+              <w:t xml:space="preserve"> mentioned mobile devices or emulators if no mobile device is usable.</w:t>
             </w:r>
           </w:p>
         </w:tc>
@@ -15783,6 +15828,12 @@
           <w:color w:val="7030A0"/>
         </w:rPr>
         <w:tab/>
+      </w:r>
+      <w:r>
+        <w:rPr>
+          <w:color w:val="7030A0"/>
+          <w:highlight w:val="yellow"/>
+        </w:rPr>
         <w:t>Office setup</w:t>
       </w:r>
       <w:bookmarkEnd w:id="81"/>
@@ -16236,11 +16287,13 @@
     </w:p>
     <w:p>
       <w:pPr>
+        <w:pStyle w:val="ListParagraph"/>
         <w:numPr>
           <w:ilvl w:val="0"/>
-          <w:numId w:val="35"/>
+          <w:numId w:val="39"/>
         </w:numPr>
         <w:rPr>
+          <w:highlight w:val="yellow"/>
           <w:lang w:val="nl-NL"/>
         </w:rPr>
       </w:pPr>
@@ -16248,33 +16301,29 @@
         <w:rPr>
           <w:lang w:val="en-US"/>
         </w:rPr>
-        <w:t xml:space="preserve">Progress and expenditure of budget and time: the management of the planning and guarding of the progress in terms of time, resources and means. This has been arranged as followed: </w:t>
+        <w:t xml:space="preserve">Progress and expenditure of budget and time: the management of the planning and guarding of the progress in terms of time, resources and means. This has been arranged </w:t>
       </w:r>
       <w:r>
         <w:rPr>
           <w:lang w:val="en-US"/>
         </w:rPr>
-        <w:t xml:space="preserve">We </w:t>
-      </w:r>
-      <w:r>
-        <w:rPr>
+        <w:lastRenderedPageBreak/>
+        <w:t xml:space="preserve">as followed: </w:t>
+      </w:r>
+      <w:r>
+        <w:rPr>
+          <w:highlight w:val="yellow"/>
           <w:lang w:val="en-US"/>
         </w:rPr>
-        <w:lastRenderedPageBreak/>
-        <w:t>have 14 weeks to complete stage 1 of the project, 4 weeks are allocated for testing. Resources needed are 4 team members</w:t>
-      </w:r>
-      <w:r>
-        <w:rPr>
-          <w:lang w:val="en-US"/>
-        </w:rPr>
-        <w:t xml:space="preserve">, </w:t>
+        <w:t xml:space="preserve">We have 14 weeks to complete stage 1 of the project, 4 weeks are allocated for testing. Resources needed are 4 team members, </w:t>
       </w:r>
     </w:p>
     <w:p>
       <w:pPr>
+        <w:pStyle w:val="ListParagraph"/>
         <w:numPr>
           <w:ilvl w:val="0"/>
-          <w:numId w:val="35"/>
+          <w:numId w:val="39"/>
         </w:numPr>
         <w:rPr>
           <w:lang w:val="nl-NL"/>
@@ -16285,26 +16334,206 @@
           <w:lang w:val="en-US"/>
         </w:rPr>
         <w:t xml:space="preserve">Quality indicators: the aim of testing is to provide information and advice on the risks and quality of the object to be tested. To be able to provide this information, quality indicators are registered. This has been arranged as followed: </w:t>
-      </w:r>
-      <w:r>
-        <w:rPr>
-          <w:highlight w:val="yellow"/>
-          <w:lang w:val="en-US"/>
-        </w:rPr>
-        <w:t>&lt; short description &gt;.</w:t>
-      </w:r>
-      <w:r>
-        <w:rPr>
-          <w:lang w:val="en-US"/>
-        </w:rPr>
-        <w:t xml:space="preserve"> </w:t>
       </w:r>
     </w:p>
     <w:p>
       <w:pPr>
+        <w:pStyle w:val="ListParagraph"/>
+        <w:numPr>
+          <w:ilvl w:val="1"/>
+          <w:numId w:val="39"/>
+        </w:numPr>
+        <w:rPr>
+          <w:lang w:val="nl-NL"/>
+        </w:rPr>
+      </w:pPr>
+      <w:r>
+        <w:rPr>
+          <w:lang w:val="nl-NL"/>
+        </w:rPr>
+        <w:t xml:space="preserve">Progress/yield </w:t>
+      </w:r>
+      <w:r>
+        <w:rPr>
+          <w:lang w:val="nl-NL"/>
+        </w:rPr>
+        <w:t xml:space="preserve">– amount of testing done by each developer per level </w:t>
+      </w:r>
+    </w:p>
+    <w:p>
+      <w:pPr>
+        <w:pStyle w:val="ListParagraph"/>
+        <w:numPr>
+          <w:ilvl w:val="1"/>
+          <w:numId w:val="39"/>
+        </w:numPr>
+        <w:rPr>
+          <w:lang w:val="nl-NL"/>
+        </w:rPr>
+      </w:pPr>
+      <w:r>
+        <w:rPr>
+          <w:lang w:val="nl-NL"/>
+        </w:rPr>
+        <w:t>Covered requirements</w:t>
+      </w:r>
+      <w:r>
+        <w:rPr>
+          <w:lang w:val="nl-NL"/>
+        </w:rPr>
+        <w:t>- requirements covered per test</w:t>
+      </w:r>
+    </w:p>
+    <w:p>
+      <w:pPr>
+        <w:pStyle w:val="ListParagraph"/>
+        <w:numPr>
+          <w:ilvl w:val="1"/>
+          <w:numId w:val="39"/>
+        </w:numPr>
+        <w:rPr>
+          <w:lang w:val="nl-NL"/>
+        </w:rPr>
+      </w:pPr>
+      <w:r>
+        <w:rPr>
+          <w:lang w:val="nl-NL"/>
+        </w:rPr>
+        <w:t>Stability</w:t>
+      </w:r>
+      <w:r>
+        <w:rPr>
+          <w:lang w:val="nl-NL"/>
+        </w:rPr>
+        <w:t>-assess whether the tested unit is stable enough to progress to the next test level</w:t>
+      </w:r>
+    </w:p>
+    <w:p>
+      <w:pPr>
+        <w:pStyle w:val="ListParagraph"/>
+        <w:numPr>
+          <w:ilvl w:val="1"/>
+          <w:numId w:val="39"/>
+        </w:numPr>
+        <w:rPr>
+          <w:lang w:val="nl-NL"/>
+        </w:rPr>
+      </w:pPr>
+      <w:r>
+        <w:rPr>
+          <w:lang w:val="nl-NL"/>
+        </w:rPr>
+        <w:t>Test coverage</w:t>
+      </w:r>
+      <w:r>
+        <w:rPr>
+          <w:lang w:val="nl-NL"/>
+        </w:rPr>
+        <w:t xml:space="preserve"> – amount of the software system tested</w:t>
+      </w:r>
+    </w:p>
+    <w:p>
+      <w:pPr>
+        <w:pStyle w:val="ListParagraph"/>
+        <w:numPr>
+          <w:ilvl w:val="1"/>
+          <w:numId w:val="39"/>
+        </w:numPr>
+        <w:rPr>
+          <w:lang w:val="nl-NL"/>
+        </w:rPr>
+      </w:pPr>
+      <w:r>
+        <w:rPr>
+          <w:lang w:val="nl-NL"/>
+        </w:rPr>
+        <w:t>Efficency of defect detection</w:t>
+      </w:r>
+      <w:r>
+        <w:rPr>
+          <w:lang w:val="nl-NL"/>
+        </w:rPr>
+        <w:t>- amout of defects detected per test level</w:t>
+      </w:r>
+    </w:p>
+    <w:p>
+      <w:pPr>
+        <w:pStyle w:val="ListParagraph"/>
+        <w:numPr>
+          <w:ilvl w:val="1"/>
+          <w:numId w:val="39"/>
+        </w:numPr>
+        <w:rPr>
+          <w:lang w:val="nl-NL"/>
+        </w:rPr>
+      </w:pPr>
+      <w:r>
+        <w:rPr>
+          <w:lang w:val="nl-NL"/>
+        </w:rPr>
+        <w:t>Defect removal</w:t>
+      </w:r>
+      <w:r>
+        <w:rPr>
+          <w:lang w:val="nl-NL"/>
+        </w:rPr>
+        <w:t xml:space="preserve"> – amount of defects fixed per test level</w:t>
+      </w:r>
+    </w:p>
+    <w:p>
+      <w:pPr>
+        <w:pStyle w:val="ListParagraph"/>
+        <w:numPr>
+          <w:ilvl w:val="1"/>
+          <w:numId w:val="39"/>
+        </w:numPr>
+        <w:rPr>
+          <w:lang w:val="nl-NL"/>
+        </w:rPr>
+      </w:pPr>
+      <w:r>
+        <w:rPr>
+          <w:lang w:val="nl-NL"/>
+        </w:rPr>
+        <w:t>Passed requirements</w:t>
+      </w:r>
+      <w:r>
+        <w:rPr>
+          <w:lang w:val="nl-NL"/>
+        </w:rPr>
+        <w:t xml:space="preserve">-amount of requirements checked </w:t>
+      </w:r>
+    </w:p>
+    <w:p>
+      <w:pPr>
+        <w:pStyle w:val="ListParagraph"/>
+        <w:numPr>
+          <w:ilvl w:val="1"/>
+          <w:numId w:val="39"/>
+        </w:numPr>
+        <w:rPr>
+          <w:lang w:val="nl-NL"/>
+        </w:rPr>
+      </w:pPr>
+      <w:r>
+        <w:rPr>
+          <w:lang w:val="nl-NL"/>
+        </w:rPr>
+        <w:t>Tests passed</w:t>
+      </w:r>
+      <w:r>
+        <w:rPr>
+          <w:lang w:val="nl-NL"/>
+        </w:rPr>
+        <w:t>- amout of tests pased</w:t>
+      </w:r>
+    </w:p>
+    <w:p>
+      <w:pPr>
+        <w:pStyle w:val="ListParagraph"/>
         <w:numPr>
           <w:ilvl w:val="0"/>
-          <w:numId w:val="35"/>
+          <w:numId w:val="39"/>
         </w:numPr>
         <w:rPr>
           <w:lang w:val="nl-NL"/>
@@ -16316,40 +16545,250 @@
         </w:rPr>
         <w:t xml:space="preserve">Test statistics: the test manager builds statistics based on the above information. Statistics can supply insight into the progress of the test process and quality of the test object, including any trends. This has been arranged as followed: </w:t>
       </w:r>
-      <w:r>
-        <w:rPr>
+    </w:p>
+    <w:p>
+      <w:pPr>
+        <w:pStyle w:val="ListParagraph"/>
+        <w:numPr>
+          <w:ilvl w:val="1"/>
+          <w:numId w:val="39"/>
+        </w:numPr>
+        <w:rPr>
+          <w:lang w:val="nl-NL"/>
+        </w:rPr>
+      </w:pPr>
+      <w:r>
+        <w:rPr>
+          <w:lang w:val="nl-NL"/>
+        </w:rPr>
+        <w:t>Statistics-Tracking</w:t>
+      </w:r>
+    </w:p>
+    <w:p>
+      <w:pPr>
+        <w:pStyle w:val="ListParagraph"/>
+        <w:numPr>
+          <w:ilvl w:val="2"/>
+          <w:numId w:val="39"/>
+        </w:numPr>
+        <w:rPr>
+          <w:lang w:val="nl-NL"/>
+        </w:rPr>
+      </w:pPr>
+      <w:r>
+        <w:rPr>
+          <w:lang w:val="nl-NL"/>
+        </w:rPr>
+        <w:t xml:space="preserve">Passed test cases percentage </w:t>
+      </w:r>
+    </w:p>
+    <w:p>
+      <w:pPr>
+        <w:pStyle w:val="ListParagraph"/>
+        <w:numPr>
+          <w:ilvl w:val="2"/>
+          <w:numId w:val="39"/>
+        </w:numPr>
+        <w:rPr>
+          <w:lang w:val="nl-NL"/>
+        </w:rPr>
+      </w:pPr>
+      <w:r>
+        <w:rPr>
+          <w:lang w:val="nl-NL"/>
+        </w:rPr>
+        <w:t>Failed test cases percentage</w:t>
+      </w:r>
+    </w:p>
+    <w:p>
+      <w:pPr>
+        <w:pStyle w:val="ListParagraph"/>
+        <w:numPr>
+          <w:ilvl w:val="2"/>
+          <w:numId w:val="39"/>
+        </w:numPr>
+        <w:rPr>
+          <w:lang w:val="nl-NL"/>
+        </w:rPr>
+      </w:pPr>
+      <w:r>
+        <w:rPr>
+          <w:lang w:val="nl-NL"/>
+        </w:rPr>
+        <w:t>Fixed Defects percentage</w:t>
+      </w:r>
+    </w:p>
+    <w:p>
+      <w:pPr>
+        <w:pStyle w:val="ListParagraph"/>
+        <w:numPr>
+          <w:ilvl w:val="2"/>
+          <w:numId w:val="39"/>
+        </w:numPr>
+        <w:rPr>
+          <w:lang w:val="nl-NL"/>
+        </w:rPr>
+      </w:pPr>
+      <w:r>
+        <w:rPr>
+          <w:lang w:val="nl-NL"/>
+        </w:rPr>
+        <w:t>Average time to repair defects</w:t>
+      </w:r>
+    </w:p>
+    <w:p>
+      <w:pPr>
+        <w:pStyle w:val="ListParagraph"/>
+        <w:numPr>
+          <w:ilvl w:val="2"/>
+          <w:numId w:val="39"/>
+        </w:numPr>
+        <w:rPr>
+          <w:lang w:val="nl-NL"/>
+        </w:rPr>
+      </w:pPr>
+      <w:r>
+        <w:rPr>
+          <w:lang w:val="nl-NL"/>
+        </w:rPr>
+        <w:t>First run fail rate</w:t>
+      </w:r>
+    </w:p>
+    <w:p>
+      <w:pPr>
+        <w:pStyle w:val="ListParagraph"/>
+        <w:numPr>
+          <w:ilvl w:val="1"/>
+          <w:numId w:val="39"/>
+        </w:numPr>
+        <w:rPr>
+          <w:lang w:val="nl-NL"/>
+        </w:rPr>
+      </w:pPr>
+      <w:r>
+        <w:rPr>
+          <w:lang w:val="nl-NL"/>
+        </w:rPr>
+        <w:t>Statistics – Effort</w:t>
+      </w:r>
+    </w:p>
+    <w:p>
+      <w:pPr>
+        <w:pStyle w:val="ListParagraph"/>
+        <w:numPr>
+          <w:ilvl w:val="2"/>
+          <w:numId w:val="39"/>
+        </w:numPr>
+        <w:rPr>
+          <w:lang w:val="nl-NL"/>
+        </w:rPr>
+      </w:pPr>
+      <w:r>
+        <w:rPr>
+          <w:lang w:val="nl-NL"/>
+        </w:rPr>
+        <w:t>Number of tests run during time period</w:t>
+      </w:r>
+    </w:p>
+    <w:p>
+      <w:pPr>
+        <w:pStyle w:val="ListParagraph"/>
+        <w:numPr>
+          <w:ilvl w:val="2"/>
+          <w:numId w:val="39"/>
+        </w:numPr>
+        <w:rPr>
+          <w:lang w:val="nl-NL"/>
+        </w:rPr>
+      </w:pPr>
+      <w:r>
+        <w:rPr>
+          <w:lang w:val="nl-NL"/>
+        </w:rPr>
+        <w:t>Test design efficiency</w:t>
+      </w:r>
+    </w:p>
+    <w:p>
+      <w:pPr>
+        <w:pStyle w:val="ListParagraph"/>
+        <w:numPr>
+          <w:ilvl w:val="2"/>
+          <w:numId w:val="39"/>
+        </w:numPr>
+        <w:rPr>
+          <w:lang w:val="nl-NL"/>
+        </w:rPr>
+      </w:pPr>
+      <w:r>
+        <w:rPr>
+          <w:lang w:val="nl-NL"/>
+        </w:rPr>
+        <w:t xml:space="preserve">Test </w:t>
+      </w:r>
+      <w:r>
+        <w:rPr>
+          <w:lang w:val="nl-NL"/>
+        </w:rPr>
+        <w:t>review</w:t>
+      </w:r>
+      <w:r>
+        <w:rPr>
+          <w:lang w:val="nl-NL"/>
+        </w:rPr>
+        <w:t xml:space="preserve"> efficiency</w:t>
+      </w:r>
+    </w:p>
+    <w:p>
+      <w:pPr>
+        <w:pStyle w:val="ListParagraph"/>
+        <w:numPr>
+          <w:ilvl w:val="2"/>
+          <w:numId w:val="39"/>
+        </w:numPr>
+        <w:rPr>
+          <w:lang w:val="nl-NL"/>
+        </w:rPr>
+      </w:pPr>
+      <w:r>
+        <w:rPr>
+          <w:lang w:val="nl-NL"/>
+        </w:rPr>
+        <w:t>Ecuted pecentage of tests run</w:t>
+      </w:r>
+    </w:p>
+    <w:p>
+      <w:pPr>
+        <w:ind w:left="2160"/>
+        <w:rPr>
+          <w:lang w:val="nl-NL"/>
+        </w:rPr>
+      </w:pPr>
+    </w:p>
+    <w:p>
+      <w:pPr>
+        <w:pStyle w:val="Heading2"/>
+        <w:rPr>
+          <w:color w:val="7030A0"/>
+        </w:rPr>
+      </w:pPr>
+      <w:bookmarkStart w:id="84" w:name="_Toc510087867"/>
+      <w:r>
+        <w:rPr>
+          <w:color w:val="7030A0"/>
+        </w:rPr>
+        <w:t>8.2</w:t>
+      </w:r>
+      <w:r>
+        <w:rPr>
+          <w:color w:val="7030A0"/>
+        </w:rPr>
+        <w:tab/>
+      </w:r>
+      <w:r>
+        <w:rPr>
+          <w:color w:val="7030A0"/>
           <w:highlight w:val="yellow"/>
-          <w:lang w:val="en-US"/>
-        </w:rPr>
-        <w:t>&lt; short description &gt;.</w:t>
-      </w:r>
-      <w:r>
-        <w:rPr>
-          <w:lang w:val="en-US"/>
-        </w:rPr>
-        <w:t xml:space="preserve"> </w:t>
-      </w:r>
-    </w:p>
-    <w:p/>
-    <w:p>
-      <w:pPr>
-        <w:pStyle w:val="Heading2"/>
-        <w:rPr>
-          <w:color w:val="7030A0"/>
-        </w:rPr>
-      </w:pPr>
-      <w:bookmarkStart w:id="84" w:name="_Toc510087867"/>
-      <w:r>
-        <w:rPr>
-          <w:color w:val="7030A0"/>
-        </w:rPr>
-        <w:t>8.2</w:t>
-      </w:r>
-      <w:r>
-        <w:rPr>
-          <w:color w:val="7030A0"/>
-        </w:rPr>
-        <w:tab/>
+        </w:rPr>
         <w:t>Test infrastructure management</w:t>
       </w:r>
       <w:bookmarkEnd w:id="84"/>
@@ -16380,11 +16819,13 @@
           <w:numId w:val="37"/>
         </w:numPr>
         <w:rPr>
+          <w:highlight w:val="yellow"/>
           <w:lang w:val="nl-NL"/>
         </w:rPr>
       </w:pPr>
       <w:r>
         <w:rPr>
+          <w:highlight w:val="yellow"/>
           <w:lang w:val="nl-NL"/>
         </w:rPr>
         <w:t>How Managed-</w:t>
@@ -16398,11 +16839,13 @@
           <w:numId w:val="37"/>
         </w:numPr>
         <w:rPr>
+          <w:highlight w:val="yellow"/>
           <w:lang w:val="nl-NL"/>
         </w:rPr>
       </w:pPr>
       <w:r>
         <w:rPr>
+          <w:highlight w:val="yellow"/>
           <w:lang w:val="nl-NL"/>
         </w:rPr>
         <w:t>By Whom-</w:t>
@@ -16434,20 +16877,16 @@
           <w:numId w:val="37"/>
         </w:numPr>
         <w:rPr>
+          <w:highlight w:val="yellow"/>
           <w:lang w:val="nl-NL"/>
         </w:rPr>
       </w:pPr>
       <w:r>
         <w:rPr>
+          <w:highlight w:val="yellow"/>
           <w:lang w:val="nl-NL"/>
         </w:rPr>
-        <w:t>How Managed</w:t>
-      </w:r>
-      <w:r>
-        <w:rPr>
-          <w:lang w:val="nl-NL"/>
-        </w:rPr>
-        <w:t>-</w:t>
+        <w:t>How Managed-</w:t>
       </w:r>
     </w:p>
     <w:p>
@@ -16458,20 +16897,16 @@
           <w:numId w:val="37"/>
         </w:numPr>
         <w:rPr>
+          <w:highlight w:val="yellow"/>
           <w:lang w:val="nl-NL"/>
         </w:rPr>
       </w:pPr>
       <w:r>
         <w:rPr>
+          <w:highlight w:val="yellow"/>
           <w:lang w:val="nl-NL"/>
         </w:rPr>
-        <w:t>By Whom</w:t>
-      </w:r>
-      <w:r>
-        <w:rPr>
-          <w:lang w:val="nl-NL"/>
-        </w:rPr>
-        <w:t>-</w:t>
+        <w:t>By Whom-</w:t>
       </w:r>
     </w:p>
     <w:p>
@@ -16500,20 +16935,16 @@
           <w:numId w:val="37"/>
         </w:numPr>
         <w:rPr>
+          <w:highlight w:val="yellow"/>
           <w:lang w:val="nl-NL"/>
         </w:rPr>
       </w:pPr>
       <w:r>
         <w:rPr>
+          <w:highlight w:val="yellow"/>
           <w:lang w:val="nl-NL"/>
         </w:rPr>
-        <w:t>How Managed</w:t>
-      </w:r>
-      <w:r>
-        <w:rPr>
-          <w:lang w:val="nl-NL"/>
-        </w:rPr>
-        <w:t>-</w:t>
+        <w:t>How Managed-</w:t>
       </w:r>
     </w:p>
     <w:p>
@@ -16524,23 +16955,21 @@
           <w:numId w:val="37"/>
         </w:numPr>
         <w:rPr>
+          <w:highlight w:val="yellow"/>
           <w:lang w:val="nl-NL"/>
         </w:rPr>
       </w:pPr>
       <w:r>
         <w:rPr>
+          <w:highlight w:val="yellow"/>
           <w:lang w:val="nl-NL"/>
         </w:rPr>
-        <w:t>By Whom</w:t>
-      </w:r>
-      <w:r>
-        <w:rPr>
-          <w:lang w:val="nl-NL"/>
-        </w:rPr>
-        <w:t>-</w:t>
+        <w:t>By Whom-</w:t>
       </w:r>
     </w:p>
     <w:p>
+      <w:bookmarkStart w:id="85" w:name="_GoBack"/>
+      <w:bookmarkEnd w:id="85"/>
       <w:r>
         <w:tab/>
       </w:r>
@@ -16552,7 +16981,7 @@
           <w:color w:val="7030A0"/>
         </w:rPr>
       </w:pPr>
-      <w:bookmarkStart w:id="85" w:name="_Toc510087868"/>
+      <w:bookmarkStart w:id="86" w:name="_Toc510087868"/>
       <w:r>
         <w:rPr>
           <w:color w:val="7030A0"/>
@@ -16566,7 +16995,7 @@
         <w:tab/>
         <w:t>Test product management</w:t>
       </w:r>
-      <w:bookmarkEnd w:id="85"/>
+      <w:bookmarkEnd w:id="86"/>
       <w:r>
         <w:rPr>
           <w:color w:val="7030A0"/>
@@ -16576,62 +17005,78 @@
     </w:p>
     <w:p>
       <w:pPr>
-        <w:rPr>
-          <w:highlight w:val="yellow"/>
-        </w:rPr>
-      </w:pPr>
-      <w:r>
-        <w:rPr>
-          <w:rFonts w:eastAsia="Wingdings 2"/>
-          <w:color w:val="3366FF"/>
-          <w:highlight w:val="yellow"/>
-          <w:lang w:val="en-US"/>
-        </w:rPr>
-        <w:t>&lt;&lt; Describe how the test products, conventions and standards, will be maintained and guarded. Do this using procedures, templates and tools. Consider:</w:t>
-      </w:r>
-    </w:p>
-    <w:p>
-      <w:pPr>
+        <w:pStyle w:val="ListParagraph"/>
         <w:numPr>
           <w:ilvl w:val="0"/>
-          <w:numId w:val="38"/>
+          <w:numId w:val="41"/>
         </w:numPr>
         <w:suppressAutoHyphens/>
         <w:spacing w:after="0" w:line="240" w:lineRule="atLeast"/>
-        <w:rPr>
-          <w:highlight w:val="yellow"/>
-        </w:rPr>
       </w:pPr>
       <w:r>
         <w:rPr>
           <w:rFonts w:eastAsia="Wingdings 2"/>
-          <w:color w:val="3366FF"/>
-          <w:highlight w:val="yellow"/>
           <w:lang w:val="en-US"/>
         </w:rPr>
-        <w:t>Products like testware and test project documents</w:t>
+        <w:t>All test cases and project documents will be uploaded to version control in a project repository.</w:t>
       </w:r>
     </w:p>
     <w:p>
       <w:pPr>
+        <w:pStyle w:val="ListParagraph"/>
         <w:numPr>
           <w:ilvl w:val="0"/>
-          <w:numId w:val="38"/>
+          <w:numId w:val="41"/>
         </w:numPr>
         <w:suppressAutoHyphens/>
         <w:spacing w:after="0" w:line="240" w:lineRule="atLeast"/>
-        <w:rPr>
-          <w:highlight w:val="yellow"/>
-        </w:rPr>
       </w:pPr>
       <w:r>
         <w:rPr>
           <w:rFonts w:eastAsia="Wingdings 2"/>
-          <w:color w:val="3366FF"/>
-          <w:highlight w:val="yellow"/>
           <w:lang w:val="en-US"/>
         </w:rPr>
-        <w:t>External products like the test basis and object under test &gt;&gt;</w:t>
+        <w:t>All documents will take in a standardized form and style</w:t>
+      </w:r>
+    </w:p>
+    <w:p>
+      <w:pPr>
+        <w:pStyle w:val="ListParagraph"/>
+        <w:numPr>
+          <w:ilvl w:val="0"/>
+          <w:numId w:val="41"/>
+        </w:numPr>
+        <w:suppressAutoHyphens/>
+        <w:spacing w:after="0" w:line="240" w:lineRule="atLeast"/>
+      </w:pPr>
+      <w:r>
+        <w:rPr>
+          <w:rFonts w:eastAsia="Wingdings 2"/>
+          <w:lang w:val="en-US"/>
+        </w:rPr>
+        <w:lastRenderedPageBreak/>
+        <w:t>All tests will be performed on the local repository on the ind</w:t>
+      </w:r>
+      <w:r>
+        <w:rPr>
+          <w:rFonts w:eastAsia="Wingdings 2"/>
+          <w:lang w:val="en-US"/>
+        </w:rPr>
+        <w:t>ividual testers</w:t>
+      </w:r>
+      <w:r>
+        <w:rPr>
+          <w:rFonts w:eastAsia="Wingdings 2"/>
+          <w:lang w:val="en-US"/>
+        </w:rPr>
+        <w:t xml:space="preserve"> computer then will be pushed to the shared remote repository</w:t>
+      </w:r>
+      <w:r>
+        <w:rPr>
+          <w:rFonts w:eastAsia="Wingdings 2"/>
+          <w:lang w:val="en-US"/>
+        </w:rPr>
+        <w:t xml:space="preserve"> for version control and storage</w:t>
       </w:r>
     </w:p>
     <w:p/>
@@ -16640,7 +17085,7 @@
       <w:pPr>
         <w:pStyle w:val="Heading2"/>
       </w:pPr>
-      <w:bookmarkStart w:id="86" w:name="_Toc510087869"/>
+      <w:bookmarkStart w:id="87" w:name="_Toc510087869"/>
       <w:r>
         <w:rPr>
           <w:color w:val="7030A0"/>
@@ -16654,7 +17099,7 @@
         <w:tab/>
         <w:t>Defects procedure</w:t>
       </w:r>
-      <w:bookmarkEnd w:id="86"/>
+      <w:bookmarkEnd w:id="87"/>
       <w:r>
         <w:tab/>
       </w:r>
@@ -16665,7 +17110,7 @@
           <w:lang w:val="nl-NL"/>
         </w:rPr>
       </w:pPr>
-      <w:bookmarkStart w:id="87" w:name="_Toc510087870"/>
+      <w:bookmarkStart w:id="88" w:name="_Toc510087870"/>
       <w:r>
         <w:rPr>
           <w:lang w:val="en-US"/>
@@ -16674,10 +17119,9 @@
       </w:r>
       <w:r>
         <w:rPr>
-          <w:highlight w:val="yellow"/>
           <w:lang w:val="en-US"/>
         </w:rPr>
-        <w:t>&lt; tool &gt;.</w:t>
+        <w:t>Defects and Maintenance Register</w:t>
       </w:r>
     </w:p>
     <w:p>
@@ -16694,10 +17138,21 @@
       </w:r>
       <w:r>
         <w:rPr>
-          <w:highlight w:val="yellow"/>
           <w:lang w:val="en-US"/>
         </w:rPr>
-        <w:t>&lt;defect administrator&gt;.</w:t>
+        <w:t>defect administrator</w:t>
+      </w:r>
+      <w:r>
+        <w:rPr>
+          <w:lang w:val="en-US"/>
+        </w:rPr>
+        <w:t>: Michelle Vinall</w:t>
+      </w:r>
+      <w:r>
+        <w:rPr>
+          <w:lang w:val="en-US"/>
+        </w:rPr>
+        <w:t>.</w:t>
       </w:r>
     </w:p>
     <w:p/>
@@ -16732,7 +17187,7 @@
         </w:rPr>
         <w:t xml:space="preserve"> Countermeasures</w:t>
       </w:r>
-      <w:bookmarkEnd w:id="87"/>
+      <w:bookmarkEnd w:id="88"/>
       <w:r>
         <w:rPr>
           <w:color w:val="7030A0"/>
@@ -16943,7 +17398,6 @@
               <w:t xml:space="preserve"> or </w:t>
             </w:r>
             <w:r>
-              <w:lastRenderedPageBreak/>
               <w:t>incorrect</w:t>
             </w:r>
             <w:r>
@@ -16960,7 +17414,6 @@
               <w:cnfStyle w:val="000000100000" w:firstRow="0" w:lastRow="0" w:firstColumn="0" w:lastColumn="0" w:oddVBand="0" w:evenVBand="0" w:oddHBand="1" w:evenHBand="0" w:firstRowFirstColumn="0" w:firstRowLastColumn="0" w:lastRowFirstColumn="0" w:lastRowLastColumn="0"/>
             </w:pPr>
             <w:r>
-              <w:lastRenderedPageBreak/>
               <w:t>3</w:t>
             </w:r>
           </w:p>
@@ -17004,11 +17457,7 @@
               <w:t xml:space="preserve"> and environments </w:t>
             </w:r>
             <w:r>
-              <w:t xml:space="preserve"> well </w:t>
-            </w:r>
-            <w:r>
-              <w:lastRenderedPageBreak/>
-              <w:t>ahead of time</w:t>
+              <w:t xml:space="preserve"> well ahead of time</w:t>
             </w:r>
             <w:r>
               <w:t xml:space="preserve"> according the t</w:t>
@@ -17027,7 +17476,6 @@
               <w:cnfStyle w:val="000000100000" w:firstRow="0" w:lastRow="0" w:firstColumn="0" w:lastColumn="0" w:oddVBand="0" w:evenVBand="0" w:oddHBand="1" w:evenHBand="0" w:firstRowFirstColumn="0" w:firstRowLastColumn="0" w:lastRowFirstColumn="0" w:lastRowLastColumn="0"/>
             </w:pPr>
             <w:r>
-              <w:lastRenderedPageBreak/>
               <w:t>Aaron</w:t>
             </w:r>
           </w:p>
@@ -17546,6 +17994,7 @@
           </w:tcPr>
           <w:p>
             <w:r>
+              <w:lastRenderedPageBreak/>
               <w:t>06</w:t>
             </w:r>
           </w:p>
@@ -17889,7 +18338,6 @@
               <w:jc w:val="center"/>
             </w:pPr>
             <w:r>
-              <w:lastRenderedPageBreak/>
               <w:t>Chance Factor</w:t>
             </w:r>
           </w:p>
@@ -18111,7 +18559,7 @@
       <w:pPr>
         <w:pStyle w:val="Heading1"/>
       </w:pPr>
-      <w:bookmarkStart w:id="88" w:name="_Toc510087871"/>
+      <w:bookmarkStart w:id="89" w:name="_Toc510087871"/>
       <w:r>
         <w:rPr>
           <w:color w:val="7030A0"/>
@@ -18124,7 +18572,7 @@
         </w:rPr>
         <w:t>Global Estimation &amp; Planning</w:t>
       </w:r>
-      <w:bookmarkEnd w:id="88"/>
+      <w:bookmarkEnd w:id="89"/>
       <w:r>
         <w:tab/>
       </w:r>
@@ -18136,7 +18584,7 @@
           <w:color w:val="7030A0"/>
         </w:rPr>
       </w:pPr>
-      <w:bookmarkStart w:id="89" w:name="_Toc510087872"/>
+      <w:bookmarkStart w:id="90" w:name="_Toc510087872"/>
       <w:r>
         <w:rPr>
           <w:color w:val="7030A0"/>
@@ -18150,7 +18598,7 @@
         <w:tab/>
         <w:t>Estimation</w:t>
       </w:r>
-      <w:bookmarkEnd w:id="89"/>
+      <w:bookmarkEnd w:id="90"/>
     </w:p>
     <w:p/>
     <w:p>
@@ -18167,30 +18615,31 @@
     <w:p/>
     <w:tbl>
       <w:tblPr>
-        <w:tblW w:w="16445" w:type="dxa"/>
+        <w:tblW w:w="9000" w:type="dxa"/>
         <w:tblInd w:w="-5" w:type="dxa"/>
         <w:tblLayout w:type="fixed"/>
         <w:tblLook w:val="0000" w:firstRow="0" w:lastRow="0" w:firstColumn="0" w:lastColumn="0" w:noHBand="0" w:noVBand="0"/>
       </w:tblPr>
       <w:tblGrid>
-        <w:gridCol w:w="2150"/>
-        <w:gridCol w:w="2721"/>
-        <w:gridCol w:w="1092"/>
-        <w:gridCol w:w="1012"/>
-        <w:gridCol w:w="1123"/>
-        <w:gridCol w:w="1183"/>
-        <w:gridCol w:w="1165"/>
-        <w:gridCol w:w="1183"/>
-        <w:gridCol w:w="1181"/>
-        <w:gridCol w:w="3635"/>
+        <w:gridCol w:w="900"/>
+        <w:gridCol w:w="1800"/>
+        <w:gridCol w:w="720"/>
+        <w:gridCol w:w="720"/>
+        <w:gridCol w:w="720"/>
+        <w:gridCol w:w="630"/>
+        <w:gridCol w:w="720"/>
+        <w:gridCol w:w="720"/>
+        <w:gridCol w:w="720"/>
+        <w:gridCol w:w="1350"/>
       </w:tblGrid>
       <w:tr>
         <w:trPr>
+          <w:trHeight w:val="647"/>
           <w:tblHeader/>
         </w:trPr>
         <w:tc>
           <w:tcPr>
-            <w:tcW w:w="2150" w:type="dxa"/>
+            <w:tcW w:w="900" w:type="dxa"/>
             <w:tcBorders>
               <w:top w:val="single" w:sz="4" w:space="0" w:color="000000"/>
               <w:left w:val="single" w:sz="4" w:space="0" w:color="000000"/>
@@ -18215,7 +18664,7 @@
         </w:tc>
         <w:tc>
           <w:tcPr>
-            <w:tcW w:w="2721" w:type="dxa"/>
+            <w:tcW w:w="1800" w:type="dxa"/>
             <w:tcBorders>
               <w:top w:val="single" w:sz="4" w:space="0" w:color="000000"/>
               <w:left w:val="single" w:sz="4" w:space="0" w:color="000000"/>
@@ -18240,7 +18689,7 @@
         </w:tc>
         <w:tc>
           <w:tcPr>
-            <w:tcW w:w="1092" w:type="dxa"/>
+            <w:tcW w:w="720" w:type="dxa"/>
             <w:tcBorders>
               <w:top w:val="single" w:sz="4" w:space="0" w:color="000000"/>
               <w:left w:val="single" w:sz="4" w:space="0" w:color="000000"/>
@@ -18254,18 +18703,11 @@
                 <w:lang w:val="nl-NL"/>
               </w:rPr>
             </w:pPr>
-            <w:r>
-              <w:rPr>
-                <w:b/>
-                <w:lang w:val="en-US"/>
-              </w:rPr>
-              <w:t>P</w:t>
-            </w:r>
-          </w:p>
-        </w:tc>
-        <w:tc>
-          <w:tcPr>
-            <w:tcW w:w="1012" w:type="dxa"/>
+          </w:p>
+        </w:tc>
+        <w:tc>
+          <w:tcPr>
+            <w:tcW w:w="720" w:type="dxa"/>
             <w:tcBorders>
               <w:top w:val="single" w:sz="4" w:space="0" w:color="000000"/>
               <w:left w:val="single" w:sz="4" w:space="0" w:color="000000"/>
@@ -18279,18 +18721,11 @@
                 <w:lang w:val="nl-NL"/>
               </w:rPr>
             </w:pPr>
-            <w:r>
-              <w:rPr>
-                <w:b/>
-                <w:lang w:val="en-US"/>
-              </w:rPr>
-              <w:t>C</w:t>
-            </w:r>
-          </w:p>
-        </w:tc>
-        <w:tc>
-          <w:tcPr>
-            <w:tcW w:w="1123" w:type="dxa"/>
+          </w:p>
+        </w:tc>
+        <w:tc>
+          <w:tcPr>
+            <w:tcW w:w="720" w:type="dxa"/>
             <w:tcBorders>
               <w:top w:val="single" w:sz="4" w:space="0" w:color="000000"/>
               <w:left w:val="single" w:sz="4" w:space="0" w:color="000000"/>
@@ -18304,18 +18739,11 @@
                 <w:lang w:val="nl-NL"/>
               </w:rPr>
             </w:pPr>
-            <w:r>
-              <w:rPr>
-                <w:b/>
-                <w:lang w:val="en-US"/>
-              </w:rPr>
-              <w:t>I</w:t>
-            </w:r>
-          </w:p>
-        </w:tc>
-        <w:tc>
-          <w:tcPr>
-            <w:tcW w:w="1183" w:type="dxa"/>
+          </w:p>
+        </w:tc>
+        <w:tc>
+          <w:tcPr>
+            <w:tcW w:w="630" w:type="dxa"/>
             <w:tcBorders>
               <w:top w:val="single" w:sz="4" w:space="0" w:color="000000"/>
               <w:left w:val="single" w:sz="4" w:space="0" w:color="000000"/>
@@ -18329,18 +18757,11 @@
                 <w:lang w:val="nl-NL"/>
               </w:rPr>
             </w:pPr>
-            <w:r>
-              <w:rPr>
-                <w:b/>
-                <w:lang w:val="en-US"/>
-              </w:rPr>
-              <w:t>P</w:t>
-            </w:r>
-          </w:p>
-        </w:tc>
-        <w:tc>
-          <w:tcPr>
-            <w:tcW w:w="1165" w:type="dxa"/>
+          </w:p>
+        </w:tc>
+        <w:tc>
+          <w:tcPr>
+            <w:tcW w:w="720" w:type="dxa"/>
             <w:tcBorders>
               <w:top w:val="single" w:sz="4" w:space="0" w:color="000000"/>
               <w:left w:val="single" w:sz="4" w:space="0" w:color="000000"/>
@@ -18354,18 +18775,11 @@
                 <w:lang w:val="nl-NL"/>
               </w:rPr>
             </w:pPr>
-            <w:r>
-              <w:rPr>
-                <w:b/>
-                <w:lang w:val="en-US"/>
-              </w:rPr>
-              <w:t>S</w:t>
-            </w:r>
-          </w:p>
-        </w:tc>
-        <w:tc>
-          <w:tcPr>
-            <w:tcW w:w="1183" w:type="dxa"/>
+          </w:p>
+        </w:tc>
+        <w:tc>
+          <w:tcPr>
+            <w:tcW w:w="720" w:type="dxa"/>
             <w:tcBorders>
               <w:top w:val="single" w:sz="4" w:space="0" w:color="000000"/>
               <w:left w:val="single" w:sz="4" w:space="0" w:color="000000"/>
@@ -18379,18 +18793,11 @@
                 <w:lang w:val="nl-NL"/>
               </w:rPr>
             </w:pPr>
-            <w:r>
-              <w:rPr>
-                <w:b/>
-                <w:lang w:val="en-US"/>
-              </w:rPr>
-              <w:t>E</w:t>
-            </w:r>
-          </w:p>
-        </w:tc>
-        <w:tc>
-          <w:tcPr>
-            <w:tcW w:w="1181" w:type="dxa"/>
+          </w:p>
+        </w:tc>
+        <w:tc>
+          <w:tcPr>
+            <w:tcW w:w="720" w:type="dxa"/>
             <w:tcBorders>
               <w:top w:val="single" w:sz="4" w:space="0" w:color="000000"/>
               <w:left w:val="single" w:sz="4" w:space="0" w:color="000000"/>
@@ -18404,18 +18811,11 @@
                 <w:lang w:val="nl-NL"/>
               </w:rPr>
             </w:pPr>
-            <w:r>
-              <w:rPr>
-                <w:b/>
-                <w:lang w:val="en-US"/>
-              </w:rPr>
-              <w:t>C</w:t>
-            </w:r>
-          </w:p>
-        </w:tc>
-        <w:tc>
-          <w:tcPr>
-            <w:tcW w:w="3635" w:type="dxa"/>
+          </w:p>
+        </w:tc>
+        <w:tc>
+          <w:tcPr>
+            <w:tcW w:w="1350" w:type="dxa"/>
             <w:tcBorders>
               <w:top w:val="single" w:sz="4" w:space="0" w:color="000000"/>
               <w:left w:val="single" w:sz="4" w:space="0" w:color="000000"/>
@@ -18443,7 +18843,7 @@
       <w:tr>
         <w:tc>
           <w:tcPr>
-            <w:tcW w:w="2150" w:type="dxa"/>
+            <w:tcW w:w="900" w:type="dxa"/>
             <w:tcBorders>
               <w:top w:val="single" w:sz="4" w:space="0" w:color="000000"/>
               <w:left w:val="single" w:sz="4" w:space="0" w:color="000000"/>
@@ -18467,7 +18867,7 @@
         </w:tc>
         <w:tc>
           <w:tcPr>
-            <w:tcW w:w="2721" w:type="dxa"/>
+            <w:tcW w:w="1800" w:type="dxa"/>
             <w:tcBorders>
               <w:top w:val="single" w:sz="4" w:space="0" w:color="000000"/>
               <w:left w:val="single" w:sz="12" w:space="0" w:color="000000"/>
@@ -18491,7 +18891,7 @@
         </w:tc>
         <w:tc>
           <w:tcPr>
-            <w:tcW w:w="1092" w:type="dxa"/>
+            <w:tcW w:w="720" w:type="dxa"/>
             <w:tcBorders>
               <w:top w:val="single" w:sz="4" w:space="0" w:color="000000"/>
               <w:left w:val="single" w:sz="12" w:space="0" w:color="000000"/>
@@ -18509,7 +18909,7 @@
         </w:tc>
         <w:tc>
           <w:tcPr>
-            <w:tcW w:w="1012" w:type="dxa"/>
+            <w:tcW w:w="720" w:type="dxa"/>
             <w:tcBorders>
               <w:top w:val="single" w:sz="4" w:space="0" w:color="000000"/>
               <w:left w:val="single" w:sz="4" w:space="0" w:color="000000"/>
@@ -18527,7 +18927,7 @@
         </w:tc>
         <w:tc>
           <w:tcPr>
-            <w:tcW w:w="1123" w:type="dxa"/>
+            <w:tcW w:w="720" w:type="dxa"/>
             <w:tcBorders>
               <w:top w:val="single" w:sz="4" w:space="0" w:color="000000"/>
               <w:left w:val="single" w:sz="4" w:space="0" w:color="000000"/>
@@ -18545,7 +18945,7 @@
         </w:tc>
         <w:tc>
           <w:tcPr>
-            <w:tcW w:w="1183" w:type="dxa"/>
+            <w:tcW w:w="630" w:type="dxa"/>
             <w:tcBorders>
               <w:top w:val="single" w:sz="4" w:space="0" w:color="000000"/>
               <w:left w:val="single" w:sz="4" w:space="0" w:color="000000"/>
@@ -18563,7 +18963,7 @@
         </w:tc>
         <w:tc>
           <w:tcPr>
-            <w:tcW w:w="1165" w:type="dxa"/>
+            <w:tcW w:w="720" w:type="dxa"/>
             <w:tcBorders>
               <w:top w:val="single" w:sz="4" w:space="0" w:color="000000"/>
               <w:left w:val="single" w:sz="4" w:space="0" w:color="000000"/>
@@ -18581,7 +18981,7 @@
         </w:tc>
         <w:tc>
           <w:tcPr>
-            <w:tcW w:w="1183" w:type="dxa"/>
+            <w:tcW w:w="720" w:type="dxa"/>
             <w:tcBorders>
               <w:top w:val="single" w:sz="4" w:space="0" w:color="000000"/>
               <w:left w:val="single" w:sz="4" w:space="0" w:color="000000"/>
@@ -18599,7 +18999,7 @@
         </w:tc>
         <w:tc>
           <w:tcPr>
-            <w:tcW w:w="1181" w:type="dxa"/>
+            <w:tcW w:w="720" w:type="dxa"/>
             <w:tcBorders>
               <w:top w:val="single" w:sz="4" w:space="0" w:color="000000"/>
               <w:left w:val="single" w:sz="4" w:space="0" w:color="000000"/>
@@ -18617,7 +19017,7 @@
         </w:tc>
         <w:tc>
           <w:tcPr>
-            <w:tcW w:w="3635" w:type="dxa"/>
+            <w:tcW w:w="1350" w:type="dxa"/>
             <w:tcBorders>
               <w:top w:val="single" w:sz="4" w:space="0" w:color="000000"/>
               <w:left w:val="single" w:sz="12" w:space="0" w:color="000000"/>
@@ -18638,7 +19038,7 @@
       <w:tr>
         <w:tc>
           <w:tcPr>
-            <w:tcW w:w="2150" w:type="dxa"/>
+            <w:tcW w:w="900" w:type="dxa"/>
             <w:tcBorders>
               <w:top w:val="single" w:sz="4" w:space="0" w:color="000000"/>
               <w:left w:val="single" w:sz="4" w:space="0" w:color="000000"/>
@@ -18668,7 +19068,7 @@
         </w:tc>
         <w:tc>
           <w:tcPr>
-            <w:tcW w:w="2721" w:type="dxa"/>
+            <w:tcW w:w="1800" w:type="dxa"/>
             <w:tcBorders>
               <w:top w:val="single" w:sz="4" w:space="0" w:color="000000"/>
               <w:left w:val="single" w:sz="12" w:space="0" w:color="000000"/>
@@ -18692,7 +19092,7 @@
         </w:tc>
         <w:tc>
           <w:tcPr>
-            <w:tcW w:w="1092" w:type="dxa"/>
+            <w:tcW w:w="720" w:type="dxa"/>
             <w:tcBorders>
               <w:top w:val="single" w:sz="4" w:space="0" w:color="000000"/>
               <w:left w:val="single" w:sz="12" w:space="0" w:color="000000"/>
@@ -18710,7 +19110,7 @@
         </w:tc>
         <w:tc>
           <w:tcPr>
-            <w:tcW w:w="1012" w:type="dxa"/>
+            <w:tcW w:w="720" w:type="dxa"/>
             <w:tcBorders>
               <w:top w:val="single" w:sz="4" w:space="0" w:color="000000"/>
               <w:left w:val="single" w:sz="4" w:space="0" w:color="000000"/>
@@ -18728,7 +19128,7 @@
         </w:tc>
         <w:tc>
           <w:tcPr>
-            <w:tcW w:w="1123" w:type="dxa"/>
+            <w:tcW w:w="720" w:type="dxa"/>
             <w:tcBorders>
               <w:top w:val="single" w:sz="4" w:space="0" w:color="000000"/>
               <w:left w:val="single" w:sz="4" w:space="0" w:color="000000"/>
@@ -18746,7 +19146,7 @@
         </w:tc>
         <w:tc>
           <w:tcPr>
-            <w:tcW w:w="1183" w:type="dxa"/>
+            <w:tcW w:w="630" w:type="dxa"/>
             <w:tcBorders>
               <w:top w:val="single" w:sz="4" w:space="0" w:color="000000"/>
               <w:left w:val="single" w:sz="4" w:space="0" w:color="000000"/>
@@ -18764,7 +19164,7 @@
         </w:tc>
         <w:tc>
           <w:tcPr>
-            <w:tcW w:w="1165" w:type="dxa"/>
+            <w:tcW w:w="720" w:type="dxa"/>
             <w:tcBorders>
               <w:top w:val="single" w:sz="4" w:space="0" w:color="000000"/>
               <w:left w:val="single" w:sz="4" w:space="0" w:color="000000"/>
@@ -18782,7 +19182,7 @@
         </w:tc>
         <w:tc>
           <w:tcPr>
-            <w:tcW w:w="1183" w:type="dxa"/>
+            <w:tcW w:w="720" w:type="dxa"/>
             <w:tcBorders>
               <w:top w:val="single" w:sz="4" w:space="0" w:color="000000"/>
               <w:left w:val="single" w:sz="4" w:space="0" w:color="000000"/>
@@ -18800,7 +19200,7 @@
         </w:tc>
         <w:tc>
           <w:tcPr>
-            <w:tcW w:w="1181" w:type="dxa"/>
+            <w:tcW w:w="720" w:type="dxa"/>
             <w:tcBorders>
               <w:top w:val="single" w:sz="4" w:space="0" w:color="000000"/>
               <w:left w:val="single" w:sz="4" w:space="0" w:color="000000"/>
@@ -18818,7 +19218,7 @@
         </w:tc>
         <w:tc>
           <w:tcPr>
-            <w:tcW w:w="3635" w:type="dxa"/>
+            <w:tcW w:w="1350" w:type="dxa"/>
             <w:tcBorders>
               <w:top w:val="single" w:sz="4" w:space="0" w:color="000000"/>
               <w:left w:val="single" w:sz="12" w:space="0" w:color="000000"/>
@@ -18839,7 +19239,7 @@
       <w:tr>
         <w:tc>
           <w:tcPr>
-            <w:tcW w:w="2150" w:type="dxa"/>
+            <w:tcW w:w="900" w:type="dxa"/>
             <w:tcBorders>
               <w:top w:val="single" w:sz="4" w:space="0" w:color="000000"/>
               <w:left w:val="single" w:sz="4" w:space="0" w:color="000000"/>
@@ -18857,7 +19257,7 @@
         </w:tc>
         <w:tc>
           <w:tcPr>
-            <w:tcW w:w="2721" w:type="dxa"/>
+            <w:tcW w:w="1800" w:type="dxa"/>
             <w:tcBorders>
               <w:top w:val="single" w:sz="4" w:space="0" w:color="000000"/>
               <w:left w:val="single" w:sz="12" w:space="0" w:color="000000"/>
@@ -18881,7 +19281,7 @@
         </w:tc>
         <w:tc>
           <w:tcPr>
-            <w:tcW w:w="1092" w:type="dxa"/>
+            <w:tcW w:w="720" w:type="dxa"/>
             <w:tcBorders>
               <w:top w:val="single" w:sz="4" w:space="0" w:color="000000"/>
               <w:left w:val="single" w:sz="12" w:space="0" w:color="000000"/>
@@ -18899,7 +19299,7 @@
         </w:tc>
         <w:tc>
           <w:tcPr>
-            <w:tcW w:w="1012" w:type="dxa"/>
+            <w:tcW w:w="720" w:type="dxa"/>
             <w:tcBorders>
               <w:top w:val="single" w:sz="4" w:space="0" w:color="000000"/>
               <w:left w:val="single" w:sz="4" w:space="0" w:color="000000"/>
@@ -18917,7 +19317,7 @@
         </w:tc>
         <w:tc>
           <w:tcPr>
-            <w:tcW w:w="1123" w:type="dxa"/>
+            <w:tcW w:w="720" w:type="dxa"/>
             <w:tcBorders>
               <w:top w:val="single" w:sz="4" w:space="0" w:color="000000"/>
               <w:left w:val="single" w:sz="4" w:space="0" w:color="000000"/>
@@ -18935,7 +19335,7 @@
         </w:tc>
         <w:tc>
           <w:tcPr>
-            <w:tcW w:w="1183" w:type="dxa"/>
+            <w:tcW w:w="630" w:type="dxa"/>
             <w:tcBorders>
               <w:top w:val="single" w:sz="4" w:space="0" w:color="000000"/>
               <w:left w:val="single" w:sz="4" w:space="0" w:color="000000"/>
@@ -18953,7 +19353,7 @@
         </w:tc>
         <w:tc>
           <w:tcPr>
-            <w:tcW w:w="1165" w:type="dxa"/>
+            <w:tcW w:w="720" w:type="dxa"/>
             <w:tcBorders>
               <w:top w:val="single" w:sz="4" w:space="0" w:color="000000"/>
               <w:left w:val="single" w:sz="4" w:space="0" w:color="000000"/>
@@ -18971,7 +19371,7 @@
         </w:tc>
         <w:tc>
           <w:tcPr>
-            <w:tcW w:w="1183" w:type="dxa"/>
+            <w:tcW w:w="720" w:type="dxa"/>
             <w:tcBorders>
               <w:top w:val="single" w:sz="4" w:space="0" w:color="000000"/>
               <w:left w:val="single" w:sz="4" w:space="0" w:color="000000"/>
@@ -18989,7 +19389,7 @@
         </w:tc>
         <w:tc>
           <w:tcPr>
-            <w:tcW w:w="1181" w:type="dxa"/>
+            <w:tcW w:w="720" w:type="dxa"/>
             <w:tcBorders>
               <w:top w:val="single" w:sz="4" w:space="0" w:color="000000"/>
               <w:left w:val="single" w:sz="4" w:space="0" w:color="000000"/>
@@ -19007,7 +19407,7 @@
         </w:tc>
         <w:tc>
           <w:tcPr>
-            <w:tcW w:w="3635" w:type="dxa"/>
+            <w:tcW w:w="1350" w:type="dxa"/>
             <w:tcBorders>
               <w:top w:val="single" w:sz="4" w:space="0" w:color="000000"/>
               <w:left w:val="single" w:sz="12" w:space="0" w:color="000000"/>
@@ -19028,7 +19428,7 @@
       <w:tr>
         <w:tc>
           <w:tcPr>
-            <w:tcW w:w="2150" w:type="dxa"/>
+            <w:tcW w:w="900" w:type="dxa"/>
             <w:tcBorders>
               <w:top w:val="single" w:sz="4" w:space="0" w:color="000000"/>
               <w:left w:val="single" w:sz="4" w:space="0" w:color="000000"/>
@@ -19052,7 +19452,7 @@
         </w:tc>
         <w:tc>
           <w:tcPr>
-            <w:tcW w:w="2721" w:type="dxa"/>
+            <w:tcW w:w="1800" w:type="dxa"/>
             <w:tcBorders>
               <w:top w:val="single" w:sz="4" w:space="0" w:color="000000"/>
               <w:left w:val="single" w:sz="12" w:space="0" w:color="000000"/>
@@ -19076,7 +19476,7 @@
         </w:tc>
         <w:tc>
           <w:tcPr>
-            <w:tcW w:w="1092" w:type="dxa"/>
+            <w:tcW w:w="720" w:type="dxa"/>
             <w:tcBorders>
               <w:top w:val="single" w:sz="4" w:space="0" w:color="000000"/>
               <w:left w:val="single" w:sz="12" w:space="0" w:color="000000"/>
@@ -19094,7 +19494,7 @@
         </w:tc>
         <w:tc>
           <w:tcPr>
-            <w:tcW w:w="1012" w:type="dxa"/>
+            <w:tcW w:w="720" w:type="dxa"/>
             <w:tcBorders>
               <w:top w:val="single" w:sz="4" w:space="0" w:color="000000"/>
               <w:left w:val="single" w:sz="4" w:space="0" w:color="000000"/>
@@ -19112,7 +19512,7 @@
         </w:tc>
         <w:tc>
           <w:tcPr>
-            <w:tcW w:w="1123" w:type="dxa"/>
+            <w:tcW w:w="720" w:type="dxa"/>
             <w:tcBorders>
               <w:top w:val="single" w:sz="4" w:space="0" w:color="000000"/>
               <w:left w:val="single" w:sz="4" w:space="0" w:color="000000"/>
@@ -19130,7 +19530,7 @@
         </w:tc>
         <w:tc>
           <w:tcPr>
-            <w:tcW w:w="1183" w:type="dxa"/>
+            <w:tcW w:w="630" w:type="dxa"/>
             <w:tcBorders>
               <w:top w:val="single" w:sz="4" w:space="0" w:color="000000"/>
               <w:left w:val="single" w:sz="4" w:space="0" w:color="000000"/>
@@ -19148,7 +19548,7 @@
         </w:tc>
         <w:tc>
           <w:tcPr>
-            <w:tcW w:w="1165" w:type="dxa"/>
+            <w:tcW w:w="720" w:type="dxa"/>
             <w:tcBorders>
               <w:top w:val="single" w:sz="4" w:space="0" w:color="000000"/>
               <w:left w:val="single" w:sz="4" w:space="0" w:color="000000"/>
@@ -19166,7 +19566,7 @@
         </w:tc>
         <w:tc>
           <w:tcPr>
-            <w:tcW w:w="1183" w:type="dxa"/>
+            <w:tcW w:w="720" w:type="dxa"/>
             <w:tcBorders>
               <w:top w:val="single" w:sz="4" w:space="0" w:color="000000"/>
               <w:left w:val="single" w:sz="4" w:space="0" w:color="000000"/>
@@ -19184,7 +19584,7 @@
         </w:tc>
         <w:tc>
           <w:tcPr>
-            <w:tcW w:w="1181" w:type="dxa"/>
+            <w:tcW w:w="720" w:type="dxa"/>
             <w:tcBorders>
               <w:top w:val="single" w:sz="4" w:space="0" w:color="000000"/>
               <w:left w:val="single" w:sz="4" w:space="0" w:color="000000"/>
@@ -19202,7 +19602,7 @@
         </w:tc>
         <w:tc>
           <w:tcPr>
-            <w:tcW w:w="3635" w:type="dxa"/>
+            <w:tcW w:w="1350" w:type="dxa"/>
             <w:tcBorders>
               <w:top w:val="single" w:sz="4" w:space="0" w:color="000000"/>
               <w:left w:val="single" w:sz="12" w:space="0" w:color="000000"/>
@@ -19223,7 +19623,7 @@
       <w:tr>
         <w:tc>
           <w:tcPr>
-            <w:tcW w:w="2150" w:type="dxa"/>
+            <w:tcW w:w="900" w:type="dxa"/>
             <w:tcBorders>
               <w:top w:val="single" w:sz="4" w:space="0" w:color="000000"/>
               <w:left w:val="single" w:sz="4" w:space="0" w:color="000000"/>
@@ -19241,7 +19641,7 @@
         </w:tc>
         <w:tc>
           <w:tcPr>
-            <w:tcW w:w="2721" w:type="dxa"/>
+            <w:tcW w:w="1800" w:type="dxa"/>
             <w:tcBorders>
               <w:top w:val="single" w:sz="4" w:space="0" w:color="000000"/>
               <w:left w:val="single" w:sz="12" w:space="0" w:color="000000"/>
@@ -19265,7 +19665,7 @@
         </w:tc>
         <w:tc>
           <w:tcPr>
-            <w:tcW w:w="1092" w:type="dxa"/>
+            <w:tcW w:w="720" w:type="dxa"/>
             <w:tcBorders>
               <w:top w:val="single" w:sz="4" w:space="0" w:color="000000"/>
               <w:left w:val="single" w:sz="12" w:space="0" w:color="000000"/>
@@ -19283,7 +19683,7 @@
         </w:tc>
         <w:tc>
           <w:tcPr>
-            <w:tcW w:w="1012" w:type="dxa"/>
+            <w:tcW w:w="720" w:type="dxa"/>
             <w:tcBorders>
               <w:top w:val="single" w:sz="4" w:space="0" w:color="000000"/>
               <w:left w:val="single" w:sz="4" w:space="0" w:color="000000"/>
@@ -19301,7 +19701,7 @@
         </w:tc>
         <w:tc>
           <w:tcPr>
-            <w:tcW w:w="1123" w:type="dxa"/>
+            <w:tcW w:w="720" w:type="dxa"/>
             <w:tcBorders>
               <w:top w:val="single" w:sz="4" w:space="0" w:color="000000"/>
               <w:left w:val="single" w:sz="4" w:space="0" w:color="000000"/>
@@ -19319,7 +19719,7 @@
         </w:tc>
         <w:tc>
           <w:tcPr>
-            <w:tcW w:w="1183" w:type="dxa"/>
+            <w:tcW w:w="630" w:type="dxa"/>
             <w:tcBorders>
               <w:top w:val="single" w:sz="4" w:space="0" w:color="000000"/>
               <w:left w:val="single" w:sz="4" w:space="0" w:color="000000"/>
@@ -19337,7 +19737,7 @@
         </w:tc>
         <w:tc>
           <w:tcPr>
-            <w:tcW w:w="1165" w:type="dxa"/>
+            <w:tcW w:w="720" w:type="dxa"/>
             <w:tcBorders>
               <w:top w:val="single" w:sz="4" w:space="0" w:color="000000"/>
               <w:left w:val="single" w:sz="4" w:space="0" w:color="000000"/>
@@ -19355,7 +19755,7 @@
         </w:tc>
         <w:tc>
           <w:tcPr>
-            <w:tcW w:w="1183" w:type="dxa"/>
+            <w:tcW w:w="720" w:type="dxa"/>
             <w:tcBorders>
               <w:top w:val="single" w:sz="4" w:space="0" w:color="000000"/>
               <w:left w:val="single" w:sz="4" w:space="0" w:color="000000"/>
@@ -19373,7 +19773,7 @@
         </w:tc>
         <w:tc>
           <w:tcPr>
-            <w:tcW w:w="1181" w:type="dxa"/>
+            <w:tcW w:w="720" w:type="dxa"/>
             <w:tcBorders>
               <w:top w:val="single" w:sz="4" w:space="0" w:color="000000"/>
               <w:left w:val="single" w:sz="4" w:space="0" w:color="000000"/>
@@ -19391,7 +19791,7 @@
         </w:tc>
         <w:tc>
           <w:tcPr>
-            <w:tcW w:w="3635" w:type="dxa"/>
+            <w:tcW w:w="1350" w:type="dxa"/>
             <w:tcBorders>
               <w:top w:val="single" w:sz="4" w:space="0" w:color="000000"/>
               <w:left w:val="single" w:sz="12" w:space="0" w:color="000000"/>
@@ -19412,7 +19812,7 @@
       <w:tr>
         <w:tc>
           <w:tcPr>
-            <w:tcW w:w="2150" w:type="dxa"/>
+            <w:tcW w:w="900" w:type="dxa"/>
             <w:tcBorders>
               <w:top w:val="single" w:sz="4" w:space="0" w:color="000000"/>
               <w:left w:val="single" w:sz="4" w:space="0" w:color="000000"/>
@@ -19436,7 +19836,7 @@
         </w:tc>
         <w:tc>
           <w:tcPr>
-            <w:tcW w:w="2721" w:type="dxa"/>
+            <w:tcW w:w="1800" w:type="dxa"/>
             <w:tcBorders>
               <w:top w:val="single" w:sz="4" w:space="0" w:color="000000"/>
               <w:left w:val="single" w:sz="12" w:space="0" w:color="000000"/>
@@ -19460,7 +19860,7 @@
         </w:tc>
         <w:tc>
           <w:tcPr>
-            <w:tcW w:w="1092" w:type="dxa"/>
+            <w:tcW w:w="720" w:type="dxa"/>
             <w:tcBorders>
               <w:top w:val="single" w:sz="4" w:space="0" w:color="000000"/>
               <w:left w:val="single" w:sz="12" w:space="0" w:color="000000"/>
@@ -19478,7 +19878,7 @@
         </w:tc>
         <w:tc>
           <w:tcPr>
-            <w:tcW w:w="1012" w:type="dxa"/>
+            <w:tcW w:w="720" w:type="dxa"/>
             <w:tcBorders>
               <w:top w:val="single" w:sz="4" w:space="0" w:color="000000"/>
               <w:left w:val="single" w:sz="4" w:space="0" w:color="000000"/>
@@ -19496,7 +19896,7 @@
         </w:tc>
         <w:tc>
           <w:tcPr>
-            <w:tcW w:w="1123" w:type="dxa"/>
+            <w:tcW w:w="720" w:type="dxa"/>
             <w:tcBorders>
               <w:top w:val="single" w:sz="4" w:space="0" w:color="000000"/>
               <w:left w:val="single" w:sz="4" w:space="0" w:color="000000"/>
@@ -19514,7 +19914,7 @@
         </w:tc>
         <w:tc>
           <w:tcPr>
-            <w:tcW w:w="1183" w:type="dxa"/>
+            <w:tcW w:w="630" w:type="dxa"/>
             <w:tcBorders>
               <w:top w:val="single" w:sz="4" w:space="0" w:color="000000"/>
               <w:left w:val="single" w:sz="4" w:space="0" w:color="000000"/>
@@ -19532,7 +19932,7 @@
         </w:tc>
         <w:tc>
           <w:tcPr>
-            <w:tcW w:w="1165" w:type="dxa"/>
+            <w:tcW w:w="720" w:type="dxa"/>
             <w:tcBorders>
               <w:top w:val="single" w:sz="4" w:space="0" w:color="000000"/>
               <w:left w:val="single" w:sz="4" w:space="0" w:color="000000"/>
@@ -19550,7 +19950,7 @@
         </w:tc>
         <w:tc>
           <w:tcPr>
-            <w:tcW w:w="1183" w:type="dxa"/>
+            <w:tcW w:w="720" w:type="dxa"/>
             <w:tcBorders>
               <w:top w:val="single" w:sz="4" w:space="0" w:color="000000"/>
               <w:left w:val="single" w:sz="4" w:space="0" w:color="000000"/>
@@ -19568,7 +19968,7 @@
         </w:tc>
         <w:tc>
           <w:tcPr>
-            <w:tcW w:w="1181" w:type="dxa"/>
+            <w:tcW w:w="720" w:type="dxa"/>
             <w:tcBorders>
               <w:top w:val="single" w:sz="4" w:space="0" w:color="000000"/>
               <w:left w:val="single" w:sz="4" w:space="0" w:color="000000"/>
@@ -19586,7 +19986,7 @@
         </w:tc>
         <w:tc>
           <w:tcPr>
-            <w:tcW w:w="3635" w:type="dxa"/>
+            <w:tcW w:w="1350" w:type="dxa"/>
             <w:tcBorders>
               <w:top w:val="single" w:sz="4" w:space="0" w:color="000000"/>
               <w:left w:val="single" w:sz="12" w:space="0" w:color="000000"/>
@@ -19607,7 +20007,7 @@
       <w:tr>
         <w:tc>
           <w:tcPr>
-            <w:tcW w:w="2150" w:type="dxa"/>
+            <w:tcW w:w="900" w:type="dxa"/>
             <w:tcBorders>
               <w:top w:val="single" w:sz="4" w:space="0" w:color="000000"/>
               <w:left w:val="single" w:sz="4" w:space="0" w:color="000000"/>
@@ -19625,7 +20025,7 @@
         </w:tc>
         <w:tc>
           <w:tcPr>
-            <w:tcW w:w="2721" w:type="dxa"/>
+            <w:tcW w:w="1800" w:type="dxa"/>
             <w:tcBorders>
               <w:top w:val="single" w:sz="4" w:space="0" w:color="000000"/>
               <w:left w:val="single" w:sz="12" w:space="0" w:color="000000"/>
@@ -19649,7 +20049,7 @@
         </w:tc>
         <w:tc>
           <w:tcPr>
-            <w:tcW w:w="1092" w:type="dxa"/>
+            <w:tcW w:w="720" w:type="dxa"/>
             <w:tcBorders>
               <w:top w:val="single" w:sz="4" w:space="0" w:color="000000"/>
               <w:left w:val="single" w:sz="12" w:space="0" w:color="000000"/>
@@ -19667,7 +20067,7 @@
         </w:tc>
         <w:tc>
           <w:tcPr>
-            <w:tcW w:w="1012" w:type="dxa"/>
+            <w:tcW w:w="720" w:type="dxa"/>
             <w:tcBorders>
               <w:top w:val="single" w:sz="4" w:space="0" w:color="000000"/>
               <w:left w:val="single" w:sz="4" w:space="0" w:color="000000"/>
@@ -19685,7 +20085,7 @@
         </w:tc>
         <w:tc>
           <w:tcPr>
-            <w:tcW w:w="1123" w:type="dxa"/>
+            <w:tcW w:w="720" w:type="dxa"/>
             <w:tcBorders>
               <w:top w:val="single" w:sz="4" w:space="0" w:color="000000"/>
               <w:left w:val="single" w:sz="4" w:space="0" w:color="000000"/>
@@ -19703,7 +20103,7 @@
         </w:tc>
         <w:tc>
           <w:tcPr>
-            <w:tcW w:w="1183" w:type="dxa"/>
+            <w:tcW w:w="630" w:type="dxa"/>
             <w:tcBorders>
               <w:top w:val="single" w:sz="4" w:space="0" w:color="000000"/>
               <w:left w:val="single" w:sz="4" w:space="0" w:color="000000"/>
@@ -19721,7 +20121,7 @@
         </w:tc>
         <w:tc>
           <w:tcPr>
-            <w:tcW w:w="1165" w:type="dxa"/>
+            <w:tcW w:w="720" w:type="dxa"/>
             <w:tcBorders>
               <w:top w:val="single" w:sz="4" w:space="0" w:color="000000"/>
               <w:left w:val="single" w:sz="4" w:space="0" w:color="000000"/>
@@ -19739,7 +20139,7 @@
         </w:tc>
         <w:tc>
           <w:tcPr>
-            <w:tcW w:w="1183" w:type="dxa"/>
+            <w:tcW w:w="720" w:type="dxa"/>
             <w:tcBorders>
               <w:top w:val="single" w:sz="4" w:space="0" w:color="000000"/>
               <w:left w:val="single" w:sz="4" w:space="0" w:color="000000"/>
@@ -19757,7 +20157,7 @@
         </w:tc>
         <w:tc>
           <w:tcPr>
-            <w:tcW w:w="1181" w:type="dxa"/>
+            <w:tcW w:w="720" w:type="dxa"/>
             <w:tcBorders>
               <w:top w:val="single" w:sz="4" w:space="0" w:color="000000"/>
               <w:left w:val="single" w:sz="4" w:space="0" w:color="000000"/>
@@ -19775,7 +20175,7 @@
         </w:tc>
         <w:tc>
           <w:tcPr>
-            <w:tcW w:w="3635" w:type="dxa"/>
+            <w:tcW w:w="1350" w:type="dxa"/>
             <w:tcBorders>
               <w:top w:val="single" w:sz="4" w:space="0" w:color="000000"/>
               <w:left w:val="single" w:sz="12" w:space="0" w:color="000000"/>
@@ -19796,7 +20196,7 @@
       <w:tr>
         <w:tc>
           <w:tcPr>
-            <w:tcW w:w="2150" w:type="dxa"/>
+            <w:tcW w:w="900" w:type="dxa"/>
             <w:tcBorders>
               <w:top w:val="single" w:sz="4" w:space="0" w:color="000000"/>
               <w:left w:val="single" w:sz="4" w:space="0" w:color="000000"/>
@@ -19814,7 +20214,7 @@
         </w:tc>
         <w:tc>
           <w:tcPr>
-            <w:tcW w:w="2721" w:type="dxa"/>
+            <w:tcW w:w="1800" w:type="dxa"/>
             <w:tcBorders>
               <w:top w:val="single" w:sz="4" w:space="0" w:color="000000"/>
               <w:left w:val="single" w:sz="12" w:space="0" w:color="000000"/>
@@ -19838,7 +20238,7 @@
         </w:tc>
         <w:tc>
           <w:tcPr>
-            <w:tcW w:w="1092" w:type="dxa"/>
+            <w:tcW w:w="720" w:type="dxa"/>
             <w:tcBorders>
               <w:top w:val="single" w:sz="4" w:space="0" w:color="000000"/>
               <w:left w:val="single" w:sz="12" w:space="0" w:color="000000"/>
@@ -19856,7 +20256,7 @@
         </w:tc>
         <w:tc>
           <w:tcPr>
-            <w:tcW w:w="1012" w:type="dxa"/>
+            <w:tcW w:w="720" w:type="dxa"/>
             <w:tcBorders>
               <w:top w:val="single" w:sz="4" w:space="0" w:color="000000"/>
               <w:left w:val="single" w:sz="4" w:space="0" w:color="000000"/>
@@ -19874,7 +20274,7 @@
         </w:tc>
         <w:tc>
           <w:tcPr>
-            <w:tcW w:w="1123" w:type="dxa"/>
+            <w:tcW w:w="720" w:type="dxa"/>
             <w:tcBorders>
               <w:top w:val="single" w:sz="4" w:space="0" w:color="000000"/>
               <w:left w:val="single" w:sz="4" w:space="0" w:color="000000"/>
@@ -19892,7 +20292,7 @@
         </w:tc>
         <w:tc>
           <w:tcPr>
-            <w:tcW w:w="1183" w:type="dxa"/>
+            <w:tcW w:w="630" w:type="dxa"/>
             <w:tcBorders>
               <w:top w:val="single" w:sz="4" w:space="0" w:color="000000"/>
               <w:left w:val="single" w:sz="4" w:space="0" w:color="000000"/>
@@ -19910,7 +20310,7 @@
         </w:tc>
         <w:tc>
           <w:tcPr>
-            <w:tcW w:w="1165" w:type="dxa"/>
+            <w:tcW w:w="720" w:type="dxa"/>
             <w:tcBorders>
               <w:top w:val="single" w:sz="4" w:space="0" w:color="000000"/>
               <w:left w:val="single" w:sz="4" w:space="0" w:color="000000"/>
@@ -19928,7 +20328,7 @@
         </w:tc>
         <w:tc>
           <w:tcPr>
-            <w:tcW w:w="1183" w:type="dxa"/>
+            <w:tcW w:w="720" w:type="dxa"/>
             <w:tcBorders>
               <w:top w:val="single" w:sz="4" w:space="0" w:color="000000"/>
               <w:left w:val="single" w:sz="4" w:space="0" w:color="000000"/>
@@ -19946,7 +20346,7 @@
         </w:tc>
         <w:tc>
           <w:tcPr>
-            <w:tcW w:w="1181" w:type="dxa"/>
+            <w:tcW w:w="720" w:type="dxa"/>
             <w:tcBorders>
               <w:top w:val="single" w:sz="4" w:space="0" w:color="000000"/>
               <w:left w:val="single" w:sz="4" w:space="0" w:color="000000"/>
@@ -19964,7 +20364,7 @@
         </w:tc>
         <w:tc>
           <w:tcPr>
-            <w:tcW w:w="3635" w:type="dxa"/>
+            <w:tcW w:w="1350" w:type="dxa"/>
             <w:tcBorders>
               <w:top w:val="single" w:sz="4" w:space="0" w:color="000000"/>
               <w:left w:val="single" w:sz="12" w:space="0" w:color="000000"/>
@@ -19985,7 +20385,7 @@
       <w:tr>
         <w:tc>
           <w:tcPr>
-            <w:tcW w:w="4871" w:type="dxa"/>
+            <w:tcW w:w="2700" w:type="dxa"/>
             <w:gridSpan w:val="2"/>
             <w:tcBorders>
               <w:top w:val="single" w:sz="12" w:space="0" w:color="000000"/>
@@ -20011,7 +20411,7 @@
         </w:tc>
         <w:tc>
           <w:tcPr>
-            <w:tcW w:w="1092" w:type="dxa"/>
+            <w:tcW w:w="720" w:type="dxa"/>
             <w:tcBorders>
               <w:top w:val="single" w:sz="12" w:space="0" w:color="000000"/>
               <w:left w:val="single" w:sz="4" w:space="0" w:color="000000"/>
@@ -20030,7 +20430,7 @@
         </w:tc>
         <w:tc>
           <w:tcPr>
-            <w:tcW w:w="1012" w:type="dxa"/>
+            <w:tcW w:w="720" w:type="dxa"/>
             <w:tcBorders>
               <w:top w:val="single" w:sz="12" w:space="0" w:color="000000"/>
               <w:left w:val="single" w:sz="4" w:space="0" w:color="000000"/>
@@ -20049,7 +20449,7 @@
         </w:tc>
         <w:tc>
           <w:tcPr>
-            <w:tcW w:w="1123" w:type="dxa"/>
+            <w:tcW w:w="720" w:type="dxa"/>
             <w:tcBorders>
               <w:top w:val="single" w:sz="12" w:space="0" w:color="000000"/>
               <w:left w:val="single" w:sz="4" w:space="0" w:color="000000"/>
@@ -20068,7 +20468,7 @@
         </w:tc>
         <w:tc>
           <w:tcPr>
-            <w:tcW w:w="1183" w:type="dxa"/>
+            <w:tcW w:w="630" w:type="dxa"/>
             <w:tcBorders>
               <w:top w:val="single" w:sz="12" w:space="0" w:color="000000"/>
               <w:left w:val="single" w:sz="4" w:space="0" w:color="000000"/>
@@ -20087,7 +20487,7 @@
         </w:tc>
         <w:tc>
           <w:tcPr>
-            <w:tcW w:w="1165" w:type="dxa"/>
+            <w:tcW w:w="720" w:type="dxa"/>
             <w:tcBorders>
               <w:top w:val="single" w:sz="12" w:space="0" w:color="000000"/>
               <w:left w:val="single" w:sz="4" w:space="0" w:color="000000"/>
@@ -20106,7 +20506,7 @@
         </w:tc>
         <w:tc>
           <w:tcPr>
-            <w:tcW w:w="1183" w:type="dxa"/>
+            <w:tcW w:w="720" w:type="dxa"/>
             <w:tcBorders>
               <w:top w:val="single" w:sz="12" w:space="0" w:color="000000"/>
               <w:left w:val="single" w:sz="4" w:space="0" w:color="000000"/>
@@ -20125,7 +20525,7 @@
         </w:tc>
         <w:tc>
           <w:tcPr>
-            <w:tcW w:w="1181" w:type="dxa"/>
+            <w:tcW w:w="720" w:type="dxa"/>
             <w:tcBorders>
               <w:top w:val="single" w:sz="12" w:space="0" w:color="000000"/>
               <w:left w:val="single" w:sz="4" w:space="0" w:color="000000"/>
@@ -20144,7 +20544,7 @@
         </w:tc>
         <w:tc>
           <w:tcPr>
-            <w:tcW w:w="3635" w:type="dxa"/>
+            <w:tcW w:w="1350" w:type="dxa"/>
             <w:tcBorders>
               <w:top w:val="single" w:sz="12" w:space="0" w:color="000000"/>
               <w:left w:val="single" w:sz="12" w:space="0" w:color="000000"/>
@@ -20177,7 +20577,7 @@
           <w:color w:val="7030A0"/>
         </w:rPr>
       </w:pPr>
-      <w:bookmarkStart w:id="90" w:name="_Toc510087873"/>
+      <w:bookmarkStart w:id="91" w:name="_Toc510087873"/>
       <w:r>
         <w:rPr>
           <w:color w:val="7030A0"/>
@@ -20191,7 +20591,7 @@
         <w:tab/>
         <w:t>Planning</w:t>
       </w:r>
-      <w:bookmarkEnd w:id="90"/>
+      <w:bookmarkEnd w:id="91"/>
     </w:p>
     <w:p/>
     <w:tbl>
@@ -23228,7 +23628,6 @@
                 <w:szCs w:val="16"/>
                 <w:lang w:eastAsia="en-AU"/>
               </w:rPr>
-              <w:lastRenderedPageBreak/>
               <w:t>Unit test plan</w:t>
             </w:r>
           </w:p>
@@ -29567,7 +29966,7 @@
       <w:pPr>
         <w:pStyle w:val="Heading2"/>
       </w:pPr>
-      <w:bookmarkStart w:id="91" w:name="_Toc510087874"/>
+      <w:bookmarkStart w:id="92" w:name="_Toc510087874"/>
       <w:r>
         <w:rPr>
           <w:color w:val="7030A0"/>
@@ -29587,7 +29986,7 @@
         <w:tab/>
         <w:t>Milestones</w:t>
       </w:r>
-      <w:bookmarkEnd w:id="91"/>
+      <w:bookmarkEnd w:id="92"/>
       <w:r>
         <w:tab/>
       </w:r>
@@ -29653,6 +30052,7 @@
               <w:rPr>
                 <w:b w:val="0"/>
               </w:rPr>
+              <w:lastRenderedPageBreak/>
               <w:t>Finish planning</w:t>
             </w:r>
           </w:p>
@@ -29864,7 +30264,7 @@
     </w:tbl>
     <w:p/>
     <w:p>
-      <w:bookmarkStart w:id="92" w:name="_Toc510087875"/>
+      <w:bookmarkStart w:id="93" w:name="_Toc510087875"/>
     </w:p>
     <w:p>
       <w:pPr>
@@ -29885,7 +30285,7 @@
         </w:rPr>
         <w:t>Glossary</w:t>
       </w:r>
-      <w:bookmarkEnd w:id="92"/>
+      <w:bookmarkEnd w:id="93"/>
     </w:p>
     <w:p/>
     <w:tbl>
@@ -29981,7 +30381,7 @@
           </w:tcPr>
           <w:p>
             <w:r>
-              <w:t>Operating system- The system software that manages a computer unit</w:t>
+              <w:t xml:space="preserve">Operating system- The system software that manages a computer </w:t>
             </w:r>
           </w:p>
         </w:tc>
@@ -30034,10 +30434,7 @@
         </w:tc>
       </w:tr>
     </w:tbl>
-    <w:p>
-      <w:bookmarkStart w:id="93" w:name="_GoBack"/>
-      <w:bookmarkEnd w:id="93"/>
-    </w:p>
+    <w:p/>
     <w:p/>
     <w:p/>
     <w:p/>
@@ -31394,6 +31791,119 @@
     </w:lvl>
   </w:abstractNum>
   <w:abstractNum w:abstractNumId="15" w15:restartNumberingAfterBreak="0">
+    <w:nsid w:val="1FA70A5B"/>
+    <w:multiLevelType w:val="hybridMultilevel"/>
+    <w:tmpl w:val="D6505CA2"/>
+    <w:lvl w:ilvl="0" w:tplc="0C090005">
+      <w:start w:val="1"/>
+      <w:numFmt w:val="bullet"/>
+      <w:lvlText w:val=""/>
+      <w:lvlJc w:val="left"/>
+      <w:pPr>
+        <w:ind w:left="1080" w:hanging="360"/>
+      </w:pPr>
+      <w:rPr>
+        <w:rFonts w:ascii="Wingdings" w:hAnsi="Wingdings" w:hint="default"/>
+      </w:rPr>
+    </w:lvl>
+    <w:lvl w:ilvl="1" w:tplc="0C090003" w:tentative="1">
+      <w:start w:val="1"/>
+      <w:numFmt w:val="bullet"/>
+      <w:lvlText w:val="o"/>
+      <w:lvlJc w:val="left"/>
+      <w:pPr>
+        <w:ind w:left="1800" w:hanging="360"/>
+      </w:pPr>
+      <w:rPr>
+        <w:rFonts w:ascii="Courier New" w:hAnsi="Courier New" w:cs="Courier New" w:hint="default"/>
+      </w:rPr>
+    </w:lvl>
+    <w:lvl w:ilvl="2" w:tplc="0C090005" w:tentative="1">
+      <w:start w:val="1"/>
+      <w:numFmt w:val="bullet"/>
+      <w:lvlText w:val=""/>
+      <w:lvlJc w:val="left"/>
+      <w:pPr>
+        <w:ind w:left="2520" w:hanging="360"/>
+      </w:pPr>
+      <w:rPr>
+        <w:rFonts w:ascii="Wingdings" w:hAnsi="Wingdings" w:hint="default"/>
+      </w:rPr>
+    </w:lvl>
+    <w:lvl w:ilvl="3" w:tplc="0C090001" w:tentative="1">
+      <w:start w:val="1"/>
+      <w:numFmt w:val="bullet"/>
+      <w:lvlText w:val=""/>
+      <w:lvlJc w:val="left"/>
+      <w:pPr>
+        <w:ind w:left="3240" w:hanging="360"/>
+      </w:pPr>
+      <w:rPr>
+        <w:rFonts w:ascii="Symbol" w:hAnsi="Symbol" w:hint="default"/>
+      </w:rPr>
+    </w:lvl>
+    <w:lvl w:ilvl="4" w:tplc="0C090003" w:tentative="1">
+      <w:start w:val="1"/>
+      <w:numFmt w:val="bullet"/>
+      <w:lvlText w:val="o"/>
+      <w:lvlJc w:val="left"/>
+      <w:pPr>
+        <w:ind w:left="3960" w:hanging="360"/>
+      </w:pPr>
+      <w:rPr>
+        <w:rFonts w:ascii="Courier New" w:hAnsi="Courier New" w:cs="Courier New" w:hint="default"/>
+      </w:rPr>
+    </w:lvl>
+    <w:lvl w:ilvl="5" w:tplc="0C090005" w:tentative="1">
+      <w:start w:val="1"/>
+      <w:numFmt w:val="bullet"/>
+      <w:lvlText w:val=""/>
+      <w:lvlJc w:val="left"/>
+      <w:pPr>
+        <w:ind w:left="4680" w:hanging="360"/>
+      </w:pPr>
+      <w:rPr>
+        <w:rFonts w:ascii="Wingdings" w:hAnsi="Wingdings" w:hint="default"/>
+      </w:rPr>
+    </w:lvl>
+    <w:lvl w:ilvl="6" w:tplc="0C090001" w:tentative="1">
+      <w:start w:val="1"/>
+      <w:numFmt w:val="bullet"/>
+      <w:lvlText w:val=""/>
+      <w:lvlJc w:val="left"/>
+      <w:pPr>
+        <w:ind w:left="5400" w:hanging="360"/>
+      </w:pPr>
+      <w:rPr>
+        <w:rFonts w:ascii="Symbol" w:hAnsi="Symbol" w:hint="default"/>
+      </w:rPr>
+    </w:lvl>
+    <w:lvl w:ilvl="7" w:tplc="0C090003" w:tentative="1">
+      <w:start w:val="1"/>
+      <w:numFmt w:val="bullet"/>
+      <w:lvlText w:val="o"/>
+      <w:lvlJc w:val="left"/>
+      <w:pPr>
+        <w:ind w:left="6120" w:hanging="360"/>
+      </w:pPr>
+      <w:rPr>
+        <w:rFonts w:ascii="Courier New" w:hAnsi="Courier New" w:cs="Courier New" w:hint="default"/>
+      </w:rPr>
+    </w:lvl>
+    <w:lvl w:ilvl="8" w:tplc="0C090005" w:tentative="1">
+      <w:start w:val="1"/>
+      <w:numFmt w:val="bullet"/>
+      <w:lvlText w:val=""/>
+      <w:lvlJc w:val="left"/>
+      <w:pPr>
+        <w:ind w:left="6840" w:hanging="360"/>
+      </w:pPr>
+      <w:rPr>
+        <w:rFonts w:ascii="Wingdings" w:hAnsi="Wingdings" w:hint="default"/>
+      </w:rPr>
+    </w:lvl>
+  </w:abstractNum>
+  <w:abstractNum w:abstractNumId="16" w15:restartNumberingAfterBreak="0">
     <w:nsid w:val="20533E27"/>
     <w:multiLevelType w:val="hybridMultilevel"/>
     <w:tmpl w:val="72B29548"/>
@@ -31506,7 +32016,7 @@
       </w:rPr>
     </w:lvl>
   </w:abstractNum>
-  <w:abstractNum w:abstractNumId="16" w15:restartNumberingAfterBreak="0">
+  <w:abstractNum w:abstractNumId="17" w15:restartNumberingAfterBreak="0">
     <w:nsid w:val="2AD01D17"/>
     <w:multiLevelType w:val="hybridMultilevel"/>
     <w:tmpl w:val="40FC8F4E"/>
@@ -31619,7 +32129,120 @@
       </w:rPr>
     </w:lvl>
   </w:abstractNum>
-  <w:abstractNum w:abstractNumId="17" w15:restartNumberingAfterBreak="0">
+  <w:abstractNum w:abstractNumId="18" w15:restartNumberingAfterBreak="0">
+    <w:nsid w:val="30A571A0"/>
+    <w:multiLevelType w:val="hybridMultilevel"/>
+    <w:tmpl w:val="B72A693C"/>
+    <w:lvl w:ilvl="0" w:tplc="0C090001">
+      <w:start w:val="1"/>
+      <w:numFmt w:val="bullet"/>
+      <w:lvlText w:val=""/>
+      <w:lvlJc w:val="left"/>
+      <w:pPr>
+        <w:ind w:left="1080" w:hanging="360"/>
+      </w:pPr>
+      <w:rPr>
+        <w:rFonts w:ascii="Symbol" w:hAnsi="Symbol" w:hint="default"/>
+      </w:rPr>
+    </w:lvl>
+    <w:lvl w:ilvl="1" w:tplc="0C090003">
+      <w:start w:val="1"/>
+      <w:numFmt w:val="bullet"/>
+      <w:lvlText w:val="o"/>
+      <w:lvlJc w:val="left"/>
+      <w:pPr>
+        <w:ind w:left="1800" w:hanging="360"/>
+      </w:pPr>
+      <w:rPr>
+        <w:rFonts w:ascii="Courier New" w:hAnsi="Courier New" w:cs="Courier New" w:hint="default"/>
+      </w:rPr>
+    </w:lvl>
+    <w:lvl w:ilvl="2" w:tplc="0C090005">
+      <w:start w:val="1"/>
+      <w:numFmt w:val="bullet"/>
+      <w:lvlText w:val=""/>
+      <w:lvlJc w:val="left"/>
+      <w:pPr>
+        <w:ind w:left="2520" w:hanging="360"/>
+      </w:pPr>
+      <w:rPr>
+        <w:rFonts w:ascii="Wingdings" w:hAnsi="Wingdings" w:hint="default"/>
+      </w:rPr>
+    </w:lvl>
+    <w:lvl w:ilvl="3" w:tplc="0C090001" w:tentative="1">
+      <w:start w:val="1"/>
+      <w:numFmt w:val="bullet"/>
+      <w:lvlText w:val=""/>
+      <w:lvlJc w:val="left"/>
+      <w:pPr>
+        <w:ind w:left="3240" w:hanging="360"/>
+      </w:pPr>
+      <w:rPr>
+        <w:rFonts w:ascii="Symbol" w:hAnsi="Symbol" w:hint="default"/>
+      </w:rPr>
+    </w:lvl>
+    <w:lvl w:ilvl="4" w:tplc="0C090003" w:tentative="1">
+      <w:start w:val="1"/>
+      <w:numFmt w:val="bullet"/>
+      <w:lvlText w:val="o"/>
+      <w:lvlJc w:val="left"/>
+      <w:pPr>
+        <w:ind w:left="3960" w:hanging="360"/>
+      </w:pPr>
+      <w:rPr>
+        <w:rFonts w:ascii="Courier New" w:hAnsi="Courier New" w:cs="Courier New" w:hint="default"/>
+      </w:rPr>
+    </w:lvl>
+    <w:lvl w:ilvl="5" w:tplc="0C090005" w:tentative="1">
+      <w:start w:val="1"/>
+      <w:numFmt w:val="bullet"/>
+      <w:lvlText w:val=""/>
+      <w:lvlJc w:val="left"/>
+      <w:pPr>
+        <w:ind w:left="4680" w:hanging="360"/>
+      </w:pPr>
+      <w:rPr>
+        <w:rFonts w:ascii="Wingdings" w:hAnsi="Wingdings" w:hint="default"/>
+      </w:rPr>
+    </w:lvl>
+    <w:lvl w:ilvl="6" w:tplc="0C090001" w:tentative="1">
+      <w:start w:val="1"/>
+      <w:numFmt w:val="bullet"/>
+      <w:lvlText w:val=""/>
+      <w:lvlJc w:val="left"/>
+      <w:pPr>
+        <w:ind w:left="5400" w:hanging="360"/>
+      </w:pPr>
+      <w:rPr>
+        <w:rFonts w:ascii="Symbol" w:hAnsi="Symbol" w:hint="default"/>
+      </w:rPr>
+    </w:lvl>
+    <w:lvl w:ilvl="7" w:tplc="0C090003" w:tentative="1">
+      <w:start w:val="1"/>
+      <w:numFmt w:val="bullet"/>
+      <w:lvlText w:val="o"/>
+      <w:lvlJc w:val="left"/>
+      <w:pPr>
+        <w:ind w:left="6120" w:hanging="360"/>
+      </w:pPr>
+      <w:rPr>
+        <w:rFonts w:ascii="Courier New" w:hAnsi="Courier New" w:cs="Courier New" w:hint="default"/>
+      </w:rPr>
+    </w:lvl>
+    <w:lvl w:ilvl="8" w:tplc="0C090005" w:tentative="1">
+      <w:start w:val="1"/>
+      <w:numFmt w:val="bullet"/>
+      <w:lvlText w:val=""/>
+      <w:lvlJc w:val="left"/>
+      <w:pPr>
+        <w:ind w:left="6840" w:hanging="360"/>
+      </w:pPr>
+      <w:rPr>
+        <w:rFonts w:ascii="Wingdings" w:hAnsi="Wingdings" w:hint="default"/>
+      </w:rPr>
+    </w:lvl>
+  </w:abstractNum>
+  <w:abstractNum w:abstractNumId="19" w15:restartNumberingAfterBreak="0">
     <w:nsid w:val="33643427"/>
     <w:multiLevelType w:val="hybridMultilevel"/>
     <w:tmpl w:val="F0745C4A"/>
@@ -31732,7 +32355,7 @@
       </w:rPr>
     </w:lvl>
   </w:abstractNum>
-  <w:abstractNum w:abstractNumId="18" w15:restartNumberingAfterBreak="0">
+  <w:abstractNum w:abstractNumId="20" w15:restartNumberingAfterBreak="0">
     <w:nsid w:val="366911A5"/>
     <w:multiLevelType w:val="hybridMultilevel"/>
     <w:tmpl w:val="24E85722"/>
@@ -31818,7 +32441,7 @@
       </w:pPr>
     </w:lvl>
   </w:abstractNum>
-  <w:abstractNum w:abstractNumId="19" w15:restartNumberingAfterBreak="0">
+  <w:abstractNum w:abstractNumId="21" w15:restartNumberingAfterBreak="0">
     <w:nsid w:val="38747D83"/>
     <w:multiLevelType w:val="hybridMultilevel"/>
     <w:tmpl w:val="DAE8720E"/>
@@ -31931,7 +32554,7 @@
       </w:rPr>
     </w:lvl>
   </w:abstractNum>
-  <w:abstractNum w:abstractNumId="20" w15:restartNumberingAfterBreak="0">
+  <w:abstractNum w:abstractNumId="22" w15:restartNumberingAfterBreak="0">
     <w:nsid w:val="3A407406"/>
     <w:multiLevelType w:val="hybridMultilevel"/>
     <w:tmpl w:val="D1564716"/>
@@ -32044,7 +32667,7 @@
       </w:rPr>
     </w:lvl>
   </w:abstractNum>
-  <w:abstractNum w:abstractNumId="21" w15:restartNumberingAfterBreak="0">
+  <w:abstractNum w:abstractNumId="23" w15:restartNumberingAfterBreak="0">
     <w:nsid w:val="3CD62FD5"/>
     <w:multiLevelType w:val="hybridMultilevel"/>
     <w:tmpl w:val="746CCB9C"/>
@@ -32157,7 +32780,7 @@
       </w:rPr>
     </w:lvl>
   </w:abstractNum>
-  <w:abstractNum w:abstractNumId="22" w15:restartNumberingAfterBreak="0">
+  <w:abstractNum w:abstractNumId="24" w15:restartNumberingAfterBreak="0">
     <w:nsid w:val="3F527FE1"/>
     <w:multiLevelType w:val="hybridMultilevel"/>
     <w:tmpl w:val="75C6A62C"/>
@@ -32271,7 +32894,7 @@
       </w:rPr>
     </w:lvl>
   </w:abstractNum>
-  <w:abstractNum w:abstractNumId="23" w15:restartNumberingAfterBreak="0">
+  <w:abstractNum w:abstractNumId="25" w15:restartNumberingAfterBreak="0">
     <w:nsid w:val="406936A9"/>
     <w:multiLevelType w:val="hybridMultilevel"/>
     <w:tmpl w:val="3E62B894"/>
@@ -32384,7 +33007,7 @@
       </w:rPr>
     </w:lvl>
   </w:abstractNum>
-  <w:abstractNum w:abstractNumId="24" w15:restartNumberingAfterBreak="0">
+  <w:abstractNum w:abstractNumId="26" w15:restartNumberingAfterBreak="0">
     <w:nsid w:val="4193747D"/>
     <w:multiLevelType w:val="hybridMultilevel"/>
     <w:tmpl w:val="524A3784"/>
@@ -32497,7 +33120,7 @@
       </w:rPr>
     </w:lvl>
   </w:abstractNum>
-  <w:abstractNum w:abstractNumId="25" w15:restartNumberingAfterBreak="0">
+  <w:abstractNum w:abstractNumId="27" w15:restartNumberingAfterBreak="0">
     <w:nsid w:val="43805737"/>
     <w:multiLevelType w:val="hybridMultilevel"/>
     <w:tmpl w:val="59466224"/>
@@ -32610,7 +33233,7 @@
       </w:rPr>
     </w:lvl>
   </w:abstractNum>
-  <w:abstractNum w:abstractNumId="26" w15:restartNumberingAfterBreak="0">
+  <w:abstractNum w:abstractNumId="28" w15:restartNumberingAfterBreak="0">
     <w:nsid w:val="4709565E"/>
     <w:multiLevelType w:val="hybridMultilevel"/>
     <w:tmpl w:val="17162724"/>
@@ -32723,7 +33346,7 @@
       </w:rPr>
     </w:lvl>
   </w:abstractNum>
-  <w:abstractNum w:abstractNumId="27" w15:restartNumberingAfterBreak="0">
+  <w:abstractNum w:abstractNumId="29" w15:restartNumberingAfterBreak="0">
     <w:nsid w:val="487F6EC6"/>
     <w:multiLevelType w:val="hybridMultilevel"/>
     <w:tmpl w:val="C74E8C00"/>
@@ -32836,7 +33459,7 @@
       </w:rPr>
     </w:lvl>
   </w:abstractNum>
-  <w:abstractNum w:abstractNumId="28" w15:restartNumberingAfterBreak="0">
+  <w:abstractNum w:abstractNumId="30" w15:restartNumberingAfterBreak="0">
     <w:nsid w:val="4C61608D"/>
     <w:multiLevelType w:val="hybridMultilevel"/>
     <w:tmpl w:val="B546C5FA"/>
@@ -32949,7 +33572,7 @@
       </w:rPr>
     </w:lvl>
   </w:abstractNum>
-  <w:abstractNum w:abstractNumId="29" w15:restartNumberingAfterBreak="0">
+  <w:abstractNum w:abstractNumId="31" w15:restartNumberingAfterBreak="0">
     <w:nsid w:val="53B871BF"/>
     <w:multiLevelType w:val="hybridMultilevel"/>
     <w:tmpl w:val="07243F92"/>
@@ -33062,7 +33685,7 @@
       </w:rPr>
     </w:lvl>
   </w:abstractNum>
-  <w:abstractNum w:abstractNumId="30" w15:restartNumberingAfterBreak="0">
+  <w:abstractNum w:abstractNumId="32" w15:restartNumberingAfterBreak="0">
     <w:nsid w:val="5E175DD9"/>
     <w:multiLevelType w:val="hybridMultilevel"/>
     <w:tmpl w:val="260AB5D2"/>
@@ -33175,7 +33798,7 @@
       </w:rPr>
     </w:lvl>
   </w:abstractNum>
-  <w:abstractNum w:abstractNumId="31" w15:restartNumberingAfterBreak="0">
+  <w:abstractNum w:abstractNumId="33" w15:restartNumberingAfterBreak="0">
     <w:nsid w:val="5E2D3B54"/>
     <w:multiLevelType w:val="hybridMultilevel"/>
     <w:tmpl w:val="85F0C5FE"/>
@@ -33288,7 +33911,7 @@
       </w:rPr>
     </w:lvl>
   </w:abstractNum>
-  <w:abstractNum w:abstractNumId="32" w15:restartNumberingAfterBreak="0">
+  <w:abstractNum w:abstractNumId="34" w15:restartNumberingAfterBreak="0">
     <w:nsid w:val="626F028F"/>
     <w:multiLevelType w:val="hybridMultilevel"/>
     <w:tmpl w:val="D4346C96"/>
@@ -33401,7 +34024,7 @@
       </w:rPr>
     </w:lvl>
   </w:abstractNum>
-  <w:abstractNum w:abstractNumId="33" w15:restartNumberingAfterBreak="0">
+  <w:abstractNum w:abstractNumId="35" w15:restartNumberingAfterBreak="0">
     <w:nsid w:val="67A57187"/>
     <w:multiLevelType w:val="hybridMultilevel"/>
     <w:tmpl w:val="24AC54EA"/>
@@ -33514,7 +34137,7 @@
       </w:rPr>
     </w:lvl>
   </w:abstractNum>
-  <w:abstractNum w:abstractNumId="34" w15:restartNumberingAfterBreak="0">
+  <w:abstractNum w:abstractNumId="36" w15:restartNumberingAfterBreak="0">
     <w:nsid w:val="680674E9"/>
     <w:multiLevelType w:val="hybridMultilevel"/>
     <w:tmpl w:val="9B98A53A"/>
@@ -33627,7 +34250,7 @@
       </w:rPr>
     </w:lvl>
   </w:abstractNum>
-  <w:abstractNum w:abstractNumId="35" w15:restartNumberingAfterBreak="0">
+  <w:abstractNum w:abstractNumId="37" w15:restartNumberingAfterBreak="0">
     <w:nsid w:val="700F2DA5"/>
     <w:multiLevelType w:val="hybridMultilevel"/>
     <w:tmpl w:val="7828097E"/>
@@ -33740,10 +34363,123 @@
       </w:rPr>
     </w:lvl>
   </w:abstractNum>
-  <w:abstractNum w:abstractNumId="36" w15:restartNumberingAfterBreak="0">
+  <w:abstractNum w:abstractNumId="38" w15:restartNumberingAfterBreak="0">
     <w:nsid w:val="766263D0"/>
     <w:multiLevelType w:val="hybridMultilevel"/>
     <w:tmpl w:val="C902CF88"/>
+    <w:lvl w:ilvl="0" w:tplc="0C090001">
+      <w:start w:val="1"/>
+      <w:numFmt w:val="bullet"/>
+      <w:lvlText w:val=""/>
+      <w:lvlJc w:val="left"/>
+      <w:pPr>
+        <w:ind w:left="720" w:hanging="360"/>
+      </w:pPr>
+      <w:rPr>
+        <w:rFonts w:ascii="Symbol" w:hAnsi="Symbol" w:hint="default"/>
+      </w:rPr>
+    </w:lvl>
+    <w:lvl w:ilvl="1" w:tplc="0C090003" w:tentative="1">
+      <w:start w:val="1"/>
+      <w:numFmt w:val="bullet"/>
+      <w:lvlText w:val="o"/>
+      <w:lvlJc w:val="left"/>
+      <w:pPr>
+        <w:ind w:left="1440" w:hanging="360"/>
+      </w:pPr>
+      <w:rPr>
+        <w:rFonts w:ascii="Courier New" w:hAnsi="Courier New" w:cs="Courier New" w:hint="default"/>
+      </w:rPr>
+    </w:lvl>
+    <w:lvl w:ilvl="2" w:tplc="0C090005" w:tentative="1">
+      <w:start w:val="1"/>
+      <w:numFmt w:val="bullet"/>
+      <w:lvlText w:val=""/>
+      <w:lvlJc w:val="left"/>
+      <w:pPr>
+        <w:ind w:left="2160" w:hanging="360"/>
+      </w:pPr>
+      <w:rPr>
+        <w:rFonts w:ascii="Wingdings" w:hAnsi="Wingdings" w:hint="default"/>
+      </w:rPr>
+    </w:lvl>
+    <w:lvl w:ilvl="3" w:tplc="0C090001" w:tentative="1">
+      <w:start w:val="1"/>
+      <w:numFmt w:val="bullet"/>
+      <w:lvlText w:val=""/>
+      <w:lvlJc w:val="left"/>
+      <w:pPr>
+        <w:ind w:left="2880" w:hanging="360"/>
+      </w:pPr>
+      <w:rPr>
+        <w:rFonts w:ascii="Symbol" w:hAnsi="Symbol" w:hint="default"/>
+      </w:rPr>
+    </w:lvl>
+    <w:lvl w:ilvl="4" w:tplc="0C090003" w:tentative="1">
+      <w:start w:val="1"/>
+      <w:numFmt w:val="bullet"/>
+      <w:lvlText w:val="o"/>
+      <w:lvlJc w:val="left"/>
+      <w:pPr>
+        <w:ind w:left="3600" w:hanging="360"/>
+      </w:pPr>
+      <w:rPr>
+        <w:rFonts w:ascii="Courier New" w:hAnsi="Courier New" w:cs="Courier New" w:hint="default"/>
+      </w:rPr>
+    </w:lvl>
+    <w:lvl w:ilvl="5" w:tplc="0C090005" w:tentative="1">
+      <w:start w:val="1"/>
+      <w:numFmt w:val="bullet"/>
+      <w:lvlText w:val=""/>
+      <w:lvlJc w:val="left"/>
+      <w:pPr>
+        <w:ind w:left="4320" w:hanging="360"/>
+      </w:pPr>
+      <w:rPr>
+        <w:rFonts w:ascii="Wingdings" w:hAnsi="Wingdings" w:hint="default"/>
+      </w:rPr>
+    </w:lvl>
+    <w:lvl w:ilvl="6" w:tplc="0C090001" w:tentative="1">
+      <w:start w:val="1"/>
+      <w:numFmt w:val="bullet"/>
+      <w:lvlText w:val=""/>
+      <w:lvlJc w:val="left"/>
+      <w:pPr>
+        <w:ind w:left="5040" w:hanging="360"/>
+      </w:pPr>
+      <w:rPr>
+        <w:rFonts w:ascii="Symbol" w:hAnsi="Symbol" w:hint="default"/>
+      </w:rPr>
+    </w:lvl>
+    <w:lvl w:ilvl="7" w:tplc="0C090003" w:tentative="1">
+      <w:start w:val="1"/>
+      <w:numFmt w:val="bullet"/>
+      <w:lvlText w:val="o"/>
+      <w:lvlJc w:val="left"/>
+      <w:pPr>
+        <w:ind w:left="5760" w:hanging="360"/>
+      </w:pPr>
+      <w:rPr>
+        <w:rFonts w:ascii="Courier New" w:hAnsi="Courier New" w:cs="Courier New" w:hint="default"/>
+      </w:rPr>
+    </w:lvl>
+    <w:lvl w:ilvl="8" w:tplc="0C090005" w:tentative="1">
+      <w:start w:val="1"/>
+      <w:numFmt w:val="bullet"/>
+      <w:lvlText w:val=""/>
+      <w:lvlJc w:val="left"/>
+      <w:pPr>
+        <w:ind w:left="6480" w:hanging="360"/>
+      </w:pPr>
+      <w:rPr>
+        <w:rFonts w:ascii="Wingdings" w:hAnsi="Wingdings" w:hint="default"/>
+      </w:rPr>
+    </w:lvl>
+  </w:abstractNum>
+  <w:abstractNum w:abstractNumId="39" w15:restartNumberingAfterBreak="0">
+    <w:nsid w:val="7B664A87"/>
+    <w:multiLevelType w:val="hybridMultilevel"/>
+    <w:tmpl w:val="D9F8A894"/>
     <w:lvl w:ilvl="0" w:tplc="0C090001">
       <w:start w:val="1"/>
       <w:numFmt w:val="bullet"/>
@@ -33890,37 +34626,37 @@
     </w:lvlOverride>
   </w:num>
   <w:num w:numId="4">
-    <w:abstractNumId w:val="16"/>
+    <w:abstractNumId w:val="17"/>
   </w:num>
   <w:num w:numId="5">
     <w:abstractNumId w:val="7"/>
   </w:num>
   <w:num w:numId="6">
-    <w:abstractNumId w:val="20"/>
+    <w:abstractNumId w:val="22"/>
   </w:num>
   <w:num w:numId="7">
     <w:abstractNumId w:val="6"/>
   </w:num>
   <w:num w:numId="8">
-    <w:abstractNumId w:val="34"/>
+    <w:abstractNumId w:val="36"/>
   </w:num>
   <w:num w:numId="9">
-    <w:abstractNumId w:val="17"/>
+    <w:abstractNumId w:val="19"/>
   </w:num>
   <w:num w:numId="10">
-    <w:abstractNumId w:val="30"/>
+    <w:abstractNumId w:val="32"/>
   </w:num>
   <w:num w:numId="11">
-    <w:abstractNumId w:val="26"/>
+    <w:abstractNumId w:val="28"/>
   </w:num>
   <w:num w:numId="12">
     <w:abstractNumId w:val="12"/>
   </w:num>
   <w:num w:numId="13">
-    <w:abstractNumId w:val="31"/>
+    <w:abstractNumId w:val="33"/>
   </w:num>
   <w:num w:numId="14">
-    <w:abstractNumId w:val="18"/>
+    <w:abstractNumId w:val="20"/>
   </w:num>
   <w:num w:numId="15">
     <w:abstractNumId w:val="9"/>
@@ -33932,10 +34668,10 @@
     <w:abstractNumId w:val="10"/>
   </w:num>
   <w:num w:numId="18">
-    <w:abstractNumId w:val="28"/>
+    <w:abstractNumId w:val="30"/>
   </w:num>
   <w:num w:numId="19">
-    <w:abstractNumId w:val="19"/>
+    <w:abstractNumId w:val="21"/>
   </w:num>
   <w:num w:numId="20">
     <w:abstractNumId w:val="14"/>
@@ -33944,43 +34680,43 @@
     <w:abstractNumId w:val="5"/>
   </w:num>
   <w:num w:numId="22">
-    <w:abstractNumId w:val="15"/>
+    <w:abstractNumId w:val="16"/>
   </w:num>
   <w:num w:numId="23">
-    <w:abstractNumId w:val="32"/>
+    <w:abstractNumId w:val="34"/>
   </w:num>
   <w:num w:numId="24">
-    <w:abstractNumId w:val="29"/>
+    <w:abstractNumId w:val="31"/>
   </w:num>
   <w:num w:numId="25">
-    <w:abstractNumId w:val="21"/>
+    <w:abstractNumId w:val="23"/>
   </w:num>
   <w:num w:numId="26">
     <w:abstractNumId w:val="13"/>
   </w:num>
   <w:num w:numId="27">
-    <w:abstractNumId w:val="23"/>
+    <w:abstractNumId w:val="25"/>
   </w:num>
   <w:num w:numId="28">
-    <w:abstractNumId w:val="36"/>
+    <w:abstractNumId w:val="38"/>
   </w:num>
   <w:num w:numId="29">
-    <w:abstractNumId w:val="27"/>
+    <w:abstractNumId w:val="29"/>
   </w:num>
   <w:num w:numId="30">
     <w:abstractNumId w:val="11"/>
   </w:num>
   <w:num w:numId="31">
-    <w:abstractNumId w:val="33"/>
+    <w:abstractNumId w:val="35"/>
   </w:num>
   <w:num w:numId="32">
-    <w:abstractNumId w:val="35"/>
+    <w:abstractNumId w:val="37"/>
   </w:num>
   <w:num w:numId="33">
-    <w:abstractNumId w:val="24"/>
+    <w:abstractNumId w:val="26"/>
   </w:num>
   <w:num w:numId="34">
-    <w:abstractNumId w:val="25"/>
+    <w:abstractNumId w:val="27"/>
   </w:num>
   <w:num w:numId="35">
     <w:abstractNumId w:val="1"/>
@@ -33989,10 +34725,19 @@
     <w:abstractNumId w:val="4"/>
   </w:num>
   <w:num w:numId="37">
-    <w:abstractNumId w:val="22"/>
+    <w:abstractNumId w:val="24"/>
   </w:num>
   <w:num w:numId="38">
     <w:abstractNumId w:val="2"/>
+  </w:num>
+  <w:num w:numId="39">
+    <w:abstractNumId w:val="18"/>
+  </w:num>
+  <w:num w:numId="40">
+    <w:abstractNumId w:val="15"/>
+  </w:num>
+  <w:num w:numId="41">
+    <w:abstractNumId w:val="39"/>
   </w:num>
 </w:numbering>
 </file>
@@ -34459,6 +35204,7 @@
   <w:style w:type="character" w:default="1" w:styleId="DefaultParagraphFont">
     <w:name w:val="Default Paragraph Font"/>
     <w:uiPriority w:val="1"/>
+    <w:semiHidden/>
     <w:unhideWhenUsed/>
   </w:style>
   <w:style w:type="table" w:default="1" w:styleId="TableNormal">
@@ -35233,7 +35979,7 @@
 </file>
 
 <file path=customXml/itemProps1.xml><?xml version="1.0" encoding="utf-8"?>
-<ds:datastoreItem xmlns:ds="http://schemas.openxmlformats.org/officeDocument/2006/customXml" ds:itemID="{B3A58E15-5525-4C22-96E7-2616DEBA3DB2}">
+<ds:datastoreItem xmlns:ds="http://schemas.openxmlformats.org/officeDocument/2006/customXml" ds:itemID="{91AFEB6B-F7E1-47DA-BFCD-38634A7E2AB7}">
   <ds:schemaRefs>
     <ds:schemaRef ds:uri="http://schemas.openxmlformats.org/officeDocument/2006/bibliography"/>
   </ds:schemaRefs>

</xml_diff>

<commit_message>
Updated section 8.1 and highlighted parts still awaiting direction
</commit_message>
<xml_diff>
--- a/Master Test Plan.docx
+++ b/Master Test Plan.docx
@@ -16293,30 +16293,198 @@
           <w:numId w:val="39"/>
         </w:numPr>
         <w:rPr>
+          <w:lang w:val="nl-NL"/>
+        </w:rPr>
+      </w:pPr>
+      <w:r>
+        <w:rPr>
+          <w:lang w:val="en-US"/>
+        </w:rPr>
+        <w:lastRenderedPageBreak/>
+        <w:t xml:space="preserve">Progress and expenditure of budget and time: the management of the planning and guarding of the progress in terms of time, resources and means. This has been arranged as followed: </w:t>
+      </w:r>
+    </w:p>
+    <w:p>
+      <w:pPr>
+        <w:pStyle w:val="ListParagraph"/>
+        <w:numPr>
+          <w:ilvl w:val="1"/>
+          <w:numId w:val="39"/>
+        </w:numPr>
+        <w:rPr>
           <w:highlight w:val="yellow"/>
           <w:lang w:val="nl-NL"/>
         </w:rPr>
       </w:pPr>
       <w:r>
         <w:rPr>
-          <w:lang w:val="en-US"/>
-        </w:rPr>
-        <w:t xml:space="preserve">Progress and expenditure of budget and time: the management of the planning and guarding of the progress in terms of time, resources and means. This has been arranged </w:t>
-      </w:r>
-      <w:r>
-        <w:rPr>
-          <w:lang w:val="en-US"/>
-        </w:rPr>
-        <w:lastRenderedPageBreak/>
-        <w:t xml:space="preserve">as followed: </w:t>
-      </w:r>
-      <w:r>
-        <w:rPr>
           <w:highlight w:val="yellow"/>
-          <w:lang w:val="en-US"/>
-        </w:rPr>
-        <w:t xml:space="preserve">We have 14 weeks to complete stage 1 of the project, 4 weeks are allocated for testing. Resources needed are 4 team members, </w:t>
-      </w:r>
+          <w:lang w:val="nl-NL"/>
+        </w:rPr>
+        <w:t>Time of project stage 1 -14 weeks</w:t>
+      </w:r>
+    </w:p>
+    <w:p>
+      <w:pPr>
+        <w:pStyle w:val="ListParagraph"/>
+        <w:numPr>
+          <w:ilvl w:val="2"/>
+          <w:numId w:val="39"/>
+        </w:numPr>
+        <w:rPr>
+          <w:highlight w:val="yellow"/>
+          <w:lang w:val="nl-NL"/>
+        </w:rPr>
+      </w:pPr>
+      <w:r>
+        <w:rPr>
+          <w:highlight w:val="yellow"/>
+          <w:lang w:val="nl-NL"/>
+        </w:rPr>
+        <w:t>Testing time- 7 weeks all levels including test planning</w:t>
+      </w:r>
+    </w:p>
+    <w:p>
+      <w:pPr>
+        <w:pStyle w:val="ListParagraph"/>
+        <w:numPr>
+          <w:ilvl w:val="2"/>
+          <w:numId w:val="39"/>
+        </w:numPr>
+        <w:rPr>
+          <w:highlight w:val="yellow"/>
+          <w:lang w:val="nl-NL"/>
+        </w:rPr>
+      </w:pPr>
+      <w:r>
+        <w:rPr>
+          <w:highlight w:val="yellow"/>
+          <w:lang w:val="nl-NL"/>
+        </w:rPr>
+        <w:t>Actual testing time- 4 weeks</w:t>
+      </w:r>
+    </w:p>
+    <w:p>
+      <w:pPr>
+        <w:pStyle w:val="ListParagraph"/>
+        <w:numPr>
+          <w:ilvl w:val="2"/>
+          <w:numId w:val="39"/>
+        </w:numPr>
+        <w:rPr>
+          <w:highlight w:val="yellow"/>
+          <w:lang w:val="nl-NL"/>
+        </w:rPr>
+      </w:pPr>
+      <w:r>
+        <w:rPr>
+          <w:highlight w:val="yellow"/>
+          <w:lang w:val="nl-NL"/>
+        </w:rPr>
+        <w:t>Planning tests and setting up test cases- 3 weeks</w:t>
+      </w:r>
+      <w:r>
+        <w:rPr>
+          <w:highlight w:val="yellow"/>
+          <w:lang w:val="nl-NL"/>
+        </w:rPr>
+        <w:t xml:space="preserve"> </w:t>
+      </w:r>
+    </w:p>
+    <w:p>
+      <w:pPr>
+        <w:pStyle w:val="ListParagraph"/>
+        <w:numPr>
+          <w:ilvl w:val="1"/>
+          <w:numId w:val="39"/>
+        </w:numPr>
+        <w:rPr>
+          <w:highlight w:val="yellow"/>
+          <w:lang w:val="nl-NL"/>
+        </w:rPr>
+      </w:pPr>
+      <w:r>
+        <w:rPr>
+          <w:highlight w:val="yellow"/>
+          <w:lang w:val="nl-NL"/>
+        </w:rPr>
+        <w:t>Costs-Testing phase-</w:t>
+      </w:r>
+    </w:p>
+    <w:p>
+      <w:pPr>
+        <w:pStyle w:val="ListParagraph"/>
+        <w:numPr>
+          <w:ilvl w:val="2"/>
+          <w:numId w:val="39"/>
+        </w:numPr>
+        <w:rPr>
+          <w:highlight w:val="yellow"/>
+          <w:lang w:val="nl-NL"/>
+        </w:rPr>
+      </w:pPr>
+      <w:r>
+        <w:rPr>
+          <w:highlight w:val="yellow"/>
+          <w:lang w:val="nl-NL"/>
+        </w:rPr>
+        <w:t>Total testing costs – 35% of overal budget</w:t>
+      </w:r>
+    </w:p>
+    <w:p>
+      <w:pPr>
+        <w:pStyle w:val="ListParagraph"/>
+        <w:numPr>
+          <w:ilvl w:val="2"/>
+          <w:numId w:val="39"/>
+        </w:numPr>
+        <w:rPr>
+          <w:highlight w:val="yellow"/>
+          <w:lang w:val="nl-NL"/>
+        </w:rPr>
+      </w:pPr>
+      <w:r>
+        <w:rPr>
+          <w:highlight w:val="yellow"/>
+          <w:lang w:val="nl-NL"/>
+        </w:rPr>
+        <w:t>4 testers-1 week $</w:t>
+      </w:r>
+      <w:r>
+        <w:rPr>
+          <w:highlight w:val="yellow"/>
+          <w:lang w:val="nl-NL"/>
+        </w:rPr>
+        <w:t>3,520</w:t>
+      </w:r>
+      <w:r>
+        <w:rPr>
+          <w:highlight w:val="yellow"/>
+          <w:lang w:val="nl-NL"/>
+        </w:rPr>
+        <w:t xml:space="preserve"> - total-</w:t>
+      </w:r>
+      <w:r>
+        <w:rPr>
+          <w:highlight w:val="yellow"/>
+          <w:lang w:val="nl-NL"/>
+        </w:rPr>
+        <w:t xml:space="preserve"> $24,640</w:t>
+      </w:r>
+      <w:bookmarkStart w:id="84" w:name="_GoBack"/>
+      <w:bookmarkEnd w:id="84"/>
+    </w:p>
+    <w:p>
+      <w:pPr>
+        <w:pStyle w:val="ListParagraph"/>
+        <w:numPr>
+          <w:ilvl w:val="2"/>
+          <w:numId w:val="39"/>
+        </w:numPr>
+        <w:rPr>
+          <w:lang w:val="nl-NL"/>
+        </w:rPr>
+      </w:pPr>
     </w:p>
     <w:p>
       <w:pPr>
@@ -16333,7 +16501,13 @@
         <w:rPr>
           <w:lang w:val="en-US"/>
         </w:rPr>
-        <w:t xml:space="preserve">Quality indicators: the aim of testing is to provide information and advice on the risks and quality of the object to be tested. To be able to provide this information, quality indicators are registered. This has been arranged as followed: </w:t>
+        <w:t>Q</w:t>
+      </w:r>
+      <w:r>
+        <w:rPr>
+          <w:lang w:val="en-US"/>
+        </w:rPr>
+        <w:t xml:space="preserve">uality indicators: the aim of testing is to provide information and advice on the risks and quality of the object to be tested. To be able to provide this information, quality indicators are registered. This has been arranged as followed: </w:t>
       </w:r>
     </w:p>
     <w:p>
@@ -16771,7 +16945,7 @@
           <w:color w:val="7030A0"/>
         </w:rPr>
       </w:pPr>
-      <w:bookmarkStart w:id="84" w:name="_Toc510087867"/>
+      <w:bookmarkStart w:id="85" w:name="_Toc510087867"/>
       <w:r>
         <w:rPr>
           <w:color w:val="7030A0"/>
@@ -16791,7 +16965,7 @@
         </w:rPr>
         <w:t>Test infrastructure management</w:t>
       </w:r>
-      <w:bookmarkEnd w:id="84"/>
+      <w:bookmarkEnd w:id="85"/>
     </w:p>
     <w:p>
       <w:pPr>
@@ -16944,6 +17118,7 @@
           <w:highlight w:val="yellow"/>
           <w:lang w:val="nl-NL"/>
         </w:rPr>
+        <w:lastRenderedPageBreak/>
         <w:t>How Managed-</w:t>
       </w:r>
     </w:p>
@@ -16968,8 +17143,6 @@
       </w:r>
     </w:p>
     <w:p>
-      <w:bookmarkStart w:id="85" w:name="_GoBack"/>
-      <w:bookmarkEnd w:id="85"/>
       <w:r>
         <w:tab/>
       </w:r>
@@ -17054,7 +17227,6 @@
           <w:rFonts w:eastAsia="Wingdings 2"/>
           <w:lang w:val="en-US"/>
         </w:rPr>
-        <w:lastRenderedPageBreak/>
         <w:t>All tests will be performed on the local repository on the ind</w:t>
       </w:r>
       <w:r>
@@ -17747,6 +17919,7 @@
           </w:tcPr>
           <w:p>
             <w:r>
+              <w:lastRenderedPageBreak/>
               <w:t>04</w:t>
             </w:r>
           </w:p>
@@ -17994,7 +18167,6 @@
           </w:tcPr>
           <w:p>
             <w:r>
-              <w:lastRenderedPageBreak/>
               <w:t>06</w:t>
             </w:r>
           </w:p>
@@ -18658,6 +18830,7 @@
                 <w:b/>
                 <w:lang w:val="en-US"/>
               </w:rPr>
+              <w:lastRenderedPageBreak/>
               <w:t>Test level</w:t>
             </w:r>
           </w:p>
@@ -29959,6 +30132,7 @@
     <w:p/>
     <w:p>
       <w:r>
+        <w:lastRenderedPageBreak/>
         <w:tab/>
       </w:r>
     </w:p>
@@ -30052,7 +30226,6 @@
               <w:rPr>
                 <w:b w:val="0"/>
               </w:rPr>
-              <w:lastRenderedPageBreak/>
               <w:t>Finish planning</w:t>
             </w:r>
           </w:p>
@@ -32132,7 +32305,7 @@
   <w:abstractNum w:abstractNumId="18" w15:restartNumberingAfterBreak="0">
     <w:nsid w:val="30A571A0"/>
     <w:multiLevelType w:val="hybridMultilevel"/>
-    <w:tmpl w:val="B72A693C"/>
+    <w:tmpl w:val="4B26568C"/>
     <w:lvl w:ilvl="0" w:tplc="0C090001">
       <w:start w:val="1"/>
       <w:numFmt w:val="bullet"/>
@@ -35979,7 +36152,7 @@
 </file>
 
 <file path=customXml/itemProps1.xml><?xml version="1.0" encoding="utf-8"?>
-<ds:datastoreItem xmlns:ds="http://schemas.openxmlformats.org/officeDocument/2006/customXml" ds:itemID="{91AFEB6B-F7E1-47DA-BFCD-38634A7E2AB7}">
+<ds:datastoreItem xmlns:ds="http://schemas.openxmlformats.org/officeDocument/2006/customXml" ds:itemID="{699AECCE-8D0F-408E-9F54-537B75CD4997}">
   <ds:schemaRefs>
     <ds:schemaRef ds:uri="http://schemas.openxmlformats.org/officeDocument/2006/bibliography"/>
   </ds:schemaRefs>

</xml_diff>

<commit_message>
Updated ready for review
Guys waiting to hear from Jim on clarification of he 10.1 table  in the mean while the rest is done
</commit_message>
<xml_diff>
--- a/Master Test Plan.docx
+++ b/Master Test Plan.docx
@@ -12207,299 +12207,971 @@
       </w:r>
       <w:bookmarkEnd w:id="74"/>
     </w:p>
+    <w:p/>
     <w:tbl>
       <w:tblPr>
-        <w:tblStyle w:val="ListTable3-Accent3"/>
-        <w:tblW w:w="0" w:type="auto"/>
-        <w:tblLook w:val="04A0" w:firstRow="1" w:lastRow="0" w:firstColumn="1" w:lastColumn="0" w:noHBand="0" w:noVBand="1"/>
+        <w:tblW w:w="9379" w:type="dxa"/>
+        <w:tblInd w:w="52" w:type="dxa"/>
+        <w:tblLayout w:type="fixed"/>
+        <w:tblCellMar>
+          <w:left w:w="70" w:type="dxa"/>
+          <w:right w:w="70" w:type="dxa"/>
+        </w:tblCellMar>
+        <w:tblLook w:val="0000" w:firstRow="0" w:lastRow="0" w:firstColumn="0" w:lastColumn="0" w:noHBand="0" w:noVBand="0"/>
       </w:tblPr>
       <w:tblGrid>
-        <w:gridCol w:w="3005"/>
-        <w:gridCol w:w="3005"/>
-        <w:gridCol w:w="3006"/>
+        <w:gridCol w:w="1998"/>
+        <w:gridCol w:w="1843"/>
+        <w:gridCol w:w="992"/>
+        <w:gridCol w:w="1134"/>
+        <w:gridCol w:w="3412"/>
       </w:tblGrid>
       <w:tr>
-        <w:trPr>
-          <w:cnfStyle w:val="100000000000" w:firstRow="1" w:lastRow="0" w:firstColumn="0" w:lastColumn="0" w:oddVBand="0" w:evenVBand="0" w:oddHBand="0" w:evenHBand="0" w:firstRowFirstColumn="0" w:firstRowLastColumn="0" w:lastRowFirstColumn="0" w:lastRowLastColumn="0"/>
-        </w:trPr>
-        <w:tc>
-          <w:tcPr>
-            <w:cnfStyle w:val="001000000100" w:firstRow="0" w:lastRow="0" w:firstColumn="1" w:lastColumn="0" w:oddVBand="0" w:evenVBand="0" w:oddHBand="0" w:evenHBand="0" w:firstRowFirstColumn="1" w:firstRowLastColumn="0" w:lastRowFirstColumn="0" w:lastRowLastColumn="0"/>
-            <w:tcW w:w="3005" w:type="dxa"/>
-          </w:tcPr>
-          <w:p>
-            <w:r>
-              <w:t>Name</w:t>
-            </w:r>
-          </w:p>
-        </w:tc>
-        <w:tc>
-          <w:tcPr>
-            <w:tcW w:w="3005" w:type="dxa"/>
-          </w:tcPr>
-          <w:p>
-            <w:pPr>
-              <w:cnfStyle w:val="100000000000" w:firstRow="1" w:lastRow="0" w:firstColumn="0" w:lastColumn="0" w:oddVBand="0" w:evenVBand="0" w:oddHBand="0" w:evenHBand="0" w:firstRowFirstColumn="0" w:firstRowLastColumn="0" w:lastRowFirstColumn="0" w:lastRowLastColumn="0"/>
-            </w:pPr>
-            <w:r>
-              <w:t>Function</w:t>
-            </w:r>
-          </w:p>
-        </w:tc>
-        <w:tc>
-          <w:tcPr>
-            <w:tcW w:w="3006" w:type="dxa"/>
-          </w:tcPr>
-          <w:p>
-            <w:pPr>
-              <w:cnfStyle w:val="100000000000" w:firstRow="1" w:lastRow="0" w:firstColumn="0" w:lastColumn="0" w:oddVBand="0" w:evenVBand="0" w:oddHBand="0" w:evenHBand="0" w:firstRowFirstColumn="0" w:firstRowLastColumn="0" w:lastRowFirstColumn="0" w:lastRowLastColumn="0"/>
-            </w:pPr>
-            <w:r>
-              <w:t>Responsibility</w:t>
+        <w:tc>
+          <w:tcPr>
+            <w:tcW w:w="1998" w:type="dxa"/>
+            <w:tcBorders>
+              <w:top w:val="single" w:sz="4" w:space="0" w:color="000000"/>
+              <w:left w:val="single" w:sz="4" w:space="0" w:color="000000"/>
+              <w:bottom w:val="single" w:sz="4" w:space="0" w:color="000000"/>
+            </w:tcBorders>
+            <w:shd w:val="clear" w:color="auto" w:fill="E5E5E5"/>
+          </w:tcPr>
+          <w:p>
+            <w:pPr>
+              <w:suppressAutoHyphens/>
+              <w:spacing w:after="0" w:line="240" w:lineRule="atLeast"/>
+              <w:rPr>
+                <w:rFonts w:ascii="Verdana" w:eastAsia="Times New Roman" w:hAnsi="Verdana" w:cs="Verdana"/>
+                <w:sz w:val="20"/>
+                <w:szCs w:val="20"/>
+                <w:lang w:val="nl-NL" w:eastAsia="zh-CN"/>
+              </w:rPr>
+            </w:pPr>
+            <w:bookmarkStart w:id="75" w:name="_Toc510087858"/>
+            <w:r>
+              <w:rPr>
+                <w:rFonts w:ascii="Verdana" w:eastAsia="Wingdings 2" w:hAnsi="Verdana" w:cs="Verdana"/>
+                <w:b/>
+                <w:sz w:val="16"/>
+                <w:szCs w:val="16"/>
+                <w:lang w:val="en-US" w:eastAsia="zh-CN"/>
+              </w:rPr>
+              <w:t>Role</w:t>
+            </w:r>
+            <w:r>
+              <w:rPr>
+                <w:rFonts w:ascii="Verdana" w:eastAsia="Wingdings 2" w:hAnsi="Verdana" w:cs="Verdana"/>
+                <w:b/>
+                <w:sz w:val="16"/>
+                <w:szCs w:val="16"/>
+                <w:lang w:val="en-US" w:eastAsia="zh-CN"/>
+              </w:rPr>
+              <w:tab/>
+            </w:r>
+          </w:p>
+          <w:p>
+            <w:pPr>
+              <w:suppressAutoHyphens/>
+              <w:spacing w:after="0" w:line="240" w:lineRule="atLeast"/>
+              <w:rPr>
+                <w:rFonts w:ascii="Verdana" w:eastAsia="Wingdings 2" w:hAnsi="Verdana" w:cs="Verdana"/>
+                <w:b/>
+                <w:sz w:val="16"/>
+                <w:szCs w:val="16"/>
+                <w:lang w:val="en-US" w:eastAsia="zh-CN"/>
+              </w:rPr>
+            </w:pPr>
+          </w:p>
+        </w:tc>
+        <w:tc>
+          <w:tcPr>
+            <w:tcW w:w="1843" w:type="dxa"/>
+            <w:tcBorders>
+              <w:top w:val="single" w:sz="4" w:space="0" w:color="000000"/>
+              <w:left w:val="single" w:sz="4" w:space="0" w:color="000000"/>
+              <w:bottom w:val="single" w:sz="4" w:space="0" w:color="000000"/>
+            </w:tcBorders>
+            <w:shd w:val="clear" w:color="auto" w:fill="E5E5E5"/>
+          </w:tcPr>
+          <w:p>
+            <w:pPr>
+              <w:suppressAutoHyphens/>
+              <w:spacing w:after="0" w:line="240" w:lineRule="atLeast"/>
+              <w:rPr>
+                <w:rFonts w:ascii="Verdana" w:eastAsia="Times New Roman" w:hAnsi="Verdana" w:cs="Verdana"/>
+                <w:sz w:val="20"/>
+                <w:szCs w:val="20"/>
+                <w:lang w:val="nl-NL" w:eastAsia="zh-CN"/>
+              </w:rPr>
+            </w:pPr>
+            <w:r>
+              <w:rPr>
+                <w:rFonts w:ascii="Verdana" w:eastAsia="Wingdings 2" w:hAnsi="Verdana" w:cs="Verdana"/>
+                <w:b/>
+                <w:sz w:val="16"/>
+                <w:szCs w:val="16"/>
+                <w:lang w:val="en-US" w:eastAsia="zh-CN"/>
+              </w:rPr>
+              <w:t>Department / Name employee(s)</w:t>
+            </w:r>
+          </w:p>
+        </w:tc>
+        <w:tc>
+          <w:tcPr>
+            <w:tcW w:w="992" w:type="dxa"/>
+            <w:tcBorders>
+              <w:top w:val="single" w:sz="4" w:space="0" w:color="000000"/>
+              <w:left w:val="single" w:sz="4" w:space="0" w:color="000000"/>
+              <w:bottom w:val="single" w:sz="4" w:space="0" w:color="000000"/>
+            </w:tcBorders>
+            <w:shd w:val="clear" w:color="auto" w:fill="E5E5E5"/>
+          </w:tcPr>
+          <w:p>
+            <w:pPr>
+              <w:suppressAutoHyphens/>
+              <w:spacing w:after="0" w:line="240" w:lineRule="atLeast"/>
+              <w:rPr>
+                <w:rFonts w:ascii="Verdana" w:eastAsia="Times New Roman" w:hAnsi="Verdana" w:cs="Verdana"/>
+                <w:sz w:val="20"/>
+                <w:szCs w:val="20"/>
+                <w:lang w:val="nl-NL" w:eastAsia="zh-CN"/>
+              </w:rPr>
+            </w:pPr>
+            <w:r>
+              <w:rPr>
+                <w:rFonts w:ascii="Verdana" w:eastAsia="Wingdings 2" w:hAnsi="Verdana" w:cs="Verdana"/>
+                <w:b/>
+                <w:sz w:val="16"/>
+                <w:szCs w:val="16"/>
+                <w:lang w:val="en-US" w:eastAsia="zh-CN"/>
+              </w:rPr>
+              <w:t xml:space="preserve"># hours </w:t>
+            </w:r>
+          </w:p>
+          <w:p>
+            <w:pPr>
+              <w:suppressAutoHyphens/>
+              <w:spacing w:after="0" w:line="240" w:lineRule="atLeast"/>
+              <w:rPr>
+                <w:rFonts w:ascii="Verdana" w:eastAsia="Times New Roman" w:hAnsi="Verdana" w:cs="Verdana"/>
+                <w:sz w:val="20"/>
+                <w:szCs w:val="20"/>
+                <w:lang w:val="nl-NL" w:eastAsia="zh-CN"/>
+              </w:rPr>
+            </w:pPr>
+            <w:r>
+              <w:rPr>
+                <w:rFonts w:ascii="Verdana" w:eastAsia="Wingdings 2" w:hAnsi="Verdana" w:cs="Verdana"/>
+                <w:b/>
+                <w:sz w:val="16"/>
+                <w:szCs w:val="16"/>
+                <w:lang w:val="en-US" w:eastAsia="zh-CN"/>
+              </w:rPr>
+              <w:t>per week</w:t>
+            </w:r>
+          </w:p>
+        </w:tc>
+        <w:tc>
+          <w:tcPr>
+            <w:tcW w:w="1134" w:type="dxa"/>
+            <w:tcBorders>
+              <w:top w:val="single" w:sz="4" w:space="0" w:color="000000"/>
+              <w:left w:val="single" w:sz="4" w:space="0" w:color="000000"/>
+              <w:bottom w:val="single" w:sz="4" w:space="0" w:color="000000"/>
+            </w:tcBorders>
+            <w:shd w:val="clear" w:color="auto" w:fill="E5E5E5"/>
+          </w:tcPr>
+          <w:p>
+            <w:pPr>
+              <w:suppressAutoHyphens/>
+              <w:spacing w:after="0" w:line="240" w:lineRule="atLeast"/>
+              <w:rPr>
+                <w:rFonts w:ascii="Verdana" w:eastAsia="Times New Roman" w:hAnsi="Verdana" w:cs="Verdana"/>
+                <w:sz w:val="20"/>
+                <w:szCs w:val="20"/>
+                <w:lang w:val="nl-NL" w:eastAsia="zh-CN"/>
+              </w:rPr>
+            </w:pPr>
+            <w:r>
+              <w:rPr>
+                <w:rFonts w:ascii="Verdana" w:eastAsia="Wingdings 2" w:hAnsi="Verdana" w:cs="Verdana"/>
+                <w:b/>
+                <w:sz w:val="16"/>
+                <w:szCs w:val="16"/>
+                <w:lang w:val="en-US" w:eastAsia="zh-CN"/>
+              </w:rPr>
+              <w:t>Period</w:t>
+            </w:r>
+          </w:p>
+        </w:tc>
+        <w:tc>
+          <w:tcPr>
+            <w:tcW w:w="3412" w:type="dxa"/>
+            <w:tcBorders>
+              <w:top w:val="single" w:sz="4" w:space="0" w:color="000000"/>
+              <w:left w:val="single" w:sz="4" w:space="0" w:color="000000"/>
+              <w:bottom w:val="single" w:sz="4" w:space="0" w:color="000000"/>
+              <w:right w:val="single" w:sz="4" w:space="0" w:color="000000"/>
+            </w:tcBorders>
+            <w:shd w:val="clear" w:color="auto" w:fill="E5E5E5"/>
+          </w:tcPr>
+          <w:p>
+            <w:pPr>
+              <w:suppressAutoHyphens/>
+              <w:spacing w:after="0" w:line="240" w:lineRule="atLeast"/>
+              <w:rPr>
+                <w:rFonts w:ascii="Verdana" w:eastAsia="Times New Roman" w:hAnsi="Verdana" w:cs="Verdana"/>
+                <w:sz w:val="20"/>
+                <w:szCs w:val="20"/>
+                <w:lang w:val="nl-NL" w:eastAsia="zh-CN"/>
+              </w:rPr>
+            </w:pPr>
+            <w:r>
+              <w:rPr>
+                <w:rFonts w:ascii="Verdana" w:eastAsia="Wingdings 2" w:hAnsi="Verdana" w:cs="Verdana"/>
+                <w:b/>
+                <w:sz w:val="16"/>
+                <w:szCs w:val="16"/>
+                <w:lang w:val="en-US" w:eastAsia="zh-CN"/>
+              </w:rPr>
+              <w:t xml:space="preserve">Description of tasks and </w:t>
+            </w:r>
+          </w:p>
+          <w:p>
+            <w:pPr>
+              <w:suppressAutoHyphens/>
+              <w:spacing w:after="0" w:line="240" w:lineRule="atLeast"/>
+              <w:rPr>
+                <w:rFonts w:ascii="Verdana" w:eastAsia="Times New Roman" w:hAnsi="Verdana" w:cs="Verdana"/>
+                <w:sz w:val="20"/>
+                <w:szCs w:val="20"/>
+                <w:lang w:val="nl-NL" w:eastAsia="zh-CN"/>
+              </w:rPr>
+            </w:pPr>
+            <w:r>
+              <w:rPr>
+                <w:rFonts w:ascii="Verdana" w:eastAsia="Wingdings 2" w:hAnsi="Verdana" w:cs="Verdana"/>
+                <w:b/>
+                <w:sz w:val="16"/>
+                <w:szCs w:val="16"/>
+                <w:lang w:val="en-US" w:eastAsia="zh-CN"/>
+              </w:rPr>
+              <w:t>responsibilities</w:t>
+            </w:r>
+          </w:p>
+        </w:tc>
+      </w:tr>
+      <w:tr>
+        <w:tc>
+          <w:tcPr>
+            <w:tcW w:w="1998" w:type="dxa"/>
+            <w:tcBorders>
+              <w:top w:val="single" w:sz="4" w:space="0" w:color="000000"/>
+              <w:left w:val="single" w:sz="4" w:space="0" w:color="000000"/>
+              <w:bottom w:val="single" w:sz="4" w:space="0" w:color="000000"/>
+            </w:tcBorders>
+            <w:shd w:val="clear" w:color="auto" w:fill="auto"/>
+          </w:tcPr>
+          <w:p>
+            <w:pPr>
+              <w:suppressAutoHyphens/>
+              <w:spacing w:after="0" w:line="240" w:lineRule="atLeast"/>
+              <w:rPr>
+                <w:rFonts w:ascii="Verdana" w:eastAsia="Times New Roman" w:hAnsi="Verdana" w:cs="Verdana"/>
+                <w:sz w:val="20"/>
+                <w:szCs w:val="20"/>
+                <w:lang w:val="nl-NL" w:eastAsia="zh-CN"/>
+              </w:rPr>
+            </w:pPr>
+            <w:r>
+              <w:rPr>
+                <w:rFonts w:ascii="Verdana" w:eastAsia="Wingdings 2" w:hAnsi="Verdana" w:cs="Verdana"/>
+                <w:sz w:val="16"/>
+                <w:szCs w:val="16"/>
+                <w:lang w:val="en-US" w:eastAsia="zh-CN"/>
+              </w:rPr>
+              <w:t>Test manager</w:t>
+            </w:r>
+          </w:p>
+        </w:tc>
+        <w:tc>
+          <w:tcPr>
+            <w:tcW w:w="1843" w:type="dxa"/>
+            <w:tcBorders>
+              <w:top w:val="single" w:sz="4" w:space="0" w:color="000000"/>
+              <w:left w:val="single" w:sz="4" w:space="0" w:color="000000"/>
+              <w:bottom w:val="single" w:sz="4" w:space="0" w:color="000000"/>
+            </w:tcBorders>
+            <w:shd w:val="clear" w:color="auto" w:fill="auto"/>
+          </w:tcPr>
+          <w:p>
+            <w:pPr>
+              <w:suppressAutoHyphens/>
+              <w:snapToGrid w:val="0"/>
+              <w:spacing w:after="40" w:line="240" w:lineRule="atLeast"/>
+              <w:rPr>
+                <w:rFonts w:ascii="Verdana" w:eastAsia="Wingdings 2" w:hAnsi="Verdana" w:cs="Verdana"/>
+                <w:sz w:val="16"/>
+                <w:szCs w:val="16"/>
+                <w:lang w:val="en-US" w:eastAsia="zh-CN"/>
+              </w:rPr>
+            </w:pPr>
+            <w:r>
+              <w:rPr>
+                <w:rFonts w:ascii="Verdana" w:eastAsia="Wingdings 2" w:hAnsi="Verdana" w:cs="Verdana"/>
+                <w:sz w:val="16"/>
+                <w:szCs w:val="16"/>
+                <w:lang w:val="en-US" w:eastAsia="zh-CN"/>
+              </w:rPr>
+              <w:t>Michelle Vinall</w:t>
+            </w:r>
+          </w:p>
+        </w:tc>
+        <w:tc>
+          <w:tcPr>
+            <w:tcW w:w="992" w:type="dxa"/>
+            <w:tcBorders>
+              <w:top w:val="single" w:sz="4" w:space="0" w:color="000000"/>
+              <w:left w:val="single" w:sz="4" w:space="0" w:color="000000"/>
+              <w:bottom w:val="single" w:sz="4" w:space="0" w:color="000000"/>
+            </w:tcBorders>
+            <w:shd w:val="clear" w:color="auto" w:fill="auto"/>
+          </w:tcPr>
+          <w:p>
+            <w:pPr>
+              <w:suppressAutoHyphens/>
+              <w:snapToGrid w:val="0"/>
+              <w:spacing w:after="0" w:line="240" w:lineRule="atLeast"/>
+              <w:rPr>
+                <w:rFonts w:ascii="Verdana" w:eastAsia="Wingdings 2" w:hAnsi="Verdana" w:cs="Verdana"/>
+                <w:sz w:val="16"/>
+                <w:szCs w:val="16"/>
+                <w:lang w:val="en-US" w:eastAsia="zh-CN"/>
+              </w:rPr>
+            </w:pPr>
+            <w:r>
+              <w:rPr>
+                <w:rFonts w:ascii="Verdana" w:eastAsia="Wingdings 2" w:hAnsi="Verdana" w:cs="Verdana"/>
+                <w:sz w:val="16"/>
+                <w:szCs w:val="16"/>
+                <w:lang w:val="en-US" w:eastAsia="zh-CN"/>
+              </w:rPr>
+              <w:t>10-12</w:t>
+            </w:r>
+          </w:p>
+        </w:tc>
+        <w:tc>
+          <w:tcPr>
+            <w:tcW w:w="1134" w:type="dxa"/>
+            <w:tcBorders>
+              <w:top w:val="single" w:sz="4" w:space="0" w:color="000000"/>
+              <w:left w:val="single" w:sz="4" w:space="0" w:color="000000"/>
+              <w:bottom w:val="single" w:sz="4" w:space="0" w:color="000000"/>
+            </w:tcBorders>
+            <w:shd w:val="clear" w:color="auto" w:fill="auto"/>
+          </w:tcPr>
+          <w:p>
+            <w:pPr>
+              <w:suppressAutoHyphens/>
+              <w:snapToGrid w:val="0"/>
+              <w:spacing w:after="0" w:line="240" w:lineRule="atLeast"/>
+              <w:rPr>
+                <w:rFonts w:ascii="Verdana" w:eastAsia="Wingdings 2" w:hAnsi="Verdana" w:cs="Verdana"/>
+                <w:sz w:val="16"/>
+                <w:szCs w:val="16"/>
+                <w:lang w:val="en-US" w:eastAsia="zh-CN"/>
+              </w:rPr>
+            </w:pPr>
+            <w:r>
+              <w:rPr>
+                <w:rFonts w:ascii="Verdana" w:eastAsia="Wingdings 2" w:hAnsi="Verdana" w:cs="Verdana"/>
+                <w:sz w:val="16"/>
+                <w:szCs w:val="16"/>
+                <w:lang w:val="en-US" w:eastAsia="zh-CN"/>
+              </w:rPr>
+              <w:t>4 weeks</w:t>
+            </w:r>
+          </w:p>
+        </w:tc>
+        <w:tc>
+          <w:tcPr>
+            <w:tcW w:w="3412" w:type="dxa"/>
+            <w:tcBorders>
+              <w:top w:val="single" w:sz="4" w:space="0" w:color="000000"/>
+              <w:left w:val="single" w:sz="4" w:space="0" w:color="000000"/>
+              <w:bottom w:val="single" w:sz="4" w:space="0" w:color="000000"/>
+              <w:right w:val="single" w:sz="4" w:space="0" w:color="000000"/>
+            </w:tcBorders>
+            <w:shd w:val="clear" w:color="auto" w:fill="auto"/>
+          </w:tcPr>
+          <w:p>
+            <w:pPr>
+              <w:suppressAutoHyphens/>
+              <w:spacing w:after="0" w:line="240" w:lineRule="atLeast"/>
+              <w:rPr>
+                <w:rFonts w:ascii="Verdana" w:eastAsia="Times New Roman" w:hAnsi="Verdana" w:cs="Verdana"/>
+                <w:sz w:val="20"/>
+                <w:szCs w:val="20"/>
+                <w:lang w:val="nl-NL" w:eastAsia="zh-CN"/>
+              </w:rPr>
+            </w:pPr>
+            <w:r>
+              <w:rPr>
+                <w:rFonts w:ascii="Verdana" w:eastAsia="Wingdings 2" w:hAnsi="Verdana" w:cs="Verdana"/>
+                <w:sz w:val="16"/>
+                <w:szCs w:val="16"/>
+                <w:lang w:val="en-US" w:eastAsia="zh-CN"/>
+              </w:rPr>
+              <w:t>Write MTP</w:t>
+            </w:r>
+          </w:p>
+          <w:p>
+            <w:pPr>
+              <w:suppressAutoHyphens/>
+              <w:spacing w:after="0" w:line="240" w:lineRule="atLeast"/>
+              <w:rPr>
+                <w:rFonts w:ascii="Verdana" w:eastAsia="Times New Roman" w:hAnsi="Verdana" w:cs="Verdana"/>
+                <w:sz w:val="20"/>
+                <w:szCs w:val="20"/>
+                <w:lang w:val="nl-NL" w:eastAsia="zh-CN"/>
+              </w:rPr>
+            </w:pPr>
+            <w:r>
+              <w:rPr>
+                <w:rFonts w:ascii="Verdana" w:eastAsia="Wingdings 2" w:hAnsi="Verdana" w:cs="Verdana"/>
+                <w:sz w:val="16"/>
+                <w:szCs w:val="16"/>
+                <w:lang w:val="en-US" w:eastAsia="zh-CN"/>
+              </w:rPr>
+              <w:t>Coordinate overall test process</w:t>
+            </w:r>
+          </w:p>
+        </w:tc>
+      </w:tr>
+      <w:tr>
+        <w:tc>
+          <w:tcPr>
+            <w:tcW w:w="1998" w:type="dxa"/>
+            <w:tcBorders>
+              <w:top w:val="single" w:sz="4" w:space="0" w:color="000000"/>
+              <w:left w:val="single" w:sz="4" w:space="0" w:color="000000"/>
+              <w:bottom w:val="single" w:sz="4" w:space="0" w:color="000000"/>
+            </w:tcBorders>
+            <w:shd w:val="clear" w:color="auto" w:fill="auto"/>
+          </w:tcPr>
+          <w:p>
+            <w:pPr>
+              <w:suppressAutoHyphens/>
+              <w:spacing w:after="0" w:line="240" w:lineRule="atLeast"/>
+              <w:rPr>
+                <w:rFonts w:ascii="Verdana" w:eastAsia="Times New Roman" w:hAnsi="Verdana" w:cs="Verdana"/>
+                <w:sz w:val="20"/>
+                <w:szCs w:val="20"/>
+                <w:lang w:val="nl-NL" w:eastAsia="zh-CN"/>
+              </w:rPr>
+            </w:pPr>
+            <w:r>
+              <w:rPr>
+                <w:rFonts w:ascii="Verdana" w:eastAsia="Wingdings 2" w:hAnsi="Verdana" w:cs="Verdana"/>
+                <w:sz w:val="16"/>
+                <w:szCs w:val="16"/>
+                <w:lang w:val="en-US" w:eastAsia="zh-CN"/>
+              </w:rPr>
+              <w:t>Test coordinator</w:t>
+            </w:r>
+          </w:p>
+        </w:tc>
+        <w:tc>
+          <w:tcPr>
+            <w:tcW w:w="1843" w:type="dxa"/>
+            <w:tcBorders>
+              <w:top w:val="single" w:sz="4" w:space="0" w:color="000000"/>
+              <w:left w:val="single" w:sz="4" w:space="0" w:color="000000"/>
+              <w:bottom w:val="single" w:sz="4" w:space="0" w:color="000000"/>
+            </w:tcBorders>
+            <w:shd w:val="clear" w:color="auto" w:fill="auto"/>
+          </w:tcPr>
+          <w:p>
+            <w:pPr>
+              <w:suppressAutoHyphens/>
+              <w:snapToGrid w:val="0"/>
+              <w:spacing w:after="0" w:line="240" w:lineRule="atLeast"/>
+              <w:rPr>
+                <w:rFonts w:ascii="Verdana" w:eastAsia="Wingdings 2" w:hAnsi="Verdana" w:cs="Verdana"/>
+                <w:sz w:val="16"/>
+                <w:szCs w:val="16"/>
+                <w:lang w:val="en-US" w:eastAsia="zh-CN"/>
+              </w:rPr>
+            </w:pPr>
+            <w:r>
+              <w:rPr>
+                <w:rFonts w:ascii="Verdana" w:eastAsia="Wingdings 2" w:hAnsi="Verdana" w:cs="Verdana"/>
+                <w:sz w:val="16"/>
+                <w:szCs w:val="16"/>
+                <w:lang w:val="en-US" w:eastAsia="zh-CN"/>
+              </w:rPr>
+              <w:t>Aaron Peachey</w:t>
+            </w:r>
+          </w:p>
+          <w:p>
+            <w:pPr>
+              <w:suppressAutoHyphens/>
+              <w:snapToGrid w:val="0"/>
+              <w:spacing w:after="0" w:line="240" w:lineRule="atLeast"/>
+              <w:rPr>
+                <w:rFonts w:ascii="Verdana" w:eastAsia="Wingdings 2" w:hAnsi="Verdana" w:cs="Verdana"/>
+                <w:sz w:val="16"/>
+                <w:szCs w:val="16"/>
+                <w:lang w:val="en-US" w:eastAsia="zh-CN"/>
+              </w:rPr>
+            </w:pPr>
+            <w:r>
+              <w:rPr>
+                <w:rFonts w:ascii="Verdana" w:eastAsia="Wingdings 2" w:hAnsi="Verdana" w:cs="Verdana"/>
+                <w:sz w:val="16"/>
+                <w:szCs w:val="16"/>
+                <w:lang w:val="en-US" w:eastAsia="zh-CN"/>
+              </w:rPr>
+              <w:t>Charnes Nell</w:t>
+            </w:r>
+          </w:p>
+          <w:p>
+            <w:pPr>
+              <w:suppressAutoHyphens/>
+              <w:snapToGrid w:val="0"/>
+              <w:spacing w:after="0" w:line="240" w:lineRule="atLeast"/>
+              <w:rPr>
+                <w:rFonts w:ascii="Verdana" w:eastAsia="Wingdings 2" w:hAnsi="Verdana" w:cs="Verdana"/>
+                <w:sz w:val="16"/>
+                <w:szCs w:val="16"/>
+                <w:lang w:val="en-US" w:eastAsia="zh-CN"/>
+              </w:rPr>
+            </w:pPr>
+            <w:r>
+              <w:rPr>
+                <w:rFonts w:ascii="Verdana" w:eastAsia="Wingdings 2" w:hAnsi="Verdana" w:cs="Verdana"/>
+                <w:sz w:val="16"/>
+                <w:szCs w:val="16"/>
+                <w:lang w:val="en-US" w:eastAsia="zh-CN"/>
+              </w:rPr>
+              <w:t>Collin Mckeahnie</w:t>
+            </w:r>
+          </w:p>
+          <w:p>
+            <w:pPr>
+              <w:suppressAutoHyphens/>
+              <w:snapToGrid w:val="0"/>
+              <w:spacing w:after="0" w:line="240" w:lineRule="atLeast"/>
+              <w:rPr>
+                <w:rFonts w:ascii="Verdana" w:eastAsia="Wingdings 2" w:hAnsi="Verdana" w:cs="Verdana"/>
+                <w:sz w:val="16"/>
+                <w:szCs w:val="16"/>
+                <w:lang w:val="en-US" w:eastAsia="zh-CN"/>
+              </w:rPr>
+            </w:pPr>
+            <w:r>
+              <w:rPr>
+                <w:rFonts w:ascii="Verdana" w:eastAsia="Wingdings 2" w:hAnsi="Verdana" w:cs="Verdana"/>
+                <w:sz w:val="16"/>
+                <w:szCs w:val="16"/>
+                <w:lang w:val="en-US" w:eastAsia="zh-CN"/>
+              </w:rPr>
+              <w:t>Michelle Vinall</w:t>
+            </w:r>
+          </w:p>
+        </w:tc>
+        <w:tc>
+          <w:tcPr>
+            <w:tcW w:w="992" w:type="dxa"/>
+            <w:tcBorders>
+              <w:top w:val="single" w:sz="4" w:space="0" w:color="000000"/>
+              <w:left w:val="single" w:sz="4" w:space="0" w:color="000000"/>
+              <w:bottom w:val="single" w:sz="4" w:space="0" w:color="000000"/>
+            </w:tcBorders>
+            <w:shd w:val="clear" w:color="auto" w:fill="auto"/>
+          </w:tcPr>
+          <w:p>
+            <w:pPr>
+              <w:suppressAutoHyphens/>
+              <w:snapToGrid w:val="0"/>
+              <w:spacing w:after="0" w:line="240" w:lineRule="atLeast"/>
+              <w:rPr>
+                <w:rFonts w:ascii="Verdana" w:eastAsia="Wingdings 2" w:hAnsi="Verdana" w:cs="Verdana"/>
+                <w:sz w:val="16"/>
+                <w:szCs w:val="16"/>
+                <w:lang w:val="en-US" w:eastAsia="zh-CN"/>
+              </w:rPr>
+            </w:pPr>
+            <w:r>
+              <w:rPr>
+                <w:rFonts w:ascii="Verdana" w:eastAsia="Wingdings 2" w:hAnsi="Verdana" w:cs="Verdana"/>
+                <w:sz w:val="16"/>
+                <w:szCs w:val="16"/>
+                <w:lang w:val="en-US" w:eastAsia="zh-CN"/>
+              </w:rPr>
+              <w:t>10-12</w:t>
+            </w:r>
+          </w:p>
+        </w:tc>
+        <w:tc>
+          <w:tcPr>
+            <w:tcW w:w="1134" w:type="dxa"/>
+            <w:tcBorders>
+              <w:top w:val="single" w:sz="4" w:space="0" w:color="000000"/>
+              <w:left w:val="single" w:sz="4" w:space="0" w:color="000000"/>
+              <w:bottom w:val="single" w:sz="4" w:space="0" w:color="000000"/>
+            </w:tcBorders>
+            <w:shd w:val="clear" w:color="auto" w:fill="auto"/>
+          </w:tcPr>
+          <w:p>
+            <w:pPr>
+              <w:suppressAutoHyphens/>
+              <w:snapToGrid w:val="0"/>
+              <w:spacing w:after="0" w:line="240" w:lineRule="atLeast"/>
+              <w:rPr>
+                <w:rFonts w:ascii="Verdana" w:eastAsia="Wingdings 2" w:hAnsi="Verdana" w:cs="Verdana"/>
+                <w:sz w:val="16"/>
+                <w:szCs w:val="16"/>
+                <w:lang w:val="en-US" w:eastAsia="zh-CN"/>
+              </w:rPr>
+            </w:pPr>
+            <w:r>
+              <w:rPr>
+                <w:rFonts w:ascii="Verdana" w:eastAsia="Wingdings 2" w:hAnsi="Verdana" w:cs="Verdana"/>
+                <w:sz w:val="16"/>
+                <w:szCs w:val="16"/>
+                <w:lang w:val="en-US" w:eastAsia="zh-CN"/>
+              </w:rPr>
+              <w:t>3 weeks</w:t>
+            </w:r>
+          </w:p>
+        </w:tc>
+        <w:tc>
+          <w:tcPr>
+            <w:tcW w:w="3412" w:type="dxa"/>
+            <w:tcBorders>
+              <w:top w:val="single" w:sz="4" w:space="0" w:color="000000"/>
+              <w:left w:val="single" w:sz="4" w:space="0" w:color="000000"/>
+              <w:bottom w:val="single" w:sz="4" w:space="0" w:color="000000"/>
+              <w:right w:val="single" w:sz="4" w:space="0" w:color="000000"/>
+            </w:tcBorders>
+            <w:shd w:val="clear" w:color="auto" w:fill="auto"/>
+          </w:tcPr>
+          <w:p>
+            <w:pPr>
+              <w:suppressAutoHyphens/>
+              <w:spacing w:after="0" w:line="240" w:lineRule="atLeast"/>
+              <w:rPr>
+                <w:rFonts w:ascii="Verdana" w:eastAsia="Times New Roman" w:hAnsi="Verdana" w:cs="Verdana"/>
+                <w:sz w:val="20"/>
+                <w:szCs w:val="20"/>
+                <w:lang w:val="nl-NL" w:eastAsia="zh-CN"/>
+              </w:rPr>
+            </w:pPr>
+            <w:r>
+              <w:rPr>
+                <w:rFonts w:ascii="Verdana" w:eastAsia="Wingdings 2" w:hAnsi="Verdana" w:cs="Verdana"/>
+                <w:sz w:val="16"/>
+                <w:szCs w:val="16"/>
+                <w:lang w:val="en-US" w:eastAsia="zh-CN"/>
+              </w:rPr>
+              <w:t>Write test plan</w:t>
+            </w:r>
+            <w:r>
+              <w:rPr>
+                <w:rFonts w:ascii="Verdana" w:eastAsia="Wingdings 2" w:hAnsi="Verdana" w:cs="Verdana"/>
+                <w:sz w:val="16"/>
+                <w:szCs w:val="16"/>
+                <w:lang w:val="en-US" w:eastAsia="zh-CN"/>
+              </w:rPr>
+              <w:t>s</w:t>
+            </w:r>
+          </w:p>
+          <w:p>
+            <w:pPr>
+              <w:suppressAutoHyphens/>
+              <w:spacing w:after="0" w:line="240" w:lineRule="atLeast"/>
+              <w:rPr>
+                <w:rFonts w:ascii="Verdana" w:eastAsia="Times New Roman" w:hAnsi="Verdana" w:cs="Verdana"/>
+                <w:sz w:val="20"/>
+                <w:szCs w:val="20"/>
+                <w:lang w:val="nl-NL" w:eastAsia="zh-CN"/>
+              </w:rPr>
+            </w:pPr>
+            <w:r>
+              <w:rPr>
+                <w:rFonts w:ascii="Verdana" w:eastAsia="Wingdings 2" w:hAnsi="Verdana" w:cs="Verdana"/>
+                <w:sz w:val="16"/>
+                <w:szCs w:val="16"/>
+                <w:lang w:val="en-US" w:eastAsia="zh-CN"/>
+              </w:rPr>
+              <w:t>Coordinate test</w:t>
+            </w:r>
+            <w:r>
+              <w:rPr>
+                <w:rFonts w:ascii="Verdana" w:eastAsia="Wingdings 2" w:hAnsi="Verdana" w:cs="Verdana"/>
+                <w:sz w:val="16"/>
+                <w:szCs w:val="16"/>
+                <w:lang w:val="en-US" w:eastAsia="zh-CN"/>
+              </w:rPr>
+              <w:t>s</w:t>
             </w:r>
           </w:p>
         </w:tc>
       </w:tr>
       <w:tr>
         <w:trPr>
-          <w:cnfStyle w:val="000000100000" w:firstRow="0" w:lastRow="0" w:firstColumn="0" w:lastColumn="0" w:oddVBand="0" w:evenVBand="0" w:oddHBand="1" w:evenHBand="0" w:firstRowFirstColumn="0" w:firstRowLastColumn="0" w:lastRowFirstColumn="0" w:lastRowLastColumn="0"/>
+          <w:trHeight w:val="458"/>
         </w:trPr>
         <w:tc>
           <w:tcPr>
-            <w:cnfStyle w:val="001000000000" w:firstRow="0" w:lastRow="0" w:firstColumn="1" w:lastColumn="0" w:oddVBand="0" w:evenVBand="0" w:oddHBand="0" w:evenHBand="0" w:firstRowFirstColumn="0" w:firstRowLastColumn="0" w:lastRowFirstColumn="0" w:lastRowLastColumn="0"/>
-            <w:tcW w:w="3005" w:type="dxa"/>
-          </w:tcPr>
-          <w:p>
-            <w:pPr>
-              <w:rPr>
-                <w:b w:val="0"/>
-              </w:rPr>
-            </w:pPr>
-            <w:r>
-              <w:rPr>
-                <w:b w:val="0"/>
-              </w:rPr>
-              <w:t xml:space="preserve">Aaron Peachey </w:t>
-            </w:r>
-          </w:p>
-        </w:tc>
-        <w:tc>
-          <w:tcPr>
-            <w:tcW w:w="3005" w:type="dxa"/>
-          </w:tcPr>
-          <w:p>
-            <w:pPr>
-              <w:cnfStyle w:val="000000100000" w:firstRow="0" w:lastRow="0" w:firstColumn="0" w:lastColumn="0" w:oddVBand="0" w:evenVBand="0" w:oddHBand="1" w:evenHBand="0" w:firstRowFirstColumn="0" w:firstRowLastColumn="0" w:lastRowFirstColumn="0" w:lastRowLastColumn="0"/>
-            </w:pPr>
-            <w:r>
-              <w:t>Team Member</w:t>
-            </w:r>
-          </w:p>
-        </w:tc>
-        <w:tc>
-          <w:tcPr>
-            <w:tcW w:w="3006" w:type="dxa"/>
-          </w:tcPr>
-          <w:p>
-            <w:pPr>
-              <w:cnfStyle w:val="000000100000" w:firstRow="0" w:lastRow="0" w:firstColumn="0" w:lastColumn="0" w:oddVBand="0" w:evenVBand="0" w:oddHBand="1" w:evenHBand="0" w:firstRowFirstColumn="0" w:firstRowLastColumn="0" w:lastRowFirstColumn="0" w:lastRowLastColumn="0"/>
-            </w:pPr>
-            <w:r>
-              <w:t>Global Reviewer of MTP</w:t>
-            </w:r>
-          </w:p>
-        </w:tc>
-      </w:tr>
-      <w:tr>
-        <w:tc>
-          <w:tcPr>
-            <w:cnfStyle w:val="001000000000" w:firstRow="0" w:lastRow="0" w:firstColumn="1" w:lastColumn="0" w:oddVBand="0" w:evenVBand="0" w:oddHBand="0" w:evenHBand="0" w:firstRowFirstColumn="0" w:firstRowLastColumn="0" w:lastRowFirstColumn="0" w:lastRowLastColumn="0"/>
-            <w:tcW w:w="3005" w:type="dxa"/>
-          </w:tcPr>
-          <w:p>
-            <w:pPr>
-              <w:rPr>
-                <w:b w:val="0"/>
-              </w:rPr>
-            </w:pPr>
-            <w:r>
-              <w:rPr>
-                <w:b w:val="0"/>
-              </w:rPr>
-              <w:t xml:space="preserve">Charnes Nell </w:t>
-            </w:r>
-          </w:p>
-        </w:tc>
-        <w:tc>
-          <w:tcPr>
-            <w:tcW w:w="3005" w:type="dxa"/>
-          </w:tcPr>
-          <w:p>
-            <w:pPr>
-              <w:cnfStyle w:val="000000000000" w:firstRow="0" w:lastRow="0" w:firstColumn="0" w:lastColumn="0" w:oddVBand="0" w:evenVBand="0" w:oddHBand="0" w:evenHBand="0" w:firstRowFirstColumn="0" w:firstRowLastColumn="0" w:lastRowFirstColumn="0" w:lastRowLastColumn="0"/>
-            </w:pPr>
-            <w:r>
-              <w:t>Team Member</w:t>
-            </w:r>
-          </w:p>
-        </w:tc>
-        <w:tc>
-          <w:tcPr>
-            <w:tcW w:w="3006" w:type="dxa"/>
-          </w:tcPr>
-          <w:p>
-            <w:pPr>
-              <w:cnfStyle w:val="000000000000" w:firstRow="0" w:lastRow="0" w:firstColumn="0" w:lastColumn="0" w:oddVBand="0" w:evenVBand="0" w:oddHBand="0" w:evenHBand="0" w:firstRowFirstColumn="0" w:firstRowLastColumn="0" w:lastRowFirstColumn="0" w:lastRowLastColumn="0"/>
-            </w:pPr>
-            <w:r>
-              <w:t>Global Reviewer of MTP</w:t>
-            </w:r>
-          </w:p>
-        </w:tc>
-      </w:tr>
-      <w:tr>
-        <w:trPr>
-          <w:cnfStyle w:val="000000100000" w:firstRow="0" w:lastRow="0" w:firstColumn="0" w:lastColumn="0" w:oddVBand="0" w:evenVBand="0" w:oddHBand="1" w:evenHBand="0" w:firstRowFirstColumn="0" w:firstRowLastColumn="0" w:lastRowFirstColumn="0" w:lastRowLastColumn="0"/>
-        </w:trPr>
-        <w:tc>
-          <w:tcPr>
-            <w:cnfStyle w:val="001000000000" w:firstRow="0" w:lastRow="0" w:firstColumn="1" w:lastColumn="0" w:oddVBand="0" w:evenVBand="0" w:oddHBand="0" w:evenHBand="0" w:firstRowFirstColumn="0" w:firstRowLastColumn="0" w:lastRowFirstColumn="0" w:lastRowLastColumn="0"/>
-            <w:tcW w:w="3005" w:type="dxa"/>
-          </w:tcPr>
-          <w:p>
-            <w:pPr>
-              <w:rPr>
-                <w:b w:val="0"/>
-              </w:rPr>
-            </w:pPr>
-            <w:r>
-              <w:rPr>
-                <w:b w:val="0"/>
-              </w:rPr>
-              <w:t xml:space="preserve">Collin Mckeahnie  </w:t>
-            </w:r>
-          </w:p>
-        </w:tc>
-        <w:tc>
-          <w:tcPr>
-            <w:tcW w:w="3005" w:type="dxa"/>
-          </w:tcPr>
-          <w:p>
-            <w:pPr>
-              <w:cnfStyle w:val="000000100000" w:firstRow="0" w:lastRow="0" w:firstColumn="0" w:lastColumn="0" w:oddVBand="0" w:evenVBand="0" w:oddHBand="1" w:evenHBand="0" w:firstRowFirstColumn="0" w:firstRowLastColumn="0" w:lastRowFirstColumn="0" w:lastRowLastColumn="0"/>
-            </w:pPr>
-            <w:r>
-              <w:t>Team Member</w:t>
-            </w:r>
-          </w:p>
-        </w:tc>
-        <w:tc>
-          <w:tcPr>
-            <w:tcW w:w="3006" w:type="dxa"/>
-          </w:tcPr>
-          <w:p>
-            <w:pPr>
-              <w:cnfStyle w:val="000000100000" w:firstRow="0" w:lastRow="0" w:firstColumn="0" w:lastColumn="0" w:oddVBand="0" w:evenVBand="0" w:oddHBand="1" w:evenHBand="0" w:firstRowFirstColumn="0" w:firstRowLastColumn="0" w:lastRowFirstColumn="0" w:lastRowLastColumn="0"/>
-            </w:pPr>
-            <w:r>
-              <w:t>Reviewer of MTP</w:t>
-            </w:r>
-          </w:p>
-        </w:tc>
-      </w:tr>
-      <w:tr>
-        <w:tc>
-          <w:tcPr>
-            <w:cnfStyle w:val="001000000000" w:firstRow="0" w:lastRow="0" w:firstColumn="1" w:lastColumn="0" w:oddVBand="0" w:evenVBand="0" w:oddHBand="0" w:evenHBand="0" w:firstRowFirstColumn="0" w:firstRowLastColumn="0" w:lastRowFirstColumn="0" w:lastRowLastColumn="0"/>
-            <w:tcW w:w="3005" w:type="dxa"/>
-          </w:tcPr>
-          <w:p>
-            <w:pPr>
-              <w:rPr>
-                <w:b w:val="0"/>
-              </w:rPr>
-            </w:pPr>
-            <w:r>
-              <w:rPr>
-                <w:b w:val="0"/>
-              </w:rPr>
-              <w:t xml:space="preserve">Michelle Vinall </w:t>
-            </w:r>
-          </w:p>
-        </w:tc>
-        <w:tc>
-          <w:tcPr>
-            <w:tcW w:w="3005" w:type="dxa"/>
-          </w:tcPr>
-          <w:p>
-            <w:pPr>
-              <w:cnfStyle w:val="000000000000" w:firstRow="0" w:lastRow="0" w:firstColumn="0" w:lastColumn="0" w:oddVBand="0" w:evenVBand="0" w:oddHBand="0" w:evenHBand="0" w:firstRowFirstColumn="0" w:firstRowLastColumn="0" w:lastRowFirstColumn="0" w:lastRowLastColumn="0"/>
-            </w:pPr>
-            <w:r>
-              <w:t>Team Member</w:t>
-            </w:r>
-          </w:p>
-        </w:tc>
-        <w:tc>
-          <w:tcPr>
-            <w:tcW w:w="3006" w:type="dxa"/>
-          </w:tcPr>
-          <w:p>
-            <w:pPr>
-              <w:cnfStyle w:val="000000000000" w:firstRow="0" w:lastRow="0" w:firstColumn="0" w:lastColumn="0" w:oddVBand="0" w:evenVBand="0" w:oddHBand="0" w:evenHBand="0" w:firstRowFirstColumn="0" w:firstRowLastColumn="0" w:lastRowFirstColumn="0" w:lastRowLastColumn="0"/>
-            </w:pPr>
-            <w:r>
-              <w:t>Author of MTP</w:t>
-            </w:r>
-          </w:p>
-        </w:tc>
-      </w:tr>
-      <w:tr>
-        <w:trPr>
-          <w:cnfStyle w:val="000000100000" w:firstRow="0" w:lastRow="0" w:firstColumn="0" w:lastColumn="0" w:oddVBand="0" w:evenVBand="0" w:oddHBand="1" w:evenHBand="0" w:firstRowFirstColumn="0" w:firstRowLastColumn="0" w:lastRowFirstColumn="0" w:lastRowLastColumn="0"/>
-        </w:trPr>
-        <w:tc>
-          <w:tcPr>
-            <w:cnfStyle w:val="001000000000" w:firstRow="0" w:lastRow="0" w:firstColumn="1" w:lastColumn="0" w:oddVBand="0" w:evenVBand="0" w:oddHBand="0" w:evenHBand="0" w:firstRowFirstColumn="0" w:firstRowLastColumn="0" w:lastRowFirstColumn="0" w:lastRowLastColumn="0"/>
-            <w:tcW w:w="3005" w:type="dxa"/>
-          </w:tcPr>
-          <w:p>
-            <w:pPr>
-              <w:rPr>
-                <w:b w:val="0"/>
-              </w:rPr>
-            </w:pPr>
-            <w:r>
-              <w:rPr>
-                <w:b w:val="0"/>
-              </w:rPr>
-              <w:t xml:space="preserve">Jim Tulip </w:t>
-            </w:r>
-          </w:p>
-        </w:tc>
-        <w:tc>
-          <w:tcPr>
-            <w:tcW w:w="3005" w:type="dxa"/>
-          </w:tcPr>
-          <w:p>
-            <w:pPr>
-              <w:cnfStyle w:val="000000100000" w:firstRow="0" w:lastRow="0" w:firstColumn="0" w:lastColumn="0" w:oddVBand="0" w:evenVBand="0" w:oddHBand="1" w:evenHBand="0" w:firstRowFirstColumn="0" w:firstRowLastColumn="0" w:lastRowFirstColumn="0" w:lastRowLastColumn="0"/>
-            </w:pPr>
-            <w:r>
-              <w:t>Assessor</w:t>
-            </w:r>
-          </w:p>
-        </w:tc>
-        <w:tc>
-          <w:tcPr>
-            <w:tcW w:w="3006" w:type="dxa"/>
-          </w:tcPr>
-          <w:p>
-            <w:pPr>
-              <w:cnfStyle w:val="000000100000" w:firstRow="0" w:lastRow="0" w:firstColumn="0" w:lastColumn="0" w:oddVBand="0" w:evenVBand="0" w:oddHBand="1" w:evenHBand="0" w:firstRowFirstColumn="0" w:firstRowLastColumn="0" w:lastRowFirstColumn="0" w:lastRowLastColumn="0"/>
-            </w:pPr>
-            <w:r>
-              <w:t>Approval of MTP</w:t>
+            <w:tcW w:w="1998" w:type="dxa"/>
+            <w:tcBorders>
+              <w:top w:val="single" w:sz="4" w:space="0" w:color="000000"/>
+              <w:left w:val="single" w:sz="4" w:space="0" w:color="000000"/>
+              <w:bottom w:val="single" w:sz="4" w:space="0" w:color="000000"/>
+            </w:tcBorders>
+            <w:shd w:val="clear" w:color="auto" w:fill="auto"/>
+          </w:tcPr>
+          <w:p>
+            <w:pPr>
+              <w:suppressAutoHyphens/>
+              <w:spacing w:after="0" w:line="240" w:lineRule="atLeast"/>
+              <w:rPr>
+                <w:rFonts w:ascii="Verdana" w:eastAsia="Times New Roman" w:hAnsi="Verdana" w:cs="Verdana"/>
+                <w:sz w:val="20"/>
+                <w:szCs w:val="20"/>
+                <w:lang w:val="nl-NL" w:eastAsia="zh-CN"/>
+              </w:rPr>
+            </w:pPr>
+            <w:r>
+              <w:rPr>
+                <w:rFonts w:ascii="Verdana" w:eastAsia="Wingdings 2" w:hAnsi="Verdana" w:cs="Verdana"/>
+                <w:sz w:val="16"/>
+                <w:szCs w:val="16"/>
+                <w:lang w:val="en-US" w:eastAsia="zh-CN"/>
+              </w:rPr>
+              <w:t>Tester</w:t>
+            </w:r>
+          </w:p>
+        </w:tc>
+        <w:tc>
+          <w:tcPr>
+            <w:tcW w:w="1843" w:type="dxa"/>
+            <w:tcBorders>
+              <w:top w:val="single" w:sz="4" w:space="0" w:color="000000"/>
+              <w:left w:val="single" w:sz="4" w:space="0" w:color="000000"/>
+              <w:bottom w:val="single" w:sz="4" w:space="0" w:color="000000"/>
+            </w:tcBorders>
+            <w:shd w:val="clear" w:color="auto" w:fill="auto"/>
+          </w:tcPr>
+          <w:p>
+            <w:pPr>
+              <w:suppressAutoHyphens/>
+              <w:snapToGrid w:val="0"/>
+              <w:spacing w:after="0" w:line="240" w:lineRule="atLeast"/>
+              <w:rPr>
+                <w:rFonts w:ascii="Verdana" w:eastAsia="Wingdings 2" w:hAnsi="Verdana" w:cs="Verdana"/>
+                <w:sz w:val="16"/>
+                <w:szCs w:val="16"/>
+                <w:lang w:val="en-US" w:eastAsia="zh-CN"/>
+              </w:rPr>
+            </w:pPr>
+            <w:r>
+              <w:rPr>
+                <w:rFonts w:ascii="Verdana" w:eastAsia="Wingdings 2" w:hAnsi="Verdana" w:cs="Verdana"/>
+                <w:sz w:val="16"/>
+                <w:szCs w:val="16"/>
+                <w:lang w:val="en-US" w:eastAsia="zh-CN"/>
+              </w:rPr>
+              <w:t>Aaron Peachey</w:t>
+            </w:r>
+          </w:p>
+          <w:p>
+            <w:pPr>
+              <w:suppressAutoHyphens/>
+              <w:snapToGrid w:val="0"/>
+              <w:spacing w:after="0" w:line="240" w:lineRule="atLeast"/>
+              <w:rPr>
+                <w:rFonts w:ascii="Verdana" w:eastAsia="Wingdings 2" w:hAnsi="Verdana" w:cs="Verdana"/>
+                <w:sz w:val="16"/>
+                <w:szCs w:val="16"/>
+                <w:lang w:val="en-US" w:eastAsia="zh-CN"/>
+              </w:rPr>
+            </w:pPr>
+            <w:r>
+              <w:rPr>
+                <w:rFonts w:ascii="Verdana" w:eastAsia="Wingdings 2" w:hAnsi="Verdana" w:cs="Verdana"/>
+                <w:sz w:val="16"/>
+                <w:szCs w:val="16"/>
+                <w:lang w:val="en-US" w:eastAsia="zh-CN"/>
+              </w:rPr>
+              <w:t>Charnes Nell</w:t>
+            </w:r>
+          </w:p>
+          <w:p>
+            <w:pPr>
+              <w:suppressAutoHyphens/>
+              <w:snapToGrid w:val="0"/>
+              <w:spacing w:after="0" w:line="240" w:lineRule="atLeast"/>
+              <w:rPr>
+                <w:rFonts w:ascii="Verdana" w:eastAsia="Wingdings 2" w:hAnsi="Verdana" w:cs="Verdana"/>
+                <w:sz w:val="16"/>
+                <w:szCs w:val="16"/>
+                <w:lang w:val="en-US" w:eastAsia="zh-CN"/>
+              </w:rPr>
+            </w:pPr>
+            <w:r>
+              <w:rPr>
+                <w:rFonts w:ascii="Verdana" w:eastAsia="Wingdings 2" w:hAnsi="Verdana" w:cs="Verdana"/>
+                <w:sz w:val="16"/>
+                <w:szCs w:val="16"/>
+                <w:lang w:val="en-US" w:eastAsia="zh-CN"/>
+              </w:rPr>
+              <w:t>Collin Mckeahnie</w:t>
+            </w:r>
+          </w:p>
+          <w:p>
+            <w:pPr>
+              <w:suppressAutoHyphens/>
+              <w:snapToGrid w:val="0"/>
+              <w:spacing w:after="0" w:line="240" w:lineRule="atLeast"/>
+              <w:rPr>
+                <w:rFonts w:ascii="Verdana" w:eastAsia="Wingdings 2" w:hAnsi="Verdana" w:cs="Verdana"/>
+                <w:sz w:val="16"/>
+                <w:szCs w:val="16"/>
+                <w:lang w:val="en-US" w:eastAsia="zh-CN"/>
+              </w:rPr>
+            </w:pPr>
+            <w:r>
+              <w:rPr>
+                <w:rFonts w:ascii="Verdana" w:eastAsia="Wingdings 2" w:hAnsi="Verdana" w:cs="Verdana"/>
+                <w:sz w:val="16"/>
+                <w:szCs w:val="16"/>
+                <w:lang w:val="en-US" w:eastAsia="zh-CN"/>
+              </w:rPr>
+              <w:t>Michelle Vinall</w:t>
+            </w:r>
+          </w:p>
+        </w:tc>
+        <w:tc>
+          <w:tcPr>
+            <w:tcW w:w="992" w:type="dxa"/>
+            <w:tcBorders>
+              <w:top w:val="single" w:sz="4" w:space="0" w:color="000000"/>
+              <w:left w:val="single" w:sz="4" w:space="0" w:color="000000"/>
+              <w:bottom w:val="single" w:sz="4" w:space="0" w:color="000000"/>
+            </w:tcBorders>
+            <w:shd w:val="clear" w:color="auto" w:fill="auto"/>
+          </w:tcPr>
+          <w:p>
+            <w:pPr>
+              <w:suppressAutoHyphens/>
+              <w:snapToGrid w:val="0"/>
+              <w:spacing w:after="0" w:line="240" w:lineRule="atLeast"/>
+              <w:rPr>
+                <w:rFonts w:ascii="Verdana" w:eastAsia="Wingdings 2" w:hAnsi="Verdana" w:cs="Verdana"/>
+                <w:sz w:val="16"/>
+                <w:szCs w:val="16"/>
+                <w:lang w:val="en-US" w:eastAsia="zh-CN"/>
+              </w:rPr>
+            </w:pPr>
+            <w:r>
+              <w:rPr>
+                <w:rFonts w:ascii="Verdana" w:eastAsia="Wingdings 2" w:hAnsi="Verdana" w:cs="Verdana"/>
+                <w:sz w:val="16"/>
+                <w:szCs w:val="16"/>
+                <w:lang w:val="en-US" w:eastAsia="zh-CN"/>
+              </w:rPr>
+              <w:t>10-12</w:t>
+            </w:r>
+          </w:p>
+        </w:tc>
+        <w:tc>
+          <w:tcPr>
+            <w:tcW w:w="1134" w:type="dxa"/>
+            <w:tcBorders>
+              <w:top w:val="single" w:sz="4" w:space="0" w:color="000000"/>
+              <w:left w:val="single" w:sz="4" w:space="0" w:color="000000"/>
+              <w:bottom w:val="single" w:sz="4" w:space="0" w:color="000000"/>
+            </w:tcBorders>
+            <w:shd w:val="clear" w:color="auto" w:fill="auto"/>
+          </w:tcPr>
+          <w:p>
+            <w:pPr>
+              <w:suppressAutoHyphens/>
+              <w:snapToGrid w:val="0"/>
+              <w:spacing w:after="0" w:line="240" w:lineRule="atLeast"/>
+              <w:rPr>
+                <w:rFonts w:ascii="Verdana" w:eastAsia="Wingdings 2" w:hAnsi="Verdana" w:cs="Verdana"/>
+                <w:sz w:val="16"/>
+                <w:szCs w:val="16"/>
+                <w:lang w:val="en-US" w:eastAsia="zh-CN"/>
+              </w:rPr>
+            </w:pPr>
+            <w:r>
+              <w:rPr>
+                <w:rFonts w:ascii="Verdana" w:eastAsia="Wingdings 2" w:hAnsi="Verdana" w:cs="Verdana"/>
+                <w:sz w:val="16"/>
+                <w:szCs w:val="16"/>
+                <w:lang w:val="en-US" w:eastAsia="zh-CN"/>
+              </w:rPr>
+              <w:t>4 weeks</w:t>
+            </w:r>
+          </w:p>
+        </w:tc>
+        <w:tc>
+          <w:tcPr>
+            <w:tcW w:w="3412" w:type="dxa"/>
+            <w:tcBorders>
+              <w:top w:val="single" w:sz="4" w:space="0" w:color="000000"/>
+              <w:left w:val="single" w:sz="4" w:space="0" w:color="000000"/>
+              <w:bottom w:val="single" w:sz="4" w:space="0" w:color="000000"/>
+              <w:right w:val="single" w:sz="4" w:space="0" w:color="000000"/>
+            </w:tcBorders>
+            <w:shd w:val="clear" w:color="auto" w:fill="auto"/>
+          </w:tcPr>
+          <w:p>
+            <w:pPr>
+              <w:suppressAutoHyphens/>
+              <w:spacing w:after="0" w:line="240" w:lineRule="atLeast"/>
+              <w:rPr>
+                <w:rFonts w:ascii="Verdana" w:eastAsia="Times New Roman" w:hAnsi="Verdana" w:cs="Verdana"/>
+                <w:sz w:val="20"/>
+                <w:szCs w:val="20"/>
+                <w:lang w:val="nl-NL" w:eastAsia="zh-CN"/>
+              </w:rPr>
+            </w:pPr>
+            <w:r>
+              <w:rPr>
+                <w:rFonts w:ascii="Verdana" w:eastAsia="Wingdings 2" w:hAnsi="Verdana" w:cs="Verdana"/>
+                <w:sz w:val="16"/>
+                <w:szCs w:val="16"/>
+                <w:lang w:val="en-US" w:eastAsia="zh-CN"/>
+              </w:rPr>
+              <w:t>Make test specifications</w:t>
+            </w:r>
+          </w:p>
+          <w:p>
+            <w:pPr>
+              <w:suppressAutoHyphens/>
+              <w:spacing w:after="0" w:line="240" w:lineRule="atLeast"/>
+              <w:rPr>
+                <w:rFonts w:ascii="Verdana" w:eastAsia="Times New Roman" w:hAnsi="Verdana" w:cs="Verdana"/>
+                <w:sz w:val="20"/>
+                <w:szCs w:val="20"/>
+                <w:lang w:val="nl-NL" w:eastAsia="zh-CN"/>
+              </w:rPr>
+            </w:pPr>
+            <w:r>
+              <w:rPr>
+                <w:rFonts w:ascii="Verdana" w:eastAsia="Wingdings 2" w:hAnsi="Verdana" w:cs="Verdana"/>
+                <w:sz w:val="16"/>
+                <w:szCs w:val="16"/>
+                <w:lang w:val="en-US" w:eastAsia="zh-CN"/>
+              </w:rPr>
+              <w:t>Execute (re)tests</w:t>
             </w:r>
           </w:p>
         </w:tc>
@@ -12512,7 +13184,6 @@
           <w:color w:val="7030A0"/>
         </w:rPr>
       </w:pPr>
-      <w:bookmarkStart w:id="75" w:name="_Toc510087858"/>
     </w:p>
     <w:p>
       <w:pPr>
@@ -12529,6 +13200,7 @@
       </w:r>
       <w:bookmarkEnd w:id="75"/>
     </w:p>
+    <w:p/>
     <w:tbl>
       <w:tblPr>
         <w:tblW w:w="0" w:type="auto"/>
@@ -13036,6 +13708,7 @@
       </w:r>
       <w:bookmarkEnd w:id="76"/>
     </w:p>
+    <w:p/>
     <w:tbl>
       <w:tblPr>
         <w:tblW w:w="0" w:type="auto"/>
@@ -13699,6 +14372,7 @@
                 <w:rFonts w:eastAsia="Wingdings 2" w:cstheme="minorHAnsi"/>
                 <w:lang w:val="en-US" w:eastAsia="zh-CN"/>
               </w:rPr>
+              <w:lastRenderedPageBreak/>
               <w:t>Michelle Vinall</w:t>
             </w:r>
           </w:p>
@@ -13729,6 +14403,7 @@
                 <w:rFonts w:eastAsia="Wingdings 2" w:cstheme="minorHAnsi"/>
                 <w:lang w:val="en-US" w:eastAsia="zh-CN"/>
               </w:rPr>
+              <w:lastRenderedPageBreak/>
               <w:t>Defect</w:t>
             </w:r>
             <w:r>
@@ -14092,7 +14767,6 @@
         <w:rPr>
           <w:color w:val="7030A0"/>
         </w:rPr>
-        <w:lastRenderedPageBreak/>
         <w:t>6.5 Completion</w:t>
       </w:r>
       <w:bookmarkEnd w:id="77"/>
@@ -14993,6 +15667,7 @@
               <w:rPr>
                 <w:lang w:val="en-US"/>
               </w:rPr>
+              <w:lastRenderedPageBreak/>
               <w:t>UAT</w:t>
             </w:r>
           </w:p>
@@ -15851,6 +16526,7 @@
         <w:rPr>
           <w:color w:val="7030A0"/>
         </w:rPr>
+        <w:lastRenderedPageBreak/>
         <w:t>7.3</w:t>
       </w:r>
       <w:r>
@@ -15859,8 +16535,6 @@
         </w:rPr>
         <w:tab/>
       </w:r>
-      <w:bookmarkStart w:id="82" w:name="_GoBack"/>
-      <w:bookmarkEnd w:id="82"/>
       <w:r>
         <w:rPr>
           <w:color w:val="7030A0"/>
@@ -16334,7 +17008,7 @@
                 <w:szCs w:val="16"/>
                 <w:lang w:val="en-US" w:eastAsia="zh-CN"/>
               </w:rPr>
-              <w:t xml:space="preserve">local and </w:t>
+              <w:t>local and remote communal repository (GitHub)</w:t>
             </w:r>
             <w:r>
               <w:rPr>
@@ -16343,8 +17017,7 @@
                 <w:szCs w:val="16"/>
                 <w:lang w:val="en-US" w:eastAsia="zh-CN"/>
               </w:rPr>
-              <w:lastRenderedPageBreak/>
-              <w:t>remote communal repository (GitHub)</w:t>
+              <w:t xml:space="preserve">, </w:t>
             </w:r>
             <w:r>
               <w:rPr>
@@ -16353,50 +17026,40 @@
                 <w:szCs w:val="16"/>
                 <w:lang w:val="en-US" w:eastAsia="zh-CN"/>
               </w:rPr>
-              <w:t xml:space="preserve">, </w:t>
-            </w:r>
-            <w:r>
+              <w:t>MS Word and MS Excel</w:t>
+            </w:r>
+          </w:p>
+        </w:tc>
+        <w:tc>
+          <w:tcPr>
+            <w:tcW w:w="2703" w:type="dxa"/>
+            <w:tcBorders>
+              <w:top w:val="single" w:sz="6" w:space="0" w:color="000000"/>
+              <w:left w:val="single" w:sz="6" w:space="0" w:color="000000"/>
+              <w:bottom w:val="single" w:sz="4" w:space="0" w:color="000000"/>
+              <w:right w:val="single" w:sz="4" w:space="0" w:color="000000"/>
+            </w:tcBorders>
+            <w:shd w:val="clear" w:color="auto" w:fill="auto"/>
+          </w:tcPr>
+          <w:p>
+            <w:pPr>
+              <w:suppressAutoHyphens/>
+              <w:snapToGrid w:val="0"/>
+              <w:spacing w:after="0" w:line="240" w:lineRule="atLeast"/>
               <w:rPr>
                 <w:rFonts w:ascii="Verdana" w:eastAsia="Wingdings 2" w:hAnsi="Verdana" w:cs="Verdana"/>
                 <w:sz w:val="16"/>
                 <w:szCs w:val="16"/>
                 <w:lang w:val="en-US" w:eastAsia="zh-CN"/>
               </w:rPr>
-              <w:t>MS Word and MS Excel</w:t>
-            </w:r>
-          </w:p>
-        </w:tc>
-        <w:tc>
-          <w:tcPr>
-            <w:tcW w:w="2703" w:type="dxa"/>
-            <w:tcBorders>
-              <w:top w:val="single" w:sz="6" w:space="0" w:color="000000"/>
-              <w:left w:val="single" w:sz="6" w:space="0" w:color="000000"/>
-              <w:bottom w:val="single" w:sz="4" w:space="0" w:color="000000"/>
-              <w:right w:val="single" w:sz="4" w:space="0" w:color="000000"/>
-            </w:tcBorders>
-            <w:shd w:val="clear" w:color="auto" w:fill="auto"/>
-          </w:tcPr>
-          <w:p>
-            <w:pPr>
-              <w:suppressAutoHyphens/>
-              <w:snapToGrid w:val="0"/>
-              <w:spacing w:after="0" w:line="240" w:lineRule="atLeast"/>
+            </w:pPr>
+            <w:r>
               <w:rPr>
                 <w:rFonts w:ascii="Verdana" w:eastAsia="Wingdings 2" w:hAnsi="Verdana" w:cs="Verdana"/>
                 <w:sz w:val="16"/>
                 <w:szCs w:val="16"/>
                 <w:lang w:val="en-US" w:eastAsia="zh-CN"/>
               </w:rPr>
-            </w:pPr>
-            <w:r>
-              <w:rPr>
-                <w:rFonts w:ascii="Verdana" w:eastAsia="Wingdings 2" w:hAnsi="Verdana" w:cs="Verdana"/>
-                <w:sz w:val="16"/>
-                <w:szCs w:val="16"/>
-                <w:lang w:val="en-US" w:eastAsia="zh-CN"/>
-              </w:rPr>
-              <w:lastRenderedPageBreak/>
               <w:t>This will be accessed through the application itself and the remote GitHub repository.</w:t>
             </w:r>
           </w:p>
@@ -16408,7 +17071,7 @@
       <w:pPr>
         <w:pStyle w:val="Heading1"/>
       </w:pPr>
-      <w:bookmarkStart w:id="83" w:name="_Toc510087865"/>
+      <w:bookmarkStart w:id="82" w:name="_Toc510087865"/>
       <w:r>
         <w:rPr>
           <w:color w:val="7030A0"/>
@@ -16427,7 +17090,7 @@
         </w:rPr>
         <w:t>Management</w:t>
       </w:r>
-      <w:bookmarkEnd w:id="83"/>
+      <w:bookmarkEnd w:id="82"/>
       <w:r>
         <w:tab/>
       </w:r>
@@ -16439,7 +17102,7 @@
           <w:color w:val="7030A0"/>
         </w:rPr>
       </w:pPr>
-      <w:bookmarkStart w:id="84" w:name="_Toc510087866"/>
+      <w:bookmarkStart w:id="83" w:name="_Toc510087866"/>
       <w:r>
         <w:rPr>
           <w:color w:val="7030A0"/>
@@ -16453,7 +17116,7 @@
         <w:tab/>
         <w:t>Test process management</w:t>
       </w:r>
-      <w:bookmarkEnd w:id="84"/>
+      <w:bookmarkEnd w:id="83"/>
       <w:r>
         <w:rPr>
           <w:color w:val="7030A0"/>
@@ -16500,13 +17163,11 @@
           <w:numId w:val="39"/>
         </w:numPr>
         <w:rPr>
-          <w:highlight w:val="yellow"/>
           <w:lang w:val="nl-NL"/>
         </w:rPr>
       </w:pPr>
       <w:r>
         <w:rPr>
-          <w:highlight w:val="yellow"/>
           <w:lang w:val="nl-NL"/>
         </w:rPr>
         <w:t>Time of project stage 1 -14 weeks</w:t>
@@ -16520,13 +17181,11 @@
           <w:numId w:val="39"/>
         </w:numPr>
         <w:rPr>
-          <w:highlight w:val="yellow"/>
           <w:lang w:val="nl-NL"/>
         </w:rPr>
       </w:pPr>
       <w:r>
         <w:rPr>
-          <w:highlight w:val="yellow"/>
           <w:lang w:val="nl-NL"/>
         </w:rPr>
         <w:t>Testing time- 7 weeks all levels including test planning</w:t>
@@ -16540,13 +17199,11 @@
           <w:numId w:val="39"/>
         </w:numPr>
         <w:rPr>
-          <w:highlight w:val="yellow"/>
           <w:lang w:val="nl-NL"/>
         </w:rPr>
       </w:pPr>
       <w:r>
         <w:rPr>
-          <w:highlight w:val="yellow"/>
           <w:lang w:val="nl-NL"/>
         </w:rPr>
         <w:t>Actual testing time- 4 weeks</w:t>
@@ -16560,20 +17217,17 @@
           <w:numId w:val="39"/>
         </w:numPr>
         <w:rPr>
-          <w:highlight w:val="yellow"/>
           <w:lang w:val="nl-NL"/>
         </w:rPr>
       </w:pPr>
       <w:r>
         <w:rPr>
-          <w:highlight w:val="yellow"/>
           <w:lang w:val="nl-NL"/>
         </w:rPr>
         <w:t>Planning tests and setting up test cases- 3 weeks</w:t>
       </w:r>
       <w:r>
         <w:rPr>
-          <w:highlight w:val="yellow"/>
           <w:lang w:val="nl-NL"/>
         </w:rPr>
         <w:t xml:space="preserve"> </w:t>
@@ -16587,13 +17241,11 @@
           <w:numId w:val="39"/>
         </w:numPr>
         <w:rPr>
-          <w:highlight w:val="yellow"/>
           <w:lang w:val="nl-NL"/>
         </w:rPr>
       </w:pPr>
       <w:r>
         <w:rPr>
-          <w:highlight w:val="yellow"/>
           <w:lang w:val="nl-NL"/>
         </w:rPr>
         <w:t>Costs-Testing phase-</w:t>
@@ -16607,13 +17259,11 @@
           <w:numId w:val="39"/>
         </w:numPr>
         <w:rPr>
-          <w:highlight w:val="yellow"/>
           <w:lang w:val="nl-NL"/>
         </w:rPr>
       </w:pPr>
       <w:r>
         <w:rPr>
-          <w:highlight w:val="yellow"/>
           <w:lang w:val="nl-NL"/>
         </w:rPr>
         <w:t>Total testing costs – 35% of overal budget</w:t>
@@ -16627,37 +17277,50 @@
           <w:numId w:val="39"/>
         </w:numPr>
         <w:rPr>
-          <w:highlight w:val="yellow"/>
           <w:lang w:val="nl-NL"/>
         </w:rPr>
       </w:pPr>
       <w:r>
         <w:rPr>
-          <w:highlight w:val="yellow"/>
           <w:lang w:val="nl-NL"/>
         </w:rPr>
         <w:t>4 testers-1 week $</w:t>
       </w:r>
       <w:r>
         <w:rPr>
-          <w:highlight w:val="yellow"/>
           <w:lang w:val="nl-NL"/>
         </w:rPr>
         <w:t>3,520</w:t>
       </w:r>
       <w:r>
         <w:rPr>
-          <w:highlight w:val="yellow"/>
           <w:lang w:val="nl-NL"/>
         </w:rPr>
         <w:t xml:space="preserve"> - total-</w:t>
       </w:r>
       <w:r>
         <w:rPr>
-          <w:highlight w:val="yellow"/>
           <w:lang w:val="nl-NL"/>
         </w:rPr>
         <w:t xml:space="preserve"> $24,640</w:t>
+      </w:r>
+    </w:p>
+    <w:p>
+      <w:pPr>
+        <w:pStyle w:val="ListParagraph"/>
+        <w:numPr>
+          <w:ilvl w:val="1"/>
+          <w:numId w:val="39"/>
+        </w:numPr>
+        <w:rPr>
+          <w:lang w:val="nl-NL"/>
+        </w:rPr>
+      </w:pPr>
+      <w:r>
+        <w:rPr>
+          <w:lang w:val="nl-NL"/>
+        </w:rPr>
+        <w:t>Time of project stage 2 -14 weeks</w:t>
       </w:r>
     </w:p>
     <w:p>
@@ -16671,6 +17334,126 @@
           <w:lang w:val="nl-NL"/>
         </w:rPr>
       </w:pPr>
+      <w:r>
+        <w:rPr>
+          <w:lang w:val="nl-NL"/>
+        </w:rPr>
+        <w:t xml:space="preserve">Testing time- </w:t>
+      </w:r>
+      <w:r>
+        <w:rPr>
+          <w:lang w:val="nl-NL"/>
+        </w:rPr>
+        <w:t>5</w:t>
+      </w:r>
+      <w:r>
+        <w:rPr>
+          <w:lang w:val="nl-NL"/>
+        </w:rPr>
+        <w:t xml:space="preserve"> weeks all levels including test planning</w:t>
+      </w:r>
+    </w:p>
+    <w:p>
+      <w:pPr>
+        <w:pStyle w:val="ListParagraph"/>
+        <w:numPr>
+          <w:ilvl w:val="2"/>
+          <w:numId w:val="39"/>
+        </w:numPr>
+        <w:rPr>
+          <w:lang w:val="nl-NL"/>
+        </w:rPr>
+      </w:pPr>
+      <w:r>
+        <w:rPr>
+          <w:lang w:val="nl-NL"/>
+        </w:rPr>
+        <w:t xml:space="preserve">Actual testing time- </w:t>
+      </w:r>
+      <w:r>
+        <w:rPr>
+          <w:lang w:val="nl-NL"/>
+        </w:rPr>
+        <w:t>2</w:t>
+      </w:r>
+      <w:r>
+        <w:rPr>
+          <w:lang w:val="nl-NL"/>
+        </w:rPr>
+        <w:t xml:space="preserve"> weeks</w:t>
+      </w:r>
+    </w:p>
+    <w:p>
+      <w:pPr>
+        <w:pStyle w:val="ListParagraph"/>
+        <w:numPr>
+          <w:ilvl w:val="2"/>
+          <w:numId w:val="39"/>
+        </w:numPr>
+        <w:rPr>
+          <w:lang w:val="nl-NL"/>
+        </w:rPr>
+      </w:pPr>
+      <w:r>
+        <w:rPr>
+          <w:lang w:val="nl-NL"/>
+        </w:rPr>
+        <w:t xml:space="preserve">Planning tests and setting up test cases- 3 weeks </w:t>
+      </w:r>
+    </w:p>
+    <w:p>
+      <w:pPr>
+        <w:pStyle w:val="ListParagraph"/>
+        <w:numPr>
+          <w:ilvl w:val="1"/>
+          <w:numId w:val="39"/>
+        </w:numPr>
+        <w:rPr>
+          <w:lang w:val="nl-NL"/>
+        </w:rPr>
+      </w:pPr>
+      <w:r>
+        <w:rPr>
+          <w:lang w:val="nl-NL"/>
+        </w:rPr>
+        <w:t>Costs-Testing phase-</w:t>
+      </w:r>
+    </w:p>
+    <w:p>
+      <w:pPr>
+        <w:pStyle w:val="ListParagraph"/>
+        <w:numPr>
+          <w:ilvl w:val="2"/>
+          <w:numId w:val="39"/>
+        </w:numPr>
+        <w:rPr>
+          <w:lang w:val="nl-NL"/>
+        </w:rPr>
+      </w:pPr>
+      <w:r>
+        <w:rPr>
+          <w:lang w:val="nl-NL"/>
+        </w:rPr>
+        <w:t>Total testing costs – 35% of overal budget</w:t>
+      </w:r>
+    </w:p>
+    <w:p>
+      <w:pPr>
+        <w:pStyle w:val="ListParagraph"/>
+        <w:numPr>
+          <w:ilvl w:val="2"/>
+          <w:numId w:val="39"/>
+        </w:numPr>
+        <w:rPr>
+          <w:lang w:val="nl-NL"/>
+        </w:rPr>
+      </w:pPr>
+      <w:r>
+        <w:rPr>
+          <w:lang w:val="nl-NL"/>
+        </w:rPr>
+        <w:t>4 testers-1 week $3,520 - total- $17,600</w:t>
+      </w:r>
     </w:p>
     <w:p>
       <w:pPr>
@@ -16855,6 +17638,7 @@
         <w:rPr>
           <w:lang w:val="nl-NL"/>
         </w:rPr>
+        <w:lastRenderedPageBreak/>
         <w:t>Passed requirements</w:t>
       </w:r>
       <w:r>
@@ -17131,12 +17915,11 @@
           <w:color w:val="7030A0"/>
         </w:rPr>
       </w:pPr>
-      <w:bookmarkStart w:id="85" w:name="_Toc510087867"/>
+      <w:bookmarkStart w:id="84" w:name="_Toc510087867"/>
       <w:r>
         <w:rPr>
           <w:color w:val="7030A0"/>
         </w:rPr>
-        <w:lastRenderedPageBreak/>
         <w:t>8.2</w:t>
       </w:r>
       <w:r>
@@ -17151,7 +17934,7 @@
         </w:rPr>
         <w:t>Test infrastructure management</w:t>
       </w:r>
-      <w:bookmarkEnd w:id="85"/>
+      <w:bookmarkEnd w:id="84"/>
     </w:p>
     <w:p>
       <w:pPr>
@@ -17222,19 +18005,7 @@
         <w:rPr>
           <w:lang w:val="nl-NL"/>
         </w:rPr>
-        <w:t xml:space="preserve">Make sure every one has access to the </w:t>
-      </w:r>
-      <w:r>
-        <w:rPr>
-          <w:lang w:val="nl-NL"/>
-        </w:rPr>
-        <w:t xml:space="preserve">required </w:t>
-      </w:r>
-      <w:r>
-        <w:rPr>
-          <w:lang w:val="nl-NL"/>
-        </w:rPr>
-        <w:t>office setup equipment</w:t>
+        <w:t>Make sure every one has access to the required office setup equipment</w:t>
       </w:r>
     </w:p>
     <w:p>
@@ -17507,31 +18278,7 @@
         <w:rPr>
           <w:lang w:val="nl-NL"/>
         </w:rPr>
-        <w:t xml:space="preserve">Maintenance of </w:t>
-      </w:r>
-      <w:r>
-        <w:rPr>
-          <w:lang w:val="nl-NL"/>
-        </w:rPr>
-        <w:t>Teams Github</w:t>
-      </w:r>
-      <w:r>
-        <w:rPr>
-          <w:lang w:val="nl-NL"/>
-        </w:rPr>
-        <w:t xml:space="preserve"> repository with all the updated version</w:t>
-      </w:r>
-      <w:r>
-        <w:rPr>
-          <w:lang w:val="nl-NL"/>
-        </w:rPr>
-        <w:t>s</w:t>
-      </w:r>
-      <w:r>
-        <w:rPr>
-          <w:lang w:val="nl-NL"/>
-        </w:rPr>
-        <w:t xml:space="preserve"> of test environments.</w:t>
+        <w:t>Maintenance of Teams Github repository with all the updated versions of test environments.</w:t>
       </w:r>
     </w:p>
     <w:p>
@@ -17567,13 +18314,7 @@
         <w:rPr>
           <w:lang w:val="nl-NL"/>
         </w:rPr>
-        <w:t xml:space="preserve">Look into any </w:t>
-      </w:r>
-      <w:r>
-        <w:rPr>
-          <w:lang w:val="nl-NL"/>
-        </w:rPr>
-        <w:t xml:space="preserve"> issues on the environment</w:t>
+        <w:t>Look into any  issues on the environment</w:t>
       </w:r>
     </w:p>
     <w:p>
@@ -17591,13 +18332,7 @@
         <w:rPr>
           <w:lang w:val="nl-NL"/>
         </w:rPr>
-        <w:t xml:space="preserve">Co-ordination till an issue </w:t>
-      </w:r>
-      <w:r>
-        <w:rPr>
-          <w:lang w:val="nl-NL"/>
-        </w:rPr>
-        <w:t>is resolved.</w:t>
+        <w:t>Co-ordination till an issue is resolved.</w:t>
       </w:r>
     </w:p>
     <w:p>
@@ -17636,7 +18371,7 @@
           <w:color w:val="7030A0"/>
         </w:rPr>
       </w:pPr>
-      <w:bookmarkStart w:id="86" w:name="_Toc510087868"/>
+      <w:bookmarkStart w:id="85" w:name="_Toc510087868"/>
       <w:r>
         <w:rPr>
           <w:color w:val="7030A0"/>
@@ -17650,7 +18385,7 @@
         <w:tab/>
         <w:t>Test product management</w:t>
       </w:r>
-      <w:bookmarkEnd w:id="86"/>
+      <w:bookmarkEnd w:id="85"/>
       <w:r>
         <w:rPr>
           <w:color w:val="7030A0"/>
@@ -17709,6 +18444,7 @@
           <w:rFonts w:eastAsia="Wingdings 2"/>
           <w:lang w:val="en-US"/>
         </w:rPr>
+        <w:lastRenderedPageBreak/>
         <w:t>All tests will be performed on the local repository on the ind</w:t>
       </w:r>
       <w:r>
@@ -17738,7 +18474,7 @@
       <w:pPr>
         <w:pStyle w:val="Heading2"/>
       </w:pPr>
-      <w:bookmarkStart w:id="87" w:name="_Toc510087869"/>
+      <w:bookmarkStart w:id="86" w:name="_Toc510087869"/>
       <w:r>
         <w:rPr>
           <w:color w:val="7030A0"/>
@@ -17752,7 +18488,7 @@
         <w:tab/>
         <w:t>Defects procedure</w:t>
       </w:r>
-      <w:bookmarkEnd w:id="87"/>
+      <w:bookmarkEnd w:id="86"/>
       <w:r>
         <w:tab/>
       </w:r>
@@ -17763,7 +18499,7 @@
           <w:lang w:val="nl-NL"/>
         </w:rPr>
       </w:pPr>
-      <w:bookmarkStart w:id="88" w:name="_Toc510087870"/>
+      <w:bookmarkStart w:id="87" w:name="_Toc510087870"/>
       <w:r>
         <w:rPr>
           <w:lang w:val="en-US"/>
@@ -17840,7 +18576,7 @@
         </w:rPr>
         <w:t xml:space="preserve"> Countermeasures</w:t>
       </w:r>
-      <w:bookmarkEnd w:id="88"/>
+      <w:bookmarkEnd w:id="87"/>
       <w:r>
         <w:rPr>
           <w:color w:val="7030A0"/>
@@ -18010,7 +18746,6 @@
           </w:tcPr>
           <w:p>
             <w:r>
-              <w:lastRenderedPageBreak/>
               <w:t>01</w:t>
             </w:r>
           </w:p>
@@ -18648,6 +19383,7 @@
           </w:tcPr>
           <w:p>
             <w:r>
+              <w:lastRenderedPageBreak/>
               <w:t>06</w:t>
             </w:r>
           </w:p>
@@ -19212,7 +19948,7 @@
       <w:pPr>
         <w:pStyle w:val="Heading1"/>
       </w:pPr>
-      <w:bookmarkStart w:id="89" w:name="_Toc510087871"/>
+      <w:bookmarkStart w:id="88" w:name="_Toc510087871"/>
       <w:r>
         <w:rPr>
           <w:color w:val="7030A0"/>
@@ -19225,7 +19961,7 @@
         </w:rPr>
         <w:t>Global Estimation &amp; Planning</w:t>
       </w:r>
-      <w:bookmarkEnd w:id="89"/>
+      <w:bookmarkEnd w:id="88"/>
       <w:r>
         <w:tab/>
       </w:r>
@@ -19237,7 +19973,7 @@
           <w:color w:val="7030A0"/>
         </w:rPr>
       </w:pPr>
-      <w:bookmarkStart w:id="90" w:name="_Toc510087872"/>
+      <w:bookmarkStart w:id="89" w:name="_Toc510087872"/>
       <w:r>
         <w:rPr>
           <w:color w:val="7030A0"/>
@@ -19251,7 +19987,7 @@
         <w:tab/>
         <w:t>Estimation</w:t>
       </w:r>
-      <w:bookmarkEnd w:id="90"/>
+      <w:bookmarkEnd w:id="89"/>
     </w:p>
     <w:p/>
     <w:p>
@@ -19265,7 +20001,50 @@
         <w:t>&lt;&lt; The estimation divided in personal and infrastructural costs. &gt;&gt;</w:t>
       </w:r>
     </w:p>
-    <w:p/>
+    <w:p>
+      <w:r>
+        <w:t>As a gui</w:t>
+      </w:r>
+      <w:r>
+        <w:t>de we are using this break down for effort:</w:t>
+      </w:r>
+    </w:p>
+    <w:p>
+      <w:pPr>
+        <w:pStyle w:val="ListParagraph"/>
+        <w:numPr>
+          <w:ilvl w:val="0"/>
+          <w:numId w:val="42"/>
+        </w:numPr>
+      </w:pPr>
+      <w:r>
+        <w:t>Requirements Analysis-35%</w:t>
+      </w:r>
+    </w:p>
+    <w:p>
+      <w:pPr>
+        <w:pStyle w:val="ListParagraph"/>
+        <w:numPr>
+          <w:ilvl w:val="0"/>
+          <w:numId w:val="42"/>
+        </w:numPr>
+      </w:pPr>
+      <w:r>
+        <w:t>Preliminary and Detailed design-30%</w:t>
+      </w:r>
+    </w:p>
+    <w:p>
+      <w:pPr>
+        <w:pStyle w:val="ListParagraph"/>
+        <w:numPr>
+          <w:ilvl w:val="0"/>
+          <w:numId w:val="42"/>
+        </w:numPr>
+      </w:pPr>
+      <w:r>
+        <w:t>All testing procedures-35%</w:t>
+      </w:r>
+    </w:p>
     <w:tbl>
       <w:tblPr>
         <w:tblW w:w="9000" w:type="dxa"/>
@@ -19356,6 +20135,12 @@
                 <w:lang w:val="nl-NL"/>
               </w:rPr>
             </w:pPr>
+            <w:r>
+              <w:rPr>
+                <w:lang w:val="nl-NL"/>
+              </w:rPr>
+              <w:t>PC</w:t>
+            </w:r>
           </w:p>
         </w:tc>
         <w:tc>
@@ -19558,6 +20343,8 @@
                 <w:lang w:val="en-US"/>
               </w:rPr>
             </w:pPr>
+            <w:bookmarkStart w:id="90" w:name="_GoBack"/>
+            <w:bookmarkEnd w:id="90"/>
           </w:p>
         </w:tc>
         <w:tc>
@@ -23264,7 +24051,6 @@
                 <w:szCs w:val="16"/>
                 <w:lang w:eastAsia="en-AU"/>
               </w:rPr>
-              <w:lastRenderedPageBreak/>
               <w:t>Infrastructure</w:t>
             </w:r>
           </w:p>
@@ -30625,6 +31411,7 @@
         <w:rPr>
           <w:color w:val="7030A0"/>
         </w:rPr>
+        <w:lastRenderedPageBreak/>
         <w:t>10.</w:t>
       </w:r>
       <w:r>
@@ -34226,9 +35013,9 @@
     </w:lvl>
   </w:abstractNum>
   <w:abstractNum w:abstractNumId="31" w15:restartNumberingAfterBreak="0">
-    <w:nsid w:val="53B871BF"/>
+    <w:nsid w:val="4C837E64"/>
     <w:multiLevelType w:val="hybridMultilevel"/>
-    <w:tmpl w:val="07243F92"/>
+    <w:tmpl w:val="304AFC48"/>
     <w:lvl w:ilvl="0" w:tplc="0C090001">
       <w:start w:val="1"/>
       <w:numFmt w:val="bullet"/>
@@ -34339,9 +35126,9 @@
     </w:lvl>
   </w:abstractNum>
   <w:abstractNum w:abstractNumId="32" w15:restartNumberingAfterBreak="0">
-    <w:nsid w:val="5E175DD9"/>
+    <w:nsid w:val="53B871BF"/>
     <w:multiLevelType w:val="hybridMultilevel"/>
-    <w:tmpl w:val="260AB5D2"/>
+    <w:tmpl w:val="07243F92"/>
     <w:lvl w:ilvl="0" w:tplc="0C090001">
       <w:start w:val="1"/>
       <w:numFmt w:val="bullet"/>
@@ -34452,9 +35239,9 @@
     </w:lvl>
   </w:abstractNum>
   <w:abstractNum w:abstractNumId="33" w15:restartNumberingAfterBreak="0">
-    <w:nsid w:val="5E2D3B54"/>
+    <w:nsid w:val="5E175DD9"/>
     <w:multiLevelType w:val="hybridMultilevel"/>
-    <w:tmpl w:val="85F0C5FE"/>
+    <w:tmpl w:val="260AB5D2"/>
     <w:lvl w:ilvl="0" w:tplc="0C090001">
       <w:start w:val="1"/>
       <w:numFmt w:val="bullet"/>
@@ -34565,9 +35352,9 @@
     </w:lvl>
   </w:abstractNum>
   <w:abstractNum w:abstractNumId="34" w15:restartNumberingAfterBreak="0">
-    <w:nsid w:val="626F028F"/>
+    <w:nsid w:val="5E2D3B54"/>
     <w:multiLevelType w:val="hybridMultilevel"/>
-    <w:tmpl w:val="D4346C96"/>
+    <w:tmpl w:val="85F0C5FE"/>
     <w:lvl w:ilvl="0" w:tplc="0C090001">
       <w:start w:val="1"/>
       <w:numFmt w:val="bullet"/>
@@ -34678,9 +35465,9 @@
     </w:lvl>
   </w:abstractNum>
   <w:abstractNum w:abstractNumId="35" w15:restartNumberingAfterBreak="0">
-    <w:nsid w:val="67A57187"/>
+    <w:nsid w:val="626F028F"/>
     <w:multiLevelType w:val="hybridMultilevel"/>
-    <w:tmpl w:val="24AC54EA"/>
+    <w:tmpl w:val="D4346C96"/>
     <w:lvl w:ilvl="0" w:tplc="0C090001">
       <w:start w:val="1"/>
       <w:numFmt w:val="bullet"/>
@@ -34791,9 +35578,9 @@
     </w:lvl>
   </w:abstractNum>
   <w:abstractNum w:abstractNumId="36" w15:restartNumberingAfterBreak="0">
-    <w:nsid w:val="680674E9"/>
+    <w:nsid w:val="67A57187"/>
     <w:multiLevelType w:val="hybridMultilevel"/>
-    <w:tmpl w:val="9B98A53A"/>
+    <w:tmpl w:val="24AC54EA"/>
     <w:lvl w:ilvl="0" w:tplc="0C090001">
       <w:start w:val="1"/>
       <w:numFmt w:val="bullet"/>
@@ -34904,9 +35691,9 @@
     </w:lvl>
   </w:abstractNum>
   <w:abstractNum w:abstractNumId="37" w15:restartNumberingAfterBreak="0">
-    <w:nsid w:val="700F2DA5"/>
+    <w:nsid w:val="680674E9"/>
     <w:multiLevelType w:val="hybridMultilevel"/>
-    <w:tmpl w:val="7828097E"/>
+    <w:tmpl w:val="9B98A53A"/>
     <w:lvl w:ilvl="0" w:tplc="0C090001">
       <w:start w:val="1"/>
       <w:numFmt w:val="bullet"/>
@@ -35017,9 +35804,9 @@
     </w:lvl>
   </w:abstractNum>
   <w:abstractNum w:abstractNumId="38" w15:restartNumberingAfterBreak="0">
-    <w:nsid w:val="766263D0"/>
+    <w:nsid w:val="700F2DA5"/>
     <w:multiLevelType w:val="hybridMultilevel"/>
-    <w:tmpl w:val="C902CF88"/>
+    <w:tmpl w:val="7828097E"/>
     <w:lvl w:ilvl="0" w:tplc="0C090001">
       <w:start w:val="1"/>
       <w:numFmt w:val="bullet"/>
@@ -35130,6 +35917,119 @@
     </w:lvl>
   </w:abstractNum>
   <w:abstractNum w:abstractNumId="39" w15:restartNumberingAfterBreak="0">
+    <w:nsid w:val="766263D0"/>
+    <w:multiLevelType w:val="hybridMultilevel"/>
+    <w:tmpl w:val="C902CF88"/>
+    <w:lvl w:ilvl="0" w:tplc="0C090001">
+      <w:start w:val="1"/>
+      <w:numFmt w:val="bullet"/>
+      <w:lvlText w:val=""/>
+      <w:lvlJc w:val="left"/>
+      <w:pPr>
+        <w:ind w:left="720" w:hanging="360"/>
+      </w:pPr>
+      <w:rPr>
+        <w:rFonts w:ascii="Symbol" w:hAnsi="Symbol" w:hint="default"/>
+      </w:rPr>
+    </w:lvl>
+    <w:lvl w:ilvl="1" w:tplc="0C090003" w:tentative="1">
+      <w:start w:val="1"/>
+      <w:numFmt w:val="bullet"/>
+      <w:lvlText w:val="o"/>
+      <w:lvlJc w:val="left"/>
+      <w:pPr>
+        <w:ind w:left="1440" w:hanging="360"/>
+      </w:pPr>
+      <w:rPr>
+        <w:rFonts w:ascii="Courier New" w:hAnsi="Courier New" w:cs="Courier New" w:hint="default"/>
+      </w:rPr>
+    </w:lvl>
+    <w:lvl w:ilvl="2" w:tplc="0C090005" w:tentative="1">
+      <w:start w:val="1"/>
+      <w:numFmt w:val="bullet"/>
+      <w:lvlText w:val=""/>
+      <w:lvlJc w:val="left"/>
+      <w:pPr>
+        <w:ind w:left="2160" w:hanging="360"/>
+      </w:pPr>
+      <w:rPr>
+        <w:rFonts w:ascii="Wingdings" w:hAnsi="Wingdings" w:hint="default"/>
+      </w:rPr>
+    </w:lvl>
+    <w:lvl w:ilvl="3" w:tplc="0C090001" w:tentative="1">
+      <w:start w:val="1"/>
+      <w:numFmt w:val="bullet"/>
+      <w:lvlText w:val=""/>
+      <w:lvlJc w:val="left"/>
+      <w:pPr>
+        <w:ind w:left="2880" w:hanging="360"/>
+      </w:pPr>
+      <w:rPr>
+        <w:rFonts w:ascii="Symbol" w:hAnsi="Symbol" w:hint="default"/>
+      </w:rPr>
+    </w:lvl>
+    <w:lvl w:ilvl="4" w:tplc="0C090003" w:tentative="1">
+      <w:start w:val="1"/>
+      <w:numFmt w:val="bullet"/>
+      <w:lvlText w:val="o"/>
+      <w:lvlJc w:val="left"/>
+      <w:pPr>
+        <w:ind w:left="3600" w:hanging="360"/>
+      </w:pPr>
+      <w:rPr>
+        <w:rFonts w:ascii="Courier New" w:hAnsi="Courier New" w:cs="Courier New" w:hint="default"/>
+      </w:rPr>
+    </w:lvl>
+    <w:lvl w:ilvl="5" w:tplc="0C090005" w:tentative="1">
+      <w:start w:val="1"/>
+      <w:numFmt w:val="bullet"/>
+      <w:lvlText w:val=""/>
+      <w:lvlJc w:val="left"/>
+      <w:pPr>
+        <w:ind w:left="4320" w:hanging="360"/>
+      </w:pPr>
+      <w:rPr>
+        <w:rFonts w:ascii="Wingdings" w:hAnsi="Wingdings" w:hint="default"/>
+      </w:rPr>
+    </w:lvl>
+    <w:lvl w:ilvl="6" w:tplc="0C090001" w:tentative="1">
+      <w:start w:val="1"/>
+      <w:numFmt w:val="bullet"/>
+      <w:lvlText w:val=""/>
+      <w:lvlJc w:val="left"/>
+      <w:pPr>
+        <w:ind w:left="5040" w:hanging="360"/>
+      </w:pPr>
+      <w:rPr>
+        <w:rFonts w:ascii="Symbol" w:hAnsi="Symbol" w:hint="default"/>
+      </w:rPr>
+    </w:lvl>
+    <w:lvl w:ilvl="7" w:tplc="0C090003" w:tentative="1">
+      <w:start w:val="1"/>
+      <w:numFmt w:val="bullet"/>
+      <w:lvlText w:val="o"/>
+      <w:lvlJc w:val="left"/>
+      <w:pPr>
+        <w:ind w:left="5760" w:hanging="360"/>
+      </w:pPr>
+      <w:rPr>
+        <w:rFonts w:ascii="Courier New" w:hAnsi="Courier New" w:cs="Courier New" w:hint="default"/>
+      </w:rPr>
+    </w:lvl>
+    <w:lvl w:ilvl="8" w:tplc="0C090005" w:tentative="1">
+      <w:start w:val="1"/>
+      <w:numFmt w:val="bullet"/>
+      <w:lvlText w:val=""/>
+      <w:lvlJc w:val="left"/>
+      <w:pPr>
+        <w:ind w:left="6480" w:hanging="360"/>
+      </w:pPr>
+      <w:rPr>
+        <w:rFonts w:ascii="Wingdings" w:hAnsi="Wingdings" w:hint="default"/>
+      </w:rPr>
+    </w:lvl>
+  </w:abstractNum>
+  <w:abstractNum w:abstractNumId="40" w15:restartNumberingAfterBreak="0">
     <w:nsid w:val="7B664A87"/>
     <w:multiLevelType w:val="hybridMultilevel"/>
     <w:tmpl w:val="D9F8A894"/>
@@ -35291,13 +36191,13 @@
     <w:abstractNumId w:val="6"/>
   </w:num>
   <w:num w:numId="8">
-    <w:abstractNumId w:val="36"/>
+    <w:abstractNumId w:val="37"/>
   </w:num>
   <w:num w:numId="9">
     <w:abstractNumId w:val="19"/>
   </w:num>
   <w:num w:numId="10">
-    <w:abstractNumId w:val="32"/>
+    <w:abstractNumId w:val="33"/>
   </w:num>
   <w:num w:numId="11">
     <w:abstractNumId w:val="28"/>
@@ -35306,7 +36206,7 @@
     <w:abstractNumId w:val="12"/>
   </w:num>
   <w:num w:numId="13">
-    <w:abstractNumId w:val="33"/>
+    <w:abstractNumId w:val="34"/>
   </w:num>
   <w:num w:numId="14">
     <w:abstractNumId w:val="20"/>
@@ -35336,10 +36236,10 @@
     <w:abstractNumId w:val="16"/>
   </w:num>
   <w:num w:numId="23">
-    <w:abstractNumId w:val="34"/>
+    <w:abstractNumId w:val="35"/>
   </w:num>
   <w:num w:numId="24">
-    <w:abstractNumId w:val="31"/>
+    <w:abstractNumId w:val="32"/>
   </w:num>
   <w:num w:numId="25">
     <w:abstractNumId w:val="23"/>
@@ -35351,7 +36251,7 @@
     <w:abstractNumId w:val="25"/>
   </w:num>
   <w:num w:numId="28">
-    <w:abstractNumId w:val="38"/>
+    <w:abstractNumId w:val="39"/>
   </w:num>
   <w:num w:numId="29">
     <w:abstractNumId w:val="29"/>
@@ -35360,10 +36260,10 @@
     <w:abstractNumId w:val="11"/>
   </w:num>
   <w:num w:numId="31">
-    <w:abstractNumId w:val="35"/>
+    <w:abstractNumId w:val="36"/>
   </w:num>
   <w:num w:numId="32">
-    <w:abstractNumId w:val="37"/>
+    <w:abstractNumId w:val="38"/>
   </w:num>
   <w:num w:numId="33">
     <w:abstractNumId w:val="26"/>
@@ -35390,7 +36290,10 @@
     <w:abstractNumId w:val="15"/>
   </w:num>
   <w:num w:numId="41">
-    <w:abstractNumId w:val="39"/>
+    <w:abstractNumId w:val="40"/>
+  </w:num>
+  <w:num w:numId="42">
+    <w:abstractNumId w:val="31"/>
   </w:num>
 </w:numbering>
 </file>
@@ -36632,7 +37535,7 @@
 </file>
 
 <file path=customXml/itemProps1.xml><?xml version="1.0" encoding="utf-8"?>
-<ds:datastoreItem xmlns:ds="http://schemas.openxmlformats.org/officeDocument/2006/customXml" ds:itemID="{5410A5E4-4060-44E5-BB3F-76244FCF058E}">
+<ds:datastoreItem xmlns:ds="http://schemas.openxmlformats.org/officeDocument/2006/customXml" ds:itemID="{532AC041-95AF-4765-A749-E01E977A46A0}">
   <ds:schemaRefs>
     <ds:schemaRef ds:uri="http://schemas.openxmlformats.org/officeDocument/2006/bibliography"/>
   </ds:schemaRefs>

</xml_diff>

<commit_message>
With review comments to part 7
</commit_message>
<xml_diff>
--- a/Master Test Plan.docx
+++ b/Master Test Plan.docx
@@ -1,6 +1,6 @@
 
 <file path=word/document.xml><?xml version="1.0" encoding="utf-8"?>
-<w:document xmlns:wpc="http://schemas.microsoft.com/office/word/2010/wordprocessingCanvas" xmlns:mc="http://schemas.openxmlformats.org/markup-compatibility/2006" xmlns:o="urn:schemas-microsoft-com:office:office" xmlns:r="http://schemas.openxmlformats.org/officeDocument/2006/relationships" xmlns:m="http://schemas.openxmlformats.org/officeDocument/2006/math" xmlns:v="urn:schemas-microsoft-com:vml" xmlns:wp14="http://schemas.microsoft.com/office/word/2010/wordprocessingDrawing" xmlns:wp="http://schemas.openxmlformats.org/drawingml/2006/wordprocessingDrawing" xmlns:w10="urn:schemas-microsoft-com:office:word" xmlns:w="http://schemas.openxmlformats.org/wordprocessingml/2006/main" xmlns:w14="http://schemas.microsoft.com/office/word/2010/wordml" xmlns:w15="http://schemas.microsoft.com/office/word/2012/wordml" xmlns:wpg="http://schemas.microsoft.com/office/word/2010/wordprocessingGroup" xmlns:wpi="http://schemas.microsoft.com/office/word/2010/wordprocessingInk" xmlns:wne="http://schemas.microsoft.com/office/word/2006/wordml" xmlns:wps="http://schemas.microsoft.com/office/word/2010/wordprocessingShape" mc:Ignorable="w14 w15 wp14">
+<w:document xmlns:wpc="http://schemas.microsoft.com/office/word/2010/wordprocessingCanvas" xmlns:cx="http://schemas.microsoft.com/office/drawing/2014/chartex" xmlns:cx1="http://schemas.microsoft.com/office/drawing/2015/9/8/chartex" xmlns:mc="http://schemas.openxmlformats.org/markup-compatibility/2006" xmlns:o="urn:schemas-microsoft-com:office:office" xmlns:r="http://schemas.openxmlformats.org/officeDocument/2006/relationships" xmlns:m="http://schemas.openxmlformats.org/officeDocument/2006/math" xmlns:v="urn:schemas-microsoft-com:vml" xmlns:wp14="http://schemas.microsoft.com/office/word/2010/wordprocessingDrawing" xmlns:wp="http://schemas.openxmlformats.org/drawingml/2006/wordprocessingDrawing" xmlns:w10="urn:schemas-microsoft-com:office:word" xmlns:w="http://schemas.openxmlformats.org/wordprocessingml/2006/main" xmlns:w14="http://schemas.microsoft.com/office/word/2010/wordml" xmlns:w15="http://schemas.microsoft.com/office/word/2012/wordml" xmlns:w16se="http://schemas.microsoft.com/office/word/2015/wordml/symex" xmlns:wpg="http://schemas.microsoft.com/office/word/2010/wordprocessingGroup" xmlns:wpi="http://schemas.microsoft.com/office/word/2010/wordprocessingInk" xmlns:wne="http://schemas.microsoft.com/office/word/2006/wordml" xmlns:wps="http://schemas.microsoft.com/office/word/2010/wordprocessingShape" mc:Ignorable="w14 w15 w16se wp14">
   <w:body>
     <w:sdt>
       <w:sdtPr>
@@ -29,7 +29,7 @@
             <mc:AlternateContent>
               <mc:Choice Requires="wps">
                 <w:drawing>
-                  <wp:anchor distT="0" distB="0" distL="114300" distR="114300" simplePos="0" relativeHeight="251659264" behindDoc="0" locked="0" layoutInCell="1" allowOverlap="1">
+                  <wp:anchor distT="0" distB="0" distL="114300" distR="114300" simplePos="0" relativeHeight="251659264" behindDoc="0" locked="0" layoutInCell="1" allowOverlap="1" wp14:anchorId="284D583A" wp14:editId="3A3E6876">
                     <wp:simplePos x="0" y="0"/>
                     <wp:positionH relativeFrom="column">
                       <wp:posOffset>-2705735</wp:posOffset>
@@ -343,7 +343,23 @@
               <w:rPr>
                 <w:b w:val="0"/>
               </w:rPr>
-              <w:t>0.1</w:t>
+              <w:t>0.</w:t>
+            </w:r>
+            <w:commentRangeStart w:id="2"/>
+            <w:r>
+              <w:rPr>
+                <w:b w:val="0"/>
+              </w:rPr>
+              <w:t>1</w:t>
+            </w:r>
+            <w:commentRangeEnd w:id="2"/>
+            <w:r>
+              <w:rPr>
+                <w:rStyle w:val="CommentReference"/>
+                <w:b w:val="0"/>
+                <w:bCs w:val="0"/>
+              </w:rPr>
+              <w:commentReference w:id="2"/>
             </w:r>
           </w:p>
         </w:tc>
@@ -475,8 +491,8 @@
           <w:color w:val="7030A0"/>
         </w:rPr>
       </w:pPr>
-      <w:bookmarkStart w:id="2" w:name="_Toc509517442"/>
-      <w:bookmarkStart w:id="3" w:name="_Toc510087814"/>
+      <w:bookmarkStart w:id="3" w:name="_Toc509517442"/>
+      <w:bookmarkStart w:id="4" w:name="_Toc510087814"/>
       <w:r>
         <w:rPr>
           <w:b/>
@@ -484,8 +500,8 @@
         </w:rPr>
         <w:t>Distribution List</w:t>
       </w:r>
-      <w:bookmarkEnd w:id="2"/>
       <w:bookmarkEnd w:id="3"/>
+      <w:bookmarkEnd w:id="4"/>
     </w:p>
     <w:tbl>
       <w:tblPr>
@@ -563,8 +579,16 @@
             <w:pPr>
               <w:cnfStyle w:val="000000100000" w:firstRow="0" w:lastRow="0" w:firstColumn="0" w:lastColumn="0" w:oddVBand="0" w:evenVBand="0" w:oddHBand="1" w:evenHBand="0" w:firstRowFirstColumn="0" w:firstRowLastColumn="0" w:lastRowFirstColumn="0" w:lastRowLastColumn="0"/>
             </w:pPr>
+            <w:commentRangeStart w:id="5"/>
             <w:r>
               <w:t>Team Member</w:t>
+            </w:r>
+            <w:commentRangeEnd w:id="5"/>
+            <w:r>
+              <w:rPr>
+                <w:rStyle w:val="CommentReference"/>
+              </w:rPr>
+              <w:commentReference w:id="5"/>
             </w:r>
           </w:p>
         </w:tc>
@@ -662,7 +686,25 @@
               <w:rPr>
                 <w:b w:val="0"/>
               </w:rPr>
-              <w:t>Michelle Vinall</w:t>
+              <w:t xml:space="preserve">Michelle </w:t>
+            </w:r>
+            <w:commentRangeStart w:id="6"/>
+            <w:proofErr w:type="spellStart"/>
+            <w:r>
+              <w:rPr>
+                <w:b w:val="0"/>
+              </w:rPr>
+              <w:t>Vinall</w:t>
+            </w:r>
+            <w:commentRangeEnd w:id="6"/>
+            <w:proofErr w:type="spellEnd"/>
+            <w:r>
+              <w:rPr>
+                <w:rStyle w:val="CommentReference"/>
+                <w:b w:val="0"/>
+                <w:bCs w:val="0"/>
+              </w:rPr>
+              <w:commentReference w:id="6"/>
             </w:r>
           </w:p>
         </w:tc>
@@ -689,8 +731,8 @@
           <w:color w:val="7030A0"/>
         </w:rPr>
       </w:pPr>
-      <w:bookmarkStart w:id="4" w:name="_Toc509517443"/>
-      <w:bookmarkStart w:id="5" w:name="_Toc510087815"/>
+      <w:bookmarkStart w:id="7" w:name="_Toc509517443"/>
+      <w:bookmarkStart w:id="8" w:name="_Toc510087815"/>
       <w:r>
         <w:rPr>
           <w:b/>
@@ -698,8 +740,8 @@
         </w:rPr>
         <w:t>Management Summary</w:t>
       </w:r>
-      <w:bookmarkEnd w:id="4"/>
-      <w:bookmarkEnd w:id="5"/>
+      <w:bookmarkEnd w:id="7"/>
+      <w:bookmarkEnd w:id="8"/>
     </w:p>
     <w:tbl>
       <w:tblPr>
@@ -733,6 +775,7 @@
                 <w:b w:val="0"/>
               </w:rPr>
             </w:pPr>
+            <w:commentRangeStart w:id="9"/>
             <w:r>
               <w:rPr>
                 <w:b w:val="0"/>
@@ -762,6 +805,15 @@
                 <w:b w:val="0"/>
               </w:rPr>
               <w:t xml:space="preserve"> integration with Facebook and Google Play Services to allow features such as sharing, challenging, viewing leader boards and achievements.</w:t>
+            </w:r>
+            <w:commentRangeEnd w:id="9"/>
+            <w:r>
+              <w:rPr>
+                <w:rStyle w:val="CommentReference"/>
+                <w:b w:val="0"/>
+                <w:bCs w:val="0"/>
+              </w:rPr>
+              <w:commentReference w:id="9"/>
             </w:r>
           </w:p>
           <w:p/>
@@ -1064,7 +1116,23 @@
               <w:rPr>
                 <w:b w:val="0"/>
               </w:rPr>
-              <w:t xml:space="preserve">is to test the software user interface and functionality via several testing techniques. </w:t>
+              <w:t xml:space="preserve">is to test the software user interface and functionality via </w:t>
+            </w:r>
+            <w:commentRangeStart w:id="10"/>
+            <w:r>
+              <w:rPr>
+                <w:b w:val="0"/>
+              </w:rPr>
+              <w:t xml:space="preserve">several testing techniques. </w:t>
+            </w:r>
+            <w:commentRangeEnd w:id="10"/>
+            <w:r>
+              <w:rPr>
+                <w:rStyle w:val="CommentReference"/>
+                <w:b w:val="0"/>
+                <w:bCs w:val="0"/>
+              </w:rPr>
+              <w:commentReference w:id="10"/>
             </w:r>
           </w:p>
           <w:p/>
@@ -1077,7 +1145,7 @@
         <w:tc>
           <w:tcPr>
             <w:cnfStyle w:val="001000000000" w:firstRow="0" w:lastRow="0" w:firstColumn="1" w:lastColumn="0" w:oddVBand="0" w:evenVBand="0" w:oddHBand="0" w:evenHBand="0" w:firstRowFirstColumn="0" w:firstRowLastColumn="0" w:lastRowFirstColumn="0" w:lastRowLastColumn="0"/>
-            <w:tcW w:w="9016" w:type="dxa"/>
+            <w:tcW w:w="9011" w:type="dxa"/>
           </w:tcPr>
           <w:p>
             <w:r>
@@ -1107,174 +1175,658 @@
                   <w:tcW w:w="2930" w:type="dxa"/>
                 </w:tcPr>
                 <w:p>
+                  <w:pPr>
+                    <w:ind w:left="360"/>
+                    <w:rPr>
+                      <w:b/>
+                    </w:rPr>
+                  </w:pPr>
+                  <w:commentRangeStart w:id="11"/>
                   <w:r>
+                    <w:rPr>
+                      <w:b/>
+                    </w:rPr>
                     <w:t>Result</w:t>
                   </w:r>
                 </w:p>
                 <w:p>
                   <w:pPr>
-                    <w:pStyle w:val="ListParagraph"/>
-                    <w:numPr>
-                      <w:ilvl w:val="0"/>
-                      <w:numId w:val="20"/>
-                    </w:numPr>
+                    <w:ind w:left="360"/>
+                    <w:rPr>
+                      <w:b/>
+                    </w:rPr>
+                  </w:pPr>
+                </w:p>
+              </w:tc>
+              <w:tc>
+                <w:tcPr>
+                  <w:tcW w:w="2930" w:type="dxa"/>
+                </w:tcPr>
+                <w:p>
+                  <w:pPr>
+                    <w:ind w:left="360"/>
+                    <w:rPr>
+                      <w:b/>
+                    </w:rPr>
+                  </w:pPr>
+                  <w:r>
+                    <w:rPr>
+                      <w:b/>
+                    </w:rPr>
+                    <w:t>Document</w:t>
+                  </w:r>
+                </w:p>
+                <w:p>
+                  <w:pPr>
+                    <w:ind w:left="360"/>
+                    <w:rPr>
+                      <w:b/>
+                    </w:rPr>
+                  </w:pPr>
+                </w:p>
+              </w:tc>
+              <w:tc>
+                <w:tcPr>
+                  <w:tcW w:w="2930" w:type="dxa"/>
+                </w:tcPr>
+                <w:p>
+                  <w:pPr>
+                    <w:ind w:left="360"/>
+                    <w:rPr>
+                      <w:b/>
+                    </w:rPr>
+                  </w:pPr>
+                  <w:r>
+                    <w:rPr>
+                      <w:b/>
+                    </w:rPr>
+                    <w:t>Delivery Date</w:t>
+                  </w:r>
+                  <w:commentRangeEnd w:id="11"/>
+                  <w:r>
+                    <w:rPr>
+                      <w:rStyle w:val="CommentReference"/>
+                    </w:rPr>
+                    <w:commentReference w:id="11"/>
+                  </w:r>
+                </w:p>
+              </w:tc>
+            </w:tr>
+            <w:tr>
+              <w:tc>
+                <w:tcPr>
+                  <w:tcW w:w="2930" w:type="dxa"/>
+                </w:tcPr>
+                <w:p>
+                  <w:pPr>
+                    <w:ind w:left="360"/>
                   </w:pPr>
                   <w:r>
                     <w:t>Are users able to login</w:t>
                   </w:r>
                 </w:p>
+              </w:tc>
+              <w:tc>
+                <w:tcPr>
+                  <w:tcW w:w="2930" w:type="dxa"/>
+                </w:tcPr>
                 <w:p>
                   <w:pPr>
-                    <w:pStyle w:val="ListParagraph"/>
-                    <w:numPr>
-                      <w:ilvl w:val="0"/>
-                      <w:numId w:val="20"/>
-                    </w:numPr>
+                    <w:ind w:left="360"/>
+                  </w:pPr>
+                  <w:r>
+                    <w:t>Unit testing report</w:t>
+                  </w:r>
+                </w:p>
+              </w:tc>
+              <w:tc>
+                <w:tcPr>
+                  <w:tcW w:w="2930" w:type="dxa"/>
+                </w:tcPr>
+                <w:p>
+                  <w:pPr>
+                    <w:ind w:left="360"/>
+                  </w:pPr>
+                  <w:r>
+                    <w:t>17 May</w:t>
+                  </w:r>
+                  <w:r>
+                    <w:t xml:space="preserve"> 2018</w:t>
+                  </w:r>
+                </w:p>
+              </w:tc>
+            </w:tr>
+            <w:tr>
+              <w:tc>
+                <w:tcPr>
+                  <w:tcW w:w="2930" w:type="dxa"/>
+                </w:tcPr>
+                <w:p>
+                  <w:pPr>
+                    <w:ind w:left="360"/>
                   </w:pPr>
                   <w:r>
                     <w:t>Are users able to answer questions</w:t>
                   </w:r>
                 </w:p>
+              </w:tc>
+              <w:tc>
+                <w:tcPr>
+                  <w:tcW w:w="2930" w:type="dxa"/>
+                </w:tcPr>
                 <w:p>
                   <w:pPr>
-                    <w:pStyle w:val="ListParagraph"/>
-                    <w:numPr>
-                      <w:ilvl w:val="0"/>
-                      <w:numId w:val="20"/>
-                    </w:numPr>
+                    <w:ind w:left="360"/>
+                  </w:pPr>
+                  <w:r>
+                    <w:t>Unit testing report</w:t>
+                  </w:r>
+                </w:p>
+                <w:p>
+                  <w:pPr>
+                    <w:ind w:left="360"/>
+                  </w:pPr>
+                </w:p>
+              </w:tc>
+              <w:tc>
+                <w:tcPr>
+                  <w:tcW w:w="2930" w:type="dxa"/>
+                </w:tcPr>
+                <w:p>
+                  <w:pPr>
+                    <w:ind w:left="360"/>
+                  </w:pPr>
+                  <w:r>
+                    <w:t>17 May 2018</w:t>
+                  </w:r>
+                </w:p>
+              </w:tc>
+            </w:tr>
+            <w:tr>
+              <w:tc>
+                <w:tcPr>
+                  <w:tcW w:w="2930" w:type="dxa"/>
+                </w:tcPr>
+                <w:p>
+                  <w:pPr>
+                    <w:ind w:left="360"/>
                   </w:pPr>
                   <w:r>
                     <w:t>Is the game keeping the correct score</w:t>
                   </w:r>
                 </w:p>
+              </w:tc>
+              <w:tc>
+                <w:tcPr>
+                  <w:tcW w:w="2930" w:type="dxa"/>
+                </w:tcPr>
                 <w:p>
                   <w:pPr>
-                    <w:pStyle w:val="ListParagraph"/>
-                    <w:numPr>
-                      <w:ilvl w:val="0"/>
-                      <w:numId w:val="20"/>
-                    </w:numPr>
+                    <w:ind w:left="360"/>
                   </w:pPr>
                   <w:r>
+                    <w:t>Unit testing report</w:t>
+                  </w:r>
+                </w:p>
+              </w:tc>
+              <w:tc>
+                <w:tcPr>
+                  <w:tcW w:w="2930" w:type="dxa"/>
+                </w:tcPr>
+                <w:p>
+                  <w:pPr>
+                    <w:ind w:left="360"/>
+                  </w:pPr>
+                  <w:r>
+                    <w:t>17 May 2018</w:t>
+                  </w:r>
+                </w:p>
+              </w:tc>
+            </w:tr>
+            <w:tr>
+              <w:tc>
+                <w:tcPr>
+                  <w:tcW w:w="2930" w:type="dxa"/>
+                </w:tcPr>
+                <w:p>
+                  <w:pPr>
+                    <w:ind w:left="360"/>
+                  </w:pPr>
+                  <w:r>
+                    <w:lastRenderedPageBreak/>
                     <w:t>Is the round timer working</w:t>
+                  </w:r>
+                </w:p>
+              </w:tc>
+              <w:tc>
+                <w:tcPr>
+                  <w:tcW w:w="2930" w:type="dxa"/>
+                </w:tcPr>
+                <w:p>
+                  <w:pPr>
+                    <w:ind w:left="360"/>
+                  </w:pPr>
+                  <w:r>
+                    <w:t>Unit testing report</w:t>
+                  </w:r>
+                </w:p>
+              </w:tc>
+              <w:tc>
+                <w:tcPr>
+                  <w:tcW w:w="2930" w:type="dxa"/>
+                </w:tcPr>
+                <w:p>
+                  <w:pPr>
+                    <w:ind w:left="360"/>
+                  </w:pPr>
+                  <w:r>
+                    <w:t>17 May 2018</w:t>
+                  </w:r>
+                </w:p>
+              </w:tc>
+            </w:tr>
+            <w:tr>
+              <w:tc>
+                <w:tcPr>
+                  <w:tcW w:w="2930" w:type="dxa"/>
+                </w:tcPr>
+                <w:p>
+                  <w:pPr>
+                    <w:ind w:left="360"/>
+                  </w:pPr>
+                  <w:r>
+                    <w:t>Are all buttons working as they should</w:t>
+                  </w:r>
+                </w:p>
+              </w:tc>
+              <w:tc>
+                <w:tcPr>
+                  <w:tcW w:w="2930" w:type="dxa"/>
+                </w:tcPr>
+                <w:p>
+                  <w:pPr>
+                    <w:ind w:left="360"/>
+                  </w:pPr>
+                  <w:r>
+                    <w:t>UAT test report</w:t>
                   </w:r>
                 </w:p>
                 <w:p>
                   <w:pPr>
-                    <w:pStyle w:val="ListParagraph"/>
-                    <w:numPr>
-                      <w:ilvl w:val="0"/>
-                      <w:numId w:val="20"/>
-                    </w:numPr>
+                    <w:ind w:left="360"/>
+                  </w:pPr>
+                </w:p>
+              </w:tc>
+              <w:tc>
+                <w:tcPr>
+                  <w:tcW w:w="2930" w:type="dxa"/>
+                </w:tcPr>
+                <w:p>
+                  <w:pPr>
+                    <w:ind w:left="360"/>
                   </w:pPr>
                   <w:r>
-                    <w:lastRenderedPageBreak/>
-                    <w:t>Are all buttons working as they should</w:t>
+                    <w:t>1 June 2018</w:t>
                   </w:r>
                 </w:p>
+              </w:tc>
+            </w:tr>
+            <w:tr>
+              <w:tc>
+                <w:tcPr>
+                  <w:tcW w:w="2930" w:type="dxa"/>
+                </w:tcPr>
                 <w:p>
                   <w:pPr>
-                    <w:pStyle w:val="ListParagraph"/>
-                    <w:numPr>
-                      <w:ilvl w:val="0"/>
-                      <w:numId w:val="20"/>
-                    </w:numPr>
+                    <w:ind w:left="360"/>
                   </w:pPr>
                   <w:r>
                     <w:t>Is text readable</w:t>
                   </w:r>
                 </w:p>
+              </w:tc>
+              <w:tc>
+                <w:tcPr>
+                  <w:tcW w:w="2930" w:type="dxa"/>
+                </w:tcPr>
                 <w:p>
                   <w:pPr>
-                    <w:pStyle w:val="ListParagraph"/>
-                    <w:numPr>
-                      <w:ilvl w:val="0"/>
-                      <w:numId w:val="20"/>
-                    </w:numPr>
+                    <w:ind w:left="360"/>
+                  </w:pPr>
+                  <w:r>
+                    <w:t>UAT test report</w:t>
+                  </w:r>
+                </w:p>
+              </w:tc>
+              <w:tc>
+                <w:tcPr>
+                  <w:tcW w:w="2930" w:type="dxa"/>
+                </w:tcPr>
+                <w:p>
+                  <w:pPr>
+                    <w:ind w:left="360"/>
+                  </w:pPr>
+                  <w:r>
+                    <w:t>1 June 2018</w:t>
+                  </w:r>
+                </w:p>
+              </w:tc>
+            </w:tr>
+            <w:tr>
+              <w:tc>
+                <w:tcPr>
+                  <w:tcW w:w="2930" w:type="dxa"/>
+                </w:tcPr>
+                <w:p>
+                  <w:pPr>
+                    <w:ind w:left="360"/>
                   </w:pPr>
                   <w:r>
                     <w:t>Is data being stored correctly</w:t>
                   </w:r>
                 </w:p>
+              </w:tc>
+              <w:tc>
+                <w:tcPr>
+                  <w:tcW w:w="2930" w:type="dxa"/>
+                </w:tcPr>
                 <w:p>
                   <w:pPr>
-                    <w:pStyle w:val="ListParagraph"/>
-                    <w:numPr>
-                      <w:ilvl w:val="0"/>
-                      <w:numId w:val="20"/>
-                    </w:numPr>
+                    <w:ind w:left="360"/>
+                  </w:pPr>
+                  <w:r>
+                    <w:t>UAT test report</w:t>
+                  </w:r>
+                </w:p>
+                <w:p>
+                  <w:pPr>
+                    <w:ind w:left="360"/>
+                  </w:pPr>
+                </w:p>
+              </w:tc>
+              <w:tc>
+                <w:tcPr>
+                  <w:tcW w:w="2930" w:type="dxa"/>
+                </w:tcPr>
+                <w:p>
+                  <w:pPr>
+                    <w:ind w:left="360"/>
+                  </w:pPr>
+                  <w:r>
+                    <w:t>1 June 2018</w:t>
+                  </w:r>
+                </w:p>
+              </w:tc>
+            </w:tr>
+            <w:tr>
+              <w:tc>
+                <w:tcPr>
+                  <w:tcW w:w="2930" w:type="dxa"/>
+                </w:tcPr>
+                <w:p>
+                  <w:pPr>
+                    <w:ind w:left="360"/>
                   </w:pPr>
                   <w:r>
                     <w:t>Can users check global scores</w:t>
                   </w:r>
                 </w:p>
+              </w:tc>
+              <w:tc>
+                <w:tcPr>
+                  <w:tcW w:w="2930" w:type="dxa"/>
+                </w:tcPr>
                 <w:p>
                   <w:pPr>
-                    <w:pStyle w:val="ListParagraph"/>
-                    <w:numPr>
-                      <w:ilvl w:val="0"/>
-                      <w:numId w:val="20"/>
-                    </w:numPr>
+                    <w:ind w:left="360"/>
+                  </w:pPr>
+                  <w:r>
+                    <w:t>UAT test report</w:t>
+                  </w:r>
+                </w:p>
+                <w:p>
+                  <w:pPr>
+                    <w:ind w:left="360"/>
+                  </w:pPr>
+                </w:p>
+              </w:tc>
+              <w:tc>
+                <w:tcPr>
+                  <w:tcW w:w="2930" w:type="dxa"/>
+                </w:tcPr>
+                <w:p>
+                  <w:pPr>
+                    <w:ind w:left="360"/>
+                  </w:pPr>
+                  <w:r>
+                    <w:t>1 June 2018</w:t>
+                  </w:r>
+                </w:p>
+              </w:tc>
+            </w:tr>
+            <w:tr>
+              <w:tc>
+                <w:tcPr>
+                  <w:tcW w:w="2930" w:type="dxa"/>
+                </w:tcPr>
+                <w:p>
+                  <w:pPr>
+                    <w:ind w:left="360"/>
                   </w:pPr>
                   <w:r>
                     <w:t>Can users check leader board</w:t>
                   </w:r>
                 </w:p>
+              </w:tc>
+              <w:tc>
+                <w:tcPr>
+                  <w:tcW w:w="2930" w:type="dxa"/>
+                </w:tcPr>
                 <w:p>
                   <w:pPr>
-                    <w:pStyle w:val="ListParagraph"/>
-                    <w:numPr>
-                      <w:ilvl w:val="0"/>
-                      <w:numId w:val="20"/>
-                    </w:numPr>
+                    <w:ind w:left="360"/>
+                  </w:pPr>
+                  <w:r>
+                    <w:t>UAT test report</w:t>
+                  </w:r>
+                </w:p>
+                <w:p>
+                  <w:pPr>
+                    <w:ind w:left="360"/>
+                  </w:pPr>
+                </w:p>
+              </w:tc>
+              <w:tc>
+                <w:tcPr>
+                  <w:tcW w:w="2930" w:type="dxa"/>
+                </w:tcPr>
+                <w:p>
+                  <w:pPr>
+                    <w:ind w:left="360"/>
+                  </w:pPr>
+                  <w:r>
+                    <w:t>1 June 2018</w:t>
+                  </w:r>
+                </w:p>
+              </w:tc>
+            </w:tr>
+            <w:tr>
+              <w:tc>
+                <w:tcPr>
+                  <w:tcW w:w="2930" w:type="dxa"/>
+                </w:tcPr>
+                <w:p>
+                  <w:pPr>
+                    <w:ind w:left="360"/>
                   </w:pPr>
                   <w:r>
                     <w:t>Can users check achievements</w:t>
                   </w:r>
                 </w:p>
+              </w:tc>
+              <w:tc>
+                <w:tcPr>
+                  <w:tcW w:w="2930" w:type="dxa"/>
+                </w:tcPr>
                 <w:p>
                   <w:pPr>
-                    <w:pStyle w:val="ListParagraph"/>
-                    <w:numPr>
-                      <w:ilvl w:val="0"/>
-                      <w:numId w:val="20"/>
-                    </w:numPr>
+                    <w:ind w:left="360"/>
+                  </w:pPr>
+                  <w:r>
+                    <w:t>UAT test report</w:t>
+                  </w:r>
+                </w:p>
+                <w:p>
+                  <w:pPr>
+                    <w:ind w:left="360"/>
+                  </w:pPr>
+                </w:p>
+              </w:tc>
+              <w:tc>
+                <w:tcPr>
+                  <w:tcW w:w="2930" w:type="dxa"/>
+                </w:tcPr>
+                <w:p>
+                  <w:pPr>
+                    <w:ind w:left="360"/>
+                  </w:pPr>
+                  <w:r>
+                    <w:t>1 June 2018</w:t>
+                  </w:r>
+                </w:p>
+              </w:tc>
+            </w:tr>
+            <w:tr>
+              <w:tc>
+                <w:tcPr>
+                  <w:tcW w:w="2930" w:type="dxa"/>
+                </w:tcPr>
+                <w:p>
+                  <w:pPr>
+                    <w:ind w:left="360"/>
                   </w:pPr>
                   <w:r>
                     <w:t>Can users add questions</w:t>
                   </w:r>
                 </w:p>
+              </w:tc>
+              <w:tc>
+                <w:tcPr>
+                  <w:tcW w:w="2930" w:type="dxa"/>
+                </w:tcPr>
                 <w:p>
                   <w:pPr>
-                    <w:pStyle w:val="ListParagraph"/>
-                    <w:numPr>
-                      <w:ilvl w:val="0"/>
-                      <w:numId w:val="20"/>
-                    </w:numPr>
+                    <w:ind w:left="360"/>
+                  </w:pPr>
+                  <w:r>
+                    <w:t>UAT test report</w:t>
+                  </w:r>
+                </w:p>
+              </w:tc>
+              <w:tc>
+                <w:tcPr>
+                  <w:tcW w:w="2930" w:type="dxa"/>
+                </w:tcPr>
+                <w:p>
+                  <w:pPr>
+                    <w:ind w:left="360"/>
+                  </w:pPr>
+                  <w:r>
+                    <w:t>1 June 2018</w:t>
+                  </w:r>
+                </w:p>
+              </w:tc>
+            </w:tr>
+            <w:tr>
+              <w:tc>
+                <w:tcPr>
+                  <w:tcW w:w="2930" w:type="dxa"/>
+                </w:tcPr>
+                <w:p>
+                  <w:pPr>
+                    <w:ind w:left="360"/>
                   </w:pPr>
                   <w:r>
                     <w:t>Do all components work together completely</w:t>
                   </w:r>
                 </w:p>
+              </w:tc>
+              <w:tc>
+                <w:tcPr>
+                  <w:tcW w:w="2930" w:type="dxa"/>
+                </w:tcPr>
                 <w:p>
                   <w:pPr>
-                    <w:pStyle w:val="ListParagraph"/>
-                    <w:numPr>
-                      <w:ilvl w:val="0"/>
-                      <w:numId w:val="20"/>
-                    </w:numPr>
+                    <w:ind w:left="360"/>
+                  </w:pPr>
+                  <w:r>
+                    <w:t>Integration test report</w:t>
+                  </w:r>
+                </w:p>
+              </w:tc>
+              <w:tc>
+                <w:tcPr>
+                  <w:tcW w:w="2930" w:type="dxa"/>
+                </w:tcPr>
+                <w:p>
+                  <w:pPr>
+                    <w:ind w:left="360"/>
+                  </w:pPr>
+                  <w:r>
+                    <w:t>24 May 2018</w:t>
+                  </w:r>
+                </w:p>
+              </w:tc>
+            </w:tr>
+            <w:tr>
+              <w:tc>
+                <w:tcPr>
+                  <w:tcW w:w="2930" w:type="dxa"/>
+                </w:tcPr>
+                <w:p>
+                  <w:pPr>
+                    <w:ind w:left="360"/>
                   </w:pPr>
                   <w:r>
                     <w:t>Test flows of use cases</w:t>
                   </w:r>
                 </w:p>
+              </w:tc>
+              <w:tc>
+                <w:tcPr>
+                  <w:tcW w:w="2930" w:type="dxa"/>
+                </w:tcPr>
                 <w:p>
                   <w:pPr>
-                    <w:pStyle w:val="ListParagraph"/>
-                    <w:numPr>
-                      <w:ilvl w:val="0"/>
-                      <w:numId w:val="20"/>
-                    </w:numPr>
+                    <w:ind w:left="360"/>
+                  </w:pPr>
+                  <w:r>
+                    <w:t>Integration test report</w:t>
+                  </w:r>
+                </w:p>
+              </w:tc>
+              <w:tc>
+                <w:tcPr>
+                  <w:tcW w:w="2930" w:type="dxa"/>
+                </w:tcPr>
+                <w:p>
+                  <w:pPr>
+                    <w:ind w:left="360"/>
+                  </w:pPr>
+                  <w:r>
+                    <w:t>24 May 2018</w:t>
+                  </w:r>
+                </w:p>
+              </w:tc>
+            </w:tr>
+            <w:tr>
+              <w:tc>
+                <w:tcPr>
+                  <w:tcW w:w="2930" w:type="dxa"/>
+                </w:tcPr>
+                <w:p>
+                  <w:pPr>
+                    <w:ind w:left="360"/>
                   </w:pPr>
                   <w:r>
                     <w:t>Is the user Interface easy to navigate</w:t>
@@ -1286,201 +1838,8 @@
                   <w:tcW w:w="2930" w:type="dxa"/>
                 </w:tcPr>
                 <w:p>
-                  <w:r>
-                    <w:lastRenderedPageBreak/>
-                    <w:t>Document</w:t>
-                  </w:r>
-                </w:p>
-                <w:p>
                   <w:pPr>
-                    <w:pStyle w:val="ListParagraph"/>
-                    <w:numPr>
-                      <w:ilvl w:val="0"/>
-                      <w:numId w:val="21"/>
-                    </w:numPr>
-                  </w:pPr>
-                  <w:r>
-                    <w:t>Unit testing report</w:t>
-                  </w:r>
-                </w:p>
-                <w:p>
-                  <w:pPr>
-                    <w:pStyle w:val="ListParagraph"/>
-                    <w:numPr>
-                      <w:ilvl w:val="0"/>
-                      <w:numId w:val="21"/>
-                    </w:numPr>
-                  </w:pPr>
-                  <w:r>
-                    <w:t>Unit testing report</w:t>
-                  </w:r>
-                </w:p>
-                <w:p/>
-                <w:p>
-                  <w:pPr>
-                    <w:pStyle w:val="ListParagraph"/>
-                    <w:numPr>
-                      <w:ilvl w:val="0"/>
-                      <w:numId w:val="21"/>
-                    </w:numPr>
-                  </w:pPr>
-                  <w:r>
-                    <w:t>Unit testing report</w:t>
-                  </w:r>
-                </w:p>
-                <w:p>
-                  <w:pPr>
-                    <w:pStyle w:val="ListParagraph"/>
-                  </w:pPr>
-                </w:p>
-                <w:p/>
-                <w:p>
-                  <w:pPr>
-                    <w:pStyle w:val="ListParagraph"/>
-                    <w:numPr>
-                      <w:ilvl w:val="0"/>
-                      <w:numId w:val="21"/>
-                    </w:numPr>
-                  </w:pPr>
-                  <w:r>
-                    <w:t>Unit testing report</w:t>
-                  </w:r>
-                </w:p>
-                <w:p>
-                  <w:pPr>
-                    <w:pStyle w:val="ListParagraph"/>
-                    <w:numPr>
-                      <w:ilvl w:val="0"/>
-                      <w:numId w:val="21"/>
-                    </w:numPr>
-                  </w:pPr>
-                  <w:r>
-                    <w:lastRenderedPageBreak/>
-                    <w:t>UAT test report</w:t>
-                  </w:r>
-                </w:p>
-                <w:p/>
-                <w:p/>
-                <w:p>
-                  <w:pPr>
-                    <w:pStyle w:val="ListParagraph"/>
-                    <w:numPr>
-                      <w:ilvl w:val="0"/>
-                      <w:numId w:val="21"/>
-                    </w:numPr>
-                  </w:pPr>
-                  <w:r>
-                    <w:t>UAT Testing</w:t>
-                  </w:r>
-                  <w:r>
-                    <w:t xml:space="preserve"> report</w:t>
-                  </w:r>
-                </w:p>
-                <w:p>
-                  <w:pPr>
-                    <w:pStyle w:val="ListParagraph"/>
-                    <w:numPr>
-                      <w:ilvl w:val="0"/>
-                      <w:numId w:val="21"/>
-                    </w:numPr>
-                  </w:pPr>
-                  <w:r>
-                    <w:t>UAT testing</w:t>
-                  </w:r>
-                </w:p>
-                <w:p/>
-                <w:p>
-                  <w:pPr>
-                    <w:pStyle w:val="ListParagraph"/>
-                    <w:numPr>
-                      <w:ilvl w:val="0"/>
-                      <w:numId w:val="21"/>
-                    </w:numPr>
-                  </w:pPr>
-                  <w:r>
-                    <w:t>UAT test report</w:t>
-                  </w:r>
-                </w:p>
-                <w:p/>
-                <w:p>
-                  <w:pPr>
-                    <w:pStyle w:val="ListParagraph"/>
-                    <w:numPr>
-                      <w:ilvl w:val="0"/>
-                      <w:numId w:val="21"/>
-                    </w:numPr>
-                  </w:pPr>
-                  <w:r>
-                    <w:t>UAT test report</w:t>
-                  </w:r>
-                </w:p>
-                <w:p>
-                  <w:pPr>
-                    <w:pStyle w:val="ListParagraph"/>
-                  </w:pPr>
-                </w:p>
-                <w:p>
-                  <w:pPr>
-                    <w:pStyle w:val="ListParagraph"/>
-                    <w:numPr>
-                      <w:ilvl w:val="0"/>
-                      <w:numId w:val="21"/>
-                    </w:numPr>
-                  </w:pPr>
-                  <w:r>
-                    <w:t>UAT test report</w:t>
-                  </w:r>
-                </w:p>
-                <w:p>
-                  <w:pPr>
-                    <w:pStyle w:val="ListParagraph"/>
-                  </w:pPr>
-                </w:p>
-                <w:p>
-                  <w:pPr>
-                    <w:pStyle w:val="ListParagraph"/>
-                    <w:numPr>
-                      <w:ilvl w:val="0"/>
-                      <w:numId w:val="21"/>
-                    </w:numPr>
-                  </w:pPr>
-                  <w:r>
-                    <w:t>UAT test report</w:t>
-                  </w:r>
-                </w:p>
-                <w:p/>
-                <w:p>
-                  <w:pPr>
-                    <w:pStyle w:val="ListParagraph"/>
-                    <w:numPr>
-                      <w:ilvl w:val="0"/>
-                      <w:numId w:val="21"/>
-                    </w:numPr>
-                  </w:pPr>
-                  <w:r>
-                    <w:t>Integration testing report</w:t>
-                  </w:r>
-                </w:p>
-                <w:p/>
-                <w:p>
-                  <w:pPr>
-                    <w:pStyle w:val="ListParagraph"/>
-                    <w:numPr>
-                      <w:ilvl w:val="0"/>
-                      <w:numId w:val="21"/>
-                    </w:numPr>
-                  </w:pPr>
-                  <w:r>
-                    <w:t>Integration test report</w:t>
-                  </w:r>
-                </w:p>
-                <w:p>
-                  <w:pPr>
-                    <w:pStyle w:val="ListParagraph"/>
-                    <w:numPr>
-                      <w:ilvl w:val="0"/>
-                      <w:numId w:val="21"/>
-                    </w:numPr>
+                    <w:ind w:left="360"/>
                   </w:pPr>
                   <w:r>
                     <w:t>UAT Testing</w:t>
@@ -1492,140 +1851,13 @@
                   <w:tcW w:w="2930" w:type="dxa"/>
                 </w:tcPr>
                 <w:p>
+                  <w:pPr>
+                    <w:ind w:left="360"/>
+                  </w:pPr>
                   <w:r>
-                    <w:lastRenderedPageBreak/>
-                    <w:t>Delivery Date</w:t>
+                    <w:t>24 May 2018</w:t>
                   </w:r>
                 </w:p>
-                <w:p>
-                  <w:r>
-                    <w:t>1</w:t>
-                  </w:r>
-                  <w:r>
-                    <w:t>7</w:t>
-                  </w:r>
-                  <w:r>
-                    <w:t xml:space="preserve"> May</w:t>
-                  </w:r>
-                  <w:r>
-                    <w:t xml:space="preserve"> 2018</w:t>
-                  </w:r>
-                </w:p>
-                <w:p>
-                  <w:r>
-                    <w:t>17</w:t>
-                  </w:r>
-                  <w:r>
-                    <w:t xml:space="preserve"> May </w:t>
-                  </w:r>
-                  <w:r>
-                    <w:t>2018</w:t>
-                  </w:r>
-                </w:p>
-                <w:p/>
-                <w:p>
-                  <w:r>
-                    <w:t>17</w:t>
-                  </w:r>
-                  <w:r>
-                    <w:t xml:space="preserve"> May </w:t>
-                  </w:r>
-                  <w:r>
-                    <w:t>2018</w:t>
-                  </w:r>
-                </w:p>
-                <w:p/>
-                <w:p/>
-                <w:p>
-                  <w:r>
-                    <w:t>17</w:t>
-                  </w:r>
-                  <w:r>
-                    <w:t xml:space="preserve"> May </w:t>
-                  </w:r>
-                  <w:r>
-                    <w:t>2018</w:t>
-                  </w:r>
-                </w:p>
-                <w:p>
-                  <w:r>
-                    <w:lastRenderedPageBreak/>
-                    <w:t>1 June 2018</w:t>
-                  </w:r>
-                </w:p>
-                <w:p/>
-                <w:p/>
-                <w:p>
-                  <w:r>
-                    <w:t>1 June 2018</w:t>
-                  </w:r>
-                </w:p>
-                <w:p>
-                  <w:r>
-                    <w:t>1 June 2018</w:t>
-                  </w:r>
-                </w:p>
-                <w:p/>
-                <w:p>
-                  <w:r>
-                    <w:t>1 June 2018</w:t>
-                  </w:r>
-                </w:p>
-                <w:p/>
-                <w:p>
-                  <w:r>
-                    <w:t>1 June 2018</w:t>
-                  </w:r>
-                </w:p>
-                <w:p/>
-                <w:p>
-                  <w:r>
-                    <w:t>1 June 2018</w:t>
-                  </w:r>
-                </w:p>
-                <w:p/>
-                <w:p>
-                  <w:r>
-                    <w:t>1 June 2018</w:t>
-                  </w:r>
-                </w:p>
-                <w:p/>
-                <w:p>
-                  <w:r>
-                    <w:t>24</w:t>
-                  </w:r>
-                  <w:r>
-                    <w:t xml:space="preserve"> May</w:t>
-                  </w:r>
-                  <w:r>
-                    <w:t xml:space="preserve"> 2018</w:t>
-                  </w:r>
-                </w:p>
-                <w:p/>
-                <w:p/>
-                <w:p>
-                  <w:r>
-                    <w:t>24</w:t>
-                  </w:r>
-                  <w:r>
-                    <w:t xml:space="preserve"> May</w:t>
-                  </w:r>
-                  <w:r>
-                    <w:t xml:space="preserve"> 2018</w:t>
-                  </w:r>
-                </w:p>
-                <w:p/>
-                <w:p/>
-                <w:p>
-                  <w:r>
-                    <w:t>1</w:t>
-                  </w:r>
-                  <w:r>
-                    <w:t xml:space="preserve"> June 2018</w:t>
-                  </w:r>
-                </w:p>
-                <w:p/>
-                <w:p/>
               </w:tc>
             </w:tr>
           </w:tbl>
@@ -1761,6 +1993,7 @@
                       <w:lang w:val="nl-NL" w:eastAsia="zh-CN"/>
                     </w:rPr>
                   </w:pPr>
+                  <w:commentRangeStart w:id="12"/>
                   <w:r>
                     <w:rPr>
                       <w:rFonts w:ascii="Verdana" w:eastAsia="Times New Roman" w:hAnsi="Verdana" w:cs="Verdana"/>
@@ -2052,6 +2285,13 @@
                     </w:rPr>
                     <w:t>Organize a thorough testing schedule, that outlines all tests and testing order</w:t>
                   </w:r>
+                  <w:commentRangeEnd w:id="12"/>
+                  <w:r>
+                    <w:rPr>
+                      <w:rStyle w:val="CommentReference"/>
+                    </w:rPr>
+                    <w:commentReference w:id="12"/>
+                  </w:r>
                 </w:p>
               </w:tc>
             </w:tr>
@@ -2141,6 +2381,7 @@
         </w:rPr>
       </w:sdtEndPr>
       <w:sdtContent>
+        <w:commentRangeStart w:id="13" w:displacedByCustomXml="prev"/>
         <w:p>
           <w:pPr>
             <w:pStyle w:val="TOCHeading"/>
@@ -2153,6 +2394,16 @@
               <w:color w:val="7030A0"/>
             </w:rPr>
             <w:t>Table of Contents</w:t>
+          </w:r>
+          <w:commentRangeEnd w:id="13"/>
+          <w:r>
+            <w:rPr>
+              <w:rStyle w:val="CommentReference"/>
+              <w:rFonts w:asciiTheme="minorHAnsi" w:eastAsiaTheme="minorHAnsi" w:hAnsiTheme="minorHAnsi" w:cstheme="minorBidi"/>
+              <w:color w:val="auto"/>
+              <w:lang w:val="en-AU"/>
+            </w:rPr>
+            <w:commentReference w:id="13"/>
           </w:r>
         </w:p>
         <w:p>
@@ -6886,7 +7137,7 @@
       </w:sdtContent>
     </w:sdt>
     <w:p>
-      <w:bookmarkStart w:id="6" w:name="_Toc509517444"/>
+      <w:bookmarkStart w:id="14" w:name="_Toc509517444"/>
     </w:p>
     <w:p/>
     <w:p/>
@@ -6907,7 +7158,7 @@
           <w:color w:val="7030A0"/>
         </w:rPr>
       </w:pPr>
-      <w:bookmarkStart w:id="7" w:name="_Toc510087816"/>
+      <w:bookmarkStart w:id="15" w:name="_Toc510087816"/>
       <w:r>
         <w:rPr>
           <w:color w:val="7030A0"/>
@@ -6921,8 +7172,8 @@
         </w:rPr>
         <w:t>Introduction</w:t>
       </w:r>
-      <w:bookmarkEnd w:id="6"/>
-      <w:bookmarkEnd w:id="7"/>
+      <w:bookmarkEnd w:id="14"/>
+      <w:bookmarkEnd w:id="15"/>
     </w:p>
     <w:p>
       <w:pPr>
@@ -6935,8 +7186,8 @@
           <w:color w:val="7030A0"/>
         </w:rPr>
       </w:pPr>
-      <w:bookmarkStart w:id="8" w:name="_Toc509517445"/>
-      <w:bookmarkStart w:id="9" w:name="_Toc510087817"/>
+      <w:bookmarkStart w:id="16" w:name="_Toc509517445"/>
+      <w:bookmarkStart w:id="17" w:name="_Toc510087817"/>
       <w:r>
         <w:rPr>
           <w:color w:val="7030A0"/>
@@ -6955,8 +7206,8 @@
         </w:rPr>
         <w:t>bjective</w:t>
       </w:r>
-      <w:bookmarkEnd w:id="8"/>
-      <w:bookmarkEnd w:id="9"/>
+      <w:bookmarkEnd w:id="16"/>
+      <w:bookmarkEnd w:id="17"/>
     </w:p>
     <w:p>
       <w:r>
@@ -6981,8 +7232,8 @@
           <w:color w:val="7030A0"/>
         </w:rPr>
       </w:pPr>
-      <w:bookmarkStart w:id="10" w:name="_Toc509517446"/>
-      <w:bookmarkStart w:id="11" w:name="_Toc510087818"/>
+      <w:bookmarkStart w:id="18" w:name="_Toc509517446"/>
+      <w:bookmarkStart w:id="19" w:name="_Toc510087818"/>
       <w:r>
         <w:rPr>
           <w:color w:val="7030A0"/>
@@ -7015,8 +7266,8 @@
         </w:rPr>
         <w:t>bjective</w:t>
       </w:r>
-      <w:bookmarkEnd w:id="10"/>
-      <w:bookmarkEnd w:id="11"/>
+      <w:bookmarkEnd w:id="18"/>
+      <w:bookmarkEnd w:id="19"/>
     </w:p>
     <w:p>
       <w:r>
@@ -7118,8 +7369,8 @@
           <w:color w:val="7030A0"/>
         </w:rPr>
       </w:pPr>
-      <w:bookmarkStart w:id="12" w:name="_Toc509517447"/>
-      <w:bookmarkStart w:id="13" w:name="_Toc510087819"/>
+      <w:bookmarkStart w:id="20" w:name="_Toc509517447"/>
+      <w:bookmarkStart w:id="21" w:name="_Toc510087819"/>
       <w:r>
         <w:rPr>
           <w:color w:val="7030A0"/>
@@ -7151,8 +7402,8 @@
         </w:rPr>
         <w:t>lan</w:t>
       </w:r>
-      <w:bookmarkEnd w:id="12"/>
-      <w:bookmarkEnd w:id="13"/>
+      <w:bookmarkEnd w:id="20"/>
+      <w:bookmarkEnd w:id="21"/>
     </w:p>
     <w:tbl>
       <w:tblPr>
@@ -7410,8 +7661,8 @@
           <w:color w:val="7030A0"/>
         </w:rPr>
       </w:pPr>
-      <w:bookmarkStart w:id="14" w:name="_Toc509517448"/>
-      <w:bookmarkStart w:id="15" w:name="_Toc510087820"/>
+      <w:bookmarkStart w:id="22" w:name="_Toc509517448"/>
+      <w:bookmarkStart w:id="23" w:name="_Toc510087820"/>
       <w:r>
         <w:rPr>
           <w:color w:val="7030A0"/>
@@ -7423,165 +7674,218 @@
           <w:color w:val="7030A0"/>
         </w:rPr>
         <w:t>Assignment Formulation</w:t>
-      </w:r>
-      <w:bookmarkEnd w:id="14"/>
-      <w:bookmarkEnd w:id="15"/>
-    </w:p>
-    <w:p>
-      <w:pPr>
-        <w:pStyle w:val="Heading2"/>
-        <w:rPr>
-          <w:color w:val="7030A0"/>
-        </w:rPr>
-      </w:pPr>
-      <w:bookmarkStart w:id="16" w:name="_Toc509517449"/>
-      <w:bookmarkStart w:id="17" w:name="_Toc510087821"/>
-      <w:r>
-        <w:rPr>
-          <w:color w:val="7030A0"/>
-        </w:rPr>
-        <w:t>2.1</w:t>
-      </w:r>
-      <w:r>
-        <w:rPr>
-          <w:color w:val="7030A0"/>
-        </w:rPr>
-        <w:tab/>
-        <w:t>Client</w:t>
-      </w:r>
-      <w:bookmarkEnd w:id="16"/>
-      <w:bookmarkEnd w:id="17"/>
-    </w:p>
-    <w:p>
-      <w:r>
-        <w:t>CSU Lecturer Jim Tulip</w:t>
-      </w:r>
-    </w:p>
-    <w:p>
-      <w:pPr>
-        <w:pStyle w:val="Heading2"/>
-        <w:rPr>
-          <w:color w:val="7030A0"/>
-        </w:rPr>
-      </w:pPr>
-      <w:bookmarkStart w:id="18" w:name="_Toc509517450"/>
-      <w:bookmarkStart w:id="19" w:name="_Toc510087822"/>
-      <w:r>
-        <w:rPr>
-          <w:color w:val="7030A0"/>
-        </w:rPr>
-        <w:t>2.2       Supplier</w:t>
-      </w:r>
-      <w:bookmarkEnd w:id="18"/>
-      <w:bookmarkEnd w:id="19"/>
-    </w:p>
-    <w:p>
-      <w:r>
-        <w:t>Online Question Game Group</w:t>
-      </w:r>
-    </w:p>
-    <w:p>
-      <w:pPr>
-        <w:pStyle w:val="Heading2"/>
-        <w:rPr>
-          <w:color w:val="7030A0"/>
-        </w:rPr>
-      </w:pPr>
-      <w:bookmarkStart w:id="20" w:name="_Toc509517451"/>
-      <w:bookmarkStart w:id="21" w:name="_Toc510087823"/>
-      <w:r>
-        <w:rPr>
-          <w:color w:val="7030A0"/>
-        </w:rPr>
-        <w:t>2.3</w:t>
-      </w:r>
-      <w:r>
-        <w:rPr>
-          <w:color w:val="7030A0"/>
-        </w:rPr>
-        <w:tab/>
-        <w:t>Assignment</w:t>
-      </w:r>
-      <w:bookmarkEnd w:id="20"/>
-      <w:bookmarkEnd w:id="21"/>
-    </w:p>
-    <w:p>
-      <w:r>
-        <w:t xml:space="preserve">The client wants an on-line Quiz game with multi and single player mode that can integrate with Facebook and Google Play Services. The tests outlined will be testing the functional and non-functional requirements set out in in the Initial Requirements Model document. The results from these test should show full use case realisation. </w:t>
-      </w:r>
-    </w:p>
-    <w:p>
-      <w:pPr>
-        <w:pStyle w:val="Heading2"/>
-        <w:rPr>
-          <w:color w:val="7030A0"/>
-        </w:rPr>
-      </w:pPr>
-      <w:bookmarkStart w:id="22" w:name="_Toc509517452"/>
-      <w:bookmarkStart w:id="23" w:name="_Toc510087824"/>
-      <w:r>
-        <w:rPr>
-          <w:color w:val="7030A0"/>
-        </w:rPr>
-        <w:t>2.4</w:t>
-      </w:r>
-      <w:r>
-        <w:rPr>
-          <w:color w:val="7030A0"/>
-        </w:rPr>
-        <w:tab/>
-        <w:t>Scope</w:t>
       </w:r>
       <w:bookmarkEnd w:id="22"/>
       <w:bookmarkEnd w:id="23"/>
     </w:p>
     <w:p>
       <w:pPr>
-        <w:pStyle w:val="Heading3"/>
+        <w:pStyle w:val="Heading2"/>
         <w:rPr>
           <w:color w:val="7030A0"/>
         </w:rPr>
       </w:pPr>
-      <w:bookmarkStart w:id="24" w:name="_Toc509517453"/>
-      <w:bookmarkStart w:id="25" w:name="_Toc510087825"/>
+      <w:bookmarkStart w:id="24" w:name="_Toc509517449"/>
+      <w:bookmarkStart w:id="25" w:name="_Toc510087821"/>
       <w:r>
         <w:rPr>
           <w:color w:val="7030A0"/>
         </w:rPr>
-        <w:t>2</w:t>
+        <w:t>2.1</w:t>
       </w:r>
       <w:r>
         <w:rPr>
           <w:color w:val="7030A0"/>
         </w:rPr>
-        <w:t>.4</w:t>
-      </w:r>
-      <w:r>
-        <w:rPr>
-          <w:color w:val="7030A0"/>
-        </w:rPr>
-        <w:t>.1</w:t>
-      </w:r>
-      <w:r>
-        <w:rPr>
-          <w:color w:val="7030A0"/>
-        </w:rPr>
-        <w:t xml:space="preserve"> </w:t>
-      </w:r>
-      <w:r>
-        <w:rPr>
-          <w:color w:val="7030A0"/>
-        </w:rPr>
-        <w:t xml:space="preserve">   </w:t>
-      </w:r>
-      <w:r>
-        <w:rPr>
-          <w:color w:val="7030A0"/>
-        </w:rPr>
-        <w:t>Functions to be tested.</w:t>
+        <w:tab/>
+        <w:t>Client</w:t>
       </w:r>
       <w:bookmarkEnd w:id="24"/>
       <w:bookmarkEnd w:id="25"/>
+    </w:p>
+    <w:p>
+      <w:r>
+        <w:t>CSU Lecturer Jim Tulip</w:t>
+      </w:r>
+    </w:p>
+    <w:p>
+      <w:pPr>
+        <w:pStyle w:val="Heading2"/>
+        <w:rPr>
+          <w:color w:val="7030A0"/>
+        </w:rPr>
+      </w:pPr>
+      <w:bookmarkStart w:id="26" w:name="_Toc509517450"/>
+      <w:bookmarkStart w:id="27" w:name="_Toc510087822"/>
+      <w:r>
+        <w:rPr>
+          <w:color w:val="7030A0"/>
+        </w:rPr>
+        <w:t>2.2       Supplier</w:t>
+      </w:r>
+      <w:bookmarkEnd w:id="26"/>
+      <w:bookmarkEnd w:id="27"/>
+    </w:p>
+    <w:p>
+      <w:r>
+        <w:t>Online Question Game Group</w:t>
+      </w:r>
+    </w:p>
+    <w:p>
+      <w:pPr>
+        <w:pStyle w:val="Heading2"/>
+        <w:rPr>
+          <w:color w:val="7030A0"/>
+        </w:rPr>
+      </w:pPr>
+      <w:bookmarkStart w:id="28" w:name="_Toc509517451"/>
+      <w:bookmarkStart w:id="29" w:name="_Toc510087823"/>
+      <w:r>
+        <w:rPr>
+          <w:color w:val="7030A0"/>
+        </w:rPr>
+        <w:t>2.3</w:t>
+      </w:r>
+      <w:r>
+        <w:rPr>
+          <w:color w:val="7030A0"/>
+        </w:rPr>
+        <w:tab/>
+        <w:t>Assignment</w:t>
+      </w:r>
+      <w:bookmarkEnd w:id="28"/>
+      <w:bookmarkEnd w:id="29"/>
+    </w:p>
+    <w:p>
+      <w:r>
+        <w:t xml:space="preserve">The client wants an </w:t>
+      </w:r>
+      <w:commentRangeStart w:id="30"/>
+      <w:r>
+        <w:t xml:space="preserve">on-line </w:t>
+      </w:r>
+      <w:commentRangeEnd w:id="30"/>
+      <w:r>
+        <w:rPr>
+          <w:rStyle w:val="CommentReference"/>
+        </w:rPr>
+        <w:commentReference w:id="30"/>
+      </w:r>
+      <w:commentRangeStart w:id="31"/>
+      <w:r>
+        <w:t xml:space="preserve">Quiz </w:t>
+      </w:r>
+      <w:commentRangeEnd w:id="31"/>
+      <w:r>
+        <w:rPr>
+          <w:rStyle w:val="CommentReference"/>
+        </w:rPr>
+        <w:commentReference w:id="31"/>
+      </w:r>
+      <w:r>
+        <w:t xml:space="preserve">game </w:t>
+      </w:r>
+      <w:commentRangeStart w:id="32"/>
+      <w:r>
+        <w:t xml:space="preserve">with multi and single player mode </w:t>
+      </w:r>
+      <w:commentRangeEnd w:id="32"/>
+      <w:r>
+        <w:rPr>
+          <w:rStyle w:val="CommentReference"/>
+        </w:rPr>
+        <w:commentReference w:id="32"/>
+      </w:r>
+      <w:r>
+        <w:t xml:space="preserve">that can integrate with </w:t>
+      </w:r>
+      <w:commentRangeStart w:id="33"/>
+      <w:r>
+        <w:t>Facebook and Google Play Services</w:t>
+      </w:r>
+      <w:commentRangeEnd w:id="33"/>
+      <w:r>
+        <w:rPr>
+          <w:rStyle w:val="CommentReference"/>
+        </w:rPr>
+        <w:commentReference w:id="33"/>
+      </w:r>
+      <w:r>
+        <w:t xml:space="preserve">. The tests outlined will be testing the functional and non-functional requirements set out in in the Initial Requirements Model document. The results from these test should show full use case realisation. </w:t>
+      </w:r>
+    </w:p>
+    <w:p>
+      <w:pPr>
+        <w:pStyle w:val="Heading2"/>
+        <w:rPr>
+          <w:color w:val="7030A0"/>
+        </w:rPr>
+      </w:pPr>
+      <w:bookmarkStart w:id="34" w:name="_Toc509517452"/>
+      <w:bookmarkStart w:id="35" w:name="_Toc510087824"/>
+      <w:r>
+        <w:rPr>
+          <w:color w:val="7030A0"/>
+        </w:rPr>
+        <w:t>2.4</w:t>
+      </w:r>
+      <w:r>
+        <w:rPr>
+          <w:color w:val="7030A0"/>
+        </w:rPr>
+        <w:tab/>
+        <w:t>Scope</w:t>
+      </w:r>
+      <w:bookmarkEnd w:id="34"/>
+      <w:bookmarkEnd w:id="35"/>
+    </w:p>
+    <w:p>
+      <w:pPr>
+        <w:pStyle w:val="Heading3"/>
+        <w:rPr>
+          <w:color w:val="7030A0"/>
+        </w:rPr>
+      </w:pPr>
+      <w:bookmarkStart w:id="36" w:name="_Toc509517453"/>
+      <w:bookmarkStart w:id="37" w:name="_Toc510087825"/>
+      <w:r>
+        <w:rPr>
+          <w:color w:val="7030A0"/>
+        </w:rPr>
+        <w:t>2</w:t>
+      </w:r>
+      <w:r>
+        <w:rPr>
+          <w:color w:val="7030A0"/>
+        </w:rPr>
+        <w:t>.4</w:t>
+      </w:r>
+      <w:r>
+        <w:rPr>
+          <w:color w:val="7030A0"/>
+        </w:rPr>
+        <w:t>.1</w:t>
+      </w:r>
+      <w:r>
+        <w:rPr>
+          <w:color w:val="7030A0"/>
+        </w:rPr>
+        <w:t xml:space="preserve"> </w:t>
+      </w:r>
+      <w:r>
+        <w:rPr>
+          <w:color w:val="7030A0"/>
+        </w:rPr>
+        <w:t xml:space="preserve">   </w:t>
+      </w:r>
+      <w:r>
+        <w:rPr>
+          <w:color w:val="7030A0"/>
+        </w:rPr>
+        <w:t>Functions to be tested.</w:t>
+      </w:r>
+      <w:bookmarkEnd w:id="36"/>
+      <w:bookmarkEnd w:id="37"/>
     </w:p>
     <w:p>
       <w:pPr>
@@ -7741,8 +8045,8 @@
       <w:pPr>
         <w:pStyle w:val="Heading3"/>
       </w:pPr>
-      <w:bookmarkStart w:id="26" w:name="_Toc509517454"/>
-      <w:bookmarkStart w:id="27" w:name="_Toc510087826"/>
+      <w:bookmarkStart w:id="38" w:name="_Toc509517454"/>
+      <w:bookmarkStart w:id="39" w:name="_Toc510087826"/>
       <w:r>
         <w:rPr>
           <w:color w:val="7030A0"/>
@@ -7770,8 +8074,8 @@
       <w:r>
         <w:t>.</w:t>
       </w:r>
-      <w:bookmarkEnd w:id="26"/>
-      <w:bookmarkEnd w:id="27"/>
+      <w:bookmarkEnd w:id="38"/>
+      <w:bookmarkEnd w:id="39"/>
     </w:p>
     <w:p>
       <w:pPr>
@@ -7809,8 +8113,8 @@
           <w:lang w:val="en-US"/>
         </w:rPr>
       </w:pPr>
-      <w:bookmarkStart w:id="28" w:name="_Toc509517455"/>
-      <w:bookmarkStart w:id="29" w:name="_Toc510087827"/>
+      <w:bookmarkStart w:id="40" w:name="_Toc509517455"/>
+      <w:bookmarkStart w:id="41" w:name="_Toc510087827"/>
       <w:r>
         <w:rPr>
           <w:rFonts w:cstheme="majorHAnsi"/>
@@ -7843,8 +8147,8 @@
         </w:rPr>
         <w:t>ssumptions</w:t>
       </w:r>
-      <w:bookmarkEnd w:id="28"/>
-      <w:bookmarkEnd w:id="29"/>
+      <w:bookmarkEnd w:id="40"/>
+      <w:bookmarkEnd w:id="41"/>
     </w:p>
     <w:p>
       <w:pPr>
@@ -7907,6 +8211,7 @@
           <w:lang w:val="en-US"/>
         </w:rPr>
       </w:pPr>
+      <w:commentRangeStart w:id="42"/>
       <w:r>
         <w:rPr>
           <w:lang w:val="en-US"/>
@@ -7931,6 +8236,13 @@
           <w:lang w:val="en-US"/>
         </w:rPr>
         <w:t>.</w:t>
+      </w:r>
+      <w:commentRangeEnd w:id="42"/>
+      <w:r>
+        <w:rPr>
+          <w:rStyle w:val="CommentReference"/>
+        </w:rPr>
+        <w:commentReference w:id="42"/>
       </w:r>
     </w:p>
     <w:p>
@@ -7944,11 +8256,25 @@
           <w:lang w:val="en-US"/>
         </w:rPr>
       </w:pPr>
+      <w:commentRangeStart w:id="43"/>
       <w:r>
         <w:rPr>
           <w:lang w:val="en-US"/>
         </w:rPr>
-        <w:t>The prevailing project plan is boundary for this master test plan and the execution of the test project is based on this</w:t>
+        <w:t xml:space="preserve">The prevailing project plan is boundary for this master </w:t>
+      </w:r>
+      <w:commentRangeEnd w:id="43"/>
+      <w:r>
+        <w:rPr>
+          <w:rStyle w:val="CommentReference"/>
+        </w:rPr>
+        <w:commentReference w:id="43"/>
+      </w:r>
+      <w:r>
+        <w:rPr>
+          <w:lang w:val="en-US"/>
+        </w:rPr>
+        <w:t>test plan and the execution of the test project is based on this</w:t>
       </w:r>
       <w:r>
         <w:rPr>
@@ -8008,68 +8334,56 @@
     </w:p>
     <w:p>
       <w:pPr>
-        <w:pStyle w:val="ListParagraph"/>
-        <w:numPr>
-          <w:ilvl w:val="0"/>
-          <w:numId w:val="9"/>
-        </w:numPr>
-        <w:rPr>
-          <w:lang w:val="en-US"/>
-        </w:rPr>
-      </w:pPr>
+        <w:pStyle w:val="Heading2"/>
+        <w:rPr>
+          <w:color w:val="7030A0"/>
+        </w:rPr>
+      </w:pPr>
+      <w:bookmarkStart w:id="44" w:name="_Toc509517456"/>
+      <w:bookmarkStart w:id="45" w:name="_Toc510087828"/>
+      <w:r>
+        <w:rPr>
+          <w:color w:val="7030A0"/>
+        </w:rPr>
+        <w:t>2.6</w:t>
+      </w:r>
+      <w:r>
+        <w:rPr>
+          <w:color w:val="7030A0"/>
+        </w:rPr>
+        <w:tab/>
+        <w:t>Acceptors and A</w:t>
+      </w:r>
+      <w:r>
+        <w:rPr>
+          <w:color w:val="7030A0"/>
+        </w:rPr>
+        <w:t xml:space="preserve">cceptance </w:t>
+      </w:r>
+      <w:r>
+        <w:rPr>
+          <w:color w:val="7030A0"/>
+        </w:rPr>
+        <w:t>C</w:t>
+      </w:r>
+      <w:r>
+        <w:rPr>
+          <w:color w:val="7030A0"/>
+        </w:rPr>
+        <w:t>riteria</w:t>
+      </w:r>
+      <w:bookmarkEnd w:id="44"/>
+      <w:bookmarkEnd w:id="45"/>
     </w:p>
     <w:p>
       <w:pPr>
-        <w:pStyle w:val="Heading2"/>
+        <w:pStyle w:val="Heading3"/>
         <w:rPr>
           <w:color w:val="7030A0"/>
         </w:rPr>
       </w:pPr>
-      <w:bookmarkStart w:id="30" w:name="_Toc509517456"/>
-      <w:bookmarkStart w:id="31" w:name="_Toc510087828"/>
-      <w:r>
-        <w:rPr>
-          <w:color w:val="7030A0"/>
-        </w:rPr>
-        <w:t>2.6</w:t>
-      </w:r>
-      <w:r>
-        <w:rPr>
-          <w:color w:val="7030A0"/>
-        </w:rPr>
-        <w:tab/>
-        <w:t>Acceptors and A</w:t>
-      </w:r>
-      <w:r>
-        <w:rPr>
-          <w:color w:val="7030A0"/>
-        </w:rPr>
-        <w:t xml:space="preserve">cceptance </w:t>
-      </w:r>
-      <w:r>
-        <w:rPr>
-          <w:color w:val="7030A0"/>
-        </w:rPr>
-        <w:t>C</w:t>
-      </w:r>
-      <w:r>
-        <w:rPr>
-          <w:color w:val="7030A0"/>
-        </w:rPr>
-        <w:t>riteria</w:t>
-      </w:r>
-      <w:bookmarkEnd w:id="30"/>
-      <w:bookmarkEnd w:id="31"/>
-    </w:p>
-    <w:p>
-      <w:pPr>
-        <w:pStyle w:val="Heading3"/>
-        <w:rPr>
-          <w:color w:val="7030A0"/>
-        </w:rPr>
-      </w:pPr>
-      <w:bookmarkStart w:id="32" w:name="_Toc509517457"/>
-      <w:bookmarkStart w:id="33" w:name="_Toc510087829"/>
+      <w:bookmarkStart w:id="46" w:name="_Toc509517457"/>
+      <w:bookmarkStart w:id="47" w:name="_Toc510087829"/>
       <w:r>
         <w:rPr>
           <w:color w:val="7030A0"/>
@@ -8098,8 +8412,8 @@
         </w:rPr>
         <w:t>Acceptants</w:t>
       </w:r>
-      <w:bookmarkEnd w:id="32"/>
-      <w:bookmarkEnd w:id="33"/>
+      <w:bookmarkEnd w:id="46"/>
+      <w:bookmarkEnd w:id="47"/>
     </w:p>
     <w:p>
       <w:pPr>
@@ -8252,7 +8566,21 @@
               <w:rPr>
                 <w:lang w:val="en-US"/>
               </w:rPr>
-              <w:t>IT303 Lecturer CSU</w:t>
+              <w:t xml:space="preserve">IT303 Lecturer </w:t>
+            </w:r>
+            <w:commentRangeStart w:id="48"/>
+            <w:r>
+              <w:rPr>
+                <w:lang w:val="en-US"/>
+              </w:rPr>
+              <w:t>CSU</w:t>
+            </w:r>
+            <w:commentRangeEnd w:id="48"/>
+            <w:r>
+              <w:rPr>
+                <w:rStyle w:val="CommentReference"/>
+              </w:rPr>
+              <w:commentReference w:id="48"/>
             </w:r>
           </w:p>
         </w:tc>
@@ -8270,6 +8598,14 @@
                 <w:lang w:val="en-US"/>
               </w:rPr>
             </w:pPr>
+            <w:commentRangeStart w:id="49"/>
+            <w:r>
+              <w:rPr>
+                <w:b w:val="0"/>
+                <w:lang w:val="en-US"/>
+              </w:rPr>
+              <w:t>The Client</w:t>
+            </w:r>
           </w:p>
         </w:tc>
         <w:tc>
@@ -8283,6 +8619,12 @@
                 <w:lang w:val="en-US"/>
               </w:rPr>
             </w:pPr>
+            <w:r>
+              <w:rPr>
+                <w:lang w:val="en-US"/>
+              </w:rPr>
+              <w:t xml:space="preserve">Sign off and project acceptance </w:t>
+            </w:r>
           </w:p>
         </w:tc>
         <w:tc>
@@ -8292,10 +8634,17 @@
           <w:p>
             <w:pPr>
               <w:cnfStyle w:val="000000000000" w:firstRow="0" w:lastRow="0" w:firstColumn="0" w:lastColumn="0" w:oddVBand="0" w:evenVBand="0" w:oddHBand="0" w:evenHBand="0" w:firstRowFirstColumn="0" w:firstRowLastColumn="0" w:lastRowFirstColumn="0" w:lastRowLastColumn="0"/>
-              <w:rPr>
-                <w:lang w:val="en-US"/>
-              </w:rPr>
-            </w:pPr>
+            </w:pPr>
+            <w:r>
+              <w:t>Online Question Game Group</w:t>
+            </w:r>
+            <w:commentRangeEnd w:id="49"/>
+            <w:r>
+              <w:rPr>
+                <w:rStyle w:val="CommentReference"/>
+              </w:rPr>
+              <w:commentReference w:id="49"/>
+            </w:r>
           </w:p>
         </w:tc>
       </w:tr>
@@ -8356,10 +8705,10 @@
           <w:lang w:val="en-US"/>
         </w:rPr>
       </w:pPr>
-      <w:bookmarkStart w:id="34" w:name="__RefHeading___Toc205713844"/>
-      <w:bookmarkStart w:id="35" w:name="_Toc509517458"/>
-      <w:bookmarkStart w:id="36" w:name="_Toc510087830"/>
-      <w:bookmarkEnd w:id="34"/>
+      <w:bookmarkStart w:id="50" w:name="__RefHeading___Toc205713844"/>
+      <w:bookmarkStart w:id="51" w:name="_Toc509517458"/>
+      <w:bookmarkStart w:id="52" w:name="_Toc510087830"/>
+      <w:bookmarkEnd w:id="50"/>
       <w:r>
         <w:rPr>
           <w:color w:val="7030A0"/>
@@ -8388,8 +8737,8 @@
         </w:rPr>
         <w:t>Acceptation criteria</w:t>
       </w:r>
-      <w:bookmarkEnd w:id="35"/>
-      <w:bookmarkEnd w:id="36"/>
+      <w:bookmarkEnd w:id="51"/>
+      <w:bookmarkEnd w:id="52"/>
     </w:p>
     <w:p>
       <w:pPr>
@@ -8490,11 +8839,22 @@
                 <w:lang w:val="en-US"/>
               </w:rPr>
             </w:pPr>
+            <w:commentRangeStart w:id="53"/>
             <w:r>
               <w:rPr>
                 <w:lang w:val="en-US"/>
               </w:rPr>
               <w:t>Standard</w:t>
+            </w:r>
+            <w:commentRangeEnd w:id="53"/>
+            <w:r>
+              <w:rPr>
+                <w:rStyle w:val="CommentReference"/>
+                <w:b w:val="0"/>
+                <w:bCs w:val="0"/>
+                <w:color w:val="auto"/>
+              </w:rPr>
+              <w:commentReference w:id="53"/>
             </w:r>
           </w:p>
         </w:tc>
@@ -8515,12 +8875,29 @@
                 <w:lang w:val="en-US"/>
               </w:rPr>
             </w:pPr>
+            <w:commentRangeStart w:id="54"/>
             <w:r>
               <w:rPr>
                 <w:b w:val="0"/>
                 <w:lang w:val="en-US"/>
               </w:rPr>
-              <w:t>Game must be playable on different operating systems.</w:t>
+              <w:t>Game must be playable on different operating systems</w:t>
+            </w:r>
+            <w:commentRangeEnd w:id="54"/>
+            <w:r>
+              <w:rPr>
+                <w:rStyle w:val="CommentReference"/>
+                <w:b w:val="0"/>
+                <w:bCs w:val="0"/>
+              </w:rPr>
+              <w:commentReference w:id="54"/>
+            </w:r>
+            <w:r>
+              <w:rPr>
+                <w:b w:val="0"/>
+                <w:lang w:val="en-US"/>
+              </w:rPr>
+              <w:t>.</w:t>
             </w:r>
           </w:p>
         </w:tc>
@@ -8788,11 +9165,19 @@
                 <w:lang w:val="en-US"/>
               </w:rPr>
             </w:pPr>
+            <w:commentRangeStart w:id="55"/>
             <w:r>
               <w:rPr>
                 <w:lang w:val="en-US"/>
               </w:rPr>
               <w:t>Medium</w:t>
+            </w:r>
+            <w:commentRangeEnd w:id="55"/>
+            <w:r>
+              <w:rPr>
+                <w:rStyle w:val="CommentReference"/>
+              </w:rPr>
+              <w:commentReference w:id="55"/>
             </w:r>
           </w:p>
         </w:tc>
@@ -9229,8 +9614,8 @@
           <w:lang w:val="nl-NL"/>
         </w:rPr>
       </w:pPr>
-      <w:bookmarkStart w:id="37" w:name="_Toc509517459"/>
-      <w:bookmarkStart w:id="38" w:name="_Toc510087831"/>
+      <w:bookmarkStart w:id="56" w:name="_Toc509517459"/>
+      <w:bookmarkStart w:id="57" w:name="_Toc510087831"/>
       <w:r>
         <w:rPr>
           <w:color w:val="7030A0"/>
@@ -9245,8 +9630,8 @@
         </w:rPr>
         <w:t>Documentation</w:t>
       </w:r>
-      <w:bookmarkEnd w:id="37"/>
-      <w:bookmarkEnd w:id="38"/>
+      <w:bookmarkEnd w:id="56"/>
+      <w:bookmarkEnd w:id="57"/>
     </w:p>
     <w:p>
       <w:pPr>
@@ -9256,10 +9641,10 @@
           <w:lang w:val="nl-NL"/>
         </w:rPr>
       </w:pPr>
-      <w:bookmarkStart w:id="39" w:name="__RefHeading___Toc205713846"/>
-      <w:bookmarkStart w:id="40" w:name="_Toc509517460"/>
-      <w:bookmarkStart w:id="41" w:name="_Toc510087832"/>
-      <w:bookmarkEnd w:id="39"/>
+      <w:bookmarkStart w:id="58" w:name="__RefHeading___Toc205713846"/>
+      <w:bookmarkStart w:id="59" w:name="_Toc509517460"/>
+      <w:bookmarkStart w:id="60" w:name="_Toc510087832"/>
+      <w:bookmarkEnd w:id="58"/>
       <w:r>
         <w:rPr>
           <w:color w:val="7030A0"/>
@@ -9288,8 +9673,8 @@
         </w:rPr>
         <w:t>lan</w:t>
       </w:r>
-      <w:bookmarkEnd w:id="40"/>
-      <w:bookmarkEnd w:id="41"/>
+      <w:bookmarkEnd w:id="59"/>
+      <w:bookmarkEnd w:id="60"/>
     </w:p>
     <w:p>
       <w:pPr>
@@ -9469,6 +9854,7 @@
                 <w:lang w:val="en-US"/>
               </w:rPr>
             </w:pPr>
+            <w:commentRangeStart w:id="61"/>
             <w:r>
               <w:rPr>
                 <w:lang w:val="en-US"/>
@@ -9480,6 +9866,13 @@
                 <w:lang w:val="en-US"/>
               </w:rPr>
               <w:t>3</w:t>
+            </w:r>
+            <w:commentRangeEnd w:id="61"/>
+            <w:r>
+              <w:rPr>
+                <w:rStyle w:val="CommentReference"/>
+              </w:rPr>
+              <w:commentReference w:id="61"/>
             </w:r>
           </w:p>
         </w:tc>
@@ -9629,8 +10022,8 @@
           <w:lang w:val="nl-NL"/>
         </w:rPr>
       </w:pPr>
-      <w:bookmarkStart w:id="42" w:name="__RefHeading___Toc205713847"/>
-      <w:bookmarkEnd w:id="42"/>
+      <w:bookmarkStart w:id="62" w:name="__RefHeading___Toc205713847"/>
+      <w:bookmarkEnd w:id="62"/>
     </w:p>
     <w:p>
       <w:pPr>
@@ -9640,8 +10033,8 @@
           <w:lang w:val="nl-NL"/>
         </w:rPr>
       </w:pPr>
-      <w:bookmarkStart w:id="43" w:name="_Toc509517461"/>
-      <w:bookmarkStart w:id="44" w:name="_Toc510087833"/>
+      <w:bookmarkStart w:id="63" w:name="_Toc509517461"/>
+      <w:bookmarkStart w:id="64" w:name="_Toc510087833"/>
       <w:r>
         <w:rPr>
           <w:color w:val="7030A0"/>
@@ -9656,8 +10049,8 @@
         </w:rPr>
         <w:t>Standards</w:t>
       </w:r>
-      <w:bookmarkEnd w:id="43"/>
-      <w:bookmarkEnd w:id="44"/>
+      <w:bookmarkEnd w:id="63"/>
+      <w:bookmarkEnd w:id="64"/>
     </w:p>
     <w:p>
       <w:pPr>
@@ -9892,7 +10285,7 @@
                 <w:lang w:val="nl-NL"/>
               </w:rPr>
             </w:pPr>
-            <w:hyperlink r:id="rId7" w:history="1">
+            <w:hyperlink r:id="rId9" w:history="1">
               <w:r>
                 <w:rPr>
                   <w:rStyle w:val="Hyperlink"/>
@@ -9994,6 +10387,20 @@
                 <w:lang w:val="nl-NL"/>
               </w:rPr>
             </w:pPr>
+            <w:commentRangeStart w:id="65"/>
+            <w:r>
+              <w:rPr>
+                <w:lang w:val="nl-NL"/>
+              </w:rPr>
+              <w:t>PSR-1</w:t>
+            </w:r>
+            <w:commentRangeEnd w:id="65"/>
+            <w:r>
+              <w:rPr>
+                <w:rStyle w:val="CommentReference"/>
+              </w:rPr>
+              <w:commentReference w:id="65"/>
+            </w:r>
           </w:p>
         </w:tc>
       </w:tr>
@@ -10112,8 +10519,8 @@
           <w:lang w:val="nl-NL"/>
         </w:rPr>
       </w:pPr>
-      <w:bookmarkStart w:id="45" w:name="__RefHeading___Toc205713848"/>
-      <w:bookmarkEnd w:id="45"/>
+      <w:bookmarkStart w:id="66" w:name="__RefHeading___Toc205713848"/>
+      <w:bookmarkEnd w:id="66"/>
     </w:p>
     <w:p>
       <w:pPr>
@@ -10123,8 +10530,9 @@
           <w:lang w:val="nl-NL"/>
         </w:rPr>
       </w:pPr>
-      <w:bookmarkStart w:id="46" w:name="_Toc509517462"/>
-      <w:bookmarkStart w:id="47" w:name="_Toc510087834"/>
+      <w:bookmarkStart w:id="67" w:name="_Toc509517462"/>
+      <w:bookmarkStart w:id="68" w:name="_Toc510087834"/>
+      <w:commentRangeStart w:id="69"/>
       <w:r>
         <w:rPr>
           <w:color w:val="7030A0"/>
@@ -10139,8 +10547,17 @@
         </w:rPr>
         <w:t>Test basis</w:t>
       </w:r>
-      <w:bookmarkEnd w:id="46"/>
-      <w:bookmarkEnd w:id="47"/>
+      <w:bookmarkEnd w:id="67"/>
+      <w:bookmarkEnd w:id="68"/>
+      <w:commentRangeEnd w:id="69"/>
+      <w:r>
+        <w:rPr>
+          <w:rStyle w:val="CommentReference"/>
+          <w:rFonts w:asciiTheme="minorHAnsi" w:eastAsiaTheme="minorHAnsi" w:hAnsiTheme="minorHAnsi" w:cstheme="minorBidi"/>
+          <w:color w:val="auto"/>
+        </w:rPr>
+        <w:commentReference w:id="69"/>
+      </w:r>
     </w:p>
     <w:p>
       <w:pPr>
@@ -10568,8 +10985,8 @@
           <w:color w:val="7030A0"/>
         </w:rPr>
       </w:pPr>
-      <w:bookmarkStart w:id="48" w:name="_Toc509517463"/>
-      <w:bookmarkStart w:id="49" w:name="_Toc510087835"/>
+      <w:bookmarkStart w:id="70" w:name="_Toc509517463"/>
+      <w:bookmarkStart w:id="71" w:name="_Toc510087835"/>
       <w:r>
         <w:rPr>
           <w:color w:val="7030A0"/>
@@ -10588,8 +11005,8 @@
         </w:rPr>
         <w:t>Test Strategy</w:t>
       </w:r>
-      <w:bookmarkEnd w:id="48"/>
-      <w:bookmarkEnd w:id="49"/>
+      <w:bookmarkEnd w:id="70"/>
+      <w:bookmarkEnd w:id="71"/>
     </w:p>
     <w:p>
       <w:pPr>
@@ -10598,8 +11015,8 @@
           <w:color w:val="7030A0"/>
         </w:rPr>
       </w:pPr>
-      <w:bookmarkStart w:id="50" w:name="_Toc509517464"/>
-      <w:bookmarkStart w:id="51" w:name="_Toc510087836"/>
+      <w:bookmarkStart w:id="72" w:name="_Toc509517464"/>
+      <w:bookmarkStart w:id="73" w:name="_Toc510087836"/>
       <w:r>
         <w:rPr>
           <w:color w:val="7030A0"/>
@@ -10618,8 +11035,8 @@
         </w:rPr>
         <w:t>Product Risk Analysis</w:t>
       </w:r>
-      <w:bookmarkEnd w:id="50"/>
-      <w:bookmarkEnd w:id="51"/>
+      <w:bookmarkEnd w:id="72"/>
+      <w:bookmarkEnd w:id="73"/>
     </w:p>
     <w:p>
       <w:r>
@@ -10847,8 +11264,8 @@
           <w:color w:val="7030A0"/>
         </w:rPr>
       </w:pPr>
-      <w:bookmarkStart w:id="52" w:name="_Toc509517469"/>
-      <w:bookmarkStart w:id="53" w:name="_Toc510087837"/>
+      <w:bookmarkStart w:id="74" w:name="_Toc509517469"/>
+      <w:bookmarkStart w:id="75" w:name="_Toc510087837"/>
       <w:r>
         <w:rPr>
           <w:color w:val="7030A0"/>
@@ -10867,14 +11284,14 @@
         </w:rPr>
         <w:t xml:space="preserve"> </w:t>
       </w:r>
-      <w:bookmarkEnd w:id="52"/>
+      <w:bookmarkEnd w:id="74"/>
       <w:r>
         <w:rPr>
           <w:color w:val="7030A0"/>
         </w:rPr>
         <w:t>Approach</w:t>
       </w:r>
-      <w:bookmarkEnd w:id="53"/>
+      <w:bookmarkEnd w:id="75"/>
     </w:p>
     <w:p>
       <w:pPr>
@@ -10883,7 +11300,7 @@
           <w:color w:val="7030A0"/>
         </w:rPr>
       </w:pPr>
-      <w:bookmarkStart w:id="54" w:name="_Toc510087838"/>
+      <w:bookmarkStart w:id="76" w:name="_Toc510087838"/>
       <w:r>
         <w:rPr>
           <w:color w:val="7030A0"/>
@@ -10896,7 +11313,7 @@
         </w:rPr>
         <w:t xml:space="preserve"> Test Levels</w:t>
       </w:r>
-      <w:bookmarkEnd w:id="54"/>
+      <w:bookmarkEnd w:id="76"/>
     </w:p>
     <w:p>
       <w:r>
@@ -11046,7 +11463,7 @@
           <w:color w:val="7030A0"/>
         </w:rPr>
       </w:pPr>
-      <w:bookmarkStart w:id="55" w:name="_Toc510087839"/>
+      <w:bookmarkStart w:id="77" w:name="_Toc510087839"/>
     </w:p>
     <w:p>
       <w:pPr>
@@ -11079,7 +11496,7 @@
         </w:rPr>
         <w:t>ing</w:t>
       </w:r>
-      <w:bookmarkEnd w:id="55"/>
+      <w:bookmarkEnd w:id="77"/>
     </w:p>
     <w:p>
       <w:pPr>
@@ -11088,14 +11505,14 @@
           <w:color w:val="7030A0"/>
         </w:rPr>
       </w:pPr>
-      <w:bookmarkStart w:id="56" w:name="_Toc510087840"/>
+      <w:bookmarkStart w:id="78" w:name="_Toc510087840"/>
       <w:r>
         <w:rPr>
           <w:color w:val="7030A0"/>
         </w:rPr>
         <w:t>5.2.1 Goal</w:t>
       </w:r>
-      <w:bookmarkEnd w:id="56"/>
+      <w:bookmarkEnd w:id="78"/>
     </w:p>
     <w:p>
       <w:r>
@@ -11109,14 +11526,14 @@
           <w:color w:val="7030A0"/>
         </w:rPr>
       </w:pPr>
-      <w:bookmarkStart w:id="57" w:name="_Toc510087841"/>
+      <w:bookmarkStart w:id="79" w:name="_Toc510087841"/>
       <w:r>
         <w:rPr>
           <w:color w:val="7030A0"/>
         </w:rPr>
         <w:t>5.2.2 Short Description</w:t>
       </w:r>
-      <w:bookmarkEnd w:id="57"/>
+      <w:bookmarkEnd w:id="79"/>
     </w:p>
     <w:p>
       <w:r>
@@ -11125,9 +11542,11 @@
       <w:r>
         <w:t xml:space="preserve"> using </w:t>
       </w:r>
+      <w:bookmarkStart w:id="80" w:name="_GoBack"/>
       <w:r>
         <w:t>NUnit</w:t>
       </w:r>
+      <w:bookmarkEnd w:id="80"/>
       <w:r>
         <w:t>, to see that they do their required job.</w:t>
       </w:r>
@@ -11139,14 +11558,14 @@
           <w:color w:val="7030A0"/>
         </w:rPr>
       </w:pPr>
-      <w:bookmarkStart w:id="58" w:name="_Toc510087842"/>
+      <w:bookmarkStart w:id="81" w:name="_Toc510087842"/>
       <w:r>
         <w:rPr>
           <w:color w:val="7030A0"/>
         </w:rPr>
         <w:t>5.2.3 Responsible</w:t>
       </w:r>
-      <w:bookmarkEnd w:id="58"/>
+      <w:bookmarkEnd w:id="81"/>
     </w:p>
     <w:p>
       <w:r>
@@ -11183,7 +11602,7 @@
           <w:color w:val="7030A0"/>
         </w:rPr>
       </w:pPr>
-      <w:bookmarkStart w:id="59" w:name="_Toc510087843"/>
+      <w:bookmarkStart w:id="82" w:name="_Toc510087843"/>
       <w:r>
         <w:rPr>
           <w:color w:val="7030A0"/>
@@ -11208,7 +11627,7 @@
         </w:rPr>
         <w:t>ing</w:t>
       </w:r>
-      <w:bookmarkEnd w:id="59"/>
+      <w:bookmarkEnd w:id="82"/>
     </w:p>
     <w:p>
       <w:pPr>
@@ -11217,7 +11636,7 @@
           <w:color w:val="7030A0"/>
         </w:rPr>
       </w:pPr>
-      <w:bookmarkStart w:id="60" w:name="_Toc510087844"/>
+      <w:bookmarkStart w:id="83" w:name="_Toc510087844"/>
       <w:r>
         <w:rPr>
           <w:color w:val="7030A0"/>
@@ -11230,7 +11649,7 @@
         </w:rPr>
         <w:t>.1 Goal</w:t>
       </w:r>
-      <w:bookmarkEnd w:id="60"/>
+      <w:bookmarkEnd w:id="83"/>
     </w:p>
     <w:p>
       <w:r>
@@ -11253,7 +11672,7 @@
           <w:color w:val="7030A0"/>
         </w:rPr>
       </w:pPr>
-      <w:bookmarkStart w:id="61" w:name="_Toc510087845"/>
+      <w:bookmarkStart w:id="84" w:name="_Toc510087845"/>
       <w:r>
         <w:rPr>
           <w:color w:val="7030A0"/>
@@ -11266,7 +11685,7 @@
         </w:rPr>
         <w:t>.2 Short Description</w:t>
       </w:r>
-      <w:bookmarkEnd w:id="61"/>
+      <w:bookmarkEnd w:id="84"/>
     </w:p>
     <w:p>
       <w:r>
@@ -11295,7 +11714,7 @@
           <w:color w:val="7030A0"/>
         </w:rPr>
       </w:pPr>
-      <w:bookmarkStart w:id="62" w:name="_Toc510087846"/>
+      <w:bookmarkStart w:id="85" w:name="_Toc510087846"/>
       <w:r>
         <w:rPr>
           <w:color w:val="7030A0"/>
@@ -11308,7 +11727,7 @@
         </w:rPr>
         <w:t>.3 Responsible</w:t>
       </w:r>
-      <w:bookmarkEnd w:id="62"/>
+      <w:bookmarkEnd w:id="85"/>
     </w:p>
     <w:p>
       <w:r>
@@ -11338,7 +11757,7 @@
           <w:color w:val="7030A0"/>
         </w:rPr>
       </w:pPr>
-      <w:bookmarkStart w:id="63" w:name="_Toc510087847"/>
+      <w:bookmarkStart w:id="86" w:name="_Toc510087847"/>
       <w:r>
         <w:rPr>
           <w:color w:val="7030A0"/>
@@ -11375,7 +11794,7 @@
         </w:rPr>
         <w:t>ing</w:t>
       </w:r>
-      <w:bookmarkEnd w:id="63"/>
+      <w:bookmarkEnd w:id="86"/>
     </w:p>
     <w:p>
       <w:pPr>
@@ -11384,14 +11803,14 @@
           <w:color w:val="7030A0"/>
         </w:rPr>
       </w:pPr>
-      <w:bookmarkStart w:id="64" w:name="_Toc510087848"/>
+      <w:bookmarkStart w:id="87" w:name="_Toc510087848"/>
       <w:r>
         <w:rPr>
           <w:color w:val="7030A0"/>
         </w:rPr>
         <w:t>5.4.1 Goal</w:t>
       </w:r>
-      <w:bookmarkEnd w:id="64"/>
+      <w:bookmarkEnd w:id="87"/>
     </w:p>
     <w:p>
       <w:r>
@@ -11408,14 +11827,14 @@
           <w:color w:val="7030A0"/>
         </w:rPr>
       </w:pPr>
-      <w:bookmarkStart w:id="65" w:name="_Toc510087849"/>
+      <w:bookmarkStart w:id="88" w:name="_Toc510087849"/>
       <w:r>
         <w:rPr>
           <w:color w:val="7030A0"/>
         </w:rPr>
         <w:t>5.4.2 Short Description</w:t>
       </w:r>
-      <w:bookmarkEnd w:id="65"/>
+      <w:bookmarkEnd w:id="88"/>
     </w:p>
     <w:p>
       <w:r>
@@ -11435,14 +11854,14 @@
           <w:color w:val="7030A0"/>
         </w:rPr>
       </w:pPr>
-      <w:bookmarkStart w:id="66" w:name="_Toc510087850"/>
+      <w:bookmarkStart w:id="89" w:name="_Toc510087850"/>
       <w:r>
         <w:rPr>
           <w:color w:val="7030A0"/>
         </w:rPr>
         <w:t>5.4.3 Responsible</w:t>
       </w:r>
-      <w:bookmarkEnd w:id="66"/>
+      <w:bookmarkEnd w:id="89"/>
     </w:p>
     <w:p>
       <w:r>
@@ -11472,7 +11891,7 @@
           <w:color w:val="7030A0"/>
         </w:rPr>
       </w:pPr>
-      <w:bookmarkStart w:id="67" w:name="_Toc510087851"/>
+      <w:bookmarkStart w:id="90" w:name="_Toc510087851"/>
       <w:r>
         <w:rPr>
           <w:color w:val="7030A0"/>
@@ -11491,7 +11910,7 @@
         </w:rPr>
         <w:t>Phasing Per Test Level</w:t>
       </w:r>
-      <w:bookmarkEnd w:id="67"/>
+      <w:bookmarkEnd w:id="90"/>
     </w:p>
     <w:p>
       <w:r>
@@ -11618,7 +12037,7 @@
           <w:color w:val="7030A0"/>
         </w:rPr>
       </w:pPr>
-      <w:bookmarkStart w:id="68" w:name="_Toc510087852"/>
+      <w:bookmarkStart w:id="91" w:name="_Toc510087852"/>
       <w:r>
         <w:rPr>
           <w:color w:val="7030A0"/>
@@ -11649,7 +12068,7 @@
         </w:rPr>
         <w:t xml:space="preserve"> Each Test Level</w:t>
       </w:r>
-      <w:bookmarkEnd w:id="68"/>
+      <w:bookmarkEnd w:id="91"/>
     </w:p>
     <w:p>
       <w:pPr>
@@ -11658,8 +12077,8 @@
           <w:color w:val="7030A0"/>
         </w:rPr>
       </w:pPr>
-      <w:bookmarkStart w:id="69" w:name="_Toc510087853"/>
-      <w:bookmarkStart w:id="70" w:name="_Toc509517470"/>
+      <w:bookmarkStart w:id="92" w:name="_Toc510087853"/>
+      <w:bookmarkStart w:id="93" w:name="_Toc509517470"/>
       <w:r>
         <w:rPr>
           <w:color w:val="7030A0"/>
@@ -11673,7 +12092,7 @@
         <w:tab/>
         <w:t>Functional Acceptance Test</w:t>
       </w:r>
-      <w:bookmarkEnd w:id="69"/>
+      <w:bookmarkEnd w:id="92"/>
       <w:r>
         <w:rPr>
           <w:color w:val="7030A0"/>
@@ -11874,7 +12293,7 @@
           <w:numId w:val="31"/>
         </w:numPr>
       </w:pPr>
-      <w:bookmarkStart w:id="71" w:name="_Toc510087854"/>
+      <w:bookmarkStart w:id="94" w:name="_Toc510087854"/>
       <w:r>
         <w:t>Identify all defects and fix them</w:t>
       </w:r>
@@ -11929,7 +12348,7 @@
         <w:tab/>
         <w:t>User Acceptance Test</w:t>
       </w:r>
-      <w:bookmarkEnd w:id="71"/>
+      <w:bookmarkEnd w:id="94"/>
       <w:r>
         <w:rPr>
           <w:color w:val="7030A0"/>
@@ -12080,7 +12499,7 @@
           <w:color w:val="7030A0"/>
         </w:rPr>
       </w:pPr>
-      <w:bookmarkStart w:id="72" w:name="_Toc510087855"/>
+      <w:bookmarkStart w:id="95" w:name="_Toc510087855"/>
       <w:r>
         <w:rPr>
           <w:color w:val="7030A0"/>
@@ -12093,14 +12512,14 @@
         </w:rPr>
         <w:t xml:space="preserve">. </w:t>
       </w:r>
-      <w:bookmarkEnd w:id="70"/>
+      <w:bookmarkEnd w:id="93"/>
       <w:r>
         <w:rPr>
           <w:color w:val="7030A0"/>
         </w:rPr>
         <w:t>Organization</w:t>
       </w:r>
-      <w:bookmarkEnd w:id="72"/>
+      <w:bookmarkEnd w:id="95"/>
       <w:r>
         <w:rPr>
           <w:color w:val="7030A0"/>
@@ -12115,7 +12534,7 @@
           <w:color w:val="7030A0"/>
         </w:rPr>
       </w:pPr>
-      <w:bookmarkStart w:id="73" w:name="_Toc510087856"/>
+      <w:bookmarkStart w:id="96" w:name="_Toc510087856"/>
       <w:r>
         <w:rPr>
           <w:color w:val="7030A0"/>
@@ -12128,7 +12547,7 @@
         </w:rPr>
         <w:t>Organization structure</w:t>
       </w:r>
-      <w:bookmarkEnd w:id="73"/>
+      <w:bookmarkEnd w:id="96"/>
       <w:r>
         <w:rPr>
           <w:color w:val="7030A0"/>
@@ -12192,7 +12611,7 @@
           <w:color w:val="7030A0"/>
         </w:rPr>
       </w:pPr>
-      <w:bookmarkStart w:id="74" w:name="_Toc510087857"/>
+      <w:bookmarkStart w:id="97" w:name="_Toc510087857"/>
       <w:r>
         <w:rPr>
           <w:color w:val="7030A0"/>
@@ -12205,7 +12624,7 @@
         </w:rPr>
         <w:t>Roles, tasks and responsibilities</w:t>
       </w:r>
-      <w:bookmarkEnd w:id="74"/>
+      <w:bookmarkEnd w:id="97"/>
     </w:p>
     <w:p/>
     <w:tbl>
@@ -12248,7 +12667,7 @@
                 <w:lang w:val="nl-NL" w:eastAsia="zh-CN"/>
               </w:rPr>
             </w:pPr>
-            <w:bookmarkStart w:id="75" w:name="_Toc510087858"/>
+            <w:bookmarkStart w:id="98" w:name="_Toc510087858"/>
             <w:r>
               <w:rPr>
                 <w:rFonts w:ascii="Verdana" w:eastAsia="Wingdings 2" w:hAnsi="Verdana" w:cs="Verdana"/>
@@ -13198,7 +13617,7 @@
         </w:rPr>
         <w:t>6.3 Structure of meetings</w:t>
       </w:r>
-      <w:bookmarkEnd w:id="75"/>
+      <w:bookmarkEnd w:id="98"/>
     </w:p>
     <w:p/>
     <w:tbl>
@@ -13699,14 +14118,14 @@
           <w:color w:val="7030A0"/>
         </w:rPr>
       </w:pPr>
-      <w:bookmarkStart w:id="76" w:name="_Toc510087859"/>
+      <w:bookmarkStart w:id="99" w:name="_Toc510087859"/>
       <w:r>
         <w:rPr>
           <w:color w:val="7030A0"/>
         </w:rPr>
         <w:t>6.4 Structure of reporting</w:t>
       </w:r>
-      <w:bookmarkEnd w:id="76"/>
+      <w:bookmarkEnd w:id="99"/>
     </w:p>
     <w:p/>
     <w:tbl>
@@ -14762,14 +15181,14 @@
           <w:color w:val="7030A0"/>
         </w:rPr>
       </w:pPr>
-      <w:bookmarkStart w:id="77" w:name="_Toc510087860"/>
+      <w:bookmarkStart w:id="100" w:name="_Toc510087860"/>
       <w:r>
         <w:rPr>
           <w:color w:val="7030A0"/>
         </w:rPr>
         <w:t>6.5 Completion</w:t>
       </w:r>
-      <w:bookmarkEnd w:id="77"/>
+      <w:bookmarkEnd w:id="100"/>
     </w:p>
     <w:p>
       <w:r>
@@ -14784,7 +15203,7 @@
           <w:color w:val="7030A0"/>
         </w:rPr>
       </w:pPr>
-      <w:bookmarkStart w:id="78" w:name="_Toc510087861"/>
+      <w:bookmarkStart w:id="101" w:name="_Toc510087861"/>
       <w:r>
         <w:rPr>
           <w:color w:val="7030A0"/>
@@ -14803,7 +15222,7 @@
         </w:rPr>
         <w:t xml:space="preserve"> Infrastructure</w:t>
       </w:r>
-      <w:bookmarkEnd w:id="78"/>
+      <w:bookmarkEnd w:id="101"/>
       <w:r>
         <w:rPr>
           <w:color w:val="7030A0"/>
@@ -14818,7 +15237,7 @@
           <w:color w:val="7030A0"/>
         </w:rPr>
       </w:pPr>
-      <w:bookmarkStart w:id="79" w:name="_Toc510087862"/>
+      <w:bookmarkStart w:id="102" w:name="_Toc510087862"/>
       <w:r>
         <w:rPr>
           <w:color w:val="7030A0"/>
@@ -14832,7 +15251,7 @@
         <w:tab/>
         <w:t>Test environments</w:t>
       </w:r>
-      <w:bookmarkEnd w:id="79"/>
+      <w:bookmarkEnd w:id="102"/>
       <w:r>
         <w:rPr>
           <w:color w:val="7030A0"/>
@@ -15880,7 +16299,7 @@
           <w:color w:val="7030A0"/>
         </w:rPr>
       </w:pPr>
-      <w:bookmarkStart w:id="80" w:name="_Toc510087863"/>
+      <w:bookmarkStart w:id="103" w:name="_Toc510087863"/>
       <w:r>
         <w:rPr>
           <w:color w:val="7030A0"/>
@@ -15894,7 +16313,7 @@
         <w:tab/>
         <w:t>Test tools</w:t>
       </w:r>
-      <w:bookmarkEnd w:id="80"/>
+      <w:bookmarkEnd w:id="103"/>
     </w:p>
     <w:p/>
     <w:tbl>
@@ -16521,7 +16940,7 @@
           <w:color w:val="7030A0"/>
         </w:rPr>
       </w:pPr>
-      <w:bookmarkStart w:id="81" w:name="_Toc510087864"/>
+      <w:bookmarkStart w:id="104" w:name="_Toc510087864"/>
       <w:r>
         <w:rPr>
           <w:color w:val="7030A0"/>
@@ -16541,7 +16960,7 @@
         </w:rPr>
         <w:t>Office setup</w:t>
       </w:r>
-      <w:bookmarkEnd w:id="81"/>
+      <w:bookmarkEnd w:id="104"/>
       <w:r>
         <w:rPr>
           <w:color w:val="7030A0"/>
@@ -17071,7 +17490,7 @@
       <w:pPr>
         <w:pStyle w:val="Heading1"/>
       </w:pPr>
-      <w:bookmarkStart w:id="82" w:name="_Toc510087865"/>
+      <w:bookmarkStart w:id="105" w:name="_Toc510087865"/>
       <w:r>
         <w:rPr>
           <w:color w:val="7030A0"/>
@@ -17090,7 +17509,7 @@
         </w:rPr>
         <w:t>Management</w:t>
       </w:r>
-      <w:bookmarkEnd w:id="82"/>
+      <w:bookmarkEnd w:id="105"/>
       <w:r>
         <w:tab/>
       </w:r>
@@ -17102,7 +17521,7 @@
           <w:color w:val="7030A0"/>
         </w:rPr>
       </w:pPr>
-      <w:bookmarkStart w:id="83" w:name="_Toc510087866"/>
+      <w:bookmarkStart w:id="106" w:name="_Toc510087866"/>
       <w:r>
         <w:rPr>
           <w:color w:val="7030A0"/>
@@ -17116,7 +17535,7 @@
         <w:tab/>
         <w:t>Test process management</w:t>
       </w:r>
-      <w:bookmarkEnd w:id="83"/>
+      <w:bookmarkEnd w:id="106"/>
       <w:r>
         <w:rPr>
           <w:color w:val="7030A0"/>
@@ -17915,7 +18334,7 @@
           <w:color w:val="7030A0"/>
         </w:rPr>
       </w:pPr>
-      <w:bookmarkStart w:id="84" w:name="_Toc510087867"/>
+      <w:bookmarkStart w:id="107" w:name="_Toc510087867"/>
       <w:r>
         <w:rPr>
           <w:color w:val="7030A0"/>
@@ -17934,7 +18353,7 @@
         </w:rPr>
         <w:t>Test infrastructure management</w:t>
       </w:r>
-      <w:bookmarkEnd w:id="84"/>
+      <w:bookmarkEnd w:id="107"/>
     </w:p>
     <w:p>
       <w:pPr>
@@ -18371,7 +18790,7 @@
           <w:color w:val="7030A0"/>
         </w:rPr>
       </w:pPr>
-      <w:bookmarkStart w:id="85" w:name="_Toc510087868"/>
+      <w:bookmarkStart w:id="108" w:name="_Toc510087868"/>
       <w:r>
         <w:rPr>
           <w:color w:val="7030A0"/>
@@ -18385,7 +18804,7 @@
         <w:tab/>
         <w:t>Test product management</w:t>
       </w:r>
-      <w:bookmarkEnd w:id="85"/>
+      <w:bookmarkEnd w:id="108"/>
       <w:r>
         <w:rPr>
           <w:color w:val="7030A0"/>
@@ -18474,7 +18893,7 @@
       <w:pPr>
         <w:pStyle w:val="Heading2"/>
       </w:pPr>
-      <w:bookmarkStart w:id="86" w:name="_Toc510087869"/>
+      <w:bookmarkStart w:id="109" w:name="_Toc510087869"/>
       <w:r>
         <w:rPr>
           <w:color w:val="7030A0"/>
@@ -18488,7 +18907,7 @@
         <w:tab/>
         <w:t>Defects procedure</w:t>
       </w:r>
-      <w:bookmarkEnd w:id="86"/>
+      <w:bookmarkEnd w:id="109"/>
       <w:r>
         <w:tab/>
       </w:r>
@@ -18499,7 +18918,7 @@
           <w:lang w:val="nl-NL"/>
         </w:rPr>
       </w:pPr>
-      <w:bookmarkStart w:id="87" w:name="_Toc510087870"/>
+      <w:bookmarkStart w:id="110" w:name="_Toc510087870"/>
       <w:r>
         <w:rPr>
           <w:lang w:val="en-US"/>
@@ -18576,7 +18995,7 @@
         </w:rPr>
         <w:t xml:space="preserve"> Countermeasures</w:t>
       </w:r>
-      <w:bookmarkEnd w:id="87"/>
+      <w:bookmarkEnd w:id="110"/>
       <w:r>
         <w:rPr>
           <w:color w:val="7030A0"/>
@@ -19948,7 +20367,7 @@
       <w:pPr>
         <w:pStyle w:val="Heading1"/>
       </w:pPr>
-      <w:bookmarkStart w:id="88" w:name="_Toc510087871"/>
+      <w:bookmarkStart w:id="111" w:name="_Toc510087871"/>
       <w:r>
         <w:rPr>
           <w:color w:val="7030A0"/>
@@ -19961,7 +20380,7 @@
         </w:rPr>
         <w:t>Global Estimation &amp; Planning</w:t>
       </w:r>
-      <w:bookmarkEnd w:id="88"/>
+      <w:bookmarkEnd w:id="111"/>
       <w:r>
         <w:tab/>
       </w:r>
@@ -19973,7 +20392,7 @@
           <w:color w:val="7030A0"/>
         </w:rPr>
       </w:pPr>
-      <w:bookmarkStart w:id="89" w:name="_Toc510087872"/>
+      <w:bookmarkStart w:id="112" w:name="_Toc510087872"/>
       <w:r>
         <w:rPr>
           <w:color w:val="7030A0"/>
@@ -19987,7 +20406,7 @@
         <w:tab/>
         <w:t>Estimation</w:t>
       </w:r>
-      <w:bookmarkEnd w:id="89"/>
+      <w:bookmarkEnd w:id="112"/>
     </w:p>
     <w:p/>
     <w:p>
@@ -20343,8 +20762,6 @@
                 <w:lang w:val="en-US"/>
               </w:rPr>
             </w:pPr>
-            <w:bookmarkStart w:id="90" w:name="_GoBack"/>
-            <w:bookmarkEnd w:id="90"/>
           </w:p>
         </w:tc>
         <w:tc>
@@ -22017,7 +22434,7 @@
           <w:color w:val="7030A0"/>
         </w:rPr>
       </w:pPr>
-      <w:bookmarkStart w:id="91" w:name="_Toc510087873"/>
+      <w:bookmarkStart w:id="113" w:name="_Toc510087873"/>
       <w:r>
         <w:rPr>
           <w:color w:val="7030A0"/>
@@ -22031,7 +22448,7 @@
         <w:tab/>
         <w:t>Planning</w:t>
       </w:r>
-      <w:bookmarkEnd w:id="91"/>
+      <w:bookmarkEnd w:id="113"/>
     </w:p>
     <w:p/>
     <w:tbl>
@@ -31406,7 +31823,7 @@
       <w:pPr>
         <w:pStyle w:val="Heading2"/>
       </w:pPr>
-      <w:bookmarkStart w:id="92" w:name="_Toc510087874"/>
+      <w:bookmarkStart w:id="114" w:name="_Toc510087874"/>
       <w:r>
         <w:rPr>
           <w:color w:val="7030A0"/>
@@ -31427,7 +31844,7 @@
         <w:tab/>
         <w:t>Milestones</w:t>
       </w:r>
-      <w:bookmarkEnd w:id="92"/>
+      <w:bookmarkEnd w:id="114"/>
       <w:r>
         <w:tab/>
       </w:r>
@@ -31704,7 +32121,7 @@
     </w:tbl>
     <w:p/>
     <w:p>
-      <w:bookmarkStart w:id="93" w:name="_Toc510087875"/>
+      <w:bookmarkStart w:id="115" w:name="_Toc510087875"/>
     </w:p>
     <w:p>
       <w:pPr>
@@ -31725,7 +32142,7 @@
         </w:rPr>
         <w:t>Glossary</w:t>
       </w:r>
-      <w:bookmarkEnd w:id="93"/>
+      <w:bookmarkEnd w:id="115"/>
     </w:p>
     <w:p/>
     <w:tbl>
@@ -31894,8 +32311,464 @@
 </w:document>
 </file>
 
+<file path=word/comments.xml><?xml version="1.0" encoding="utf-8"?>
+<w:comments xmlns:wpc="http://schemas.microsoft.com/office/word/2010/wordprocessingCanvas" xmlns:cx="http://schemas.microsoft.com/office/drawing/2014/chartex" xmlns:cx1="http://schemas.microsoft.com/office/drawing/2015/9/8/chartex" xmlns:mc="http://schemas.openxmlformats.org/markup-compatibility/2006" xmlns:o="urn:schemas-microsoft-com:office:office" xmlns:r="http://schemas.openxmlformats.org/officeDocument/2006/relationships" xmlns:m="http://schemas.openxmlformats.org/officeDocument/2006/math" xmlns:v="urn:schemas-microsoft-com:vml" xmlns:wp14="http://schemas.microsoft.com/office/word/2010/wordprocessingDrawing" xmlns:wp="http://schemas.openxmlformats.org/drawingml/2006/wordprocessingDrawing" xmlns:w10="urn:schemas-microsoft-com:office:word" xmlns:w="http://schemas.openxmlformats.org/wordprocessingml/2006/main" xmlns:w14="http://schemas.microsoft.com/office/word/2010/wordml" xmlns:w15="http://schemas.microsoft.com/office/word/2012/wordml" xmlns:w16se="http://schemas.microsoft.com/office/word/2015/wordml/symex" xmlns:wpg="http://schemas.microsoft.com/office/word/2010/wordprocessingGroup" xmlns:wpi="http://schemas.microsoft.com/office/word/2010/wordprocessingInk" xmlns:wne="http://schemas.microsoft.com/office/word/2006/wordml" xmlns:wps="http://schemas.microsoft.com/office/word/2010/wordprocessingShape" mc:Ignorable="w14 w15 w16se wp14">
+  <w:comment w:id="2" w:author="McKeahnie, Collin" w:date="2018-04-04T11:47:00Z" w:initials="MC">
+    <w:p>
+      <w:pPr>
+        <w:pStyle w:val="CommentText"/>
+      </w:pPr>
+      <w:r>
+        <w:rPr>
+          <w:rStyle w:val="CommentReference"/>
+        </w:rPr>
+        <w:annotationRef/>
+      </w:r>
+      <w:r>
+        <w:t>Missing date</w:t>
+      </w:r>
+    </w:p>
+  </w:comment>
+  <w:comment w:id="5" w:author="McKeahnie, Collin" w:date="2018-04-04T11:47:00Z" w:initials="MC">
+    <w:p>
+      <w:pPr>
+        <w:pStyle w:val="CommentText"/>
+      </w:pPr>
+      <w:r>
+        <w:rPr>
+          <w:rStyle w:val="CommentReference"/>
+        </w:rPr>
+        <w:annotationRef/>
+      </w:r>
+      <w:r>
+        <w:t xml:space="preserve">Programmer? </w:t>
+      </w:r>
+    </w:p>
+    <w:p>
+      <w:pPr>
+        <w:pStyle w:val="CommentText"/>
+      </w:pPr>
+      <w:r>
+        <w:t>Design &amp; Development Team Member?</w:t>
+      </w:r>
+    </w:p>
+  </w:comment>
+  <w:comment w:id="6" w:author="McKeahnie, Collin" w:date="2018-04-04T11:48:00Z" w:initials="MC">
+    <w:p>
+      <w:pPr>
+        <w:pStyle w:val="CommentText"/>
+      </w:pPr>
+      <w:r>
+        <w:rPr>
+          <w:rStyle w:val="CommentReference"/>
+        </w:rPr>
+        <w:annotationRef/>
+      </w:r>
+      <w:r>
+        <w:t xml:space="preserve">Should James Tulip be on this list? </w:t>
+      </w:r>
+    </w:p>
+  </w:comment>
+  <w:comment w:id="9" w:author="McKeahnie, Collin" w:date="2018-04-04T11:52:00Z" w:initials="MC">
+    <w:p>
+      <w:pPr>
+        <w:pStyle w:val="CommentText"/>
+      </w:pPr>
+      <w:r>
+        <w:rPr>
+          <w:rStyle w:val="CommentReference"/>
+        </w:rPr>
+        <w:annotationRef/>
+      </w:r>
+      <w:r>
+        <w:t xml:space="preserve">Maybe add something about online question pool that can be added to and voted on by the users </w:t>
+      </w:r>
+    </w:p>
+  </w:comment>
+  <w:comment w:id="10" w:author="McKeahnie, Collin" w:date="2018-04-04T11:53:00Z" w:initials="MC">
+    <w:p>
+      <w:pPr>
+        <w:pStyle w:val="CommentText"/>
+      </w:pPr>
+      <w:r>
+        <w:rPr>
+          <w:rStyle w:val="CommentReference"/>
+        </w:rPr>
+        <w:annotationRef/>
+      </w:r>
+      <w:r>
+        <w:t>I think you need a short description of what these techniques are</w:t>
+      </w:r>
+    </w:p>
+  </w:comment>
+  <w:comment w:id="11" w:author="McKeahnie, Collin" w:date="2018-04-04T12:04:00Z" w:initials="MC">
+    <w:p>
+      <w:pPr>
+        <w:pStyle w:val="CommentText"/>
+      </w:pPr>
+      <w:r>
+        <w:rPr>
+          <w:rStyle w:val="CommentReference"/>
+        </w:rPr>
+        <w:annotationRef/>
+      </w:r>
+      <w:r>
+        <w:t>I have changed this to be a proper table as opposed to a single cell with dot points</w:t>
+      </w:r>
+    </w:p>
+  </w:comment>
+  <w:comment w:id="12" w:author="McKeahnie, Collin" w:date="2018-04-04T12:05:00Z" w:initials="MC">
+    <w:p>
+      <w:pPr>
+        <w:pStyle w:val="CommentText"/>
+      </w:pPr>
+      <w:r>
+        <w:rPr>
+          <w:rStyle w:val="CommentReference"/>
+        </w:rPr>
+        <w:annotationRef/>
+      </w:r>
+      <w:r>
+        <w:t>This should be laid out as a table with multiple rows.</w:t>
+      </w:r>
+    </w:p>
+  </w:comment>
+  <w:comment w:id="13" w:author="McKeahnie, Collin" w:date="2018-04-04T12:06:00Z" w:initials="MC">
+    <w:p>
+      <w:pPr>
+        <w:pStyle w:val="CommentText"/>
+      </w:pPr>
+      <w:r>
+        <w:rPr>
+          <w:rStyle w:val="CommentReference"/>
+        </w:rPr>
+        <w:annotationRef/>
+      </w:r>
+      <w:r>
+        <w:t>This should be at the top right?</w:t>
+      </w:r>
+    </w:p>
+  </w:comment>
+  <w:comment w:id="30" w:author="McKeahnie, Collin" w:date="2018-04-04T12:09:00Z" w:initials="MC">
+    <w:p>
+      <w:pPr>
+        <w:pStyle w:val="CommentText"/>
+      </w:pPr>
+      <w:r>
+        <w:t>*</w:t>
+      </w:r>
+      <w:r>
+        <w:rPr>
+          <w:rStyle w:val="CommentReference"/>
+        </w:rPr>
+        <w:annotationRef/>
+      </w:r>
+      <w:r>
+        <w:t>online</w:t>
+      </w:r>
+    </w:p>
+  </w:comment>
+  <w:comment w:id="31" w:author="McKeahnie, Collin" w:date="2018-04-04T12:09:00Z" w:initials="MC">
+    <w:p>
+      <w:pPr>
+        <w:pStyle w:val="CommentText"/>
+      </w:pPr>
+      <w:r>
+        <w:rPr>
+          <w:rStyle w:val="CommentReference"/>
+        </w:rPr>
+        <w:annotationRef/>
+      </w:r>
+      <w:r>
+        <w:t>Capital letter?</w:t>
+      </w:r>
+    </w:p>
+  </w:comment>
+  <w:comment w:id="32" w:author="McKeahnie, Collin" w:date="2018-04-04T12:10:00Z" w:initials="MC">
+    <w:p>
+      <w:pPr>
+        <w:pStyle w:val="CommentText"/>
+      </w:pPr>
+      <w:r>
+        <w:rPr>
+          <w:rStyle w:val="CommentReference"/>
+        </w:rPr>
+        <w:annotationRef/>
+      </w:r>
+      <w:r>
+        <w:t>Maybe try:</w:t>
+      </w:r>
+    </w:p>
+    <w:p>
+      <w:pPr>
+        <w:pStyle w:val="CommentText"/>
+      </w:pPr>
+      <w:r>
+        <w:t>“</w:t>
+      </w:r>
+      <w:proofErr w:type="gramStart"/>
+      <w:r>
+        <w:t>with</w:t>
+      </w:r>
+      <w:proofErr w:type="gramEnd"/>
+      <w:r>
+        <w:t xml:space="preserve"> both multi and single player modes, ” or</w:t>
+      </w:r>
+    </w:p>
+    <w:p>
+      <w:pPr>
+        <w:pStyle w:val="CommentText"/>
+      </w:pPr>
+      <w:r>
+        <w:t>“</w:t>
+      </w:r>
+      <w:proofErr w:type="gramStart"/>
+      <w:r>
+        <w:t>with</w:t>
+      </w:r>
+      <w:proofErr w:type="gramEnd"/>
+      <w:r>
+        <w:t xml:space="preserve"> multiplayer and single player functionality, “</w:t>
+      </w:r>
+    </w:p>
+  </w:comment>
+  <w:comment w:id="33" w:author="McKeahnie, Collin" w:date="2018-04-04T12:11:00Z" w:initials="MC">
+    <w:p>
+      <w:pPr>
+        <w:pStyle w:val="CommentText"/>
+      </w:pPr>
+      <w:r>
+        <w:rPr>
+          <w:rStyle w:val="CommentReference"/>
+        </w:rPr>
+        <w:annotationRef/>
+      </w:r>
+      <w:r>
+        <w:t>A users existing social media platforms.</w:t>
+      </w:r>
+    </w:p>
+  </w:comment>
+  <w:comment w:id="42" w:author="McKeahnie, Collin" w:date="2018-04-04T12:13:00Z" w:initials="MC">
+    <w:p>
+      <w:pPr>
+        <w:pStyle w:val="CommentText"/>
+      </w:pPr>
+      <w:r>
+        <w:rPr>
+          <w:rStyle w:val="CommentReference"/>
+        </w:rPr>
+        <w:annotationRef/>
+      </w:r>
+      <w:r>
+        <w:t>How can testing be completed before the plan is completed?</w:t>
+      </w:r>
+    </w:p>
+  </w:comment>
+  <w:comment w:id="43" w:author="McKeahnie, Collin" w:date="2018-04-04T12:14:00Z" w:initials="MC">
+    <w:p>
+      <w:pPr>
+        <w:pStyle w:val="CommentText"/>
+      </w:pPr>
+      <w:r>
+        <w:rPr>
+          <w:rStyle w:val="CommentReference"/>
+        </w:rPr>
+        <w:annotationRef/>
+      </w:r>
+      <w:r>
+        <w:t>Wording</w:t>
+      </w:r>
+    </w:p>
+  </w:comment>
+  <w:comment w:id="48" w:author="McKeahnie, Collin" w:date="2018-04-04T12:15:00Z" w:initials="MC">
+    <w:p>
+      <w:pPr>
+        <w:pStyle w:val="CommentText"/>
+      </w:pPr>
+      <w:r>
+        <w:rPr>
+          <w:rStyle w:val="CommentReference"/>
+        </w:rPr>
+        <w:annotationRef/>
+      </w:r>
+      <w:r>
+        <w:t>I think our make believe client should be here as well</w:t>
+      </w:r>
+    </w:p>
+  </w:comment>
+  <w:comment w:id="49" w:author="McKeahnie, Collin" w:date="2018-04-04T12:16:00Z" w:initials="MC">
+    <w:p>
+      <w:pPr>
+        <w:pStyle w:val="CommentText"/>
+      </w:pPr>
+      <w:r>
+        <w:rPr>
+          <w:rStyle w:val="CommentReference"/>
+        </w:rPr>
+        <w:annotationRef/>
+      </w:r>
+      <w:r>
+        <w:t>I added this, delete if you don’t like</w:t>
+      </w:r>
+    </w:p>
+  </w:comment>
+  <w:comment w:id="53" w:author="McKeahnie, Collin" w:date="2018-04-04T12:18:00Z" w:initials="MC">
+    <w:p>
+      <w:pPr>
+        <w:pStyle w:val="CommentText"/>
+      </w:pPr>
+      <w:r>
+        <w:rPr>
+          <w:rStyle w:val="CommentReference"/>
+        </w:rPr>
+        <w:annotationRef/>
+      </w:r>
+      <w:r>
+        <w:t xml:space="preserve">I think this would mean Australian Standards, or </w:t>
+      </w:r>
+      <w:r>
+        <w:t xml:space="preserve">Clients specific standards or Facebook’s Development Code </w:t>
+      </w:r>
+      <w:proofErr w:type="spellStart"/>
+      <w:r>
+        <w:t>ect</w:t>
+      </w:r>
+      <w:proofErr w:type="spellEnd"/>
+    </w:p>
+    <w:p>
+      <w:pPr>
+        <w:pStyle w:val="CommentText"/>
+      </w:pPr>
+      <w:r>
+        <w:t xml:space="preserve">I think it is assumed if you engage a development team to build you something it will be done to a high standard. </w:t>
+      </w:r>
+    </w:p>
+  </w:comment>
+  <w:comment w:id="54" w:author="McKeahnie, Collin" w:date="2018-04-04T12:20:00Z" w:initials="MC">
+    <w:p>
+      <w:pPr>
+        <w:pStyle w:val="CommentText"/>
+      </w:pPr>
+      <w:r>
+        <w:rPr>
+          <w:rStyle w:val="CommentReference"/>
+        </w:rPr>
+        <w:annotationRef/>
+      </w:r>
+      <w:r>
+        <w:t>I think this should be broken up into Android and IOS and the standards would be Google Play’s Development standard and whatever IOS have</w:t>
+      </w:r>
+    </w:p>
+  </w:comment>
+  <w:comment w:id="55" w:author="McKeahnie, Collin" w:date="2018-04-04T12:21:00Z" w:initials="MC">
+    <w:p>
+      <w:pPr>
+        <w:pStyle w:val="CommentText"/>
+      </w:pPr>
+      <w:r>
+        <w:rPr>
+          <w:rStyle w:val="CommentReference"/>
+        </w:rPr>
+        <w:annotationRef/>
+      </w:r>
+      <w:r>
+        <w:t xml:space="preserve">I am unclear what a ‘medium’ standard would mean in this context. Maybe it should be ‘client set standard’ or pass/fail </w:t>
+      </w:r>
+    </w:p>
+    <w:p>
+      <w:pPr>
+        <w:pStyle w:val="CommentText"/>
+      </w:pPr>
+      <w:r>
+        <w:t>Does medium mean it works some of the time? And who decides if it is a medium standard?</w:t>
+      </w:r>
+    </w:p>
+  </w:comment>
+  <w:comment w:id="61" w:author="McKeahnie, Collin" w:date="2018-04-04T13:42:00Z" w:initials="MC">
+    <w:p>
+      <w:pPr>
+        <w:pStyle w:val="CommentText"/>
+      </w:pPr>
+      <w:r>
+        <w:rPr>
+          <w:rStyle w:val="CommentReference"/>
+        </w:rPr>
+        <w:annotationRef/>
+      </w:r>
+      <w:r>
+        <w:t>When we submit these documents they will be version 1.0</w:t>
+      </w:r>
+    </w:p>
+    <w:p>
+      <w:pPr>
+        <w:pStyle w:val="CommentText"/>
+      </w:pPr>
+      <w:r>
+        <w:t>Date should be 8/4/2018</w:t>
+      </w:r>
+    </w:p>
+  </w:comment>
+  <w:comment w:id="65" w:author="McKeahnie, Collin" w:date="2018-04-04T13:45:00Z" w:initials="MC">
+    <w:p>
+      <w:pPr>
+        <w:pStyle w:val="CommentText"/>
+      </w:pPr>
+      <w:r>
+        <w:rPr>
+          <w:rStyle w:val="CommentReference"/>
+        </w:rPr>
+        <w:annotationRef/>
+      </w:r>
+    </w:p>
+  </w:comment>
+  <w:comment w:id="69" w:author="McKeahnie, Collin" w:date="2018-04-04T13:45:00Z" w:initials="MC">
+    <w:p>
+      <w:pPr>
+        <w:pStyle w:val="CommentText"/>
+      </w:pPr>
+      <w:r>
+        <w:rPr>
+          <w:rStyle w:val="CommentReference"/>
+        </w:rPr>
+        <w:annotationRef/>
+      </w:r>
+      <w:r>
+        <w:t>What is the difference between this and section 3.1?</w:t>
+      </w:r>
+    </w:p>
+  </w:comment>
+</w:comments>
+</file>
+
+<file path=word/commentsExtended.xml><?xml version="1.0" encoding="utf-8"?>
+<w15:commentsEx xmlns:wpc="http://schemas.microsoft.com/office/word/2010/wordprocessingCanvas" xmlns:cx="http://schemas.microsoft.com/office/drawing/2014/chartex" xmlns:cx1="http://schemas.microsoft.com/office/drawing/2015/9/8/chartex" xmlns:mc="http://schemas.openxmlformats.org/markup-compatibility/2006" xmlns:o="urn:schemas-microsoft-com:office:office" xmlns:r="http://schemas.openxmlformats.org/officeDocument/2006/relationships" xmlns:m="http://schemas.openxmlformats.org/officeDocument/2006/math" xmlns:v="urn:schemas-microsoft-com:vml" xmlns:wp14="http://schemas.microsoft.com/office/word/2010/wordprocessingDrawing" xmlns:wp="http://schemas.openxmlformats.org/drawingml/2006/wordprocessingDrawing" xmlns:w10="urn:schemas-microsoft-com:office:word" xmlns:w="http://schemas.openxmlformats.org/wordprocessingml/2006/main" xmlns:w14="http://schemas.microsoft.com/office/word/2010/wordml" xmlns:w15="http://schemas.microsoft.com/office/word/2012/wordml" xmlns:w16se="http://schemas.microsoft.com/office/word/2015/wordml/symex" xmlns:wpg="http://schemas.microsoft.com/office/word/2010/wordprocessingGroup" xmlns:wpi="http://schemas.microsoft.com/office/word/2010/wordprocessingInk" xmlns:wne="http://schemas.microsoft.com/office/word/2006/wordml" xmlns:wps="http://schemas.microsoft.com/office/word/2010/wordprocessingShape" mc:Ignorable="w14 w15 w16se wp14">
+  <w15:commentEx w15:paraId="54058089" w15:done="0"/>
+  <w15:commentEx w15:paraId="756D0D75" w15:done="0"/>
+  <w15:commentEx w15:paraId="73AA3BB6" w15:done="0"/>
+  <w15:commentEx w15:paraId="64C198D8" w15:done="0"/>
+  <w15:commentEx w15:paraId="72118DAD" w15:done="0"/>
+  <w15:commentEx w15:paraId="267525AD" w15:done="0"/>
+  <w15:commentEx w15:paraId="77333330" w15:done="0"/>
+  <w15:commentEx w15:paraId="023FB45F" w15:done="0"/>
+  <w15:commentEx w15:paraId="60F764C5" w15:done="0"/>
+  <w15:commentEx w15:paraId="0DE1C59E" w15:done="0"/>
+  <w15:commentEx w15:paraId="0E581A57" w15:done="0"/>
+  <w15:commentEx w15:paraId="64F73BAB" w15:done="0"/>
+  <w15:commentEx w15:paraId="7BB8F492" w15:done="0"/>
+  <w15:commentEx w15:paraId="018B82FF" w15:done="0"/>
+  <w15:commentEx w15:paraId="602D3126" w15:done="0"/>
+  <w15:commentEx w15:paraId="40C367B5" w15:done="0"/>
+  <w15:commentEx w15:paraId="5AC2E7A9" w15:done="0"/>
+  <w15:commentEx w15:paraId="023E20DB" w15:done="0"/>
+  <w15:commentEx w15:paraId="3ADF716A" w15:done="0"/>
+  <w15:commentEx w15:paraId="4CF47D25" w15:done="0"/>
+  <w15:commentEx w15:paraId="7B029CD2" w15:done="0"/>
+  <w15:commentEx w15:paraId="3F2CEBE1" w15:done="0"/>
+</w15:commentsEx>
+</file>
+
 <file path=word/numbering.xml><?xml version="1.0" encoding="utf-8"?>
-<w:numbering xmlns:wpc="http://schemas.microsoft.com/office/word/2010/wordprocessingCanvas" xmlns:mc="http://schemas.openxmlformats.org/markup-compatibility/2006" xmlns:o="urn:schemas-microsoft-com:office:office" xmlns:r="http://schemas.openxmlformats.org/officeDocument/2006/relationships" xmlns:m="http://schemas.openxmlformats.org/officeDocument/2006/math" xmlns:v="urn:schemas-microsoft-com:vml" xmlns:wp14="http://schemas.microsoft.com/office/word/2010/wordprocessingDrawing" xmlns:wp="http://schemas.openxmlformats.org/drawingml/2006/wordprocessingDrawing" xmlns:w10="urn:schemas-microsoft-com:office:word" xmlns:w="http://schemas.openxmlformats.org/wordprocessingml/2006/main" xmlns:w14="http://schemas.microsoft.com/office/word/2010/wordml" xmlns:w15="http://schemas.microsoft.com/office/word/2012/wordml" xmlns:wpg="http://schemas.microsoft.com/office/word/2010/wordprocessingGroup" xmlns:wpi="http://schemas.microsoft.com/office/word/2010/wordprocessingInk" xmlns:wne="http://schemas.microsoft.com/office/word/2006/wordml" xmlns:wps="http://schemas.microsoft.com/office/word/2010/wordprocessingShape" mc:Ignorable="w14 w15 wp14">
+<w:numbering xmlns:wpc="http://schemas.microsoft.com/office/word/2010/wordprocessingCanvas" xmlns:cx="http://schemas.microsoft.com/office/drawing/2014/chartex" xmlns:cx1="http://schemas.microsoft.com/office/drawing/2015/9/8/chartex" xmlns:mc="http://schemas.openxmlformats.org/markup-compatibility/2006" xmlns:o="urn:schemas-microsoft-com:office:office" xmlns:r="http://schemas.openxmlformats.org/officeDocument/2006/relationships" xmlns:m="http://schemas.openxmlformats.org/officeDocument/2006/math" xmlns:v="urn:schemas-microsoft-com:vml" xmlns:wp14="http://schemas.microsoft.com/office/word/2010/wordprocessingDrawing" xmlns:wp="http://schemas.openxmlformats.org/drawingml/2006/wordprocessingDrawing" xmlns:w10="urn:schemas-microsoft-com:office:word" xmlns:w="http://schemas.openxmlformats.org/wordprocessingml/2006/main" xmlns:w14="http://schemas.microsoft.com/office/word/2010/wordml" xmlns:w15="http://schemas.microsoft.com/office/word/2012/wordml" xmlns:w16se="http://schemas.microsoft.com/office/word/2015/wordml/symex" xmlns:wpg="http://schemas.microsoft.com/office/word/2010/wordprocessingGroup" xmlns:wpi="http://schemas.microsoft.com/office/word/2010/wordprocessingInk" xmlns:wne="http://schemas.microsoft.com/office/word/2006/wordml" xmlns:wps="http://schemas.microsoft.com/office/word/2010/wordprocessingShape" mc:Ignorable="w14 w15 w16se wp14">
   <w:abstractNum w:abstractNumId="0" w15:restartNumberingAfterBreak="0">
     <w:nsid w:val="00000001"/>
     <w:multiLevelType w:val="multilevel"/>
@@ -33118,9 +33991,9 @@
     </w:lvl>
   </w:abstractNum>
   <w:abstractNum w:abstractNumId="14" w15:restartNumberingAfterBreak="0">
-    <w:nsid w:val="1E903124"/>
+    <w:nsid w:val="1A560CC1"/>
     <w:multiLevelType w:val="hybridMultilevel"/>
-    <w:tmpl w:val="00AC35A2"/>
+    <w:tmpl w:val="DF204DD8"/>
     <w:lvl w:ilvl="0" w:tplc="0C090001">
       <w:start w:val="1"/>
       <w:numFmt w:val="bullet"/>
@@ -33231,6 +34104,119 @@
     </w:lvl>
   </w:abstractNum>
   <w:abstractNum w:abstractNumId="15" w15:restartNumberingAfterBreak="0">
+    <w:nsid w:val="1E903124"/>
+    <w:multiLevelType w:val="hybridMultilevel"/>
+    <w:tmpl w:val="00AC35A2"/>
+    <w:lvl w:ilvl="0" w:tplc="0C090001">
+      <w:start w:val="1"/>
+      <w:numFmt w:val="bullet"/>
+      <w:lvlText w:val=""/>
+      <w:lvlJc w:val="left"/>
+      <w:pPr>
+        <w:ind w:left="720" w:hanging="360"/>
+      </w:pPr>
+      <w:rPr>
+        <w:rFonts w:ascii="Symbol" w:hAnsi="Symbol" w:hint="default"/>
+      </w:rPr>
+    </w:lvl>
+    <w:lvl w:ilvl="1" w:tplc="0C090003" w:tentative="1">
+      <w:start w:val="1"/>
+      <w:numFmt w:val="bullet"/>
+      <w:lvlText w:val="o"/>
+      <w:lvlJc w:val="left"/>
+      <w:pPr>
+        <w:ind w:left="1440" w:hanging="360"/>
+      </w:pPr>
+      <w:rPr>
+        <w:rFonts w:ascii="Courier New" w:hAnsi="Courier New" w:cs="Courier New" w:hint="default"/>
+      </w:rPr>
+    </w:lvl>
+    <w:lvl w:ilvl="2" w:tplc="0C090005" w:tentative="1">
+      <w:start w:val="1"/>
+      <w:numFmt w:val="bullet"/>
+      <w:lvlText w:val=""/>
+      <w:lvlJc w:val="left"/>
+      <w:pPr>
+        <w:ind w:left="2160" w:hanging="360"/>
+      </w:pPr>
+      <w:rPr>
+        <w:rFonts w:ascii="Wingdings" w:hAnsi="Wingdings" w:hint="default"/>
+      </w:rPr>
+    </w:lvl>
+    <w:lvl w:ilvl="3" w:tplc="0C090001" w:tentative="1">
+      <w:start w:val="1"/>
+      <w:numFmt w:val="bullet"/>
+      <w:lvlText w:val=""/>
+      <w:lvlJc w:val="left"/>
+      <w:pPr>
+        <w:ind w:left="2880" w:hanging="360"/>
+      </w:pPr>
+      <w:rPr>
+        <w:rFonts w:ascii="Symbol" w:hAnsi="Symbol" w:hint="default"/>
+      </w:rPr>
+    </w:lvl>
+    <w:lvl w:ilvl="4" w:tplc="0C090003" w:tentative="1">
+      <w:start w:val="1"/>
+      <w:numFmt w:val="bullet"/>
+      <w:lvlText w:val="o"/>
+      <w:lvlJc w:val="left"/>
+      <w:pPr>
+        <w:ind w:left="3600" w:hanging="360"/>
+      </w:pPr>
+      <w:rPr>
+        <w:rFonts w:ascii="Courier New" w:hAnsi="Courier New" w:cs="Courier New" w:hint="default"/>
+      </w:rPr>
+    </w:lvl>
+    <w:lvl w:ilvl="5" w:tplc="0C090005" w:tentative="1">
+      <w:start w:val="1"/>
+      <w:numFmt w:val="bullet"/>
+      <w:lvlText w:val=""/>
+      <w:lvlJc w:val="left"/>
+      <w:pPr>
+        <w:ind w:left="4320" w:hanging="360"/>
+      </w:pPr>
+      <w:rPr>
+        <w:rFonts w:ascii="Wingdings" w:hAnsi="Wingdings" w:hint="default"/>
+      </w:rPr>
+    </w:lvl>
+    <w:lvl w:ilvl="6" w:tplc="0C090001" w:tentative="1">
+      <w:start w:val="1"/>
+      <w:numFmt w:val="bullet"/>
+      <w:lvlText w:val=""/>
+      <w:lvlJc w:val="left"/>
+      <w:pPr>
+        <w:ind w:left="5040" w:hanging="360"/>
+      </w:pPr>
+      <w:rPr>
+        <w:rFonts w:ascii="Symbol" w:hAnsi="Symbol" w:hint="default"/>
+      </w:rPr>
+    </w:lvl>
+    <w:lvl w:ilvl="7" w:tplc="0C090003" w:tentative="1">
+      <w:start w:val="1"/>
+      <w:numFmt w:val="bullet"/>
+      <w:lvlText w:val="o"/>
+      <w:lvlJc w:val="left"/>
+      <w:pPr>
+        <w:ind w:left="5760" w:hanging="360"/>
+      </w:pPr>
+      <w:rPr>
+        <w:rFonts w:ascii="Courier New" w:hAnsi="Courier New" w:cs="Courier New" w:hint="default"/>
+      </w:rPr>
+    </w:lvl>
+    <w:lvl w:ilvl="8" w:tplc="0C090005" w:tentative="1">
+      <w:start w:val="1"/>
+      <w:numFmt w:val="bullet"/>
+      <w:lvlText w:val=""/>
+      <w:lvlJc w:val="left"/>
+      <w:pPr>
+        <w:ind w:left="6480" w:hanging="360"/>
+      </w:pPr>
+      <w:rPr>
+        <w:rFonts w:ascii="Wingdings" w:hAnsi="Wingdings" w:hint="default"/>
+      </w:rPr>
+    </w:lvl>
+  </w:abstractNum>
+  <w:abstractNum w:abstractNumId="16" w15:restartNumberingAfterBreak="0">
     <w:nsid w:val="1FA70A5B"/>
     <w:multiLevelType w:val="hybridMultilevel"/>
     <w:tmpl w:val="D6505CA2"/>
@@ -33343,7 +34329,7 @@
       </w:rPr>
     </w:lvl>
   </w:abstractNum>
-  <w:abstractNum w:abstractNumId="16" w15:restartNumberingAfterBreak="0">
+  <w:abstractNum w:abstractNumId="17" w15:restartNumberingAfterBreak="0">
     <w:nsid w:val="20533E27"/>
     <w:multiLevelType w:val="hybridMultilevel"/>
     <w:tmpl w:val="72B29548"/>
@@ -33456,7 +34442,7 @@
       </w:rPr>
     </w:lvl>
   </w:abstractNum>
-  <w:abstractNum w:abstractNumId="17" w15:restartNumberingAfterBreak="0">
+  <w:abstractNum w:abstractNumId="18" w15:restartNumberingAfterBreak="0">
     <w:nsid w:val="2AD01D17"/>
     <w:multiLevelType w:val="hybridMultilevel"/>
     <w:tmpl w:val="40FC8F4E"/>
@@ -33569,7 +34555,7 @@
       </w:rPr>
     </w:lvl>
   </w:abstractNum>
-  <w:abstractNum w:abstractNumId="18" w15:restartNumberingAfterBreak="0">
+  <w:abstractNum w:abstractNumId="19" w15:restartNumberingAfterBreak="0">
     <w:nsid w:val="30A571A0"/>
     <w:multiLevelType w:val="hybridMultilevel"/>
     <w:tmpl w:val="4B26568C"/>
@@ -33682,7 +34668,7 @@
       </w:rPr>
     </w:lvl>
   </w:abstractNum>
-  <w:abstractNum w:abstractNumId="19" w15:restartNumberingAfterBreak="0">
+  <w:abstractNum w:abstractNumId="20" w15:restartNumberingAfterBreak="0">
     <w:nsid w:val="33643427"/>
     <w:multiLevelType w:val="hybridMultilevel"/>
     <w:tmpl w:val="F0745C4A"/>
@@ -33795,7 +34781,7 @@
       </w:rPr>
     </w:lvl>
   </w:abstractNum>
-  <w:abstractNum w:abstractNumId="20" w15:restartNumberingAfterBreak="0">
+  <w:abstractNum w:abstractNumId="21" w15:restartNumberingAfterBreak="0">
     <w:nsid w:val="366911A5"/>
     <w:multiLevelType w:val="hybridMultilevel"/>
     <w:tmpl w:val="24E85722"/>
@@ -33881,7 +34867,7 @@
       </w:pPr>
     </w:lvl>
   </w:abstractNum>
-  <w:abstractNum w:abstractNumId="21" w15:restartNumberingAfterBreak="0">
+  <w:abstractNum w:abstractNumId="22" w15:restartNumberingAfterBreak="0">
     <w:nsid w:val="38747D83"/>
     <w:multiLevelType w:val="hybridMultilevel"/>
     <w:tmpl w:val="DAE8720E"/>
@@ -33994,7 +34980,7 @@
       </w:rPr>
     </w:lvl>
   </w:abstractNum>
-  <w:abstractNum w:abstractNumId="22" w15:restartNumberingAfterBreak="0">
+  <w:abstractNum w:abstractNumId="23" w15:restartNumberingAfterBreak="0">
     <w:nsid w:val="3A407406"/>
     <w:multiLevelType w:val="hybridMultilevel"/>
     <w:tmpl w:val="D1564716"/>
@@ -34107,7 +35093,7 @@
       </w:rPr>
     </w:lvl>
   </w:abstractNum>
-  <w:abstractNum w:abstractNumId="23" w15:restartNumberingAfterBreak="0">
+  <w:abstractNum w:abstractNumId="24" w15:restartNumberingAfterBreak="0">
     <w:nsid w:val="3CD62FD5"/>
     <w:multiLevelType w:val="hybridMultilevel"/>
     <w:tmpl w:val="746CCB9C"/>
@@ -34220,7 +35206,7 @@
       </w:rPr>
     </w:lvl>
   </w:abstractNum>
-  <w:abstractNum w:abstractNumId="24" w15:restartNumberingAfterBreak="0">
+  <w:abstractNum w:abstractNumId="25" w15:restartNumberingAfterBreak="0">
     <w:nsid w:val="3F527FE1"/>
     <w:multiLevelType w:val="hybridMultilevel"/>
     <w:tmpl w:val="75C6A62C"/>
@@ -34334,7 +35320,7 @@
       </w:rPr>
     </w:lvl>
   </w:abstractNum>
-  <w:abstractNum w:abstractNumId="25" w15:restartNumberingAfterBreak="0">
+  <w:abstractNum w:abstractNumId="26" w15:restartNumberingAfterBreak="0">
     <w:nsid w:val="406936A9"/>
     <w:multiLevelType w:val="hybridMultilevel"/>
     <w:tmpl w:val="3E62B894"/>
@@ -34447,7 +35433,7 @@
       </w:rPr>
     </w:lvl>
   </w:abstractNum>
-  <w:abstractNum w:abstractNumId="26" w15:restartNumberingAfterBreak="0">
+  <w:abstractNum w:abstractNumId="27" w15:restartNumberingAfterBreak="0">
     <w:nsid w:val="4193747D"/>
     <w:multiLevelType w:val="hybridMultilevel"/>
     <w:tmpl w:val="524A3784"/>
@@ -34560,7 +35546,7 @@
       </w:rPr>
     </w:lvl>
   </w:abstractNum>
-  <w:abstractNum w:abstractNumId="27" w15:restartNumberingAfterBreak="0">
+  <w:abstractNum w:abstractNumId="28" w15:restartNumberingAfterBreak="0">
     <w:nsid w:val="43805737"/>
     <w:multiLevelType w:val="hybridMultilevel"/>
     <w:tmpl w:val="59466224"/>
@@ -34673,7 +35659,7 @@
       </w:rPr>
     </w:lvl>
   </w:abstractNum>
-  <w:abstractNum w:abstractNumId="28" w15:restartNumberingAfterBreak="0">
+  <w:abstractNum w:abstractNumId="29" w15:restartNumberingAfterBreak="0">
     <w:nsid w:val="4709565E"/>
     <w:multiLevelType w:val="hybridMultilevel"/>
     <w:tmpl w:val="17162724"/>
@@ -34786,7 +35772,7 @@
       </w:rPr>
     </w:lvl>
   </w:abstractNum>
-  <w:abstractNum w:abstractNumId="29" w15:restartNumberingAfterBreak="0">
+  <w:abstractNum w:abstractNumId="30" w15:restartNumberingAfterBreak="0">
     <w:nsid w:val="487F6EC6"/>
     <w:multiLevelType w:val="hybridMultilevel"/>
     <w:tmpl w:val="C74E8C00"/>
@@ -34899,7 +35885,7 @@
       </w:rPr>
     </w:lvl>
   </w:abstractNum>
-  <w:abstractNum w:abstractNumId="30" w15:restartNumberingAfterBreak="0">
+  <w:abstractNum w:abstractNumId="31" w15:restartNumberingAfterBreak="0">
     <w:nsid w:val="4C61608D"/>
     <w:multiLevelType w:val="hybridMultilevel"/>
     <w:tmpl w:val="B546C5FA"/>
@@ -35012,7 +35998,7 @@
       </w:rPr>
     </w:lvl>
   </w:abstractNum>
-  <w:abstractNum w:abstractNumId="31" w15:restartNumberingAfterBreak="0">
+  <w:abstractNum w:abstractNumId="32" w15:restartNumberingAfterBreak="0">
     <w:nsid w:val="4C837E64"/>
     <w:multiLevelType w:val="hybridMultilevel"/>
     <w:tmpl w:val="304AFC48"/>
@@ -35125,7 +36111,7 @@
       </w:rPr>
     </w:lvl>
   </w:abstractNum>
-  <w:abstractNum w:abstractNumId="32" w15:restartNumberingAfterBreak="0">
+  <w:abstractNum w:abstractNumId="33" w15:restartNumberingAfterBreak="0">
     <w:nsid w:val="53B871BF"/>
     <w:multiLevelType w:val="hybridMultilevel"/>
     <w:tmpl w:val="07243F92"/>
@@ -35238,7 +36224,7 @@
       </w:rPr>
     </w:lvl>
   </w:abstractNum>
-  <w:abstractNum w:abstractNumId="33" w15:restartNumberingAfterBreak="0">
+  <w:abstractNum w:abstractNumId="34" w15:restartNumberingAfterBreak="0">
     <w:nsid w:val="5E175DD9"/>
     <w:multiLevelType w:val="hybridMultilevel"/>
     <w:tmpl w:val="260AB5D2"/>
@@ -35351,7 +36337,7 @@
       </w:rPr>
     </w:lvl>
   </w:abstractNum>
-  <w:abstractNum w:abstractNumId="34" w15:restartNumberingAfterBreak="0">
+  <w:abstractNum w:abstractNumId="35" w15:restartNumberingAfterBreak="0">
     <w:nsid w:val="5E2D3B54"/>
     <w:multiLevelType w:val="hybridMultilevel"/>
     <w:tmpl w:val="85F0C5FE"/>
@@ -35464,7 +36450,7 @@
       </w:rPr>
     </w:lvl>
   </w:abstractNum>
-  <w:abstractNum w:abstractNumId="35" w15:restartNumberingAfterBreak="0">
+  <w:abstractNum w:abstractNumId="36" w15:restartNumberingAfterBreak="0">
     <w:nsid w:val="626F028F"/>
     <w:multiLevelType w:val="hybridMultilevel"/>
     <w:tmpl w:val="D4346C96"/>
@@ -35577,7 +36563,7 @@
       </w:rPr>
     </w:lvl>
   </w:abstractNum>
-  <w:abstractNum w:abstractNumId="36" w15:restartNumberingAfterBreak="0">
+  <w:abstractNum w:abstractNumId="37" w15:restartNumberingAfterBreak="0">
     <w:nsid w:val="67A57187"/>
     <w:multiLevelType w:val="hybridMultilevel"/>
     <w:tmpl w:val="24AC54EA"/>
@@ -35690,7 +36676,7 @@
       </w:rPr>
     </w:lvl>
   </w:abstractNum>
-  <w:abstractNum w:abstractNumId="37" w15:restartNumberingAfterBreak="0">
+  <w:abstractNum w:abstractNumId="38" w15:restartNumberingAfterBreak="0">
     <w:nsid w:val="680674E9"/>
     <w:multiLevelType w:val="hybridMultilevel"/>
     <w:tmpl w:val="9B98A53A"/>
@@ -35803,7 +36789,7 @@
       </w:rPr>
     </w:lvl>
   </w:abstractNum>
-  <w:abstractNum w:abstractNumId="38" w15:restartNumberingAfterBreak="0">
+  <w:abstractNum w:abstractNumId="39" w15:restartNumberingAfterBreak="0">
     <w:nsid w:val="700F2DA5"/>
     <w:multiLevelType w:val="hybridMultilevel"/>
     <w:tmpl w:val="7828097E"/>
@@ -35916,7 +36902,7 @@
       </w:rPr>
     </w:lvl>
   </w:abstractNum>
-  <w:abstractNum w:abstractNumId="39" w15:restartNumberingAfterBreak="0">
+  <w:abstractNum w:abstractNumId="40" w15:restartNumberingAfterBreak="0">
     <w:nsid w:val="766263D0"/>
     <w:multiLevelType w:val="hybridMultilevel"/>
     <w:tmpl w:val="C902CF88"/>
@@ -36029,7 +37015,7 @@
       </w:rPr>
     </w:lvl>
   </w:abstractNum>
-  <w:abstractNum w:abstractNumId="40" w15:restartNumberingAfterBreak="0">
+  <w:abstractNum w:abstractNumId="41" w15:restartNumberingAfterBreak="0">
     <w:nsid w:val="7B664A87"/>
     <w:multiLevelType w:val="hybridMultilevel"/>
     <w:tmpl w:val="D9F8A894"/>
@@ -36179,37 +37165,37 @@
     </w:lvlOverride>
   </w:num>
   <w:num w:numId="4">
-    <w:abstractNumId w:val="17"/>
+    <w:abstractNumId w:val="18"/>
   </w:num>
   <w:num w:numId="5">
     <w:abstractNumId w:val="7"/>
   </w:num>
   <w:num w:numId="6">
-    <w:abstractNumId w:val="22"/>
+    <w:abstractNumId w:val="23"/>
   </w:num>
   <w:num w:numId="7">
     <w:abstractNumId w:val="6"/>
   </w:num>
   <w:num w:numId="8">
-    <w:abstractNumId w:val="37"/>
+    <w:abstractNumId w:val="38"/>
   </w:num>
   <w:num w:numId="9">
-    <w:abstractNumId w:val="19"/>
+    <w:abstractNumId w:val="20"/>
   </w:num>
   <w:num w:numId="10">
-    <w:abstractNumId w:val="33"/>
+    <w:abstractNumId w:val="34"/>
   </w:num>
   <w:num w:numId="11">
-    <w:abstractNumId w:val="28"/>
+    <w:abstractNumId w:val="29"/>
   </w:num>
   <w:num w:numId="12">
     <w:abstractNumId w:val="12"/>
   </w:num>
   <w:num w:numId="13">
-    <w:abstractNumId w:val="34"/>
+    <w:abstractNumId w:val="35"/>
   </w:num>
   <w:num w:numId="14">
-    <w:abstractNumId w:val="20"/>
+    <w:abstractNumId w:val="21"/>
   </w:num>
   <w:num w:numId="15">
     <w:abstractNumId w:val="9"/>
@@ -36221,55 +37207,55 @@
     <w:abstractNumId w:val="10"/>
   </w:num>
   <w:num w:numId="18">
-    <w:abstractNumId w:val="30"/>
+    <w:abstractNumId w:val="31"/>
   </w:num>
   <w:num w:numId="19">
-    <w:abstractNumId w:val="21"/>
+    <w:abstractNumId w:val="22"/>
   </w:num>
   <w:num w:numId="20">
-    <w:abstractNumId w:val="14"/>
+    <w:abstractNumId w:val="15"/>
   </w:num>
   <w:num w:numId="21">
     <w:abstractNumId w:val="5"/>
   </w:num>
   <w:num w:numId="22">
-    <w:abstractNumId w:val="16"/>
+    <w:abstractNumId w:val="17"/>
   </w:num>
   <w:num w:numId="23">
-    <w:abstractNumId w:val="35"/>
+    <w:abstractNumId w:val="36"/>
   </w:num>
   <w:num w:numId="24">
-    <w:abstractNumId w:val="32"/>
+    <w:abstractNumId w:val="33"/>
   </w:num>
   <w:num w:numId="25">
-    <w:abstractNumId w:val="23"/>
+    <w:abstractNumId w:val="24"/>
   </w:num>
   <w:num w:numId="26">
     <w:abstractNumId w:val="13"/>
   </w:num>
   <w:num w:numId="27">
-    <w:abstractNumId w:val="25"/>
+    <w:abstractNumId w:val="26"/>
   </w:num>
   <w:num w:numId="28">
-    <w:abstractNumId w:val="39"/>
+    <w:abstractNumId w:val="40"/>
   </w:num>
   <w:num w:numId="29">
-    <w:abstractNumId w:val="29"/>
+    <w:abstractNumId w:val="30"/>
   </w:num>
   <w:num w:numId="30">
     <w:abstractNumId w:val="11"/>
   </w:num>
   <w:num w:numId="31">
-    <w:abstractNumId w:val="36"/>
+    <w:abstractNumId w:val="37"/>
   </w:num>
   <w:num w:numId="32">
-    <w:abstractNumId w:val="38"/>
+    <w:abstractNumId w:val="39"/>
   </w:num>
   <w:num w:numId="33">
-    <w:abstractNumId w:val="26"/>
+    <w:abstractNumId w:val="27"/>
   </w:num>
   <w:num w:numId="34">
-    <w:abstractNumId w:val="27"/>
+    <w:abstractNumId w:val="28"/>
   </w:num>
   <w:num w:numId="35">
     <w:abstractNumId w:val="1"/>
@@ -36278,28 +37264,39 @@
     <w:abstractNumId w:val="4"/>
   </w:num>
   <w:num w:numId="37">
-    <w:abstractNumId w:val="24"/>
+    <w:abstractNumId w:val="25"/>
   </w:num>
   <w:num w:numId="38">
     <w:abstractNumId w:val="2"/>
   </w:num>
   <w:num w:numId="39">
-    <w:abstractNumId w:val="18"/>
+    <w:abstractNumId w:val="19"/>
   </w:num>
   <w:num w:numId="40">
-    <w:abstractNumId w:val="15"/>
+    <w:abstractNumId w:val="16"/>
   </w:num>
   <w:num w:numId="41">
-    <w:abstractNumId w:val="40"/>
+    <w:abstractNumId w:val="41"/>
   </w:num>
   <w:num w:numId="42">
-    <w:abstractNumId w:val="31"/>
+    <w:abstractNumId w:val="32"/>
+  </w:num>
+  <w:num w:numId="43">
+    <w:abstractNumId w:val="14"/>
   </w:num>
 </w:numbering>
 </file>
 
+<file path=word/people.xml><?xml version="1.0" encoding="utf-8"?>
+<w15:people xmlns:wpc="http://schemas.microsoft.com/office/word/2010/wordprocessingCanvas" xmlns:cx="http://schemas.microsoft.com/office/drawing/2014/chartex" xmlns:cx1="http://schemas.microsoft.com/office/drawing/2015/9/8/chartex" xmlns:mc="http://schemas.openxmlformats.org/markup-compatibility/2006" xmlns:o="urn:schemas-microsoft-com:office:office" xmlns:r="http://schemas.openxmlformats.org/officeDocument/2006/relationships" xmlns:m="http://schemas.openxmlformats.org/officeDocument/2006/math" xmlns:v="urn:schemas-microsoft-com:vml" xmlns:wp14="http://schemas.microsoft.com/office/word/2010/wordprocessingDrawing" xmlns:wp="http://schemas.openxmlformats.org/drawingml/2006/wordprocessingDrawing" xmlns:w10="urn:schemas-microsoft-com:office:word" xmlns:w="http://schemas.openxmlformats.org/wordprocessingml/2006/main" xmlns:w14="http://schemas.microsoft.com/office/word/2010/wordml" xmlns:w15="http://schemas.microsoft.com/office/word/2012/wordml" xmlns:w16se="http://schemas.microsoft.com/office/word/2015/wordml/symex" xmlns:wpg="http://schemas.microsoft.com/office/word/2010/wordprocessingGroup" xmlns:wpi="http://schemas.microsoft.com/office/word/2010/wordprocessingInk" xmlns:wne="http://schemas.microsoft.com/office/word/2006/wordml" xmlns:wps="http://schemas.microsoft.com/office/word/2010/wordprocessingShape" mc:Ignorable="w14 w15 w16se wp14">
+  <w15:person w15:author="McKeahnie, Collin">
+    <w15:presenceInfo w15:providerId="AD" w15:userId="S-1-5-21-3116327230-3747694248-558935996-73041"/>
+  </w15:person>
+</w15:people>
+</file>
+
 <file path=word/styles.xml><?xml version="1.0" encoding="utf-8"?>
-<w:styles xmlns:mc="http://schemas.openxmlformats.org/markup-compatibility/2006" xmlns:r="http://schemas.openxmlformats.org/officeDocument/2006/relationships" xmlns:w="http://schemas.openxmlformats.org/wordprocessingml/2006/main" xmlns:w14="http://schemas.microsoft.com/office/word/2010/wordml" xmlns:w15="http://schemas.microsoft.com/office/word/2012/wordml" mc:Ignorable="w14 w15">
+<w:styles xmlns:mc="http://schemas.openxmlformats.org/markup-compatibility/2006" xmlns:r="http://schemas.openxmlformats.org/officeDocument/2006/relationships" xmlns:w="http://schemas.openxmlformats.org/wordprocessingml/2006/main" xmlns:w14="http://schemas.microsoft.com/office/word/2010/wordml" xmlns:w15="http://schemas.microsoft.com/office/word/2012/wordml" xmlns:w16se="http://schemas.microsoft.com/office/word/2015/wordml/symex" mc:Ignorable="w14 w15 w16se">
   <w:docDefaults>
     <w:rPrDefault>
       <w:rPr>
@@ -37266,6 +38263,104 @@
       </w:tcPr>
     </w:tblStylePr>
   </w:style>
+  <w:style w:type="character" w:styleId="CommentReference">
+    <w:name w:val="annotation reference"/>
+    <w:basedOn w:val="DefaultParagraphFont"/>
+    <w:uiPriority w:val="99"/>
+    <w:semiHidden/>
+    <w:unhideWhenUsed/>
+    <w:rsid w:val="003E5F4A"/>
+    <w:rPr>
+      <w:sz w:val="16"/>
+      <w:szCs w:val="16"/>
+    </w:rPr>
+  </w:style>
+  <w:style w:type="paragraph" w:styleId="CommentText">
+    <w:name w:val="annotation text"/>
+    <w:basedOn w:val="Normal"/>
+    <w:link w:val="CommentTextChar"/>
+    <w:uiPriority w:val="99"/>
+    <w:semiHidden/>
+    <w:unhideWhenUsed/>
+    <w:rsid w:val="003E5F4A"/>
+    <w:pPr>
+      <w:spacing w:line="240" w:lineRule="auto"/>
+    </w:pPr>
+    <w:rPr>
+      <w:sz w:val="20"/>
+      <w:szCs w:val="20"/>
+    </w:rPr>
+  </w:style>
+  <w:style w:type="character" w:customStyle="1" w:styleId="CommentTextChar">
+    <w:name w:val="Comment Text Char"/>
+    <w:basedOn w:val="DefaultParagraphFont"/>
+    <w:link w:val="CommentText"/>
+    <w:uiPriority w:val="99"/>
+    <w:semiHidden/>
+    <w:rsid w:val="003E5F4A"/>
+    <w:rPr>
+      <w:sz w:val="20"/>
+      <w:szCs w:val="20"/>
+    </w:rPr>
+  </w:style>
+  <w:style w:type="paragraph" w:styleId="CommentSubject">
+    <w:name w:val="annotation subject"/>
+    <w:basedOn w:val="CommentText"/>
+    <w:next w:val="CommentText"/>
+    <w:link w:val="CommentSubjectChar"/>
+    <w:uiPriority w:val="99"/>
+    <w:semiHidden/>
+    <w:unhideWhenUsed/>
+    <w:rsid w:val="003E5F4A"/>
+    <w:rPr>
+      <w:b/>
+      <w:bCs/>
+    </w:rPr>
+  </w:style>
+  <w:style w:type="character" w:customStyle="1" w:styleId="CommentSubjectChar">
+    <w:name w:val="Comment Subject Char"/>
+    <w:basedOn w:val="CommentTextChar"/>
+    <w:link w:val="CommentSubject"/>
+    <w:uiPriority w:val="99"/>
+    <w:semiHidden/>
+    <w:rsid w:val="003E5F4A"/>
+    <w:rPr>
+      <w:b/>
+      <w:bCs/>
+      <w:sz w:val="20"/>
+      <w:szCs w:val="20"/>
+    </w:rPr>
+  </w:style>
+  <w:style w:type="paragraph" w:styleId="BalloonText">
+    <w:name w:val="Balloon Text"/>
+    <w:basedOn w:val="Normal"/>
+    <w:link w:val="BalloonTextChar"/>
+    <w:uiPriority w:val="99"/>
+    <w:semiHidden/>
+    <w:unhideWhenUsed/>
+    <w:rsid w:val="003E5F4A"/>
+    <w:pPr>
+      <w:spacing w:after="0" w:line="240" w:lineRule="auto"/>
+    </w:pPr>
+    <w:rPr>
+      <w:rFonts w:ascii="Segoe UI" w:hAnsi="Segoe UI" w:cs="Segoe UI"/>
+      <w:sz w:val="18"/>
+      <w:szCs w:val="18"/>
+    </w:rPr>
+  </w:style>
+  <w:style w:type="character" w:customStyle="1" w:styleId="BalloonTextChar">
+    <w:name w:val="Balloon Text Char"/>
+    <w:basedOn w:val="DefaultParagraphFont"/>
+    <w:link w:val="BalloonText"/>
+    <w:uiPriority w:val="99"/>
+    <w:semiHidden/>
+    <w:rsid w:val="003E5F4A"/>
+    <w:rPr>
+      <w:rFonts w:ascii="Segoe UI" w:hAnsi="Segoe UI" w:cs="Segoe UI"/>
+      <w:sz w:val="18"/>
+      <w:szCs w:val="18"/>
+    </w:rPr>
+  </w:style>
 </w:styles>
 </file>
 
@@ -37535,7 +38630,7 @@
 </file>
 
 <file path=customXml/itemProps1.xml><?xml version="1.0" encoding="utf-8"?>
-<ds:datastoreItem xmlns:ds="http://schemas.openxmlformats.org/officeDocument/2006/customXml" ds:itemID="{532AC041-95AF-4765-A749-E01E977A46A0}">
+<ds:datastoreItem xmlns:ds="http://schemas.openxmlformats.org/officeDocument/2006/customXml" ds:itemID="{ABD264B3-E811-4018-A427-A21C49A02A4D}">
   <ds:schemaRefs>
     <ds:schemaRef ds:uri="http://schemas.openxmlformats.org/officeDocument/2006/bibliography"/>
   </ds:schemaRefs>

</xml_diff>

<commit_message>
Fixed issues from Charnes' review
</commit_message>
<xml_diff>
--- a/Master Test Plan.docx
+++ b/Master Test Plan.docx
@@ -1,6 +1,6 @@
 
 <file path=word/document.xml><?xml version="1.0" encoding="utf-8"?>
-<w:document xmlns:wpc="http://schemas.microsoft.com/office/word/2010/wordprocessingCanvas" xmlns:cx="http://schemas.microsoft.com/office/drawing/2014/chartex" xmlns:cx1="http://schemas.microsoft.com/office/drawing/2015/9/8/chartex" xmlns:cx2="http://schemas.microsoft.com/office/drawing/2015/10/21/chartex" xmlns:cx3="http://schemas.microsoft.com/office/drawing/2016/5/9/chartex" xmlns:cx4="http://schemas.microsoft.com/office/drawing/2016/5/10/chartex" xmlns:cx5="http://schemas.microsoft.com/office/drawing/2016/5/11/chartex" xmlns:cx6="http://schemas.microsoft.com/office/drawing/2016/5/12/chartex" xmlns:cx7="http://schemas.microsoft.com/office/drawing/2016/5/13/chartex" xmlns:cx8="http://schemas.microsoft.com/office/drawing/2016/5/14/chartex" xmlns:mc="http://schemas.openxmlformats.org/markup-compatibility/2006" xmlns:aink="http://schemas.microsoft.com/office/drawing/2016/ink" xmlns:am3d="http://schemas.microsoft.com/office/drawing/2017/model3d" xmlns:o="urn:schemas-microsoft-com:office:office" xmlns:r="http://schemas.openxmlformats.org/officeDocument/2006/relationships" xmlns:m="http://schemas.openxmlformats.org/officeDocument/2006/math" xmlns:v="urn:schemas-microsoft-com:vml" xmlns:wp14="http://schemas.microsoft.com/office/word/2010/wordprocessingDrawing" xmlns:wp="http://schemas.openxmlformats.org/drawingml/2006/wordprocessingDrawing" xmlns:w10="urn:schemas-microsoft-com:office:word" xmlns:w="http://schemas.openxmlformats.org/wordprocessingml/2006/main" xmlns:w14="http://schemas.microsoft.com/office/word/2010/wordml" xmlns:w15="http://schemas.microsoft.com/office/word/2012/wordml" xmlns:w16cid="http://schemas.microsoft.com/office/word/2016/wordml/cid" xmlns:w16se="http://schemas.microsoft.com/office/word/2015/wordml/symex" xmlns:wpg="http://schemas.microsoft.com/office/word/2010/wordprocessingGroup" xmlns:wpi="http://schemas.microsoft.com/office/word/2010/wordprocessingInk" xmlns:wne="http://schemas.microsoft.com/office/word/2006/wordml" xmlns:wps="http://schemas.microsoft.com/office/word/2010/wordprocessingShape" mc:Ignorable="w14 w15 w16se w16cid wp14">
+<w:document xmlns:wpc="http://schemas.microsoft.com/office/word/2010/wordprocessingCanvas" xmlns:mc="http://schemas.openxmlformats.org/markup-compatibility/2006" xmlns:o="urn:schemas-microsoft-com:office:office" xmlns:r="http://schemas.openxmlformats.org/officeDocument/2006/relationships" xmlns:m="http://schemas.openxmlformats.org/officeDocument/2006/math" xmlns:v="urn:schemas-microsoft-com:vml" xmlns:wp14="http://schemas.microsoft.com/office/word/2010/wordprocessingDrawing" xmlns:wp="http://schemas.openxmlformats.org/drawingml/2006/wordprocessingDrawing" xmlns:w10="urn:schemas-microsoft-com:office:word" xmlns:w="http://schemas.openxmlformats.org/wordprocessingml/2006/main" xmlns:w14="http://schemas.microsoft.com/office/word/2010/wordml" xmlns:w15="http://schemas.microsoft.com/office/word/2012/wordml" xmlns:wpg="http://schemas.microsoft.com/office/word/2010/wordprocessingGroup" xmlns:wpi="http://schemas.microsoft.com/office/word/2010/wordprocessingInk" xmlns:wne="http://schemas.microsoft.com/office/word/2006/wordml" xmlns:wps="http://schemas.microsoft.com/office/word/2010/wordprocessingShape" mc:Ignorable="w14 w15 wp14">
   <w:body>
     <w:p>
       <w:pPr>
@@ -150,13 +150,8 @@
               <w:cnfStyle w:val="000000100000" w:firstRow="0" w:lastRow="0" w:firstColumn="0" w:lastColumn="0" w:oddVBand="0" w:evenVBand="0" w:oddHBand="1" w:evenHBand="0" w:firstRowFirstColumn="0" w:firstRowLastColumn="0" w:lastRowFirstColumn="0" w:lastRowLastColumn="0"/>
             </w:pPr>
             <w:r>
-              <w:t xml:space="preserve">Michelle </w:t>
-            </w:r>
-            <w:proofErr w:type="spellStart"/>
-            <w:r>
-              <w:t>Vinall</w:t>
-            </w:r>
-            <w:proofErr w:type="spellEnd"/>
+              <w:t>Michelle Vinall</w:t>
+            </w:r>
           </w:p>
         </w:tc>
         <w:tc>
@@ -207,13 +202,8 @@
               <w:cnfStyle w:val="000000000000" w:firstRow="0" w:lastRow="0" w:firstColumn="0" w:lastColumn="0" w:oddVBand="0" w:evenVBand="0" w:oddHBand="0" w:evenHBand="0" w:firstRowFirstColumn="0" w:firstRowLastColumn="0" w:lastRowFirstColumn="0" w:lastRowLastColumn="0"/>
             </w:pPr>
             <w:r>
-              <w:t xml:space="preserve">Michelle </w:t>
-            </w:r>
-            <w:proofErr w:type="spellStart"/>
-            <w:r>
-              <w:t>Vinall</w:t>
-            </w:r>
-            <w:proofErr w:type="spellEnd"/>
+              <w:t>Michelle Vinall</w:t>
+            </w:r>
           </w:p>
         </w:tc>
         <w:tc>
@@ -461,16 +451,8 @@
               <w:rPr>
                 <w:b w:val="0"/>
               </w:rPr>
-              <w:t xml:space="preserve">Collin </w:t>
-            </w:r>
-            <w:proofErr w:type="spellStart"/>
-            <w:r>
-              <w:rPr>
-                <w:b w:val="0"/>
-              </w:rPr>
-              <w:t>Mckeahnie</w:t>
-            </w:r>
-            <w:proofErr w:type="spellEnd"/>
+              <w:t>Collin Mckeahnie</w:t>
+            </w:r>
           </w:p>
         </w:tc>
         <w:tc>
@@ -503,16 +485,8 @@
               <w:rPr>
                 <w:b w:val="0"/>
               </w:rPr>
-              <w:t xml:space="preserve">Michelle </w:t>
-            </w:r>
-            <w:proofErr w:type="spellStart"/>
-            <w:r>
-              <w:rPr>
-                <w:b w:val="0"/>
-              </w:rPr>
-              <w:t>Vinall</w:t>
-            </w:r>
-            <w:proofErr w:type="spellEnd"/>
+              <w:t>Michelle Vinall</w:t>
+            </w:r>
           </w:p>
         </w:tc>
         <w:tc>
@@ -808,28 +782,20 @@
               <w:rPr>
                 <w:b w:val="0"/>
               </w:rPr>
-              <w:t xml:space="preserve">Collin </w:t>
-            </w:r>
-            <w:proofErr w:type="spellStart"/>
+              <w:t>Collin Mc</w:t>
+            </w:r>
             <w:r>
               <w:rPr>
                 <w:b w:val="0"/>
               </w:rPr>
-              <w:t>Mc</w:t>
+              <w:t>K</w:t>
             </w:r>
             <w:r>
               <w:rPr>
                 <w:b w:val="0"/>
               </w:rPr>
-              <w:t>K</w:t>
-            </w:r>
-            <w:r>
-              <w:rPr>
-                <w:b w:val="0"/>
-              </w:rPr>
               <w:t>eahnie</w:t>
             </w:r>
-            <w:proofErr w:type="spellEnd"/>
             <w:r>
               <w:rPr>
                 <w:b w:val="0"/>
@@ -858,16 +824,8 @@
               <w:rPr>
                 <w:b w:val="0"/>
               </w:rPr>
-              <w:t xml:space="preserve">Michelle </w:t>
-            </w:r>
-            <w:proofErr w:type="spellStart"/>
-            <w:r>
-              <w:rPr>
-                <w:b w:val="0"/>
-              </w:rPr>
-              <w:t>Vinall</w:t>
-            </w:r>
-            <w:proofErr w:type="spellEnd"/>
+              <w:t>Michelle Vinall</w:t>
+            </w:r>
             <w:r>
               <w:rPr>
                 <w:b w:val="0"/>
@@ -1075,6 +1033,9 @@
                       <w:rStyle w:val="CommentReference"/>
                     </w:rPr>
                     <w:commentReference w:id="6"/>
+                  </w:r>
+                  <w:r>
+                    <w:t xml:space="preserve"> and register</w:t>
                   </w:r>
                 </w:p>
               </w:tc>
@@ -1482,9 +1443,63 @@
                   <w:pPr>
                     <w:ind w:left="360"/>
                   </w:pPr>
+                  <w:r>
+                    <w:t>Can users check Lets Quiz Leader board</w:t>
+                  </w:r>
+                </w:p>
+              </w:tc>
+              <w:tc>
+                <w:tcPr>
+                  <w:tcW w:w="2930" w:type="dxa"/>
+                </w:tcPr>
+                <w:p>
+                  <w:pPr>
+                    <w:ind w:left="360"/>
+                  </w:pPr>
+                  <w:r>
+                    <w:t>UAT test report</w:t>
+                  </w:r>
+                </w:p>
+              </w:tc>
+              <w:tc>
+                <w:tcPr>
+                  <w:tcW w:w="2930" w:type="dxa"/>
+                </w:tcPr>
+                <w:p>
+                  <w:pPr>
+                    <w:ind w:left="360"/>
+                  </w:pPr>
+                  <w:r>
+                    <w:t>1 June 2018</w:t>
+                  </w:r>
+                </w:p>
+              </w:tc>
+            </w:tr>
+            <w:tr>
+              <w:tc>
+                <w:tcPr>
+                  <w:tcW w:w="2930" w:type="dxa"/>
+                </w:tcPr>
+                <w:p>
+                  <w:pPr>
+                    <w:ind w:left="360"/>
+                  </w:pPr>
                   <w:commentRangeStart w:id="7"/>
+                  <w:commentRangeStart w:id="8"/>
                   <w:r>
-                    <w:t>Can users check leader board</w:t>
+                    <w:t>Can users check</w:t>
+                  </w:r>
+                  <w:r>
+                    <w:t xml:space="preserve"> Google Play</w:t>
+                  </w:r>
+                  <w:r>
+                    <w:t xml:space="preserve"> </w:t>
+                  </w:r>
+                  <w:r>
+                    <w:t xml:space="preserve">Services </w:t>
+                  </w:r>
+                  <w:r>
+                    <w:t>leader board</w:t>
                   </w:r>
                 </w:p>
               </w:tc>
@@ -1527,9 +1542,16 @@
                     </w:rPr>
                     <w:commentReference w:id="7"/>
                   </w:r>
+                  <w:r>
+                    <w:rPr>
+                      <w:rStyle w:val="CommentReference"/>
+                    </w:rPr>
+                    <w:commentReference w:id="8"/>
+                  </w:r>
                 </w:p>
               </w:tc>
             </w:tr>
+            <w:commentRangeEnd w:id="8"/>
             <w:tr>
               <w:tc>
                 <w:tcPr>
@@ -1638,8 +1660,9 @@
                   <w:pPr>
                     <w:ind w:left="360"/>
                   </w:pPr>
-                  <w:commentRangeStart w:id="8"/>
                   <w:commentRangeStart w:id="9"/>
+                  <w:commentRangeStart w:id="10"/>
+                  <w:commentRangeStart w:id="11"/>
                   <w:r>
                     <w:t>Does the</w:t>
                   </w:r>
@@ -1652,19 +1675,108 @@
                   <w:r>
                     <w:t>send push notifications</w:t>
                   </w:r>
-                  <w:commentRangeEnd w:id="8"/>
-                  <w:r>
-                    <w:rPr>
-                      <w:rStyle w:val="CommentReference"/>
-                    </w:rPr>
-                    <w:commentReference w:id="8"/>
-                  </w:r>
                   <w:commentRangeEnd w:id="9"/>
                   <w:r>
                     <w:rPr>
                       <w:rStyle w:val="CommentReference"/>
                     </w:rPr>
                     <w:commentReference w:id="9"/>
+                  </w:r>
+                  <w:commentRangeEnd w:id="10"/>
+                  <w:r>
+                    <w:rPr>
+                      <w:rStyle w:val="CommentReference"/>
+                    </w:rPr>
+                    <w:commentReference w:id="10"/>
+                  </w:r>
+                  <w:commentRangeEnd w:id="11"/>
+                  <w:r>
+                    <w:rPr>
+                      <w:rStyle w:val="CommentReference"/>
+                    </w:rPr>
+                    <w:commentReference w:id="11"/>
+                  </w:r>
+                </w:p>
+              </w:tc>
+              <w:tc>
+                <w:tcPr>
+                  <w:tcW w:w="2930" w:type="dxa"/>
+                </w:tcPr>
+                <w:p>
+                  <w:pPr>
+                    <w:ind w:left="360"/>
+                  </w:pPr>
+                  <w:r>
+                    <w:t>UAT test report</w:t>
+                  </w:r>
+                </w:p>
+              </w:tc>
+              <w:tc>
+                <w:tcPr>
+                  <w:tcW w:w="2930" w:type="dxa"/>
+                </w:tcPr>
+                <w:p>
+                  <w:pPr>
+                    <w:ind w:left="360"/>
+                  </w:pPr>
+                  <w:r>
+                    <w:t>20 August 2018</w:t>
+                  </w:r>
+                </w:p>
+              </w:tc>
+            </w:tr>
+            <w:tr>
+              <w:tc>
+                <w:tcPr>
+                  <w:tcW w:w="2930" w:type="dxa"/>
+                </w:tcPr>
+                <w:p>
+                  <w:pPr>
+                    <w:ind w:left="360"/>
+                  </w:pPr>
+                  <w:r>
+                    <w:t>Does social media integration work as expected</w:t>
+                  </w:r>
+                </w:p>
+              </w:tc>
+              <w:tc>
+                <w:tcPr>
+                  <w:tcW w:w="2930" w:type="dxa"/>
+                </w:tcPr>
+                <w:p>
+                  <w:pPr>
+                    <w:ind w:left="360"/>
+                  </w:pPr>
+                  <w:r>
+                    <w:t>UAT test report</w:t>
+                  </w:r>
+                </w:p>
+              </w:tc>
+              <w:tc>
+                <w:tcPr>
+                  <w:tcW w:w="2930" w:type="dxa"/>
+                </w:tcPr>
+                <w:p>
+                  <w:pPr>
+                    <w:ind w:left="360"/>
+                  </w:pPr>
+                  <w:r>
+                    <w:t>20 August 2018</w:t>
+                  </w:r>
+                </w:p>
+              </w:tc>
+            </w:tr>
+            <w:tr>
+              <w:tc>
+                <w:tcPr>
+                  <w:tcW w:w="2930" w:type="dxa"/>
+                </w:tcPr>
+                <w:p>
+                  <w:pPr>
+                    <w:ind w:left="360"/>
+                  </w:pPr>
+                  <w:r>
+                    <w:t>Test multiplayer capabilities</w:t>
                   </w:r>
                 </w:p>
               </w:tc>
@@ -1767,6 +1879,12 @@
                 <w:b w:val="0"/>
               </w:rPr>
               <w:t xml:space="preserve"> for the first stages of testing</w:t>
+            </w:r>
+            <w:r>
+              <w:rPr>
+                <w:b w:val="0"/>
+              </w:rPr>
+              <w:t xml:space="preserve"> and prior to </w:t>
             </w:r>
           </w:p>
           <w:p/>
@@ -2707,8 +2825,6 @@
               <w:fldChar w:fldCharType="end"/>
             </w:r>
           </w:hyperlink>
-          <w:bookmarkStart w:id="10" w:name="_GoBack"/>
-          <w:bookmarkEnd w:id="10"/>
         </w:p>
         <w:p>
           <w:pPr>
@@ -6836,7 +6952,7 @@
       </w:sdtContent>
     </w:sdt>
     <w:p>
-      <w:bookmarkStart w:id="11" w:name="_Toc509517444"/>
+      <w:bookmarkStart w:id="12" w:name="_Toc509517444"/>
     </w:p>
     <w:p/>
     <w:p/>
@@ -6884,12 +7000,11 @@
           <w:color w:val="7030A0"/>
         </w:rPr>
       </w:pPr>
-      <w:bookmarkStart w:id="12" w:name="_Toc515437470"/>
+      <w:bookmarkStart w:id="13" w:name="_Toc515437470"/>
       <w:r>
         <w:rPr>
           <w:color w:val="7030A0"/>
         </w:rPr>
-        <w:lastRenderedPageBreak/>
         <w:t xml:space="preserve">1. </w:t>
       </w:r>
       <w:r>
@@ -6898,8 +7013,8 @@
         </w:rPr>
         <w:t>Introduction</w:t>
       </w:r>
-      <w:bookmarkEnd w:id="11"/>
       <w:bookmarkEnd w:id="12"/>
+      <w:bookmarkEnd w:id="13"/>
     </w:p>
     <w:p>
       <w:pPr>
@@ -6912,8 +7027,8 @@
           <w:color w:val="7030A0"/>
         </w:rPr>
       </w:pPr>
-      <w:bookmarkStart w:id="13" w:name="_Toc509517445"/>
-      <w:bookmarkStart w:id="14" w:name="_Toc515437471"/>
+      <w:bookmarkStart w:id="14" w:name="_Toc509517445"/>
+      <w:bookmarkStart w:id="15" w:name="_Toc515437471"/>
       <w:r>
         <w:rPr>
           <w:color w:val="7030A0"/>
@@ -6932,8 +7047,8 @@
         </w:rPr>
         <w:t>bjective</w:t>
       </w:r>
-      <w:bookmarkEnd w:id="13"/>
       <w:bookmarkEnd w:id="14"/>
+      <w:bookmarkEnd w:id="15"/>
     </w:p>
     <w:p>
       <w:r>
@@ -6948,8 +7063,8 @@
           <w:color w:val="7030A0"/>
         </w:rPr>
       </w:pPr>
-      <w:bookmarkStart w:id="15" w:name="_Toc509517446"/>
-      <w:bookmarkStart w:id="16" w:name="_Toc515437472"/>
+      <w:bookmarkStart w:id="16" w:name="_Toc509517446"/>
+      <w:bookmarkStart w:id="17" w:name="_Toc515437472"/>
       <w:r>
         <w:rPr>
           <w:color w:val="7030A0"/>
@@ -6982,8 +7097,8 @@
         </w:rPr>
         <w:t>bjective</w:t>
       </w:r>
-      <w:bookmarkEnd w:id="15"/>
       <w:bookmarkEnd w:id="16"/>
+      <w:bookmarkEnd w:id="17"/>
     </w:p>
     <w:p>
       <w:r>
@@ -7049,8 +7164,8 @@
           <w:color w:val="7030A0"/>
         </w:rPr>
       </w:pPr>
-      <w:bookmarkStart w:id="17" w:name="_Toc509517447"/>
-      <w:bookmarkStart w:id="18" w:name="_Toc515437473"/>
+      <w:bookmarkStart w:id="18" w:name="_Toc509517447"/>
+      <w:bookmarkStart w:id="19" w:name="_Toc515437473"/>
       <w:r>
         <w:rPr>
           <w:color w:val="7030A0"/>
@@ -7082,8 +7197,8 @@
         </w:rPr>
         <w:t>lan</w:t>
       </w:r>
-      <w:bookmarkEnd w:id="17"/>
       <w:bookmarkEnd w:id="18"/>
+      <w:bookmarkEnd w:id="19"/>
     </w:p>
     <w:p/>
     <w:tbl>
@@ -7158,16 +7273,8 @@
               <w:rPr>
                 <w:b w:val="0"/>
               </w:rPr>
-              <w:t xml:space="preserve">Michelle </w:t>
-            </w:r>
-            <w:proofErr w:type="spellStart"/>
-            <w:r>
-              <w:rPr>
-                <w:b w:val="0"/>
-              </w:rPr>
-              <w:t>Vinall</w:t>
-            </w:r>
-            <w:proofErr w:type="spellEnd"/>
+              <w:t>Michelle Vinall</w:t>
+            </w:r>
           </w:p>
         </w:tc>
         <w:tc>
@@ -7213,16 +7320,8 @@
               <w:rPr>
                 <w:b w:val="0"/>
               </w:rPr>
-              <w:t xml:space="preserve">Collin </w:t>
-            </w:r>
-            <w:proofErr w:type="spellStart"/>
-            <w:r>
-              <w:rPr>
-                <w:b w:val="0"/>
-              </w:rPr>
-              <w:t>Mckeahnie</w:t>
-            </w:r>
-            <w:proofErr w:type="spellEnd"/>
+              <w:t>Collin Mckeahnie</w:t>
+            </w:r>
           </w:p>
         </w:tc>
         <w:tc>
@@ -7358,8 +7457,8 @@
           <w:color w:val="7030A0"/>
         </w:rPr>
       </w:pPr>
-      <w:bookmarkStart w:id="19" w:name="_Toc509517448"/>
-      <w:bookmarkStart w:id="20" w:name="_Toc515437474"/>
+      <w:bookmarkStart w:id="20" w:name="_Toc509517448"/>
+      <w:bookmarkStart w:id="21" w:name="_Toc515437474"/>
       <w:r>
         <w:rPr>
           <w:color w:val="7030A0"/>
@@ -7372,8 +7471,8 @@
         </w:rPr>
         <w:t>Assignment Formulation</w:t>
       </w:r>
-      <w:bookmarkEnd w:id="19"/>
       <w:bookmarkEnd w:id="20"/>
+      <w:bookmarkEnd w:id="21"/>
     </w:p>
     <w:p>
       <w:pPr>
@@ -7382,8 +7481,8 @@
           <w:color w:val="7030A0"/>
         </w:rPr>
       </w:pPr>
-      <w:bookmarkStart w:id="21" w:name="_Toc509517449"/>
-      <w:bookmarkStart w:id="22" w:name="_Toc515437475"/>
+      <w:bookmarkStart w:id="22" w:name="_Toc509517449"/>
+      <w:bookmarkStart w:id="23" w:name="_Toc515437475"/>
       <w:r>
         <w:rPr>
           <w:color w:val="7030A0"/>
@@ -7397,8 +7496,8 @@
         <w:tab/>
         <w:t>Client</w:t>
       </w:r>
-      <w:bookmarkEnd w:id="21"/>
       <w:bookmarkEnd w:id="22"/>
+      <w:bookmarkEnd w:id="23"/>
     </w:p>
     <w:p>
       <w:r>
@@ -7412,16 +7511,16 @@
           <w:color w:val="7030A0"/>
         </w:rPr>
       </w:pPr>
-      <w:bookmarkStart w:id="23" w:name="_Toc509517450"/>
-      <w:bookmarkStart w:id="24" w:name="_Toc515437476"/>
+      <w:bookmarkStart w:id="24" w:name="_Toc509517450"/>
+      <w:bookmarkStart w:id="25" w:name="_Toc515437476"/>
       <w:r>
         <w:rPr>
           <w:color w:val="7030A0"/>
         </w:rPr>
         <w:t>2.2       Supplier</w:t>
       </w:r>
-      <w:bookmarkEnd w:id="23"/>
       <w:bookmarkEnd w:id="24"/>
+      <w:bookmarkEnd w:id="25"/>
     </w:p>
     <w:p>
       <w:r>
@@ -7435,8 +7534,8 @@
           <w:color w:val="7030A0"/>
         </w:rPr>
       </w:pPr>
-      <w:bookmarkStart w:id="25" w:name="_Toc509517451"/>
-      <w:bookmarkStart w:id="26" w:name="_Toc515437477"/>
+      <w:bookmarkStart w:id="26" w:name="_Toc509517451"/>
+      <w:bookmarkStart w:id="27" w:name="_Toc515437477"/>
       <w:r>
         <w:rPr>
           <w:color w:val="7030A0"/>
@@ -7450,8 +7549,8 @@
         <w:tab/>
         <w:t>Assignment</w:t>
       </w:r>
-      <w:bookmarkEnd w:id="25"/>
       <w:bookmarkEnd w:id="26"/>
+      <w:bookmarkEnd w:id="27"/>
     </w:p>
     <w:p>
       <w:r>
@@ -7489,8 +7588,8 @@
           <w:color w:val="7030A0"/>
         </w:rPr>
       </w:pPr>
-      <w:bookmarkStart w:id="27" w:name="_Toc509517452"/>
-      <w:bookmarkStart w:id="28" w:name="_Toc515437478"/>
+      <w:bookmarkStart w:id="28" w:name="_Toc509517452"/>
+      <w:bookmarkStart w:id="29" w:name="_Toc515437478"/>
       <w:r>
         <w:rPr>
           <w:color w:val="7030A0"/>
@@ -7504,8 +7603,8 @@
         <w:tab/>
         <w:t>Scope</w:t>
       </w:r>
-      <w:bookmarkEnd w:id="27"/>
       <w:bookmarkEnd w:id="28"/>
+      <w:bookmarkEnd w:id="29"/>
     </w:p>
     <w:p>
       <w:pPr>
@@ -7514,8 +7613,8 @@
           <w:color w:val="7030A0"/>
         </w:rPr>
       </w:pPr>
-      <w:bookmarkStart w:id="29" w:name="_Toc509517453"/>
-      <w:bookmarkStart w:id="30" w:name="_Toc515437479"/>
+      <w:bookmarkStart w:id="30" w:name="_Toc509517453"/>
+      <w:bookmarkStart w:id="31" w:name="_Toc515437479"/>
       <w:r>
         <w:rPr>
           <w:color w:val="7030A0"/>
@@ -7552,8 +7651,8 @@
         </w:rPr>
         <w:t>Functions to be tested.</w:t>
       </w:r>
-      <w:bookmarkEnd w:id="29"/>
       <w:bookmarkEnd w:id="30"/>
+      <w:bookmarkEnd w:id="31"/>
     </w:p>
     <w:p>
       <w:pPr>
@@ -7576,6 +7675,7 @@
         </w:numPr>
       </w:pPr>
       <w:r>
+        <w:lastRenderedPageBreak/>
         <w:t>Verify all game elements do what is required of them</w:t>
       </w:r>
     </w:p>
@@ -7636,7 +7736,6 @@
         </w:numPr>
       </w:pPr>
       <w:r>
-        <w:lastRenderedPageBreak/>
         <w:t>Data integrity testing</w:t>
       </w:r>
     </w:p>
@@ -7713,8 +7812,8 @@
       <w:pPr>
         <w:pStyle w:val="Heading3"/>
       </w:pPr>
-      <w:bookmarkStart w:id="31" w:name="_Toc509517454"/>
-      <w:bookmarkStart w:id="32" w:name="_Toc515437480"/>
+      <w:bookmarkStart w:id="32" w:name="_Toc509517454"/>
+      <w:bookmarkStart w:id="33" w:name="_Toc515437480"/>
       <w:r>
         <w:rPr>
           <w:color w:val="7030A0"/>
@@ -7742,8 +7841,8 @@
       <w:r>
         <w:t>.</w:t>
       </w:r>
-      <w:bookmarkEnd w:id="31"/>
       <w:bookmarkEnd w:id="32"/>
+      <w:bookmarkEnd w:id="33"/>
     </w:p>
     <w:p>
       <w:pPr>
@@ -7781,8 +7880,8 @@
           <w:lang w:val="en-US"/>
         </w:rPr>
       </w:pPr>
-      <w:bookmarkStart w:id="33" w:name="_Toc509517455"/>
-      <w:bookmarkStart w:id="34" w:name="_Toc515437481"/>
+      <w:bookmarkStart w:id="34" w:name="_Toc509517455"/>
+      <w:bookmarkStart w:id="35" w:name="_Toc515437481"/>
       <w:r>
         <w:rPr>
           <w:rFonts w:cstheme="majorHAnsi"/>
@@ -7815,8 +7914,8 @@
         </w:rPr>
         <w:t>ssumptions</w:t>
       </w:r>
-      <w:bookmarkEnd w:id="33"/>
       <w:bookmarkEnd w:id="34"/>
+      <w:bookmarkEnd w:id="35"/>
     </w:p>
     <w:p>
       <w:pPr>
@@ -8057,8 +8156,8 @@
           <w:color w:val="7030A0"/>
         </w:rPr>
       </w:pPr>
-      <w:bookmarkStart w:id="35" w:name="_Toc509517456"/>
-      <w:bookmarkStart w:id="36" w:name="_Toc515437482"/>
+      <w:bookmarkStart w:id="36" w:name="_Toc509517456"/>
+      <w:bookmarkStart w:id="37" w:name="_Toc515437482"/>
       <w:r>
         <w:rPr>
           <w:color w:val="7030A0"/>
@@ -8090,8 +8189,8 @@
         </w:rPr>
         <w:t>riteria</w:t>
       </w:r>
-      <w:bookmarkEnd w:id="35"/>
       <w:bookmarkEnd w:id="36"/>
+      <w:bookmarkEnd w:id="37"/>
     </w:p>
     <w:p>
       <w:pPr>
@@ -8100,8 +8199,8 @@
           <w:color w:val="7030A0"/>
         </w:rPr>
       </w:pPr>
-      <w:bookmarkStart w:id="37" w:name="_Toc509517457"/>
-      <w:bookmarkStart w:id="38" w:name="_Toc515437483"/>
+      <w:bookmarkStart w:id="38" w:name="_Toc509517457"/>
+      <w:bookmarkStart w:id="39" w:name="_Toc515437483"/>
       <w:r>
         <w:rPr>
           <w:color w:val="7030A0"/>
@@ -8123,7 +8222,6 @@
         </w:rPr>
         <w:t xml:space="preserve">   </w:t>
       </w:r>
-      <w:proofErr w:type="spellStart"/>
       <w:r>
         <w:rPr>
           <w:color w:val="7030A0"/>
@@ -8131,9 +8229,8 @@
         </w:rPr>
         <w:t>Acceptants</w:t>
       </w:r>
-      <w:bookmarkEnd w:id="37"/>
       <w:bookmarkEnd w:id="38"/>
-      <w:proofErr w:type="spellEnd"/>
+      <w:bookmarkEnd w:id="39"/>
     </w:p>
     <w:p>
       <w:pPr>
@@ -8145,21 +8242,7 @@
         <w:rPr>
           <w:lang w:val="en-US"/>
         </w:rPr>
-        <w:t xml:space="preserve">The table below states the </w:t>
-      </w:r>
-      <w:proofErr w:type="spellStart"/>
-      <w:r>
-        <w:rPr>
-          <w:lang w:val="en-US"/>
-        </w:rPr>
-        <w:t>acceptants</w:t>
-      </w:r>
-      <w:proofErr w:type="spellEnd"/>
-      <w:r>
-        <w:rPr>
-          <w:lang w:val="en-US"/>
-        </w:rPr>
-        <w:t xml:space="preserve"> of </w:t>
+        <w:t xml:space="preserve">The table below states the acceptants of </w:t>
       </w:r>
       <w:r>
         <w:rPr>
@@ -8372,10 +8455,10 @@
           <w:lang w:val="en-US"/>
         </w:rPr>
       </w:pPr>
-      <w:bookmarkStart w:id="39" w:name="__RefHeading___Toc205713844"/>
-      <w:bookmarkStart w:id="40" w:name="_Toc509517458"/>
-      <w:bookmarkStart w:id="41" w:name="_Toc515437484"/>
-      <w:bookmarkEnd w:id="39"/>
+      <w:bookmarkStart w:id="40" w:name="__RefHeading___Toc205713844"/>
+      <w:bookmarkStart w:id="41" w:name="_Toc509517458"/>
+      <w:bookmarkStart w:id="42" w:name="_Toc515437484"/>
+      <w:bookmarkEnd w:id="40"/>
       <w:r>
         <w:rPr>
           <w:color w:val="7030A0"/>
@@ -8418,8 +8501,8 @@
         </w:rPr>
         <w:t xml:space="preserve"> criteria</w:t>
       </w:r>
-      <w:bookmarkEnd w:id="40"/>
       <w:bookmarkEnd w:id="41"/>
+      <w:bookmarkEnd w:id="42"/>
     </w:p>
     <w:p>
       <w:pPr>
@@ -8760,6 +8843,7 @@
               <w:rPr>
                 <w:b w:val="0"/>
               </w:rPr>
+              <w:lastRenderedPageBreak/>
               <w:t>Menu screen must allow player to enter settings menu.</w:t>
             </w:r>
           </w:p>
@@ -8926,7 +9010,6 @@
               <w:rPr>
                 <w:b w:val="0"/>
               </w:rPr>
-              <w:lastRenderedPageBreak/>
               <w:t>The application must be able to determine if the player has selected the correct answer.</w:t>
             </w:r>
           </w:p>
@@ -9259,8 +9342,8 @@
           <w:lang w:val="nl-NL"/>
         </w:rPr>
       </w:pPr>
-      <w:bookmarkStart w:id="42" w:name="_Toc509517459"/>
-      <w:bookmarkStart w:id="43" w:name="_Toc515437485"/>
+      <w:bookmarkStart w:id="43" w:name="_Toc509517459"/>
+      <w:bookmarkStart w:id="44" w:name="_Toc515437485"/>
       <w:r>
         <w:rPr>
           <w:color w:val="7030A0"/>
@@ -9275,8 +9358,8 @@
         </w:rPr>
         <w:t>Documentation</w:t>
       </w:r>
-      <w:bookmarkEnd w:id="42"/>
       <w:bookmarkEnd w:id="43"/>
+      <w:bookmarkEnd w:id="44"/>
     </w:p>
     <w:p>
       <w:pPr>
@@ -9286,10 +9369,10 @@
           <w:lang w:val="nl-NL"/>
         </w:rPr>
       </w:pPr>
-      <w:bookmarkStart w:id="44" w:name="__RefHeading___Toc205713846"/>
-      <w:bookmarkStart w:id="45" w:name="_Toc509517460"/>
-      <w:bookmarkStart w:id="46" w:name="_Toc515437486"/>
-      <w:bookmarkEnd w:id="44"/>
+      <w:bookmarkStart w:id="45" w:name="__RefHeading___Toc205713846"/>
+      <w:bookmarkStart w:id="46" w:name="_Toc509517460"/>
+      <w:bookmarkStart w:id="47" w:name="_Toc515437486"/>
+      <w:bookmarkEnd w:id="45"/>
       <w:r>
         <w:rPr>
           <w:color w:val="7030A0"/>
@@ -9318,8 +9401,8 @@
         </w:rPr>
         <w:t>lan</w:t>
       </w:r>
-      <w:bookmarkEnd w:id="45"/>
       <w:bookmarkEnd w:id="46"/>
+      <w:bookmarkEnd w:id="47"/>
     </w:p>
     <w:p>
       <w:pPr>
@@ -9552,16 +9635,8 @@
               <w:rPr>
                 <w:lang w:val="en-US"/>
               </w:rPr>
-              <w:t xml:space="preserve">Michelle </w:t>
-            </w:r>
-            <w:proofErr w:type="spellStart"/>
-            <w:r>
-              <w:rPr>
-                <w:lang w:val="en-US"/>
-              </w:rPr>
-              <w:t>Vinall</w:t>
-            </w:r>
-            <w:proofErr w:type="spellEnd"/>
+              <w:t>Michelle Vinall</w:t>
+            </w:r>
           </w:p>
         </w:tc>
       </w:tr>
@@ -9667,8 +9742,8 @@
           <w:lang w:val="nl-NL"/>
         </w:rPr>
       </w:pPr>
-      <w:bookmarkStart w:id="47" w:name="__RefHeading___Toc205713847"/>
-      <w:bookmarkEnd w:id="47"/>
+      <w:bookmarkStart w:id="48" w:name="__RefHeading___Toc205713847"/>
+      <w:bookmarkEnd w:id="48"/>
     </w:p>
     <w:p>
       <w:pPr>
@@ -9678,8 +9753,8 @@
           <w:lang w:val="nl-NL"/>
         </w:rPr>
       </w:pPr>
-      <w:bookmarkStart w:id="48" w:name="_Toc509517461"/>
-      <w:bookmarkStart w:id="49" w:name="_Toc515437487"/>
+      <w:bookmarkStart w:id="49" w:name="_Toc509517461"/>
+      <w:bookmarkStart w:id="50" w:name="_Toc515437487"/>
       <w:r>
         <w:rPr>
           <w:color w:val="7030A0"/>
@@ -9694,8 +9769,8 @@
         </w:rPr>
         <w:t>Standards</w:t>
       </w:r>
-      <w:bookmarkEnd w:id="48"/>
       <w:bookmarkEnd w:id="49"/>
+      <w:bookmarkEnd w:id="50"/>
     </w:p>
     <w:p>
       <w:pPr>
@@ -10147,8 +10222,8 @@
       </w:tr>
     </w:tbl>
     <w:p>
-      <w:bookmarkStart w:id="50" w:name="__RefHeading___Toc205713848"/>
-      <w:bookmarkEnd w:id="50"/>
+      <w:bookmarkStart w:id="51" w:name="__RefHeading___Toc205713848"/>
+      <w:bookmarkEnd w:id="51"/>
     </w:p>
     <w:p>
       <w:pPr>
@@ -10157,12 +10232,13 @@
           <w:color w:val="7030A0"/>
         </w:rPr>
       </w:pPr>
-      <w:bookmarkStart w:id="51" w:name="_Toc509517463"/>
-      <w:bookmarkStart w:id="52" w:name="_Toc515437488"/>
+      <w:bookmarkStart w:id="52" w:name="_Toc509517463"/>
+      <w:bookmarkStart w:id="53" w:name="_Toc515437488"/>
       <w:r>
         <w:rPr>
           <w:color w:val="7030A0"/>
         </w:rPr>
+        <w:lastRenderedPageBreak/>
         <w:t>4</w:t>
       </w:r>
       <w:r>
@@ -10177,8 +10253,8 @@
         </w:rPr>
         <w:t>Test Strategy</w:t>
       </w:r>
-      <w:bookmarkEnd w:id="51"/>
       <w:bookmarkEnd w:id="52"/>
+      <w:bookmarkEnd w:id="53"/>
     </w:p>
     <w:p>
       <w:pPr>
@@ -10187,8 +10263,8 @@
           <w:color w:val="7030A0"/>
         </w:rPr>
       </w:pPr>
-      <w:bookmarkStart w:id="53" w:name="_Toc509517464"/>
-      <w:bookmarkStart w:id="54" w:name="_Toc515437489"/>
+      <w:bookmarkStart w:id="54" w:name="_Toc509517464"/>
+      <w:bookmarkStart w:id="55" w:name="_Toc515437489"/>
       <w:r>
         <w:rPr>
           <w:color w:val="7030A0"/>
@@ -10207,8 +10283,8 @@
         </w:rPr>
         <w:t>Product Risk Analysis</w:t>
       </w:r>
-      <w:bookmarkEnd w:id="53"/>
       <w:bookmarkEnd w:id="54"/>
+      <w:bookmarkEnd w:id="55"/>
     </w:p>
     <w:p>
       <w:r>
@@ -10287,7 +10363,6 @@
               <w:rPr>
                 <w:b w:val="0"/>
               </w:rPr>
-              <w:lastRenderedPageBreak/>
               <w:t>Functionality</w:t>
             </w:r>
           </w:p>
@@ -10443,8 +10518,8 @@
           <w:color w:val="7030A0"/>
         </w:rPr>
       </w:pPr>
-      <w:bookmarkStart w:id="55" w:name="_Toc509517469"/>
-      <w:bookmarkStart w:id="56" w:name="_Toc515437490"/>
+      <w:bookmarkStart w:id="56" w:name="_Toc509517469"/>
+      <w:bookmarkStart w:id="57" w:name="_Toc515437490"/>
       <w:r>
         <w:rPr>
           <w:color w:val="7030A0"/>
@@ -10463,14 +10538,14 @@
         </w:rPr>
         <w:t xml:space="preserve"> </w:t>
       </w:r>
-      <w:bookmarkEnd w:id="55"/>
+      <w:bookmarkEnd w:id="56"/>
       <w:r>
         <w:rPr>
           <w:color w:val="7030A0"/>
         </w:rPr>
         <w:t>Approach</w:t>
       </w:r>
-      <w:bookmarkEnd w:id="56"/>
+      <w:bookmarkEnd w:id="57"/>
     </w:p>
     <w:p>
       <w:pPr>
@@ -10479,7 +10554,7 @@
           <w:color w:val="7030A0"/>
         </w:rPr>
       </w:pPr>
-      <w:bookmarkStart w:id="57" w:name="_Toc515437491"/>
+      <w:bookmarkStart w:id="58" w:name="_Toc515437491"/>
       <w:r>
         <w:rPr>
           <w:color w:val="7030A0"/>
@@ -10492,7 +10567,7 @@
         </w:rPr>
         <w:t xml:space="preserve"> Test Levels</w:t>
       </w:r>
-      <w:bookmarkEnd w:id="57"/>
+      <w:bookmarkEnd w:id="58"/>
     </w:p>
     <w:p>
       <w:r>
@@ -10548,8 +10623,10 @@
             <w:tcW w:w="2515" w:type="dxa"/>
           </w:tcPr>
           <w:p>
-            <w:r>
-              <w:t>Unit Testing</w:t>
+            <w:commentRangeStart w:id="59"/>
+            <w:commentRangeStart w:id="60"/>
+            <w:r>
+              <w:t>User Acceptance Testing</w:t>
             </w:r>
           </w:p>
         </w:tc>
@@ -10562,86 +10639,28 @@
               <w:cnfStyle w:val="000000100000" w:firstRow="0" w:lastRow="0" w:firstColumn="0" w:lastColumn="0" w:oddVBand="0" w:evenVBand="0" w:oddHBand="1" w:evenHBand="0" w:firstRowFirstColumn="0" w:firstRowLastColumn="0" w:lastRowFirstColumn="0" w:lastRowLastColumn="0"/>
             </w:pPr>
             <w:r>
-              <w:t>T</w:t>
-            </w:r>
-            <w:r>
-              <w:t xml:space="preserve">o </w:t>
-            </w:r>
-            <w:r>
-              <w:t>isolate</w:t>
-            </w:r>
-            <w:r>
-              <w:t xml:space="preserve"> each part of the program and test that the individual parts are working correctly</w:t>
+              <w:t xml:space="preserve">Testing of the application in a real </w:t>
+            </w:r>
+            <w:r>
+              <w:t>environment</w:t>
+            </w:r>
+            <w:commentRangeEnd w:id="59"/>
+            <w:r>
+              <w:rPr>
+                <w:rStyle w:val="CommentReference"/>
+              </w:rPr>
+              <w:commentReference w:id="59"/>
+            </w:r>
+            <w:r>
+              <w:rPr>
+                <w:rStyle w:val="CommentReference"/>
+              </w:rPr>
+              <w:commentReference w:id="60"/>
             </w:r>
           </w:p>
         </w:tc>
       </w:tr>
-      <w:tr>
-        <w:tc>
-          <w:tcPr>
-            <w:cnfStyle w:val="001000000000" w:firstRow="0" w:lastRow="0" w:firstColumn="1" w:lastColumn="0" w:oddVBand="0" w:evenVBand="0" w:oddHBand="0" w:evenHBand="0" w:firstRowFirstColumn="0" w:firstRowLastColumn="0" w:lastRowFirstColumn="0" w:lastRowLastColumn="0"/>
-            <w:tcW w:w="2515" w:type="dxa"/>
-          </w:tcPr>
-          <w:p>
-            <w:r>
-              <w:t>Integration Testing</w:t>
-            </w:r>
-          </w:p>
-        </w:tc>
-        <w:tc>
-          <w:tcPr>
-            <w:tcW w:w="6501" w:type="dxa"/>
-          </w:tcPr>
-          <w:p>
-            <w:pPr>
-              <w:cnfStyle w:val="000000000000" w:firstRow="0" w:lastRow="0" w:firstColumn="0" w:lastColumn="0" w:oddVBand="0" w:evenVBand="0" w:oddHBand="0" w:evenHBand="0" w:firstRowFirstColumn="0" w:firstRowLastColumn="0" w:lastRowFirstColumn="0" w:lastRowLastColumn="0"/>
-            </w:pPr>
-            <w:r>
-              <w:t>To test the interaction between individual modules.</w:t>
-            </w:r>
-          </w:p>
-        </w:tc>
-      </w:tr>
-      <w:tr>
-        <w:trPr>
-          <w:cnfStyle w:val="000000100000" w:firstRow="0" w:lastRow="0" w:firstColumn="0" w:lastColumn="0" w:oddVBand="0" w:evenVBand="0" w:oddHBand="1" w:evenHBand="0" w:firstRowFirstColumn="0" w:firstRowLastColumn="0" w:lastRowFirstColumn="0" w:lastRowLastColumn="0"/>
-        </w:trPr>
-        <w:tc>
-          <w:tcPr>
-            <w:cnfStyle w:val="001000000000" w:firstRow="0" w:lastRow="0" w:firstColumn="1" w:lastColumn="0" w:oddVBand="0" w:evenVBand="0" w:oddHBand="0" w:evenHBand="0" w:firstRowFirstColumn="0" w:firstRowLastColumn="0" w:lastRowFirstColumn="0" w:lastRowLastColumn="0"/>
-            <w:tcW w:w="2515" w:type="dxa"/>
-          </w:tcPr>
-          <w:p>
-            <w:commentRangeStart w:id="58"/>
-            <w:r>
-              <w:t>User Acceptance Testing</w:t>
-            </w:r>
-          </w:p>
-        </w:tc>
-        <w:tc>
-          <w:tcPr>
-            <w:tcW w:w="6501" w:type="dxa"/>
-          </w:tcPr>
-          <w:p>
-            <w:pPr>
-              <w:cnfStyle w:val="000000100000" w:firstRow="0" w:lastRow="0" w:firstColumn="0" w:lastColumn="0" w:oddVBand="0" w:evenVBand="0" w:oddHBand="1" w:evenHBand="0" w:firstRowFirstColumn="0" w:firstRowLastColumn="0" w:lastRowFirstColumn="0" w:lastRowLastColumn="0"/>
-            </w:pPr>
-            <w:r>
-              <w:t xml:space="preserve">Testing of the application in a real </w:t>
-            </w:r>
-            <w:r>
-              <w:t>environment</w:t>
-            </w:r>
-            <w:commentRangeEnd w:id="58"/>
-            <w:r>
-              <w:rPr>
-                <w:rStyle w:val="CommentReference"/>
-              </w:rPr>
-              <w:commentReference w:id="58"/>
-            </w:r>
-          </w:p>
-        </w:tc>
-      </w:tr>
+      <w:commentRangeEnd w:id="60"/>
     </w:tbl>
     <w:p/>
     <w:p>
@@ -10651,439 +10670,131 @@
           <w:color w:val="7030A0"/>
         </w:rPr>
       </w:pPr>
-      <w:bookmarkStart w:id="59" w:name="_Toc515437492"/>
+      <w:bookmarkStart w:id="61" w:name="_Toc515437500"/>
       <w:r>
         <w:rPr>
           <w:color w:val="7030A0"/>
         </w:rPr>
-        <w:t xml:space="preserve">5.2 The </w:t>
+        <w:t>5.4</w:t>
       </w:r>
       <w:r>
         <w:rPr>
           <w:color w:val="7030A0"/>
         </w:rPr>
-        <w:t>Unit</w:t>
+        <w:t xml:space="preserve"> </w:t>
       </w:r>
       <w:r>
         <w:rPr>
           <w:color w:val="7030A0"/>
         </w:rPr>
-        <w:t xml:space="preserve"> Test</w:t>
+        <w:t xml:space="preserve">The </w:t>
       </w:r>
       <w:r>
         <w:rPr>
           <w:color w:val="7030A0"/>
         </w:rPr>
+        <w:t>User</w:t>
+      </w:r>
+      <w:r>
+        <w:rPr>
+          <w:color w:val="7030A0"/>
+        </w:rPr>
+        <w:t xml:space="preserve"> Acceptance Test</w:t>
+      </w:r>
+      <w:r>
+        <w:rPr>
+          <w:color w:val="7030A0"/>
+        </w:rPr>
         <w:t>ing</w:t>
-      </w:r>
-      <w:bookmarkEnd w:id="59"/>
-    </w:p>
-    <w:p>
-      <w:pPr>
-        <w:pStyle w:val="Heading3"/>
-        <w:rPr>
-          <w:color w:val="7030A0"/>
-        </w:rPr>
-      </w:pPr>
-      <w:bookmarkStart w:id="60" w:name="_Toc515437493"/>
-      <w:r>
-        <w:rPr>
-          <w:color w:val="7030A0"/>
-        </w:rPr>
-        <w:t>5.2.1 Goal</w:t>
-      </w:r>
-      <w:bookmarkEnd w:id="60"/>
-    </w:p>
-    <w:p>
-      <w:r>
-        <w:t>To isolate each part of the program and test that the individual parts are working correctly</w:t>
-      </w:r>
-    </w:p>
-    <w:p>
-      <w:pPr>
-        <w:pStyle w:val="Heading3"/>
-        <w:rPr>
-          <w:color w:val="7030A0"/>
-        </w:rPr>
-      </w:pPr>
-      <w:bookmarkStart w:id="61" w:name="_Toc515437494"/>
-      <w:r>
-        <w:rPr>
-          <w:color w:val="7030A0"/>
-        </w:rPr>
-        <w:t>5.2.2 Short Description</w:t>
       </w:r>
       <w:bookmarkEnd w:id="61"/>
     </w:p>
     <w:p>
-      <w:r>
-        <w:t>The code will be broken into units and individually tested</w:t>
-      </w:r>
-      <w:r>
-        <w:t xml:space="preserve"> using </w:t>
-      </w:r>
-      <w:proofErr w:type="spellStart"/>
-      <w:r>
-        <w:t>NUnit</w:t>
-      </w:r>
-      <w:proofErr w:type="spellEnd"/>
-      <w:r>
-        <w:t>, to see that they do their required job.</w:t>
-      </w:r>
-    </w:p>
-    <w:p>
       <w:pPr>
         <w:pStyle w:val="Heading3"/>
         <w:rPr>
           <w:color w:val="7030A0"/>
         </w:rPr>
       </w:pPr>
-      <w:bookmarkStart w:id="62" w:name="_Toc515437495"/>
+      <w:bookmarkStart w:id="62" w:name="_Toc515437501"/>
       <w:r>
         <w:rPr>
           <w:color w:val="7030A0"/>
         </w:rPr>
-        <w:t>5.2.3 Responsible</w:t>
+        <w:t>5.4.1 Goal</w:t>
       </w:r>
       <w:bookmarkEnd w:id="62"/>
     </w:p>
     <w:p>
       <w:r>
-        <w:t>Aaron Peachey</w:t>
+        <w:t>Testing of the application in a real environment</w:t>
+      </w:r>
+      <w:r>
+        <w:t>.</w:t>
       </w:r>
     </w:p>
     <w:p>
-      <w:r>
-        <w:t>Charnes Nell</w:t>
-      </w:r>
-    </w:p>
-    <w:p>
-      <w:r>
-        <w:t xml:space="preserve">Collin </w:t>
-      </w:r>
-      <w:proofErr w:type="spellStart"/>
-      <w:r>
-        <w:t>Mckeahnie</w:t>
-      </w:r>
-      <w:proofErr w:type="spellEnd"/>
-    </w:p>
-    <w:p>
-      <w:r>
-        <w:t xml:space="preserve">Michelle </w:t>
-      </w:r>
-      <w:proofErr w:type="spellStart"/>
-      <w:r>
-        <w:t>Vinall</w:t>
-      </w:r>
-      <w:proofErr w:type="spellEnd"/>
-    </w:p>
-    <w:p>
-      <w:pPr>
-        <w:pStyle w:val="Heading2"/>
+      <w:pPr>
+        <w:pStyle w:val="Heading3"/>
         <w:rPr>
           <w:color w:val="7030A0"/>
         </w:rPr>
       </w:pPr>
-      <w:bookmarkStart w:id="63" w:name="_Toc515437496"/>
+      <w:bookmarkStart w:id="63" w:name="_Toc515437502"/>
       <w:r>
         <w:rPr>
           <w:color w:val="7030A0"/>
         </w:rPr>
-        <w:t xml:space="preserve">5.3 </w:t>
-      </w:r>
-      <w:r>
-        <w:rPr>
-          <w:color w:val="7030A0"/>
-        </w:rPr>
-        <w:t>The Integration</w:t>
-      </w:r>
-      <w:r>
-        <w:rPr>
-          <w:color w:val="7030A0"/>
-        </w:rPr>
-        <w:t xml:space="preserve"> Test</w:t>
-      </w:r>
-      <w:r>
-        <w:rPr>
-          <w:color w:val="7030A0"/>
-        </w:rPr>
-        <w:t>ing</w:t>
+        <w:t>5.4.2 Short Description</w:t>
       </w:r>
       <w:bookmarkEnd w:id="63"/>
     </w:p>
     <w:p>
+      <w:r>
+        <w:t xml:space="preserve">This is where the software application is tested by running it in the environment it is intended for and </w:t>
+      </w:r>
+      <w:r>
+        <w:t>check</w:t>
+      </w:r>
+      <w:r>
+        <w:t xml:space="preserve"> if it meets the business requirements. </w:t>
+      </w:r>
+    </w:p>
+    <w:p>
       <w:pPr>
         <w:pStyle w:val="Heading3"/>
         <w:rPr>
           <w:color w:val="7030A0"/>
         </w:rPr>
       </w:pPr>
-      <w:bookmarkStart w:id="64" w:name="_Toc515437497"/>
+      <w:bookmarkStart w:id="64" w:name="_Toc515437503"/>
       <w:r>
         <w:rPr>
           <w:color w:val="7030A0"/>
         </w:rPr>
-        <w:t>5.3</w:t>
-      </w:r>
-      <w:r>
-        <w:rPr>
-          <w:color w:val="7030A0"/>
-        </w:rPr>
-        <w:t>.1 Goal</w:t>
+        <w:t>5.4.3 Responsible</w:t>
       </w:r>
       <w:bookmarkEnd w:id="64"/>
     </w:p>
     <w:p>
       <w:r>
-        <w:t>To test the inte</w:t>
-      </w:r>
-      <w:r>
-        <w:t>rac</w:t>
-      </w:r>
-      <w:r>
-        <w:t xml:space="preserve">tion between individual </w:t>
-      </w:r>
-      <w:r>
-        <w:t>software units</w:t>
+        <w:t>Aaron Peachey</w:t>
       </w:r>
     </w:p>
     <w:p>
-      <w:pPr>
-        <w:pStyle w:val="Heading3"/>
-        <w:rPr>
-          <w:color w:val="7030A0"/>
-        </w:rPr>
-      </w:pPr>
-      <w:bookmarkStart w:id="65" w:name="_Toc515437498"/>
-      <w:r>
-        <w:rPr>
-          <w:color w:val="7030A0"/>
-        </w:rPr>
-        <w:t>5.3</w:t>
-      </w:r>
-      <w:r>
-        <w:rPr>
-          <w:color w:val="7030A0"/>
-        </w:rPr>
-        <w:t>.2 Short Description</w:t>
-      </w:r>
-      <w:bookmarkEnd w:id="65"/>
+      <w:r>
+        <w:t>Charnes Nell</w:t>
+      </w:r>
     </w:p>
     <w:p>
       <w:r>
-        <w:t xml:space="preserve">Each software </w:t>
-      </w:r>
-      <w:r>
-        <w:t>unit is</w:t>
-      </w:r>
-      <w:r>
-        <w:t xml:space="preserve"> in</w:t>
-      </w:r>
-      <w:r>
-        <w:t>tegrated</w:t>
-      </w:r>
-      <w:r>
-        <w:t xml:space="preserve"> one by one to test if they work in combination with each other</w:t>
-      </w:r>
-      <w:r>
-        <w:t>, to test whether the required implementation exists between modules.</w:t>
+        <w:t>Collin Mckeahnie</w:t>
       </w:r>
     </w:p>
     <w:p>
-      <w:pPr>
-        <w:pStyle w:val="Heading3"/>
-        <w:rPr>
-          <w:color w:val="7030A0"/>
-        </w:rPr>
-      </w:pPr>
-      <w:bookmarkStart w:id="66" w:name="_Toc515437499"/>
-      <w:r>
-        <w:rPr>
-          <w:color w:val="7030A0"/>
-        </w:rPr>
-        <w:t>5.3</w:t>
-      </w:r>
-      <w:r>
-        <w:rPr>
-          <w:color w:val="7030A0"/>
-        </w:rPr>
-        <w:t>.3 Responsible</w:t>
-      </w:r>
-      <w:bookmarkEnd w:id="66"/>
-    </w:p>
-    <w:p>
-      <w:r>
-        <w:t>Aaron Peachey</w:t>
-      </w:r>
-    </w:p>
-    <w:p>
-      <w:r>
-        <w:t>Charnes Nell</w:t>
-      </w:r>
-    </w:p>
-    <w:p>
-      <w:r>
-        <w:t xml:space="preserve">Collin </w:t>
-      </w:r>
-      <w:proofErr w:type="spellStart"/>
-      <w:r>
-        <w:t>Mckeahnie</w:t>
-      </w:r>
-      <w:proofErr w:type="spellEnd"/>
-    </w:p>
-    <w:p>
-      <w:r>
-        <w:lastRenderedPageBreak/>
-        <w:t xml:space="preserve">Michelle </w:t>
-      </w:r>
-      <w:proofErr w:type="spellStart"/>
-      <w:r>
-        <w:t>Vinall</w:t>
-      </w:r>
-      <w:proofErr w:type="spellEnd"/>
-    </w:p>
-    <w:p>
-      <w:pPr>
-        <w:pStyle w:val="Heading2"/>
-        <w:rPr>
-          <w:color w:val="7030A0"/>
-        </w:rPr>
-      </w:pPr>
-      <w:bookmarkStart w:id="67" w:name="_Toc515437500"/>
-      <w:r>
-        <w:rPr>
-          <w:color w:val="7030A0"/>
-        </w:rPr>
-        <w:t>5.4</w:t>
-      </w:r>
-      <w:r>
-        <w:rPr>
-          <w:color w:val="7030A0"/>
-        </w:rPr>
-        <w:t xml:space="preserve"> </w:t>
-      </w:r>
-      <w:r>
-        <w:rPr>
-          <w:color w:val="7030A0"/>
-        </w:rPr>
-        <w:t xml:space="preserve">The </w:t>
-      </w:r>
-      <w:r>
-        <w:rPr>
-          <w:color w:val="7030A0"/>
-        </w:rPr>
-        <w:t>User</w:t>
-      </w:r>
-      <w:r>
-        <w:rPr>
-          <w:color w:val="7030A0"/>
-        </w:rPr>
-        <w:t xml:space="preserve"> Acceptance Test</w:t>
-      </w:r>
-      <w:r>
-        <w:rPr>
-          <w:color w:val="7030A0"/>
-        </w:rPr>
-        <w:t>ing</w:t>
-      </w:r>
-      <w:bookmarkEnd w:id="67"/>
-    </w:p>
-    <w:p>
-      <w:pPr>
-        <w:pStyle w:val="Heading3"/>
-        <w:rPr>
-          <w:color w:val="7030A0"/>
-        </w:rPr>
-      </w:pPr>
-      <w:bookmarkStart w:id="68" w:name="_Toc515437501"/>
-      <w:r>
-        <w:rPr>
-          <w:color w:val="7030A0"/>
-        </w:rPr>
-        <w:t>5.4.1 Goal</w:t>
-      </w:r>
-      <w:bookmarkEnd w:id="68"/>
-    </w:p>
-    <w:p>
-      <w:r>
-        <w:t>Testing of the application in a real environment</w:t>
-      </w:r>
-      <w:r>
-        <w:t>.</w:t>
-      </w:r>
-    </w:p>
-    <w:p>
-      <w:pPr>
-        <w:pStyle w:val="Heading3"/>
-        <w:rPr>
-          <w:color w:val="7030A0"/>
-        </w:rPr>
-      </w:pPr>
-      <w:bookmarkStart w:id="69" w:name="_Toc515437502"/>
-      <w:r>
-        <w:rPr>
-          <w:color w:val="7030A0"/>
-        </w:rPr>
-        <w:t>5.4.2 Short Description</w:t>
-      </w:r>
-      <w:bookmarkEnd w:id="69"/>
-    </w:p>
-    <w:p>
-      <w:r>
-        <w:t xml:space="preserve">This is where the software application is tested by running it in the environment it is intended for and </w:t>
-      </w:r>
-      <w:r>
-        <w:t>check</w:t>
-      </w:r>
-      <w:r>
-        <w:t xml:space="preserve"> if it meets the business requirements. </w:t>
-      </w:r>
-    </w:p>
-    <w:p>
-      <w:pPr>
-        <w:pStyle w:val="Heading3"/>
-        <w:rPr>
-          <w:color w:val="7030A0"/>
-        </w:rPr>
-      </w:pPr>
-      <w:bookmarkStart w:id="70" w:name="_Toc515437503"/>
-      <w:r>
-        <w:rPr>
-          <w:color w:val="7030A0"/>
-        </w:rPr>
-        <w:t>5.4.3 Responsible</w:t>
-      </w:r>
-      <w:bookmarkEnd w:id="70"/>
-    </w:p>
-    <w:p>
-      <w:r>
-        <w:t>Aaron Peachey</w:t>
-      </w:r>
-    </w:p>
-    <w:p>
-      <w:r>
-        <w:t>Charnes Nell</w:t>
-      </w:r>
-    </w:p>
-    <w:p>
-      <w:r>
-        <w:t xml:space="preserve">Collin </w:t>
-      </w:r>
-      <w:proofErr w:type="spellStart"/>
-      <w:r>
-        <w:t>Mckeahnie</w:t>
-      </w:r>
-      <w:proofErr w:type="spellEnd"/>
-    </w:p>
-    <w:p>
-      <w:r>
-        <w:t xml:space="preserve">Michelle </w:t>
-      </w:r>
-      <w:proofErr w:type="spellStart"/>
-      <w:r>
-        <w:t>Vinall</w:t>
-      </w:r>
-      <w:proofErr w:type="spellEnd"/>
+      <w:r>
+        <w:t>Michelle Vinall</w:t>
+      </w:r>
     </w:p>
     <w:p/>
     <w:p>
@@ -11093,7 +10804,7 @@
           <w:color w:val="7030A0"/>
         </w:rPr>
       </w:pPr>
-      <w:bookmarkStart w:id="71" w:name="_Toc515437504"/>
+      <w:bookmarkStart w:id="65" w:name="_Toc515437504"/>
       <w:r>
         <w:rPr>
           <w:color w:val="7030A0"/>
@@ -11112,7 +10823,7 @@
         </w:rPr>
         <w:t>Phasing Per Test Level</w:t>
       </w:r>
-      <w:bookmarkEnd w:id="71"/>
+      <w:bookmarkEnd w:id="65"/>
     </w:p>
     <w:p>
       <w:r>
@@ -11188,6 +10899,7 @@
         </w:numPr>
       </w:pPr>
       <w:r>
+        <w:lastRenderedPageBreak/>
         <w:t>Analys</w:t>
       </w:r>
       <w:r>
@@ -11232,7 +10944,7 @@
           <w:color w:val="7030A0"/>
         </w:rPr>
       </w:pPr>
-      <w:bookmarkStart w:id="72" w:name="_Toc515437505"/>
+      <w:bookmarkStart w:id="66" w:name="_Toc515437505"/>
       <w:r>
         <w:rPr>
           <w:color w:val="7030A0"/>
@@ -11263,8 +10975,8 @@
         </w:rPr>
         <w:t xml:space="preserve"> Each Test Level</w:t>
       </w:r>
-      <w:bookmarkStart w:id="73" w:name="_Toc509517470"/>
-      <w:bookmarkEnd w:id="72"/>
+      <w:bookmarkStart w:id="67" w:name="_Toc509517470"/>
+      <w:bookmarkEnd w:id="66"/>
     </w:p>
     <w:p>
       <w:pPr>
@@ -11273,7 +10985,7 @@
           <w:color w:val="7030A0"/>
         </w:rPr>
       </w:pPr>
-      <w:bookmarkStart w:id="74" w:name="_Toc515437506"/>
+      <w:bookmarkStart w:id="68" w:name="_Toc515437506"/>
       <w:r>
         <w:rPr>
           <w:color w:val="7030A0"/>
@@ -11293,7 +11005,7 @@
         <w:tab/>
         <w:t>User Acceptance Test</w:t>
       </w:r>
-      <w:bookmarkEnd w:id="74"/>
+      <w:bookmarkEnd w:id="68"/>
       <w:r>
         <w:rPr>
           <w:color w:val="7030A0"/>
@@ -11444,12 +11156,11 @@
           <w:color w:val="7030A0"/>
         </w:rPr>
       </w:pPr>
-      <w:bookmarkStart w:id="75" w:name="_Toc515437507"/>
+      <w:bookmarkStart w:id="69" w:name="_Toc515437507"/>
       <w:r>
         <w:rPr>
           <w:color w:val="7030A0"/>
         </w:rPr>
-        <w:lastRenderedPageBreak/>
         <w:t>6</w:t>
       </w:r>
       <w:r>
@@ -11458,14 +11169,14 @@
         </w:rPr>
         <w:t xml:space="preserve">. </w:t>
       </w:r>
-      <w:bookmarkEnd w:id="73"/>
+      <w:bookmarkEnd w:id="67"/>
       <w:r>
         <w:rPr>
           <w:color w:val="7030A0"/>
         </w:rPr>
         <w:t>Organization</w:t>
       </w:r>
-      <w:bookmarkEnd w:id="75"/>
+      <w:bookmarkEnd w:id="69"/>
       <w:r>
         <w:rPr>
           <w:color w:val="7030A0"/>
@@ -11480,7 +11191,7 @@
           <w:color w:val="7030A0"/>
         </w:rPr>
       </w:pPr>
-      <w:bookmarkStart w:id="76" w:name="_Toc515437508"/>
+      <w:bookmarkStart w:id="70" w:name="_Toc515437508"/>
       <w:r>
         <w:rPr>
           <w:color w:val="7030A0"/>
@@ -11493,7 +11204,7 @@
         </w:rPr>
         <w:t>Organization structure</w:t>
       </w:r>
-      <w:bookmarkEnd w:id="76"/>
+      <w:bookmarkEnd w:id="70"/>
       <w:r>
         <w:rPr>
           <w:color w:val="7030A0"/>
@@ -11532,13 +11243,8 @@
       <w:r>
         <w:t xml:space="preserve">Collin </w:t>
       </w:r>
-      <w:proofErr w:type="spellStart"/>
-      <w:r>
-        <w:t>Mckeahnie</w:t>
-      </w:r>
-      <w:proofErr w:type="spellEnd"/>
-      <w:r>
-        <w:t xml:space="preserve"> Team</w:t>
+      <w:r>
+        <w:t>Mckeahnie Team</w:t>
       </w:r>
       <w:r>
         <w:t xml:space="preserve"> Member</w:t>
@@ -11546,15 +11252,7 @@
     </w:p>
     <w:p>
       <w:r>
-        <w:t xml:space="preserve">Michelle </w:t>
-      </w:r>
-      <w:proofErr w:type="spellStart"/>
-      <w:r>
-        <w:t>Vinall</w:t>
-      </w:r>
-      <w:proofErr w:type="spellEnd"/>
-      <w:r>
-        <w:t xml:space="preserve"> Team Member</w:t>
+        <w:t>Michelle Vinall Team Member</w:t>
       </w:r>
     </w:p>
     <w:p>
@@ -11569,7 +11267,7 @@
           <w:color w:val="7030A0"/>
         </w:rPr>
       </w:pPr>
-      <w:bookmarkStart w:id="77" w:name="_Toc515437509"/>
+      <w:bookmarkStart w:id="71" w:name="_Toc515437509"/>
       <w:r>
         <w:rPr>
           <w:color w:val="7030A0"/>
@@ -11582,7 +11280,7 @@
         </w:rPr>
         <w:t>Roles, tasks and responsibilities</w:t>
       </w:r>
-      <w:bookmarkEnd w:id="77"/>
+      <w:bookmarkEnd w:id="71"/>
     </w:p>
     <w:tbl>
       <w:tblPr>
@@ -11899,19 +11597,8 @@
                 <w:szCs w:val="16"/>
                 <w:lang w:val="en-US" w:eastAsia="zh-CN"/>
               </w:rPr>
-              <w:t xml:space="preserve">Michelle </w:t>
-            </w:r>
-            <w:proofErr w:type="spellStart"/>
-            <w:r>
-              <w:rPr>
-                <w:rFonts w:ascii="Verdana" w:eastAsia="Wingdings 2" w:hAnsi="Verdana" w:cs="Verdana"/>
-                <w:sz w:val="16"/>
-                <w:szCs w:val="16"/>
-                <w:lang w:val="en-US" w:eastAsia="zh-CN"/>
-              </w:rPr>
-              <w:t>Vinall</w:t>
-            </w:r>
-            <w:proofErr w:type="spellEnd"/>
+              <w:t>Michelle Vinall</w:t>
+            </w:r>
           </w:p>
         </w:tc>
         <w:tc>
@@ -12141,52 +11828,30 @@
                 <w:szCs w:val="16"/>
                 <w:lang w:val="en-US" w:eastAsia="zh-CN"/>
               </w:rPr>
-              <w:t xml:space="preserve">Collin </w:t>
-            </w:r>
-            <w:proofErr w:type="spellStart"/>
-            <w:r>
+              <w:t>Collin Mckeahnie</w:t>
+            </w:r>
+          </w:p>
+          <w:p>
+            <w:pPr>
+              <w:suppressAutoHyphens/>
+              <w:snapToGrid w:val="0"/>
+              <w:spacing w:after="0" w:line="240" w:lineRule="atLeast"/>
               <w:rPr>
                 <w:rFonts w:ascii="Verdana" w:eastAsia="Wingdings 2" w:hAnsi="Verdana" w:cs="Verdana"/>
                 <w:sz w:val="16"/>
                 <w:szCs w:val="16"/>
                 <w:lang w:val="en-US" w:eastAsia="zh-CN"/>
               </w:rPr>
-              <w:t>Mckeahnie</w:t>
-            </w:r>
-            <w:proofErr w:type="spellEnd"/>
-          </w:p>
-          <w:p>
-            <w:pPr>
-              <w:suppressAutoHyphens/>
-              <w:snapToGrid w:val="0"/>
-              <w:spacing w:after="0" w:line="240" w:lineRule="atLeast"/>
+            </w:pPr>
+            <w:r>
               <w:rPr>
                 <w:rFonts w:ascii="Verdana" w:eastAsia="Wingdings 2" w:hAnsi="Verdana" w:cs="Verdana"/>
                 <w:sz w:val="16"/>
                 <w:szCs w:val="16"/>
                 <w:lang w:val="en-US" w:eastAsia="zh-CN"/>
               </w:rPr>
-            </w:pPr>
-            <w:r>
-              <w:rPr>
-                <w:rFonts w:ascii="Verdana" w:eastAsia="Wingdings 2" w:hAnsi="Verdana" w:cs="Verdana"/>
-                <w:sz w:val="16"/>
-                <w:szCs w:val="16"/>
-                <w:lang w:val="en-US" w:eastAsia="zh-CN"/>
-              </w:rPr>
-              <w:t xml:space="preserve">Michelle </w:t>
-            </w:r>
-            <w:proofErr w:type="spellStart"/>
-            <w:r>
-              <w:rPr>
-                <w:rFonts w:ascii="Verdana" w:eastAsia="Wingdings 2" w:hAnsi="Verdana" w:cs="Verdana"/>
-                <w:sz w:val="16"/>
-                <w:szCs w:val="16"/>
-                <w:lang w:val="en-US" w:eastAsia="zh-CN"/>
-              </w:rPr>
-              <w:t>Vinall</w:t>
-            </w:r>
-            <w:proofErr w:type="spellEnd"/>
+              <w:t>Michelle Vinall</w:t>
+            </w:r>
           </w:p>
         </w:tc>
         <w:tc>
@@ -12437,52 +12102,30 @@
                 <w:szCs w:val="16"/>
                 <w:lang w:val="en-US" w:eastAsia="zh-CN"/>
               </w:rPr>
-              <w:t xml:space="preserve">Collin </w:t>
-            </w:r>
-            <w:proofErr w:type="spellStart"/>
-            <w:r>
+              <w:t>Collin Mckeahnie</w:t>
+            </w:r>
+          </w:p>
+          <w:p>
+            <w:pPr>
+              <w:suppressAutoHyphens/>
+              <w:snapToGrid w:val="0"/>
+              <w:spacing w:after="0" w:line="240" w:lineRule="atLeast"/>
               <w:rPr>
                 <w:rFonts w:ascii="Verdana" w:eastAsia="Wingdings 2" w:hAnsi="Verdana" w:cs="Verdana"/>
                 <w:sz w:val="16"/>
                 <w:szCs w:val="16"/>
                 <w:lang w:val="en-US" w:eastAsia="zh-CN"/>
               </w:rPr>
-              <w:t>Mckeahnie</w:t>
-            </w:r>
-            <w:proofErr w:type="spellEnd"/>
-          </w:p>
-          <w:p>
-            <w:pPr>
-              <w:suppressAutoHyphens/>
-              <w:snapToGrid w:val="0"/>
-              <w:spacing w:after="0" w:line="240" w:lineRule="atLeast"/>
+            </w:pPr>
+            <w:r>
               <w:rPr>
                 <w:rFonts w:ascii="Verdana" w:eastAsia="Wingdings 2" w:hAnsi="Verdana" w:cs="Verdana"/>
                 <w:sz w:val="16"/>
                 <w:szCs w:val="16"/>
                 <w:lang w:val="en-US" w:eastAsia="zh-CN"/>
               </w:rPr>
-            </w:pPr>
-            <w:r>
-              <w:rPr>
-                <w:rFonts w:ascii="Verdana" w:eastAsia="Wingdings 2" w:hAnsi="Verdana" w:cs="Verdana"/>
-                <w:sz w:val="16"/>
-                <w:szCs w:val="16"/>
-                <w:lang w:val="en-US" w:eastAsia="zh-CN"/>
-              </w:rPr>
-              <w:t xml:space="preserve">Michelle </w:t>
-            </w:r>
-            <w:proofErr w:type="spellStart"/>
-            <w:r>
-              <w:rPr>
-                <w:rFonts w:ascii="Verdana" w:eastAsia="Wingdings 2" w:hAnsi="Verdana" w:cs="Verdana"/>
-                <w:sz w:val="16"/>
-                <w:szCs w:val="16"/>
-                <w:lang w:val="en-US" w:eastAsia="zh-CN"/>
-              </w:rPr>
-              <w:t>Vinall</w:t>
-            </w:r>
-            <w:proofErr w:type="spellEnd"/>
+              <w:t>Michelle Vinall</w:t>
+            </w:r>
           </w:p>
         </w:tc>
         <w:tc>
@@ -12619,14 +12262,14 @@
           <w:color w:val="7030A0"/>
         </w:rPr>
       </w:pPr>
-      <w:bookmarkStart w:id="78" w:name="_Toc515437510"/>
+      <w:bookmarkStart w:id="72" w:name="_Toc515437510"/>
       <w:r>
         <w:rPr>
           <w:color w:val="7030A0"/>
         </w:rPr>
         <w:t>6.3 Structure of meetings</w:t>
       </w:r>
-      <w:bookmarkEnd w:id="78"/>
+      <w:bookmarkEnd w:id="72"/>
     </w:p>
     <w:tbl>
       <w:tblPr>
@@ -12777,6 +12420,7 @@
               <w:rPr>
                 <w:lang w:val="en-US"/>
               </w:rPr>
+              <w:lastRenderedPageBreak/>
               <w:t>Project meeting</w:t>
             </w:r>
           </w:p>
@@ -13126,14 +12770,14 @@
           <w:color w:val="7030A0"/>
         </w:rPr>
       </w:pPr>
-      <w:bookmarkStart w:id="79" w:name="_Toc515437511"/>
+      <w:bookmarkStart w:id="73" w:name="_Toc515437511"/>
       <w:r>
         <w:rPr>
           <w:color w:val="7030A0"/>
         </w:rPr>
         <w:t>6.4 Structure of reporting</w:t>
       </w:r>
-      <w:bookmarkEnd w:id="79"/>
+      <w:bookmarkEnd w:id="73"/>
     </w:p>
     <w:tbl>
       <w:tblPr>
@@ -13496,7 +13140,6 @@
                 <w:rFonts w:eastAsia="Wingdings 2" w:cstheme="minorHAnsi"/>
                 <w:lang w:val="en-US" w:eastAsia="zh-CN"/>
               </w:rPr>
-              <w:lastRenderedPageBreak/>
               <w:t>Release advice</w:t>
             </w:r>
           </w:p>
@@ -13782,50 +13425,25 @@
                 <w:rFonts w:eastAsia="Wingdings 2" w:cstheme="minorHAnsi"/>
                 <w:lang w:val="en-US" w:eastAsia="zh-CN"/>
               </w:rPr>
-              <w:t xml:space="preserve">Collin </w:t>
-            </w:r>
-            <w:proofErr w:type="spellStart"/>
+              <w:t xml:space="preserve">Collin Mckeahnie  </w:t>
+            </w:r>
+          </w:p>
+          <w:p>
+            <w:pPr>
+              <w:suppressAutoHyphens/>
+              <w:spacing w:after="0" w:line="240" w:lineRule="atLeast"/>
+              <w:rPr>
+                <w:rFonts w:eastAsia="Times New Roman" w:cstheme="minorHAnsi"/>
+                <w:lang w:val="nl-NL" w:eastAsia="zh-CN"/>
+              </w:rPr>
+            </w:pPr>
             <w:r>
               <w:rPr>
                 <w:rFonts w:eastAsia="Wingdings 2" w:cstheme="minorHAnsi"/>
                 <w:lang w:val="en-US" w:eastAsia="zh-CN"/>
               </w:rPr>
-              <w:t>Mckeahnie</w:t>
-            </w:r>
-            <w:proofErr w:type="spellEnd"/>
-            <w:r>
-              <w:rPr>
-                <w:rFonts w:eastAsia="Wingdings 2" w:cstheme="minorHAnsi"/>
-                <w:lang w:val="en-US" w:eastAsia="zh-CN"/>
-              </w:rPr>
-              <w:t xml:space="preserve">  </w:t>
-            </w:r>
-          </w:p>
-          <w:p>
-            <w:pPr>
-              <w:suppressAutoHyphens/>
-              <w:spacing w:after="0" w:line="240" w:lineRule="atLeast"/>
-              <w:rPr>
-                <w:rFonts w:eastAsia="Times New Roman" w:cstheme="minorHAnsi"/>
-                <w:lang w:val="nl-NL" w:eastAsia="zh-CN"/>
-              </w:rPr>
-            </w:pPr>
-            <w:r>
-              <w:rPr>
-                <w:rFonts w:eastAsia="Wingdings 2" w:cstheme="minorHAnsi"/>
-                <w:lang w:val="en-US" w:eastAsia="zh-CN"/>
-              </w:rPr>
-              <w:t xml:space="preserve">Michelle </w:t>
-            </w:r>
-            <w:proofErr w:type="spellStart"/>
-            <w:r>
-              <w:rPr>
-                <w:rFonts w:eastAsia="Wingdings 2" w:cstheme="minorHAnsi"/>
-                <w:lang w:val="en-US" w:eastAsia="zh-CN"/>
-              </w:rPr>
-              <w:t>Vinall</w:t>
-            </w:r>
-            <w:proofErr w:type="spellEnd"/>
+              <w:t>Michelle Vinall</w:t>
+            </w:r>
           </w:p>
         </w:tc>
       </w:tr>
@@ -13987,50 +13605,25 @@
                 <w:rFonts w:eastAsia="Wingdings 2" w:cstheme="minorHAnsi"/>
                 <w:lang w:val="en-US" w:eastAsia="zh-CN"/>
               </w:rPr>
-              <w:t xml:space="preserve">Collin </w:t>
-            </w:r>
-            <w:proofErr w:type="spellStart"/>
+              <w:t xml:space="preserve">Collin Mckeahnie  </w:t>
+            </w:r>
+          </w:p>
+          <w:p>
+            <w:pPr>
+              <w:suppressAutoHyphens/>
+              <w:spacing w:after="0" w:line="240" w:lineRule="atLeast"/>
+              <w:rPr>
+                <w:rFonts w:eastAsia="Times New Roman" w:cstheme="minorHAnsi"/>
+                <w:lang w:val="nl-NL" w:eastAsia="zh-CN"/>
+              </w:rPr>
+            </w:pPr>
             <w:r>
               <w:rPr>
                 <w:rFonts w:eastAsia="Wingdings 2" w:cstheme="minorHAnsi"/>
                 <w:lang w:val="en-US" w:eastAsia="zh-CN"/>
               </w:rPr>
-              <w:t>Mckeahnie</w:t>
-            </w:r>
-            <w:proofErr w:type="spellEnd"/>
-            <w:r>
-              <w:rPr>
-                <w:rFonts w:eastAsia="Wingdings 2" w:cstheme="minorHAnsi"/>
-                <w:lang w:val="en-US" w:eastAsia="zh-CN"/>
-              </w:rPr>
-              <w:t xml:space="preserve">  </w:t>
-            </w:r>
-          </w:p>
-          <w:p>
-            <w:pPr>
-              <w:suppressAutoHyphens/>
-              <w:spacing w:after="0" w:line="240" w:lineRule="atLeast"/>
-              <w:rPr>
-                <w:rFonts w:eastAsia="Times New Roman" w:cstheme="minorHAnsi"/>
-                <w:lang w:val="nl-NL" w:eastAsia="zh-CN"/>
-              </w:rPr>
-            </w:pPr>
-            <w:r>
-              <w:rPr>
-                <w:rFonts w:eastAsia="Wingdings 2" w:cstheme="minorHAnsi"/>
-                <w:lang w:val="en-US" w:eastAsia="zh-CN"/>
-              </w:rPr>
-              <w:t xml:space="preserve">Michelle </w:t>
-            </w:r>
-            <w:proofErr w:type="spellStart"/>
-            <w:r>
-              <w:rPr>
-                <w:rFonts w:eastAsia="Wingdings 2" w:cstheme="minorHAnsi"/>
-                <w:lang w:val="en-US" w:eastAsia="zh-CN"/>
-              </w:rPr>
-              <w:t>Vinall</w:t>
-            </w:r>
-            <w:proofErr w:type="spellEnd"/>
+              <w:t>Michelle Vinall</w:t>
+            </w:r>
           </w:p>
         </w:tc>
       </w:tr>
@@ -14206,50 +13799,25 @@
                 <w:rFonts w:eastAsia="Wingdings 2" w:cstheme="minorHAnsi"/>
                 <w:lang w:val="en-US" w:eastAsia="zh-CN"/>
               </w:rPr>
-              <w:t xml:space="preserve">Collin </w:t>
-            </w:r>
-            <w:proofErr w:type="spellStart"/>
+              <w:t xml:space="preserve">Collin Mckeahnie  </w:t>
+            </w:r>
+          </w:p>
+          <w:p>
+            <w:pPr>
+              <w:suppressAutoHyphens/>
+              <w:spacing w:after="0" w:line="240" w:lineRule="atLeast"/>
+              <w:rPr>
+                <w:rFonts w:eastAsia="Times New Roman" w:cstheme="minorHAnsi"/>
+                <w:lang w:val="nl-NL" w:eastAsia="zh-CN"/>
+              </w:rPr>
+            </w:pPr>
             <w:r>
               <w:rPr>
                 <w:rFonts w:eastAsia="Wingdings 2" w:cstheme="minorHAnsi"/>
                 <w:lang w:val="en-US" w:eastAsia="zh-CN"/>
               </w:rPr>
-              <w:t>Mckeahnie</w:t>
-            </w:r>
-            <w:proofErr w:type="spellEnd"/>
-            <w:r>
-              <w:rPr>
-                <w:rFonts w:eastAsia="Wingdings 2" w:cstheme="minorHAnsi"/>
-                <w:lang w:val="en-US" w:eastAsia="zh-CN"/>
-              </w:rPr>
-              <w:t xml:space="preserve">  </w:t>
-            </w:r>
-          </w:p>
-          <w:p>
-            <w:pPr>
-              <w:suppressAutoHyphens/>
-              <w:spacing w:after="0" w:line="240" w:lineRule="atLeast"/>
-              <w:rPr>
-                <w:rFonts w:eastAsia="Times New Roman" w:cstheme="minorHAnsi"/>
-                <w:lang w:val="nl-NL" w:eastAsia="zh-CN"/>
-              </w:rPr>
-            </w:pPr>
-            <w:r>
-              <w:rPr>
-                <w:rFonts w:eastAsia="Wingdings 2" w:cstheme="minorHAnsi"/>
-                <w:lang w:val="en-US" w:eastAsia="zh-CN"/>
-              </w:rPr>
-              <w:t xml:space="preserve">Michelle </w:t>
-            </w:r>
-            <w:proofErr w:type="spellStart"/>
-            <w:r>
-              <w:rPr>
-                <w:rFonts w:eastAsia="Wingdings 2" w:cstheme="minorHAnsi"/>
-                <w:lang w:val="en-US" w:eastAsia="zh-CN"/>
-              </w:rPr>
-              <w:t>Vinall</w:t>
-            </w:r>
-            <w:proofErr w:type="spellEnd"/>
+              <w:t>Michelle Vinall</w:t>
+            </w:r>
           </w:p>
         </w:tc>
       </w:tr>
@@ -14262,14 +13830,14 @@
           <w:color w:val="7030A0"/>
         </w:rPr>
       </w:pPr>
-      <w:bookmarkStart w:id="80" w:name="_Toc515437512"/>
+      <w:bookmarkStart w:id="74" w:name="_Toc515437512"/>
       <w:r>
         <w:rPr>
           <w:color w:val="7030A0"/>
         </w:rPr>
         <w:t>6.5 Completion</w:t>
       </w:r>
-      <w:bookmarkEnd w:id="80"/>
+      <w:bookmarkEnd w:id="74"/>
     </w:p>
     <w:p>
       <w:r>
@@ -14283,7 +13851,7 @@
           <w:color w:val="7030A0"/>
         </w:rPr>
       </w:pPr>
-      <w:bookmarkStart w:id="81" w:name="_Toc515437513"/>
+      <w:bookmarkStart w:id="75" w:name="_Toc515437513"/>
       <w:r>
         <w:rPr>
           <w:color w:val="7030A0"/>
@@ -14302,7 +13870,7 @@
         </w:rPr>
         <w:t xml:space="preserve"> Infrastructure</w:t>
       </w:r>
-      <w:bookmarkEnd w:id="81"/>
+      <w:bookmarkEnd w:id="75"/>
       <w:r>
         <w:rPr>
           <w:color w:val="7030A0"/>
@@ -14317,7 +13885,7 @@
           <w:color w:val="7030A0"/>
         </w:rPr>
       </w:pPr>
-      <w:bookmarkStart w:id="82" w:name="_Toc515437514"/>
+      <w:bookmarkStart w:id="76" w:name="_Toc515437514"/>
       <w:r>
         <w:rPr>
           <w:color w:val="7030A0"/>
@@ -14331,7 +13899,7 @@
         <w:tab/>
         <w:t>Test environments</w:t>
       </w:r>
-      <w:bookmarkEnd w:id="82"/>
+      <w:bookmarkEnd w:id="76"/>
       <w:r>
         <w:rPr>
           <w:color w:val="7030A0"/>
@@ -14545,7 +14113,14 @@
               <w:rPr>
                 <w:lang w:val="en-US"/>
               </w:rPr>
-              <w:t>Running version of the game on Android and IOS</w:t>
+              <w:t xml:space="preserve">Running version of the game on </w:t>
+            </w:r>
+            <w:r>
+              <w:rPr>
+                <w:lang w:val="en-US"/>
+              </w:rPr>
+              <w:lastRenderedPageBreak/>
+              <w:t>Android and IOS</w:t>
             </w:r>
           </w:p>
         </w:tc>
@@ -14574,6 +14149,7 @@
               <w:rPr>
                 <w:lang w:val="en-US"/>
               </w:rPr>
+              <w:lastRenderedPageBreak/>
               <w:t>Requirements must be available</w:t>
             </w:r>
           </w:p>
@@ -14610,6 +14186,7 @@
               <w:rPr>
                 <w:lang w:val="en-US"/>
               </w:rPr>
+              <w:lastRenderedPageBreak/>
               <w:t xml:space="preserve">First round </w:t>
             </w:r>
             <w:r>
@@ -14682,6 +14259,7 @@
               <w:rPr>
                 <w:lang w:val="en-US"/>
               </w:rPr>
+              <w:lastRenderedPageBreak/>
               <w:t xml:space="preserve">25 May </w:t>
             </w:r>
             <w:r>
@@ -14734,7 +14312,7 @@
           <w:color w:val="7030A0"/>
         </w:rPr>
       </w:pPr>
-      <w:bookmarkStart w:id="83" w:name="_Toc515437515"/>
+      <w:bookmarkStart w:id="77" w:name="_Toc515437515"/>
       <w:r>
         <w:rPr>
           <w:color w:val="7030A0"/>
@@ -14748,7 +14326,7 @@
         <w:tab/>
         <w:t>Test tools</w:t>
       </w:r>
-      <w:bookmarkEnd w:id="83"/>
+      <w:bookmarkEnd w:id="77"/>
     </w:p>
     <w:tbl>
       <w:tblPr>
@@ -14976,7 +14554,6 @@
     </w:tbl>
     <w:p>
       <w:r>
-        <w:lastRenderedPageBreak/>
         <w:tab/>
       </w:r>
     </w:p>
@@ -14987,7 +14564,7 @@
           <w:color w:val="7030A0"/>
         </w:rPr>
       </w:pPr>
-      <w:bookmarkStart w:id="84" w:name="_Toc515437516"/>
+      <w:bookmarkStart w:id="78" w:name="_Toc515437516"/>
       <w:r>
         <w:rPr>
           <w:color w:val="7030A0"/>
@@ -15006,7 +14583,7 @@
         </w:rPr>
         <w:t>Office setup</w:t>
       </w:r>
-      <w:bookmarkEnd w:id="84"/>
+      <w:bookmarkEnd w:id="78"/>
       <w:r>
         <w:rPr>
           <w:color w:val="7030A0"/>
@@ -15280,7 +14857,7 @@
       <w:pPr>
         <w:pStyle w:val="Heading1"/>
       </w:pPr>
-      <w:bookmarkStart w:id="85" w:name="_Toc515437517"/>
+      <w:bookmarkStart w:id="79" w:name="_Toc515437517"/>
       <w:r>
         <w:rPr>
           <w:color w:val="7030A0"/>
@@ -15299,7 +14876,7 @@
         </w:rPr>
         <w:t>Management</w:t>
       </w:r>
-      <w:bookmarkEnd w:id="85"/>
+      <w:bookmarkEnd w:id="79"/>
       <w:r>
         <w:tab/>
       </w:r>
@@ -15311,7 +14888,7 @@
           <w:color w:val="7030A0"/>
         </w:rPr>
       </w:pPr>
-      <w:bookmarkStart w:id="86" w:name="_Toc515437518"/>
+      <w:bookmarkStart w:id="80" w:name="_Toc515437518"/>
       <w:r>
         <w:rPr>
           <w:color w:val="7030A0"/>
@@ -15325,7 +14902,7 @@
         <w:tab/>
         <w:t>Test process management</w:t>
       </w:r>
-      <w:bookmarkEnd w:id="86"/>
+      <w:bookmarkEnd w:id="80"/>
       <w:r>
         <w:rPr>
           <w:color w:val="7030A0"/>
@@ -15547,6 +15124,7 @@
         <w:rPr>
           <w:lang w:val="nl-NL"/>
         </w:rPr>
+        <w:lastRenderedPageBreak/>
         <w:t xml:space="preserve">Testing time- </w:t>
       </w:r>
       <w:r>
@@ -15913,7 +15491,6 @@
         <w:rPr>
           <w:lang w:val="nl-NL"/>
         </w:rPr>
-        <w:lastRenderedPageBreak/>
         <w:t>Statistics-Tracking</w:t>
       </w:r>
     </w:p>
@@ -16124,7 +15701,7 @@
           <w:color w:val="7030A0"/>
         </w:rPr>
       </w:pPr>
-      <w:bookmarkStart w:id="87" w:name="_Toc515437519"/>
+      <w:bookmarkStart w:id="81" w:name="_Toc515437519"/>
       <w:r>
         <w:rPr>
           <w:color w:val="7030A0"/>
@@ -16143,7 +15720,7 @@
         </w:rPr>
         <w:t>Test infrastructure management</w:t>
       </w:r>
-      <w:bookmarkEnd w:id="87"/>
+      <w:bookmarkEnd w:id="81"/>
     </w:p>
     <w:p>
       <w:pPr>
@@ -16409,6 +15986,7 @@
         <w:rPr>
           <w:lang w:val="nl-NL"/>
         </w:rPr>
+        <w:lastRenderedPageBreak/>
         <w:t>Co-ordination till an issue is resolved</w:t>
       </w:r>
     </w:p>
@@ -16580,7 +16158,7 @@
           <w:color w:val="7030A0"/>
         </w:rPr>
       </w:pPr>
-      <w:bookmarkStart w:id="88" w:name="_Toc515437520"/>
+      <w:bookmarkStart w:id="82" w:name="_Toc515437520"/>
       <w:r>
         <w:rPr>
           <w:color w:val="7030A0"/>
@@ -16594,7 +16172,7 @@
         <w:tab/>
         <w:t>Test product management</w:t>
       </w:r>
-      <w:bookmarkEnd w:id="88"/>
+      <w:bookmarkEnd w:id="82"/>
       <w:r>
         <w:rPr>
           <w:color w:val="7030A0"/>
@@ -16682,12 +16260,11 @@
       <w:pPr>
         <w:pStyle w:val="Heading2"/>
       </w:pPr>
-      <w:bookmarkStart w:id="89" w:name="_Toc515437521"/>
+      <w:bookmarkStart w:id="83" w:name="_Toc515437521"/>
       <w:r>
         <w:rPr>
           <w:color w:val="7030A0"/>
         </w:rPr>
-        <w:lastRenderedPageBreak/>
         <w:t>8.4</w:t>
       </w:r>
       <w:r>
@@ -16697,7 +16274,7 @@
         <w:tab/>
         <w:t>Defects procedure</w:t>
       </w:r>
-      <w:bookmarkEnd w:id="89"/>
+      <w:bookmarkEnd w:id="83"/>
       <w:r>
         <w:tab/>
       </w:r>
@@ -16743,16 +16320,8 @@
         <w:rPr>
           <w:lang w:val="en-US"/>
         </w:rPr>
-        <w:t xml:space="preserve">: Michelle </w:t>
-      </w:r>
-      <w:proofErr w:type="spellStart"/>
-      <w:r>
-        <w:rPr>
-          <w:lang w:val="en-US"/>
-        </w:rPr>
-        <w:t>Vinall</w:t>
-      </w:r>
-      <w:proofErr w:type="spellEnd"/>
+        <w:t>: Michelle Vinall</w:t>
+      </w:r>
       <w:r>
         <w:rPr>
           <w:lang w:val="en-US"/>
@@ -16767,7 +16336,7 @@
           <w:color w:val="7030A0"/>
         </w:rPr>
       </w:pPr>
-      <w:bookmarkStart w:id="90" w:name="_Toc515437522"/>
+      <w:bookmarkStart w:id="84" w:name="_Toc515437522"/>
       <w:r>
         <w:rPr>
           <w:color w:val="7030A0"/>
@@ -16792,7 +16361,7 @@
         </w:rPr>
         <w:t xml:space="preserve"> Countermeasures</w:t>
       </w:r>
-      <w:bookmarkEnd w:id="90"/>
+      <w:bookmarkEnd w:id="84"/>
       <w:r>
         <w:rPr>
           <w:color w:val="7030A0"/>
@@ -17257,18 +16826,14 @@
               <w:cnfStyle w:val="000000100000" w:firstRow="0" w:lastRow="0" w:firstColumn="0" w:lastColumn="0" w:oddVBand="0" w:evenVBand="0" w:oddHBand="1" w:evenHBand="0" w:firstRowFirstColumn="0" w:firstRowLastColumn="0" w:lastRowFirstColumn="0" w:lastRowLastColumn="0"/>
             </w:pPr>
             <w:r>
-              <w:t xml:space="preserve">The schedule of testing is often inadequate </w:t>
-            </w:r>
-            <w:proofErr w:type="gramStart"/>
-            <w:r>
-              <w:t>for the amount of</w:t>
-            </w:r>
-            <w:proofErr w:type="gramEnd"/>
-            <w:r>
-              <w:t xml:space="preserve"> t</w:t>
-            </w:r>
-            <w:r>
-              <w:t>esting that should be performed</w:t>
+              <w:t>The schedule of testing is often inadequate for the amount of t</w:t>
+            </w:r>
+            <w:r>
+              <w:t xml:space="preserve">esting </w:t>
+            </w:r>
+            <w:r>
+              <w:lastRenderedPageBreak/>
+              <w:t>that should be performed</w:t>
             </w:r>
             <w:r>
               <w:t>.</w:t>
@@ -17284,6 +16849,7 @@
               <w:cnfStyle w:val="000000100000" w:firstRow="0" w:lastRow="0" w:firstColumn="0" w:lastColumn="0" w:oddVBand="0" w:evenVBand="0" w:oddHBand="1" w:evenHBand="0" w:firstRowFirstColumn="0" w:firstRowLastColumn="0" w:lastRowFirstColumn="0" w:lastRowLastColumn="0"/>
             </w:pPr>
             <w:r>
+              <w:lastRenderedPageBreak/>
               <w:t>3</w:t>
             </w:r>
           </w:p>
@@ -17755,7 +17321,6 @@
         </w:numPr>
       </w:pPr>
       <w:r>
-        <w:lastRenderedPageBreak/>
         <w:t xml:space="preserve">2 - </w:t>
       </w:r>
       <w:r>
@@ -18171,7 +17736,7 @@
       <w:pPr>
         <w:pStyle w:val="Heading1"/>
       </w:pPr>
-      <w:bookmarkStart w:id="91" w:name="_Toc515437523"/>
+      <w:bookmarkStart w:id="85" w:name="_Toc515437523"/>
       <w:r>
         <w:rPr>
           <w:color w:val="7030A0"/>
@@ -18184,7 +17749,7 @@
         </w:rPr>
         <w:t>Global Estimation &amp; Planning</w:t>
       </w:r>
-      <w:bookmarkEnd w:id="91"/>
+      <w:bookmarkEnd w:id="85"/>
       <w:r>
         <w:tab/>
       </w:r>
@@ -18196,7 +17761,7 @@
           <w:color w:val="7030A0"/>
         </w:rPr>
       </w:pPr>
-      <w:bookmarkStart w:id="92" w:name="_Toc515437524"/>
+      <w:bookmarkStart w:id="86" w:name="_Toc515437524"/>
       <w:r>
         <w:rPr>
           <w:color w:val="7030A0"/>
@@ -18210,7 +17775,7 @@
         <w:tab/>
         <w:t>Estimation</w:t>
       </w:r>
-      <w:bookmarkEnd w:id="92"/>
+      <w:bookmarkEnd w:id="86"/>
     </w:p>
     <w:p/>
     <w:p>
@@ -18220,6 +17785,7 @@
     </w:p>
     <w:p>
       <w:r>
+        <w:lastRenderedPageBreak/>
         <w:t>As a gui</w:t>
       </w:r>
       <w:r>
@@ -18284,7 +17850,23 @@
           <w:color w:val="7030A0"/>
         </w:rPr>
       </w:pPr>
-      <w:bookmarkStart w:id="93" w:name="_Toc515437525"/>
+      <w:bookmarkStart w:id="87" w:name="_Toc515437525"/>
+    </w:p>
+    <w:p>
+      <w:pPr>
+        <w:pStyle w:val="Heading2"/>
+        <w:rPr>
+          <w:color w:val="7030A0"/>
+        </w:rPr>
+      </w:pPr>
+    </w:p>
+    <w:p>
+      <w:pPr>
+        <w:pStyle w:val="Heading2"/>
+        <w:rPr>
+          <w:color w:val="7030A0"/>
+        </w:rPr>
+      </w:pPr>
       <w:r>
         <w:rPr>
           <w:color w:val="7030A0"/>
@@ -18304,7 +17886,7 @@
         </w:rPr>
         <w:t xml:space="preserve"> for First Stage Testing</w:t>
       </w:r>
-      <w:bookmarkEnd w:id="93"/>
+      <w:bookmarkEnd w:id="87"/>
     </w:p>
     <w:tbl>
       <w:tblPr>
@@ -19230,7 +18812,6 @@
           </w:tcPr>
           <w:p>
             <w:r>
-              <w:lastRenderedPageBreak/>
               <w:t>Specification</w:t>
             </w:r>
           </w:p>
@@ -20881,7 +20462,7 @@
       <w:pPr>
         <w:pStyle w:val="Heading2"/>
       </w:pPr>
-      <w:bookmarkStart w:id="94" w:name="_Toc515437526"/>
+      <w:bookmarkStart w:id="88" w:name="_Toc515437526"/>
       <w:r>
         <w:rPr>
           <w:color w:val="7030A0"/>
@@ -20901,7 +20482,7 @@
         <w:tab/>
         <w:t>Milestones</w:t>
       </w:r>
-      <w:bookmarkEnd w:id="94"/>
+      <w:bookmarkEnd w:id="88"/>
       <w:r>
         <w:tab/>
       </w:r>
@@ -21066,6 +20647,12 @@
               </w:rPr>
               <w:t xml:space="preserve"> testing</w:t>
             </w:r>
+            <w:r>
+              <w:rPr>
+                <w:b w:val="0"/>
+              </w:rPr>
+              <w:t xml:space="preserve"> for Phase 1</w:t>
+            </w:r>
           </w:p>
         </w:tc>
         <w:tc>
@@ -21102,6 +20689,7 @@
               <w:rPr>
                 <w:b w:val="0"/>
               </w:rPr>
+              <w:lastRenderedPageBreak/>
               <w:t xml:space="preserve">Sign off on </w:t>
             </w:r>
             <w:r>
@@ -21214,6 +20802,20 @@
               </w:rPr>
               <w:t xml:space="preserve"> testing</w:t>
             </w:r>
+            <w:r>
+              <w:rPr>
+                <w:b w:val="0"/>
+              </w:rPr>
+              <w:t xml:space="preserve"> for Ph</w:t>
+            </w:r>
+            <w:bookmarkStart w:id="89" w:name="_GoBack"/>
+            <w:bookmarkEnd w:id="89"/>
+            <w:r>
+              <w:rPr>
+                <w:b w:val="0"/>
+              </w:rPr>
+              <w:t>ase 2</w:t>
+            </w:r>
           </w:p>
         </w:tc>
         <w:tc>
@@ -21290,7 +20892,7 @@
           <w:color w:val="7030A0"/>
         </w:rPr>
       </w:pPr>
-      <w:bookmarkStart w:id="95" w:name="_Toc515437527"/>
+      <w:bookmarkStart w:id="90" w:name="_Toc515437527"/>
       <w:r>
         <w:rPr>
           <w:color w:val="7030A0"/>
@@ -21303,7 +20905,7 @@
         </w:rPr>
         <w:t>Glossary</w:t>
       </w:r>
-      <w:bookmarkEnd w:id="95"/>
+      <w:bookmarkEnd w:id="90"/>
     </w:p>
     <w:tbl>
       <w:tblPr>
@@ -21439,7 +21041,7 @@
 </file>
 
 <file path=word/comments.xml><?xml version="1.0" encoding="utf-8"?>
-<w:comments xmlns:wpc="http://schemas.microsoft.com/office/word/2010/wordprocessingCanvas" xmlns:cx="http://schemas.microsoft.com/office/drawing/2014/chartex" xmlns:cx1="http://schemas.microsoft.com/office/drawing/2015/9/8/chartex" xmlns:cx2="http://schemas.microsoft.com/office/drawing/2015/10/21/chartex" xmlns:cx3="http://schemas.microsoft.com/office/drawing/2016/5/9/chartex" xmlns:cx4="http://schemas.microsoft.com/office/drawing/2016/5/10/chartex" xmlns:cx5="http://schemas.microsoft.com/office/drawing/2016/5/11/chartex" xmlns:cx6="http://schemas.microsoft.com/office/drawing/2016/5/12/chartex" xmlns:cx7="http://schemas.microsoft.com/office/drawing/2016/5/13/chartex" xmlns:cx8="http://schemas.microsoft.com/office/drawing/2016/5/14/chartex" xmlns:mc="http://schemas.openxmlformats.org/markup-compatibility/2006" xmlns:aink="http://schemas.microsoft.com/office/drawing/2016/ink" xmlns:am3d="http://schemas.microsoft.com/office/drawing/2017/model3d" xmlns:o="urn:schemas-microsoft-com:office:office" xmlns:r="http://schemas.openxmlformats.org/officeDocument/2006/relationships" xmlns:m="http://schemas.openxmlformats.org/officeDocument/2006/math" xmlns:v="urn:schemas-microsoft-com:vml" xmlns:wp14="http://schemas.microsoft.com/office/word/2010/wordprocessingDrawing" xmlns:wp="http://schemas.openxmlformats.org/drawingml/2006/wordprocessingDrawing" xmlns:w10="urn:schemas-microsoft-com:office:word" xmlns:w="http://schemas.openxmlformats.org/wordprocessingml/2006/main" xmlns:w14="http://schemas.microsoft.com/office/word/2010/wordml" xmlns:w15="http://schemas.microsoft.com/office/word/2012/wordml" xmlns:w16cid="http://schemas.microsoft.com/office/word/2016/wordml/cid" xmlns:w16se="http://schemas.microsoft.com/office/word/2015/wordml/symex" xmlns:wpg="http://schemas.microsoft.com/office/word/2010/wordprocessingGroup" xmlns:wpi="http://schemas.microsoft.com/office/word/2010/wordprocessingInk" xmlns:wne="http://schemas.microsoft.com/office/word/2006/wordml" xmlns:wps="http://schemas.microsoft.com/office/word/2010/wordprocessingShape" mc:Ignorable="w14 w15 w16se w16cid wp14">
+<w:comments xmlns:wpc="http://schemas.microsoft.com/office/word/2010/wordprocessingCanvas" xmlns:mc="http://schemas.openxmlformats.org/markup-compatibility/2006" xmlns:o="urn:schemas-microsoft-com:office:office" xmlns:r="http://schemas.openxmlformats.org/officeDocument/2006/relationships" xmlns:m="http://schemas.openxmlformats.org/officeDocument/2006/math" xmlns:v="urn:schemas-microsoft-com:vml" xmlns:wp14="http://schemas.microsoft.com/office/word/2010/wordprocessingDrawing" xmlns:wp="http://schemas.openxmlformats.org/drawingml/2006/wordprocessingDrawing" xmlns:w10="urn:schemas-microsoft-com:office:word" xmlns:w="http://schemas.openxmlformats.org/wordprocessingml/2006/main" xmlns:w14="http://schemas.microsoft.com/office/word/2010/wordml" xmlns:w15="http://schemas.microsoft.com/office/word/2012/wordml" xmlns:wpg="http://schemas.microsoft.com/office/word/2010/wordprocessingGroup" xmlns:wpi="http://schemas.microsoft.com/office/word/2010/wordprocessingInk" xmlns:wne="http://schemas.microsoft.com/office/word/2006/wordml" xmlns:wps="http://schemas.microsoft.com/office/word/2010/wordprocessingShape" mc:Ignorable="w14 w15 wp14">
   <w:comment w:id="6" w:author="Charnes Nell" w:date="2018-05-30T09:34:00Z" w:initials="CN">
     <w:p>
       <w:pPr>
@@ -21472,7 +21074,7 @@
       </w:r>
     </w:p>
   </w:comment>
-  <w:comment w:id="8" w:author="Charnes Nell" w:date="2018-05-30T09:44:00Z" w:initials="CN">
+  <w:comment w:id="8" w:author="Michelle Vinall" w:date="2018-05-30T19:29:00Z" w:initials="MV">
     <w:p>
       <w:pPr>
         <w:pStyle w:val="CommentText"/>
@@ -21484,11 +21086,14 @@
         <w:annotationRef/>
       </w:r>
       <w:r>
-        <w:t>Social media integration</w:t>
+        <w:t>This is the global leader board that is implemented when google play services is added</w:t>
+      </w:r>
+      <w:r>
+        <w:t xml:space="preserve"> thats why the date is yet to come</w:t>
       </w:r>
     </w:p>
   </w:comment>
-  <w:comment w:id="9" w:author="Charnes Nell" w:date="2018-05-30T09:45:00Z" w:initials="CN">
+  <w:comment w:id="9" w:author="Charnes Nell" w:date="2018-05-30T09:44:00Z" w:initials="CN">
     <w:p>
       <w:pPr>
         <w:pStyle w:val="CommentText"/>
@@ -21500,11 +21105,11 @@
         <w:annotationRef/>
       </w:r>
       <w:r>
-        <w:t>Multiplayer</w:t>
+        <w:t>Social media integration</w:t>
       </w:r>
     </w:p>
   </w:comment>
-  <w:comment w:id="58" w:author="Charnes Nell" w:date="2018-05-30T09:37:00Z" w:initials="CN">
+  <w:comment w:id="10" w:author="Charnes Nell" w:date="2018-05-30T09:45:00Z" w:initials="CN">
     <w:p>
       <w:pPr>
         <w:pStyle w:val="CommentText"/>
@@ -21516,20 +21121,84 @@
         <w:annotationRef/>
       </w:r>
       <w:r>
+        <w:t>Multiplayer</w:t>
+      </w:r>
+    </w:p>
+    <w:p>
+      <w:pPr>
+        <w:pStyle w:val="CommentText"/>
+      </w:pPr>
+    </w:p>
+  </w:comment>
+  <w:comment w:id="11" w:author="Michelle Vinall" w:date="2018-05-30T19:55:00Z" w:initials="MV">
+    <w:p>
+      <w:pPr>
+        <w:pStyle w:val="CommentText"/>
+      </w:pPr>
+      <w:r>
+        <w:rPr>
+          <w:rStyle w:val="CommentReference"/>
+        </w:rPr>
+        <w:annotationRef/>
+      </w:r>
+      <w:r>
+        <w:rPr>
+          <w:rStyle w:val="CommentReference"/>
+        </w:rPr>
+        <w:t>Not sure what you meant so added them I presume that’s what you meant</w:t>
+      </w:r>
+    </w:p>
+  </w:comment>
+  <w:comment w:id="59" w:author="Charnes Nell" w:date="2018-05-30T09:37:00Z" w:initials="CN">
+    <w:p>
+      <w:pPr>
+        <w:pStyle w:val="CommentText"/>
+      </w:pPr>
+      <w:r>
+        <w:rPr>
+          <w:rStyle w:val="CommentReference"/>
+        </w:rPr>
+        <w:annotationRef/>
+      </w:r>
+      <w:r>
         <w:t>Maybe state why these won’t be done – if they aren’t going to be done</w:t>
       </w:r>
+    </w:p>
+  </w:comment>
+  <w:comment w:id="60" w:author="Michelle Vinall" w:date="2018-05-30T19:38:00Z" w:initials="MV">
+    <w:p>
+      <w:pPr>
+        <w:pStyle w:val="CommentText"/>
+      </w:pPr>
+      <w:r>
+        <w:rPr>
+          <w:rStyle w:val="CommentReference"/>
+        </w:rPr>
+        <w:annotationRef/>
+      </w:r>
+      <w:r>
+        <w:t>I have removed them all so there is no mention of them just missed it here</w:t>
+      </w:r>
+    </w:p>
+    <w:p>
+      <w:pPr>
+        <w:pStyle w:val="CommentText"/>
+      </w:pPr>
     </w:p>
   </w:comment>
 </w:comments>
 </file>
 
 <file path=word/commentsExtended.xml><?xml version="1.0" encoding="utf-8"?>
-<w15:commentsEx xmlns:wpc="http://schemas.microsoft.com/office/word/2010/wordprocessingCanvas" xmlns:cx="http://schemas.microsoft.com/office/drawing/2014/chartex" xmlns:cx1="http://schemas.microsoft.com/office/drawing/2015/9/8/chartex" xmlns:cx2="http://schemas.microsoft.com/office/drawing/2015/10/21/chartex" xmlns:cx3="http://schemas.microsoft.com/office/drawing/2016/5/9/chartex" xmlns:cx4="http://schemas.microsoft.com/office/drawing/2016/5/10/chartex" xmlns:cx5="http://schemas.microsoft.com/office/drawing/2016/5/11/chartex" xmlns:cx6="http://schemas.microsoft.com/office/drawing/2016/5/12/chartex" xmlns:cx7="http://schemas.microsoft.com/office/drawing/2016/5/13/chartex" xmlns:cx8="http://schemas.microsoft.com/office/drawing/2016/5/14/chartex" xmlns:mc="http://schemas.openxmlformats.org/markup-compatibility/2006" xmlns:aink="http://schemas.microsoft.com/office/drawing/2016/ink" xmlns:am3d="http://schemas.microsoft.com/office/drawing/2017/model3d" xmlns:o="urn:schemas-microsoft-com:office:office" xmlns:r="http://schemas.openxmlformats.org/officeDocument/2006/relationships" xmlns:m="http://schemas.openxmlformats.org/officeDocument/2006/math" xmlns:v="urn:schemas-microsoft-com:vml" xmlns:wp14="http://schemas.microsoft.com/office/word/2010/wordprocessingDrawing" xmlns:wp="http://schemas.openxmlformats.org/drawingml/2006/wordprocessingDrawing" xmlns:w10="urn:schemas-microsoft-com:office:word" xmlns:w="http://schemas.openxmlformats.org/wordprocessingml/2006/main" xmlns:w14="http://schemas.microsoft.com/office/word/2010/wordml" xmlns:w15="http://schemas.microsoft.com/office/word/2012/wordml" xmlns:w16cid="http://schemas.microsoft.com/office/word/2016/wordml/cid" xmlns:w16se="http://schemas.microsoft.com/office/word/2015/wordml/symex" xmlns:wpg="http://schemas.microsoft.com/office/word/2010/wordprocessingGroup" xmlns:wpi="http://schemas.microsoft.com/office/word/2010/wordprocessingInk" xmlns:wne="http://schemas.microsoft.com/office/word/2006/wordml" xmlns:wps="http://schemas.microsoft.com/office/word/2010/wordprocessingShape" mc:Ignorable="w14 w15 w16se w16cid wp14">
+<w15:commentsEx xmlns:wpc="http://schemas.microsoft.com/office/word/2010/wordprocessingCanvas" xmlns:mc="http://schemas.openxmlformats.org/markup-compatibility/2006" xmlns:o="urn:schemas-microsoft-com:office:office" xmlns:r="http://schemas.openxmlformats.org/officeDocument/2006/relationships" xmlns:m="http://schemas.openxmlformats.org/officeDocument/2006/math" xmlns:v="urn:schemas-microsoft-com:vml" xmlns:wp14="http://schemas.microsoft.com/office/word/2010/wordprocessingDrawing" xmlns:wp="http://schemas.openxmlformats.org/drawingml/2006/wordprocessingDrawing" xmlns:w10="urn:schemas-microsoft-com:office:word" xmlns:w="http://schemas.openxmlformats.org/wordprocessingml/2006/main" xmlns:w14="http://schemas.microsoft.com/office/word/2010/wordml" xmlns:w15="http://schemas.microsoft.com/office/word/2012/wordml" xmlns:wpg="http://schemas.microsoft.com/office/word/2010/wordprocessingGroup" xmlns:wpi="http://schemas.microsoft.com/office/word/2010/wordprocessingInk" xmlns:wne="http://schemas.microsoft.com/office/word/2006/wordml" xmlns:wps="http://schemas.microsoft.com/office/word/2010/wordprocessingShape" mc:Ignorable="w14 w15 wp14">
   <w15:commentEx w15:paraId="2BC31E29" w15:done="0"/>
-  <w15:commentEx w15:paraId="1812D97E" w15:done="0"/>
+  <w15:commentEx w15:paraId="7DE72486" w15:done="0"/>
+  <w15:commentEx w15:paraId="1651B472" w15:paraIdParent="7DE72486" w15:done="0"/>
   <w15:commentEx w15:paraId="6878D051" w15:done="0"/>
-  <w15:commentEx w15:paraId="37471AD3" w15:done="0"/>
+  <w15:commentEx w15:paraId="70889B64" w15:done="0"/>
+  <w15:commentEx w15:paraId="2DC7A872" w15:paraIdParent="70889B64" w15:done="0"/>
   <w15:commentEx w15:paraId="7065D14A" w15:done="0"/>
+  <w15:commentEx w15:paraId="3125E836" w15:paraIdParent="7065D14A" w15:done="0"/>
 </w15:commentsEx>
 </file>
 
@@ -21544,7 +21213,7 @@
 </file>
 
 <file path=word/numbering.xml><?xml version="1.0" encoding="utf-8"?>
-<w:numbering xmlns:wpc="http://schemas.microsoft.com/office/word/2010/wordprocessingCanvas" xmlns:cx="http://schemas.microsoft.com/office/drawing/2014/chartex" xmlns:cx1="http://schemas.microsoft.com/office/drawing/2015/9/8/chartex" xmlns:cx2="http://schemas.microsoft.com/office/drawing/2015/10/21/chartex" xmlns:cx3="http://schemas.microsoft.com/office/drawing/2016/5/9/chartex" xmlns:cx4="http://schemas.microsoft.com/office/drawing/2016/5/10/chartex" xmlns:cx5="http://schemas.microsoft.com/office/drawing/2016/5/11/chartex" xmlns:cx6="http://schemas.microsoft.com/office/drawing/2016/5/12/chartex" xmlns:cx7="http://schemas.microsoft.com/office/drawing/2016/5/13/chartex" xmlns:cx8="http://schemas.microsoft.com/office/drawing/2016/5/14/chartex" xmlns:mc="http://schemas.openxmlformats.org/markup-compatibility/2006" xmlns:aink="http://schemas.microsoft.com/office/drawing/2016/ink" xmlns:am3d="http://schemas.microsoft.com/office/drawing/2017/model3d" xmlns:o="urn:schemas-microsoft-com:office:office" xmlns:r="http://schemas.openxmlformats.org/officeDocument/2006/relationships" xmlns:m="http://schemas.openxmlformats.org/officeDocument/2006/math" xmlns:v="urn:schemas-microsoft-com:vml" xmlns:wp14="http://schemas.microsoft.com/office/word/2010/wordprocessingDrawing" xmlns:wp="http://schemas.openxmlformats.org/drawingml/2006/wordprocessingDrawing" xmlns:w10="urn:schemas-microsoft-com:office:word" xmlns:w="http://schemas.openxmlformats.org/wordprocessingml/2006/main" xmlns:w14="http://schemas.microsoft.com/office/word/2010/wordml" xmlns:w15="http://schemas.microsoft.com/office/word/2012/wordml" xmlns:w16cid="http://schemas.microsoft.com/office/word/2016/wordml/cid" xmlns:w16se="http://schemas.microsoft.com/office/word/2015/wordml/symex" xmlns:wpg="http://schemas.microsoft.com/office/word/2010/wordprocessingGroup" xmlns:wpi="http://schemas.microsoft.com/office/word/2010/wordprocessingInk" xmlns:wne="http://schemas.microsoft.com/office/word/2006/wordml" xmlns:wps="http://schemas.microsoft.com/office/word/2010/wordprocessingShape" mc:Ignorable="w14 w15 w16se w16cid wp14">
+<w:numbering xmlns:wpc="http://schemas.microsoft.com/office/word/2010/wordprocessingCanvas" xmlns:mc="http://schemas.openxmlformats.org/markup-compatibility/2006" xmlns:o="urn:schemas-microsoft-com:office:office" xmlns:r="http://schemas.openxmlformats.org/officeDocument/2006/relationships" xmlns:m="http://schemas.openxmlformats.org/officeDocument/2006/math" xmlns:v="urn:schemas-microsoft-com:vml" xmlns:wp14="http://schemas.microsoft.com/office/word/2010/wordprocessingDrawing" xmlns:wp="http://schemas.openxmlformats.org/drawingml/2006/wordprocessingDrawing" xmlns:w10="urn:schemas-microsoft-com:office:word" xmlns:w="http://schemas.openxmlformats.org/wordprocessingml/2006/main" xmlns:w14="http://schemas.microsoft.com/office/word/2010/wordml" xmlns:w15="http://schemas.microsoft.com/office/word/2012/wordml" xmlns:wpg="http://schemas.microsoft.com/office/word/2010/wordprocessingGroup" xmlns:wpi="http://schemas.microsoft.com/office/word/2010/wordprocessingInk" xmlns:wne="http://schemas.microsoft.com/office/word/2006/wordml" xmlns:wps="http://schemas.microsoft.com/office/word/2010/wordprocessingShape" mc:Ignorable="w14 w15 wp14">
   <w:abstractNum w:abstractNumId="0" w15:restartNumberingAfterBreak="0">
     <w:nsid w:val="00000001"/>
     <w:multiLevelType w:val="multilevel"/>
@@ -26180,15 +25849,18 @@
 </file>
 
 <file path=word/people.xml><?xml version="1.0" encoding="utf-8"?>
-<w15:people xmlns:wpc="http://schemas.microsoft.com/office/word/2010/wordprocessingCanvas" xmlns:cx="http://schemas.microsoft.com/office/drawing/2014/chartex" xmlns:cx1="http://schemas.microsoft.com/office/drawing/2015/9/8/chartex" xmlns:cx2="http://schemas.microsoft.com/office/drawing/2015/10/21/chartex" xmlns:cx3="http://schemas.microsoft.com/office/drawing/2016/5/9/chartex" xmlns:cx4="http://schemas.microsoft.com/office/drawing/2016/5/10/chartex" xmlns:cx5="http://schemas.microsoft.com/office/drawing/2016/5/11/chartex" xmlns:cx6="http://schemas.microsoft.com/office/drawing/2016/5/12/chartex" xmlns:cx7="http://schemas.microsoft.com/office/drawing/2016/5/13/chartex" xmlns:cx8="http://schemas.microsoft.com/office/drawing/2016/5/14/chartex" xmlns:mc="http://schemas.openxmlformats.org/markup-compatibility/2006" xmlns:aink="http://schemas.microsoft.com/office/drawing/2016/ink" xmlns:am3d="http://schemas.microsoft.com/office/drawing/2017/model3d" xmlns:o="urn:schemas-microsoft-com:office:office" xmlns:r="http://schemas.openxmlformats.org/officeDocument/2006/relationships" xmlns:m="http://schemas.openxmlformats.org/officeDocument/2006/math" xmlns:v="urn:schemas-microsoft-com:vml" xmlns:wp14="http://schemas.microsoft.com/office/word/2010/wordprocessingDrawing" xmlns:wp="http://schemas.openxmlformats.org/drawingml/2006/wordprocessingDrawing" xmlns:w10="urn:schemas-microsoft-com:office:word" xmlns:w="http://schemas.openxmlformats.org/wordprocessingml/2006/main" xmlns:w14="http://schemas.microsoft.com/office/word/2010/wordml" xmlns:w15="http://schemas.microsoft.com/office/word/2012/wordml" xmlns:w16cid="http://schemas.microsoft.com/office/word/2016/wordml/cid" xmlns:w16se="http://schemas.microsoft.com/office/word/2015/wordml/symex" xmlns:wpg="http://schemas.microsoft.com/office/word/2010/wordprocessingGroup" xmlns:wpi="http://schemas.microsoft.com/office/word/2010/wordprocessingInk" xmlns:wne="http://schemas.microsoft.com/office/word/2006/wordml" xmlns:wps="http://schemas.microsoft.com/office/word/2010/wordprocessingShape" mc:Ignorable="w14 w15 w16se w16cid wp14">
+<w15:people xmlns:wpc="http://schemas.microsoft.com/office/word/2010/wordprocessingCanvas" xmlns:mc="http://schemas.openxmlformats.org/markup-compatibility/2006" xmlns:o="urn:schemas-microsoft-com:office:office" xmlns:r="http://schemas.openxmlformats.org/officeDocument/2006/relationships" xmlns:m="http://schemas.openxmlformats.org/officeDocument/2006/math" xmlns:v="urn:schemas-microsoft-com:vml" xmlns:wp14="http://schemas.microsoft.com/office/word/2010/wordprocessingDrawing" xmlns:wp="http://schemas.openxmlformats.org/drawingml/2006/wordprocessingDrawing" xmlns:w10="urn:schemas-microsoft-com:office:word" xmlns:w="http://schemas.openxmlformats.org/wordprocessingml/2006/main" xmlns:w14="http://schemas.microsoft.com/office/word/2010/wordml" xmlns:w15="http://schemas.microsoft.com/office/word/2012/wordml" xmlns:wpg="http://schemas.microsoft.com/office/word/2010/wordprocessingGroup" xmlns:wpi="http://schemas.microsoft.com/office/word/2010/wordprocessingInk" xmlns:wne="http://schemas.microsoft.com/office/word/2006/wordml" xmlns:wps="http://schemas.microsoft.com/office/word/2010/wordprocessingShape" mc:Ignorable="w14 w15 wp14">
   <w15:person w15:author="Charnes Nell">
     <w15:presenceInfo w15:providerId="None" w15:userId="Charnes Nell"/>
+  </w15:person>
+  <w15:person w15:author="Michelle Vinall">
+    <w15:presenceInfo w15:providerId="Windows Live" w15:userId="9d56696d303c8ffa"/>
   </w15:person>
 </w15:people>
 </file>
 
 <file path=word/styles.xml><?xml version="1.0" encoding="utf-8"?>
-<w:styles xmlns:mc="http://schemas.openxmlformats.org/markup-compatibility/2006" xmlns:r="http://schemas.openxmlformats.org/officeDocument/2006/relationships" xmlns:w="http://schemas.openxmlformats.org/wordprocessingml/2006/main" xmlns:w14="http://schemas.microsoft.com/office/word/2010/wordml" xmlns:w15="http://schemas.microsoft.com/office/word/2012/wordml" xmlns:w16cid="http://schemas.microsoft.com/office/word/2016/wordml/cid" xmlns:w16se="http://schemas.microsoft.com/office/word/2015/wordml/symex" mc:Ignorable="w14 w15 w16se w16cid">
+<w:styles xmlns:mc="http://schemas.openxmlformats.org/markup-compatibility/2006" xmlns:r="http://schemas.openxmlformats.org/officeDocument/2006/relationships" xmlns:w="http://schemas.openxmlformats.org/wordprocessingml/2006/main" xmlns:w14="http://schemas.microsoft.com/office/word/2010/wordml" xmlns:w15="http://schemas.microsoft.com/office/word/2012/wordml" mc:Ignorable="w14 w15">
   <w:docDefaults>
     <w:rPrDefault>
       <w:rPr>
@@ -26204,7 +25876,7 @@
       </w:pPr>
     </w:pPrDefault>
   </w:docDefaults>
-  <w:latentStyles w:defLockedState="0" w:defUIPriority="99" w:defSemiHidden="0" w:defUnhideWhenUsed="0" w:defQFormat="0" w:count="375">
+  <w:latentStyles w:defLockedState="0" w:defUIPriority="99" w:defSemiHidden="0" w:defUnhideWhenUsed="0" w:defQFormat="0" w:count="371">
     <w:lsdException w:name="Normal" w:uiPriority="0" w:qFormat="1"/>
     <w:lsdException w:name="heading 1" w:uiPriority="0" w:qFormat="1"/>
     <w:lsdException w:name="heading 2" w:semiHidden="1" w:uiPriority="9" w:unhideWhenUsed="1" w:qFormat="1"/>
@@ -26310,6 +25982,7 @@
     <w:lsdException w:name="HTML Sample" w:semiHidden="1" w:unhideWhenUsed="1"/>
     <w:lsdException w:name="HTML Typewriter" w:semiHidden="1" w:unhideWhenUsed="1"/>
     <w:lsdException w:name="HTML Variable" w:semiHidden="1" w:unhideWhenUsed="1"/>
+    <w:lsdException w:name="Normal Table" w:semiHidden="1" w:unhideWhenUsed="1"/>
     <w:lsdException w:name="annotation subject" w:semiHidden="1" w:unhideWhenUsed="1"/>
     <w:lsdException w:name="No List" w:semiHidden="1" w:unhideWhenUsed="1"/>
     <w:lsdException w:name="Outline List 1" w:semiHidden="1" w:unhideWhenUsed="1"/>
@@ -26353,8 +26026,10 @@
     <w:lsdException w:name="Table Elegant" w:semiHidden="1" w:unhideWhenUsed="1"/>
     <w:lsdException w:name="Table Professional" w:semiHidden="1" w:unhideWhenUsed="1"/>
     <w:lsdException w:name="Table Subtle 1" w:semiHidden="1" w:unhideWhenUsed="1"/>
+    <w:lsdException w:name="Table Subtle 2" w:semiHidden="1" w:unhideWhenUsed="1"/>
     <w:lsdException w:name="Table Web 1" w:semiHidden="1" w:unhideWhenUsed="1"/>
     <w:lsdException w:name="Table Web 2" w:semiHidden="1" w:unhideWhenUsed="1"/>
+    <w:lsdException w:name="Table Web 3" w:semiHidden="1" w:unhideWhenUsed="1"/>
     <w:lsdException w:name="Balloon Text" w:semiHidden="1" w:unhideWhenUsed="1"/>
     <w:lsdException w:name="Table Grid" w:uiPriority="39"/>
     <w:lsdException w:name="Table Theme" w:semiHidden="1" w:unhideWhenUsed="1"/>
@@ -26573,10 +26248,6 @@
     <w:lsdException w:name="List Table 5 Dark Accent 6" w:uiPriority="50"/>
     <w:lsdException w:name="List Table 6 Colorful Accent 6" w:uiPriority="51"/>
     <w:lsdException w:name="List Table 7 Colorful Accent 6" w:uiPriority="52"/>
-    <w:lsdException w:name="Mention" w:semiHidden="1" w:unhideWhenUsed="1"/>
-    <w:lsdException w:name="Smart Hyperlink" w:semiHidden="1" w:unhideWhenUsed="1"/>
-    <w:lsdException w:name="Hashtag" w:semiHidden="1" w:unhideWhenUsed="1"/>
-    <w:lsdException w:name="Unresolved Mention" w:semiHidden="1" w:unhideWhenUsed="1"/>
   </w:latentStyles>
   <w:style w:type="paragraph" w:default="1" w:styleId="Normal">
     <w:name w:val="Normal"/>
@@ -27575,7 +27246,7 @@
 </file>
 
 <file path=customXml/itemProps1.xml><?xml version="1.0" encoding="utf-8"?>
-<ds:datastoreItem xmlns:ds="http://schemas.openxmlformats.org/officeDocument/2006/customXml" ds:itemID="{2C9E65C2-A10C-4C6B-9B05-957D20E9644F}">
+<ds:datastoreItem xmlns:ds="http://schemas.openxmlformats.org/officeDocument/2006/customXml" ds:itemID="{3FC2D910-5D72-491A-873F-113668442060}">
   <ds:schemaRefs>
     <ds:schemaRef ds:uri="http://schemas.openxmlformats.org/officeDocument/2006/bibliography"/>
   </ds:schemaRefs>

</xml_diff>